<commit_message>
Punctuation fixes on relationships and ER diagrams exercises
</commit_message>
<xml_diff>
--- a/Courses/Software-Sciences/Module-3-Databases-New/07-Relationships-and-ER-Diagrams/07-Relationships-ER-Diagrams-Exercise.docx
+++ b/Courses/Software-Sciences/Module-3-Databases-New/07-Relationships-and-ER-Diagrams/07-Relationships-ER-Diagrams-Exercise.docx
@@ -1,6 +1,6 @@
 
 <file path=word/document.xml><?xml version="1.0" encoding="utf-8"?>
-<w:document xmlns:ve="http://schemas.openxmlformats.org/markup-compatibility/2006" xmlns:o="urn:schemas-microsoft-com:office:office" xmlns:r="http://schemas.openxmlformats.org/officeDocument/2006/relationships" xmlns:m="http://schemas.openxmlformats.org/officeDocument/2006/math" xmlns:v="urn:schemas-microsoft-com:vml" xmlns:wp="http://schemas.openxmlformats.org/drawingml/2006/wordprocessingDrawing" xmlns:w10="urn:schemas-microsoft-com:office:word" xmlns:w="http://schemas.openxmlformats.org/wordprocessingml/2006/main" xmlns:wne="http://schemas.microsoft.com/office/word/2006/wordml">
+<w:document xmlns:wpc="http://schemas.microsoft.com/office/word/2010/wordprocessingCanvas" xmlns:cx="http://schemas.microsoft.com/office/drawing/2014/chartex" xmlns:cx1="http://schemas.microsoft.com/office/drawing/2015/9/8/chartex" xmlns:cx2="http://schemas.microsoft.com/office/drawing/2015/10/21/chartex" xmlns:cx3="http://schemas.microsoft.com/office/drawing/2016/5/9/chartex" xmlns:cx4="http://schemas.microsoft.com/office/drawing/2016/5/10/chartex" xmlns:cx5="http://schemas.microsoft.com/office/drawing/2016/5/11/chartex" xmlns:cx6="http://schemas.microsoft.com/office/drawing/2016/5/12/chartex" xmlns:cx7="http://schemas.microsoft.com/office/drawing/2016/5/13/chartex" xmlns:cx8="http://schemas.microsoft.com/office/drawing/2016/5/14/chartex" xmlns:mc="http://schemas.openxmlformats.org/markup-compatibility/2006" xmlns:aink="http://schemas.microsoft.com/office/drawing/2016/ink" xmlns:am3d="http://schemas.microsoft.com/office/drawing/2017/model3d" xmlns:o="urn:schemas-microsoft-com:office:office" xmlns:oel="http://schemas.microsoft.com/office/2019/extlst" xmlns:r="http://schemas.openxmlformats.org/officeDocument/2006/relationships" xmlns:m="http://schemas.openxmlformats.org/officeDocument/2006/math" xmlns:v="urn:schemas-microsoft-com:vml" xmlns:wp14="http://schemas.microsoft.com/office/word/2010/wordprocessingDrawing" xmlns:wp="http://schemas.openxmlformats.org/drawingml/2006/wordprocessingDrawing" xmlns:w10="urn:schemas-microsoft-com:office:word" xmlns:w="http://schemas.openxmlformats.org/wordprocessingml/2006/main" xmlns:w14="http://schemas.microsoft.com/office/word/2010/wordml" xmlns:w15="http://schemas.microsoft.com/office/word/2012/wordml" xmlns:w16cex="http://schemas.microsoft.com/office/word/2018/wordml/cex" xmlns:w16cid="http://schemas.microsoft.com/office/word/2016/wordml/cid" xmlns:w16="http://schemas.microsoft.com/office/word/2018/wordml" xmlns:w16sdtdh="http://schemas.microsoft.com/office/word/2020/wordml/sdtdatahash" xmlns:w16se="http://schemas.microsoft.com/office/word/2015/wordml/symex" xmlns:wpg="http://schemas.microsoft.com/office/word/2010/wordprocessingGroup" xmlns:wpi="http://schemas.microsoft.com/office/word/2010/wordprocessingInk" xmlns:wne="http://schemas.microsoft.com/office/word/2006/wordml" xmlns:wps="http://schemas.microsoft.com/office/word/2010/wordprocessingShape" mc:Ignorable="w14 w15 w16se w16cid w16 w16cex w16sdtdh wp14">
   <w:body>
     <w:p>
       <w:pPr>
@@ -54,11 +54,9 @@
       <w:r>
         <w:t xml:space="preserve"> </w:t>
       </w:r>
-      <w:proofErr w:type="spellStart"/>
       <w:r>
         <w:t>MusicStore</w:t>
       </w:r>
-      <w:proofErr w:type="spellEnd"/>
       <w:r>
         <w:t xml:space="preserve"> </w:t>
       </w:r>
@@ -89,14 +87,12 @@
         </w:rPr>
         <w:t xml:space="preserve"> създайте база данни </w:t>
       </w:r>
-      <w:proofErr w:type="spellStart"/>
       <w:r>
         <w:rPr>
           <w:b/>
         </w:rPr>
         <w:t>MusicStore</w:t>
       </w:r>
-      <w:proofErr w:type="spellEnd"/>
       <w:r>
         <w:rPr>
           <w:lang w:val="bg-BG"/>
@@ -380,13 +376,7 @@
         <w:t>един и същи тип данни</w:t>
       </w:r>
       <w:r>
-        <w:t xml:space="preserve"> </w:t>
-      </w:r>
-      <w:r>
-        <w:rPr>
-          <w:lang w:val="bg-BG"/>
-        </w:rPr>
-        <w:t xml:space="preserve"> </w:t>
+        <w:t xml:space="preserve">. </w:t>
       </w:r>
       <w:r>
         <w:rPr>
@@ -740,13 +730,7 @@
         <w:t>един и същи тип данни</w:t>
       </w:r>
       <w:r>
-        <w:t xml:space="preserve"> </w:t>
-      </w:r>
-      <w:r>
-        <w:rPr>
-          <w:lang w:val="bg-BG"/>
-        </w:rPr>
-        <w:t xml:space="preserve"> </w:t>
+        <w:t xml:space="preserve">. </w:t>
       </w:r>
       <w:r>
         <w:rPr>
@@ -1116,11 +1100,9 @@
       <w:r>
         <w:t xml:space="preserve"> </w:t>
       </w:r>
-      <w:proofErr w:type="spellStart"/>
       <w:r>
         <w:t>HotelManagement</w:t>
       </w:r>
-      <w:proofErr w:type="spellEnd"/>
     </w:p>
     <w:p>
       <w:pPr>
@@ -1147,14 +1129,12 @@
         </w:rPr>
         <w:t xml:space="preserve"> създайте база данни </w:t>
       </w:r>
-      <w:proofErr w:type="spellStart"/>
       <w:r>
         <w:rPr>
           <w:b/>
         </w:rPr>
         <w:t>HotelManagement</w:t>
       </w:r>
-      <w:proofErr w:type="spellEnd"/>
       <w:r>
         <w:rPr>
           <w:lang w:val="bg-BG"/>
@@ -1506,7 +1486,7 @@
 </file>
 
 <file path=word/endnotes.xml><?xml version="1.0" encoding="utf-8"?>
-<w:endnotes xmlns:ve="http://schemas.openxmlformats.org/markup-compatibility/2006" xmlns:o="urn:schemas-microsoft-com:office:office" xmlns:r="http://schemas.openxmlformats.org/officeDocument/2006/relationships" xmlns:m="http://schemas.openxmlformats.org/officeDocument/2006/math" xmlns:v="urn:schemas-microsoft-com:vml" xmlns:wp="http://schemas.openxmlformats.org/drawingml/2006/wordprocessingDrawing" xmlns:w10="urn:schemas-microsoft-com:office:word" xmlns:w="http://schemas.openxmlformats.org/wordprocessingml/2006/main" xmlns:wne="http://schemas.microsoft.com/office/word/2006/wordml">
+<w:endnotes xmlns:wpc="http://schemas.microsoft.com/office/word/2010/wordprocessingCanvas" xmlns:cx="http://schemas.microsoft.com/office/drawing/2014/chartex" xmlns:cx1="http://schemas.microsoft.com/office/drawing/2015/9/8/chartex" xmlns:cx2="http://schemas.microsoft.com/office/drawing/2015/10/21/chartex" xmlns:cx3="http://schemas.microsoft.com/office/drawing/2016/5/9/chartex" xmlns:cx4="http://schemas.microsoft.com/office/drawing/2016/5/10/chartex" xmlns:cx5="http://schemas.microsoft.com/office/drawing/2016/5/11/chartex" xmlns:cx6="http://schemas.microsoft.com/office/drawing/2016/5/12/chartex" xmlns:cx7="http://schemas.microsoft.com/office/drawing/2016/5/13/chartex" xmlns:cx8="http://schemas.microsoft.com/office/drawing/2016/5/14/chartex" xmlns:mc="http://schemas.openxmlformats.org/markup-compatibility/2006" xmlns:aink="http://schemas.microsoft.com/office/drawing/2016/ink" xmlns:am3d="http://schemas.microsoft.com/office/drawing/2017/model3d" xmlns:o="urn:schemas-microsoft-com:office:office" xmlns:oel="http://schemas.microsoft.com/office/2019/extlst" xmlns:r="http://schemas.openxmlformats.org/officeDocument/2006/relationships" xmlns:m="http://schemas.openxmlformats.org/officeDocument/2006/math" xmlns:v="urn:schemas-microsoft-com:vml" xmlns:wp14="http://schemas.microsoft.com/office/word/2010/wordprocessingDrawing" xmlns:wp="http://schemas.openxmlformats.org/drawingml/2006/wordprocessingDrawing" xmlns:w10="urn:schemas-microsoft-com:office:word" xmlns:w="http://schemas.openxmlformats.org/wordprocessingml/2006/main" xmlns:w14="http://schemas.microsoft.com/office/word/2010/wordml" xmlns:w15="http://schemas.microsoft.com/office/word/2012/wordml" xmlns:w16cex="http://schemas.microsoft.com/office/word/2018/wordml/cex" xmlns:w16cid="http://schemas.microsoft.com/office/word/2016/wordml/cid" xmlns:w16="http://schemas.microsoft.com/office/word/2018/wordml" xmlns:w16sdtdh="http://schemas.microsoft.com/office/word/2020/wordml/sdtdatahash" xmlns:w16se="http://schemas.microsoft.com/office/word/2015/wordml/symex" xmlns:wpg="http://schemas.microsoft.com/office/word/2010/wordprocessingGroup" xmlns:wpi="http://schemas.microsoft.com/office/word/2010/wordprocessingInk" xmlns:wne="http://schemas.microsoft.com/office/word/2006/wordml" xmlns:wps="http://schemas.microsoft.com/office/word/2010/wordprocessingShape" mc:Ignorable="w14 w15 w16se w16cid w16 w16cex w16sdtdh wp14">
   <w:endnote w:type="separator" w:id="-1">
     <w:p>
       <w:pPr>
@@ -1531,7 +1511,7 @@
 </file>
 
 <file path=word/footer1.xml><?xml version="1.0" encoding="utf-8"?>
-<w:ftr xmlns:ve="http://schemas.openxmlformats.org/markup-compatibility/2006" xmlns:o="urn:schemas-microsoft-com:office:office" xmlns:r="http://schemas.openxmlformats.org/officeDocument/2006/relationships" xmlns:m="http://schemas.openxmlformats.org/officeDocument/2006/math" xmlns:v="urn:schemas-microsoft-com:vml" xmlns:wp="http://schemas.openxmlformats.org/drawingml/2006/wordprocessingDrawing" xmlns:w10="urn:schemas-microsoft-com:office:word" xmlns:w="http://schemas.openxmlformats.org/wordprocessingml/2006/main" xmlns:wne="http://schemas.microsoft.com/office/word/2006/wordml">
+<w:ftr xmlns:wpc="http://schemas.microsoft.com/office/word/2010/wordprocessingCanvas" xmlns:cx="http://schemas.microsoft.com/office/drawing/2014/chartex" xmlns:cx1="http://schemas.microsoft.com/office/drawing/2015/9/8/chartex" xmlns:cx2="http://schemas.microsoft.com/office/drawing/2015/10/21/chartex" xmlns:cx3="http://schemas.microsoft.com/office/drawing/2016/5/9/chartex" xmlns:cx4="http://schemas.microsoft.com/office/drawing/2016/5/10/chartex" xmlns:cx5="http://schemas.microsoft.com/office/drawing/2016/5/11/chartex" xmlns:cx6="http://schemas.microsoft.com/office/drawing/2016/5/12/chartex" xmlns:cx7="http://schemas.microsoft.com/office/drawing/2016/5/13/chartex" xmlns:cx8="http://schemas.microsoft.com/office/drawing/2016/5/14/chartex" xmlns:mc="http://schemas.openxmlformats.org/markup-compatibility/2006" xmlns:aink="http://schemas.microsoft.com/office/drawing/2016/ink" xmlns:am3d="http://schemas.microsoft.com/office/drawing/2017/model3d" xmlns:o="urn:schemas-microsoft-com:office:office" xmlns:oel="http://schemas.microsoft.com/office/2019/extlst" xmlns:r="http://schemas.openxmlformats.org/officeDocument/2006/relationships" xmlns:m="http://schemas.openxmlformats.org/officeDocument/2006/math" xmlns:v="urn:schemas-microsoft-com:vml" xmlns:wp14="http://schemas.microsoft.com/office/word/2010/wordprocessingDrawing" xmlns:wp="http://schemas.openxmlformats.org/drawingml/2006/wordprocessingDrawing" xmlns:w10="urn:schemas-microsoft-com:office:word" xmlns:w="http://schemas.openxmlformats.org/wordprocessingml/2006/main" xmlns:w14="http://schemas.microsoft.com/office/word/2010/wordml" xmlns:w15="http://schemas.microsoft.com/office/word/2012/wordml" xmlns:w16cex="http://schemas.microsoft.com/office/word/2018/wordml/cex" xmlns:w16cid="http://schemas.microsoft.com/office/word/2016/wordml/cid" xmlns:w16="http://schemas.microsoft.com/office/word/2018/wordml" xmlns:w16sdtdh="http://schemas.microsoft.com/office/word/2020/wordml/sdtdatahash" xmlns:w16se="http://schemas.microsoft.com/office/word/2015/wordml/symex" xmlns:wpg="http://schemas.microsoft.com/office/word/2010/wordprocessingGroup" xmlns:wpi="http://schemas.microsoft.com/office/word/2010/wordprocessingInk" xmlns:wne="http://schemas.microsoft.com/office/word/2006/wordml" xmlns:wps="http://schemas.microsoft.com/office/word/2010/wordprocessingShape" mc:Ignorable="w14 w15 w16se w16cid w16 w16cex w16sdtdh wp14">
   <w:p>
     <w:pPr>
       <w:pStyle w:val="Footer"/>
@@ -1540,12 +1520,12 @@
       <w:rPr>
         <w:noProof/>
       </w:rPr>
-      <w:pict>
+      <w:pict w14:anchorId="3543FC2A">
         <v:shapetype id="_x0000_t202" coordsize="21600,21600" o:spt="202" path="m,l,21600r21600,l21600,xe">
           <v:stroke joinstyle="miter"/>
           <v:path gradientshapeok="t" o:connecttype="rect"/>
         </v:shapetype>
-        <v:shape id="Text Box 6" o:spid="_x0000_s4100" type="#_x0000_t202" style="position:absolute;margin-left:109.85pt;margin-top:28.05pt;width:40.15pt;height:13pt;z-index:251660288;visibility:visible;v-text-anchor:middle" o:gfxdata="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" filled="f" stroked="f" strokeweight=".5pt">
+        <v:shape id="Text Box 4" o:spid="_x0000_s1028" type="#_x0000_t202" style="position:absolute;margin-left:109.85pt;margin-top:28.05pt;width:40.15pt;height:13pt;z-index:251660288;visibility:visible;mso-wrap-style:square;mso-width-percent:0;mso-height-percent:0;mso-wrap-distance-left:9pt;mso-wrap-distance-top:0;mso-wrap-distance-right:9pt;mso-wrap-distance-bottom:0;mso-position-horizontal:absolute;mso-position-horizontal-relative:text;mso-position-vertical:absolute;mso-position-vertical-relative:text;mso-width-percent:0;mso-height-percent:0;mso-width-relative:page;mso-height-relative:page;v-text-anchor:middle" o:gfxdata="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" filled="f" stroked="f" strokeweight=".5pt">
           <v:textbox inset=".5mm,0,0,0">
             <w:txbxContent>
               <w:p>
@@ -1573,8 +1553,8 @@
       <w:rPr>
         <w:noProof/>
       </w:rPr>
-      <w:pict>
-        <v:shape id="Text Box 16" o:spid="_x0000_s4099" type="#_x0000_t202" style="position:absolute;margin-left:109pt;margin-top:7pt;width:411.4pt;height:40.45pt;z-index:251657216;visibility:visible" o:gfxdata="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" filled="f" stroked="f">
+      <w:pict w14:anchorId="4F221D53">
+        <v:shape id="Text Box 3" o:spid="_x0000_s1027" type="#_x0000_t202" style="position:absolute;margin-left:109pt;margin-top:7pt;width:411.4pt;height:40.45pt;z-index:251657216;visibility:visible;mso-wrap-style:square;mso-width-percent:0;mso-height-percent:0;mso-wrap-distance-left:9pt;mso-wrap-distance-top:0;mso-wrap-distance-right:9pt;mso-wrap-distance-bottom:0;mso-position-horizontal:absolute;mso-position-horizontal-relative:text;mso-position-vertical:absolute;mso-position-vertical-relative:text;mso-width-percent:0;mso-height-percent:0;mso-width-relative:page;mso-height-relative:page;v-text-anchor:top" o:gfxdata="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" filled="f" stroked="f">
           <v:textbox inset=".5mm,1.2mm,.5mm,.5mm">
             <w:txbxContent>
               <w:p>
@@ -1618,21 +1598,12 @@
                   </w:rPr>
                   <w:t xml:space="preserve">. </w:t>
                 </w:r>
-                <w:proofErr w:type="gramStart"/>
                 <w:r>
                   <w:rPr>
                     <w:sz w:val="17"/>
                     <w:szCs w:val="17"/>
                   </w:rPr>
-                  <w:t>Copyrighted document.</w:t>
-                </w:r>
-                <w:proofErr w:type="gramEnd"/>
-                <w:r>
-                  <w:rPr>
-                    <w:sz w:val="17"/>
-                    <w:szCs w:val="17"/>
-                  </w:rPr>
-                  <w:t xml:space="preserve"> Unauthorized </w:t>
+                  <w:t xml:space="preserve">Copyrighted document. Unauthorized </w:t>
                 </w:r>
                 <w:r>
                   <w:rPr>
@@ -1729,7 +1700,7 @@
                     <w:szCs w:val="18"/>
                   </w:rPr>
                   <w:drawing>
-                    <wp:inline distT="0" distB="0" distL="0" distR="0">
+                    <wp:inline distT="0" distB="0" distL="0" distR="0" wp14:anchorId="165CC0E1" wp14:editId="7F60249E">
                       <wp:extent cx="180000" cy="180000"/>
                       <wp:effectExtent l="0" t="0" r="0" b="0"/>
                       <wp:docPr id="3" name="Picture 3">
@@ -1753,7 +1724,7 @@
                               <a:blip r:embed="rId2">
                                 <a:extLst>
                                   <a:ext uri="{28A0092B-C50C-407E-A947-70E740481C1C}">
-                                    <a14:useLocalDpi xmlns="" xmlns:wpc="http://schemas.microsoft.com/office/word/2010/wordprocessingCanvas" xmlns:cx="http://schemas.microsoft.com/office/drawing/2014/chartex" xmlns:cx1="http://schemas.microsoft.com/office/drawing/2015/9/8/chartex" xmlns:cx2="http://schemas.microsoft.com/office/drawing/2015/10/21/chartex" xmlns:cx3="http://schemas.microsoft.com/office/drawing/2016/5/9/chartex" xmlns:cx4="http://schemas.microsoft.com/office/drawing/2016/5/10/chartex" xmlns:cx5="http://schemas.microsoft.com/office/drawing/2016/5/11/chartex" xmlns:cx6="http://schemas.microsoft.com/office/drawing/2016/5/12/chartex" xmlns:cx7="http://schemas.microsoft.com/office/drawing/2016/5/13/chartex" xmlns:cx8="http://schemas.microsoft.com/office/drawing/2016/5/14/chartex" xmlns:mc="http://schemas.openxmlformats.org/markup-compatibility/2006" xmlns:aink="http://schemas.microsoft.com/office/drawing/2016/ink" xmlns:am3d="http://schemas.microsoft.com/office/drawing/2017/model3d" xmlns:o="urn:schemas-microsoft-com:office:office" xmlns:v="urn:schemas-microsoft-com:vml" xmlns:wp14="http://schemas.microsoft.com/office/word/2010/wordprocessingDrawing" xmlns:w10="urn:schemas-microsoft-com:office:word" xmlns:w="http://schemas.openxmlformats.org/wordprocessingml/2006/main" xmlns:w14="http://schemas.microsoft.com/office/word/2010/wordml" xmlns:w15="http://schemas.microsoft.com/office/word/2012/wordml" xmlns:w16cex="http://schemas.microsoft.com/office/word/2018/wordml/cex" xmlns:w16cid="http://schemas.microsoft.com/office/word/2016/wordml/cid" xmlns:w16="http://schemas.microsoft.com/office/word/2018/wordml" xmlns:w16sdtdh="http://schemas.microsoft.com/office/word/2020/wordml/sdtdatahash" xmlns:w16se="http://schemas.microsoft.com/office/word/2015/wordml/symex" xmlns:wpg="http://schemas.microsoft.com/office/word/2010/wordprocessingGroup" xmlns:wpi="http://schemas.microsoft.com/office/word/2010/wordprocessingInk" xmlns:wps="http://schemas.microsoft.com/office/word/2010/wordprocessingShape" xmlns:a14="http://schemas.microsoft.com/office/drawing/2010/main" val="0"/>
+                                    <a14:useLocalDpi xmlns:a14="http://schemas.microsoft.com/office/drawing/2010/main" val="0"/>
                                   </a:ext>
                                 </a:extLst>
                               </a:blip>
@@ -1795,7 +1766,7 @@
                     <w:szCs w:val="18"/>
                   </w:rPr>
                   <w:drawing>
-                    <wp:inline distT="0" distB="0" distL="0" distR="0">
+                    <wp:inline distT="0" distB="0" distL="0" distR="0" wp14:anchorId="2669BA09" wp14:editId="4112AFAE">
                       <wp:extent cx="180000" cy="180000"/>
                       <wp:effectExtent l="0" t="0" r="0" b="0"/>
                       <wp:docPr id="2" name="Picture 2">
@@ -1819,7 +1790,7 @@
                               <a:blip r:embed="rId4">
                                 <a:extLst>
                                   <a:ext uri="{28A0092B-C50C-407E-A947-70E740481C1C}">
-                                    <a14:useLocalDpi xmlns="" xmlns:wpc="http://schemas.microsoft.com/office/word/2010/wordprocessingCanvas" xmlns:cx="http://schemas.microsoft.com/office/drawing/2014/chartex" xmlns:cx1="http://schemas.microsoft.com/office/drawing/2015/9/8/chartex" xmlns:cx2="http://schemas.microsoft.com/office/drawing/2015/10/21/chartex" xmlns:cx3="http://schemas.microsoft.com/office/drawing/2016/5/9/chartex" xmlns:cx4="http://schemas.microsoft.com/office/drawing/2016/5/10/chartex" xmlns:cx5="http://schemas.microsoft.com/office/drawing/2016/5/11/chartex" xmlns:cx6="http://schemas.microsoft.com/office/drawing/2016/5/12/chartex" xmlns:cx7="http://schemas.microsoft.com/office/drawing/2016/5/13/chartex" xmlns:cx8="http://schemas.microsoft.com/office/drawing/2016/5/14/chartex" xmlns:mc="http://schemas.openxmlformats.org/markup-compatibility/2006" xmlns:aink="http://schemas.microsoft.com/office/drawing/2016/ink" xmlns:am3d="http://schemas.microsoft.com/office/drawing/2017/model3d" xmlns:o="urn:schemas-microsoft-com:office:office" xmlns:v="urn:schemas-microsoft-com:vml" xmlns:wp14="http://schemas.microsoft.com/office/word/2010/wordprocessingDrawing" xmlns:w10="urn:schemas-microsoft-com:office:word" xmlns:w="http://schemas.openxmlformats.org/wordprocessingml/2006/main" xmlns:w14="http://schemas.microsoft.com/office/word/2010/wordml" xmlns:w15="http://schemas.microsoft.com/office/word/2012/wordml" xmlns:w16cex="http://schemas.microsoft.com/office/word/2018/wordml/cex" xmlns:w16cid="http://schemas.microsoft.com/office/word/2016/wordml/cid" xmlns:w16="http://schemas.microsoft.com/office/word/2018/wordml" xmlns:w16sdtdh="http://schemas.microsoft.com/office/word/2020/wordml/sdtdatahash" xmlns:w16se="http://schemas.microsoft.com/office/word/2015/wordml/symex" xmlns:wpg="http://schemas.microsoft.com/office/word/2010/wordprocessingGroup" xmlns:wpi="http://schemas.microsoft.com/office/word/2010/wordprocessingInk" xmlns:wps="http://schemas.microsoft.com/office/word/2010/wordprocessingShape" xmlns:a14="http://schemas.microsoft.com/office/drawing/2010/main" val="0"/>
+                                    <a14:useLocalDpi xmlns:a14="http://schemas.microsoft.com/office/drawing/2010/main" val="0"/>
                                   </a:ext>
                                 </a:extLst>
                               </a:blip>
@@ -1861,7 +1832,7 @@
                     <w:szCs w:val="18"/>
                   </w:rPr>
                   <w:drawing>
-                    <wp:inline distT="0" distB="0" distL="0" distR="0">
+                    <wp:inline distT="0" distB="0" distL="0" distR="0" wp14:anchorId="04EA79D6" wp14:editId="3250AF21">
                       <wp:extent cx="180000" cy="180000"/>
                       <wp:effectExtent l="0" t="0" r="0" b="0"/>
                       <wp:docPr id="5" name="Picture 5">
@@ -1914,7 +1885,7 @@
                     <w:szCs w:val="18"/>
                   </w:rPr>
                   <w:drawing>
-                    <wp:inline distT="0" distB="0" distL="0" distR="0">
+                    <wp:inline distT="0" distB="0" distL="0" distR="0" wp14:anchorId="5C5B5B28" wp14:editId="37C4E306">
                       <wp:extent cx="180000" cy="180000"/>
                       <wp:effectExtent l="0" t="0" r="0" b="0"/>
                       <wp:docPr id="20" name="Picture 20">
@@ -1938,10 +1909,10 @@
                               <a:blip r:embed="rId8">
                                 <a:extLst>
                                   <a:ext uri="{28A0092B-C50C-407E-A947-70E740481C1C}">
-                                    <a14:useLocalDpi xmlns="" xmlns:wpc="http://schemas.microsoft.com/office/word/2010/wordprocessingCanvas" xmlns:cx="http://schemas.microsoft.com/office/drawing/2014/chartex" xmlns:cx1="http://schemas.microsoft.com/office/drawing/2015/9/8/chartex" xmlns:cx2="http://schemas.microsoft.com/office/drawing/2015/10/21/chartex" xmlns:cx3="http://schemas.microsoft.com/office/drawing/2016/5/9/chartex" xmlns:cx4="http://schemas.microsoft.com/office/drawing/2016/5/10/chartex" xmlns:cx5="http://schemas.microsoft.com/office/drawing/2016/5/11/chartex" xmlns:cx6="http://schemas.microsoft.com/office/drawing/2016/5/12/chartex" xmlns:cx7="http://schemas.microsoft.com/office/drawing/2016/5/13/chartex" xmlns:cx8="http://schemas.microsoft.com/office/drawing/2016/5/14/chartex" xmlns:mc="http://schemas.openxmlformats.org/markup-compatibility/2006" xmlns:aink="http://schemas.microsoft.com/office/drawing/2016/ink" xmlns:am3d="http://schemas.microsoft.com/office/drawing/2017/model3d" xmlns:o="urn:schemas-microsoft-com:office:office" xmlns:v="urn:schemas-microsoft-com:vml" xmlns:wp14="http://schemas.microsoft.com/office/word/2010/wordprocessingDrawing" xmlns:w10="urn:schemas-microsoft-com:office:word" xmlns:w="http://schemas.openxmlformats.org/wordprocessingml/2006/main" xmlns:w14="http://schemas.microsoft.com/office/word/2010/wordml" xmlns:w15="http://schemas.microsoft.com/office/word/2012/wordml" xmlns:w16cex="http://schemas.microsoft.com/office/word/2018/wordml/cex" xmlns:w16cid="http://schemas.microsoft.com/office/word/2016/wordml/cid" xmlns:w16="http://schemas.microsoft.com/office/word/2018/wordml" xmlns:w16sdtdh="http://schemas.microsoft.com/office/word/2020/wordml/sdtdatahash" xmlns:w16se="http://schemas.microsoft.com/office/word/2015/wordml/symex" xmlns:wpg="http://schemas.microsoft.com/office/word/2010/wordprocessingGroup" xmlns:wpi="http://schemas.microsoft.com/office/word/2010/wordprocessingInk" xmlns:wps="http://schemas.microsoft.com/office/word/2010/wordprocessingShape" xmlns:a14="http://schemas.microsoft.com/office/drawing/2010/main" val="0"/>
+                                    <a14:useLocalDpi xmlns:a14="http://schemas.microsoft.com/office/drawing/2010/main" val="0"/>
                                   </a:ext>
                                   <a:ext uri="{837473B0-CC2E-450A-ABE3-18F120FF3D39}">
-                                    <a1611:picAttrSrcUrl xmlns="" xmlns:wpc="http://schemas.microsoft.com/office/word/2010/wordprocessingCanvas" xmlns:cx="http://schemas.microsoft.com/office/drawing/2014/chartex" xmlns:cx1="http://schemas.microsoft.com/office/drawing/2015/9/8/chartex" xmlns:cx2="http://schemas.microsoft.com/office/drawing/2015/10/21/chartex" xmlns:cx3="http://schemas.microsoft.com/office/drawing/2016/5/9/chartex" xmlns:cx4="http://schemas.microsoft.com/office/drawing/2016/5/10/chartex" xmlns:cx5="http://schemas.microsoft.com/office/drawing/2016/5/11/chartex" xmlns:cx6="http://schemas.microsoft.com/office/drawing/2016/5/12/chartex" xmlns:cx7="http://schemas.microsoft.com/office/drawing/2016/5/13/chartex" xmlns:cx8="http://schemas.microsoft.com/office/drawing/2016/5/14/chartex" xmlns:mc="http://schemas.openxmlformats.org/markup-compatibility/2006" xmlns:aink="http://schemas.microsoft.com/office/drawing/2016/ink" xmlns:am3d="http://schemas.microsoft.com/office/drawing/2017/model3d" xmlns:o="urn:schemas-microsoft-com:office:office" xmlns:v="urn:schemas-microsoft-com:vml" xmlns:wp14="http://schemas.microsoft.com/office/word/2010/wordprocessingDrawing" xmlns:w10="urn:schemas-microsoft-com:office:word" xmlns:w="http://schemas.openxmlformats.org/wordprocessingml/2006/main" xmlns:w14="http://schemas.microsoft.com/office/word/2010/wordml" xmlns:w15="http://schemas.microsoft.com/office/word/2012/wordml" xmlns:w16cex="http://schemas.microsoft.com/office/word/2018/wordml/cex" xmlns:w16cid="http://schemas.microsoft.com/office/word/2016/wordml/cid" xmlns:w16="http://schemas.microsoft.com/office/word/2018/wordml" xmlns:w16sdtdh="http://schemas.microsoft.com/office/word/2020/wordml/sdtdatahash" xmlns:w16se="http://schemas.microsoft.com/office/word/2015/wordml/symex" xmlns:wpg="http://schemas.microsoft.com/office/word/2010/wordprocessingGroup" xmlns:wpi="http://schemas.microsoft.com/office/word/2010/wordprocessingInk" xmlns:wps="http://schemas.microsoft.com/office/word/2010/wordprocessingShape" xmlns:a1611="http://schemas.microsoft.com/office/drawing/2016/11/main" r:id="rId29"/>
+                                    <a1611:picAttrSrcUrl xmlns:a1611="http://schemas.microsoft.com/office/drawing/2016/11/main" r:id="rId9"/>
                                   </a:ext>
                                 </a:extLst>
                               </a:blip>
@@ -1983,11 +1954,11 @@
                     <w:szCs w:val="18"/>
                   </w:rPr>
                   <w:drawing>
-                    <wp:inline distT="0" distB="0" distL="0" distR="0">
+                    <wp:inline distT="0" distB="0" distL="0" distR="0" wp14:anchorId="174640B0" wp14:editId="7D2C5BCD">
                       <wp:extent cx="180000" cy="180000"/>
                       <wp:effectExtent l="0" t="0" r="0" b="0"/>
                       <wp:docPr id="7" name="Picture 7">
-                        <a:hlinkClick xmlns:a="http://schemas.openxmlformats.org/drawingml/2006/main" r:id="rId30"/>
+                        <a:hlinkClick xmlns:a="http://schemas.openxmlformats.org/drawingml/2006/main" r:id="rId10"/>
                       </wp:docPr>
                       <wp:cNvGraphicFramePr>
                         <a:graphicFrameLocks xmlns:a="http://schemas.openxmlformats.org/drawingml/2006/main" noChangeAspect="1"/>
@@ -1997,12 +1968,12 @@
                           <pic:pic xmlns:pic="http://schemas.openxmlformats.org/drawingml/2006/picture">
                             <pic:nvPicPr>
                               <pic:cNvPr id="7" name="Picture 7">
-                                <a:hlinkClick r:id="rId30"/>
+                                <a:hlinkClick r:id="rId10"/>
                               </pic:cNvPr>
                               <pic:cNvPicPr/>
                             </pic:nvPicPr>
                             <pic:blipFill>
-                              <a:blip r:embed="rId31"/>
+                              <a:blip r:embed="rId11"/>
                               <a:stretch>
                                 <a:fillRect/>
                               </a:stretch>
@@ -2036,11 +2007,11 @@
                     <w:szCs w:val="18"/>
                   </w:rPr>
                   <w:drawing>
-                    <wp:inline distT="0" distB="0" distL="0" distR="0">
+                    <wp:inline distT="0" distB="0" distL="0" distR="0" wp14:anchorId="29CACCB2" wp14:editId="641BA0DA">
                       <wp:extent cx="180000" cy="180000"/>
                       <wp:effectExtent l="0" t="0" r="0" b="0"/>
                       <wp:docPr id="17" name="Picture 17">
-                        <a:hlinkClick xmlns:a="http://schemas.openxmlformats.org/drawingml/2006/main" r:id="rId32"/>
+                        <a:hlinkClick xmlns:a="http://schemas.openxmlformats.org/drawingml/2006/main" r:id="rId12"/>
                       </wp:docPr>
                       <wp:cNvGraphicFramePr>
                         <a:graphicFrameLocks xmlns:a="http://schemas.openxmlformats.org/drawingml/2006/main" noChangeAspect="1"/>
@@ -2050,12 +2021,12 @@
                           <pic:pic xmlns:pic="http://schemas.openxmlformats.org/drawingml/2006/picture">
                             <pic:nvPicPr>
                               <pic:cNvPr id="17" name="Picture 17">
-                                <a:hlinkClick r:id="rId32"/>
+                                <a:hlinkClick r:id="rId12"/>
                               </pic:cNvPr>
                               <pic:cNvPicPr/>
                             </pic:nvPicPr>
                             <pic:blipFill>
-                              <a:blip r:embed="rId33"/>
+                              <a:blip r:embed="rId13"/>
                               <a:stretch>
                                 <a:fillRect/>
                               </a:stretch>
@@ -2089,11 +2060,11 @@
                     <w:szCs w:val="18"/>
                   </w:rPr>
                   <w:drawing>
-                    <wp:inline distT="0" distB="0" distL="0" distR="0">
+                    <wp:inline distT="0" distB="0" distL="0" distR="0" wp14:anchorId="12F6C362" wp14:editId="1FB24791">
                       <wp:extent cx="180000" cy="180000"/>
                       <wp:effectExtent l="0" t="0" r="0" b="0"/>
                       <wp:docPr id="21" name="Picture 21">
-                        <a:hlinkClick xmlns:a="http://schemas.openxmlformats.org/drawingml/2006/main" r:id="rId34"/>
+                        <a:hlinkClick xmlns:a="http://schemas.openxmlformats.org/drawingml/2006/main" r:id="rId14"/>
                       </wp:docPr>
                       <wp:cNvGraphicFramePr>
                         <a:graphicFrameLocks xmlns:a="http://schemas.openxmlformats.org/drawingml/2006/main" noChangeAspect="1"/>
@@ -2103,17 +2074,17 @@
                           <pic:pic xmlns:pic="http://schemas.openxmlformats.org/drawingml/2006/picture">
                             <pic:nvPicPr>
                               <pic:cNvPr id="21" name="Picture 21">
-                                <a:hlinkClick r:id="rId34"/>
+                                <a:hlinkClick r:id="rId14"/>
                               </pic:cNvPr>
                               <pic:cNvPicPr>
                                 <a:picLocks noChangeAspect="1" noChangeArrowheads="1"/>
                               </pic:cNvPicPr>
                             </pic:nvPicPr>
                             <pic:blipFill rotWithShape="1">
-                              <a:blip r:embed="rId35">
+                              <a:blip r:embed="rId15">
                                 <a:extLst>
                                   <a:ext uri="{28A0092B-C50C-407E-A947-70E740481C1C}">
-                                    <a14:useLocalDpi xmlns="" xmlns:wpc="http://schemas.microsoft.com/office/word/2010/wordprocessingCanvas" xmlns:cx="http://schemas.microsoft.com/office/drawing/2014/chartex" xmlns:cx1="http://schemas.microsoft.com/office/drawing/2015/9/8/chartex" xmlns:cx2="http://schemas.microsoft.com/office/drawing/2015/10/21/chartex" xmlns:cx3="http://schemas.microsoft.com/office/drawing/2016/5/9/chartex" xmlns:cx4="http://schemas.microsoft.com/office/drawing/2016/5/10/chartex" xmlns:cx5="http://schemas.microsoft.com/office/drawing/2016/5/11/chartex" xmlns:cx6="http://schemas.microsoft.com/office/drawing/2016/5/12/chartex" xmlns:cx7="http://schemas.microsoft.com/office/drawing/2016/5/13/chartex" xmlns:cx8="http://schemas.microsoft.com/office/drawing/2016/5/14/chartex" xmlns:mc="http://schemas.openxmlformats.org/markup-compatibility/2006" xmlns:aink="http://schemas.microsoft.com/office/drawing/2016/ink" xmlns:am3d="http://schemas.microsoft.com/office/drawing/2017/model3d" xmlns:o="urn:schemas-microsoft-com:office:office" xmlns:v="urn:schemas-microsoft-com:vml" xmlns:wp14="http://schemas.microsoft.com/office/word/2010/wordprocessingDrawing" xmlns:w10="urn:schemas-microsoft-com:office:word" xmlns:w="http://schemas.openxmlformats.org/wordprocessingml/2006/main" xmlns:w14="http://schemas.microsoft.com/office/word/2010/wordml" xmlns:w15="http://schemas.microsoft.com/office/word/2012/wordml" xmlns:w16cex="http://schemas.microsoft.com/office/word/2018/wordml/cex" xmlns:w16cid="http://schemas.microsoft.com/office/word/2016/wordml/cid" xmlns:w16="http://schemas.microsoft.com/office/word/2018/wordml" xmlns:w16sdtdh="http://schemas.microsoft.com/office/word/2020/wordml/sdtdatahash" xmlns:w16se="http://schemas.microsoft.com/office/word/2015/wordml/symex" xmlns:wpg="http://schemas.microsoft.com/office/word/2010/wordprocessingGroup" xmlns:wpi="http://schemas.microsoft.com/office/word/2010/wordprocessingInk" xmlns:wps="http://schemas.microsoft.com/office/word/2010/wordprocessingShape" xmlns:a14="http://schemas.microsoft.com/office/drawing/2010/main" val="0"/>
+                                    <a14:useLocalDpi xmlns:a14="http://schemas.microsoft.com/office/drawing/2010/main" val="0"/>
                                   </a:ext>
                                 </a:extLst>
                               </a:blip>
@@ -2134,7 +2105,7 @@
                               </a:ln>
                               <a:extLst>
                                 <a:ext uri="{53640926-AAD7-44D8-BBD7-CCE9431645EC}">
-                                  <a14:shadowObscured xmlns="" xmlns:wpc="http://schemas.microsoft.com/office/word/2010/wordprocessingCanvas" xmlns:cx="http://schemas.microsoft.com/office/drawing/2014/chartex" xmlns:cx1="http://schemas.microsoft.com/office/drawing/2015/9/8/chartex" xmlns:cx2="http://schemas.microsoft.com/office/drawing/2015/10/21/chartex" xmlns:cx3="http://schemas.microsoft.com/office/drawing/2016/5/9/chartex" xmlns:cx4="http://schemas.microsoft.com/office/drawing/2016/5/10/chartex" xmlns:cx5="http://schemas.microsoft.com/office/drawing/2016/5/11/chartex" xmlns:cx6="http://schemas.microsoft.com/office/drawing/2016/5/12/chartex" xmlns:cx7="http://schemas.microsoft.com/office/drawing/2016/5/13/chartex" xmlns:cx8="http://schemas.microsoft.com/office/drawing/2016/5/14/chartex" xmlns:mc="http://schemas.openxmlformats.org/markup-compatibility/2006" xmlns:aink="http://schemas.microsoft.com/office/drawing/2016/ink" xmlns:am3d="http://schemas.microsoft.com/office/drawing/2017/model3d" xmlns:o="urn:schemas-microsoft-com:office:office" xmlns:v="urn:schemas-microsoft-com:vml" xmlns:wp14="http://schemas.microsoft.com/office/word/2010/wordprocessingDrawing" xmlns:w10="urn:schemas-microsoft-com:office:word" xmlns:w="http://schemas.openxmlformats.org/wordprocessingml/2006/main" xmlns:w14="http://schemas.microsoft.com/office/word/2010/wordml" xmlns:w15="http://schemas.microsoft.com/office/word/2012/wordml" xmlns:w16cex="http://schemas.microsoft.com/office/word/2018/wordml/cex" xmlns:w16cid="http://schemas.microsoft.com/office/word/2016/wordml/cid" xmlns:w16="http://schemas.microsoft.com/office/word/2018/wordml" xmlns:w16sdtdh="http://schemas.microsoft.com/office/word/2020/wordml/sdtdatahash" xmlns:w16se="http://schemas.microsoft.com/office/word/2015/wordml/symex" xmlns:wpg="http://schemas.microsoft.com/office/word/2010/wordprocessingGroup" xmlns:wpi="http://schemas.microsoft.com/office/word/2010/wordprocessingInk" xmlns:wps="http://schemas.microsoft.com/office/word/2010/wordprocessingShape" xmlns:a14="http://schemas.microsoft.com/office/drawing/2010/main"/>
+                                  <a14:shadowObscured xmlns:a14="http://schemas.microsoft.com/office/drawing/2010/main"/>
                                 </a:ext>
                               </a:extLst>
                             </pic:spPr>
@@ -2158,11 +2129,11 @@
                     <w:szCs w:val="18"/>
                   </w:rPr>
                   <w:drawing>
-                    <wp:inline distT="0" distB="0" distL="0" distR="0">
+                    <wp:inline distT="0" distB="0" distL="0" distR="0" wp14:anchorId="15704BA9" wp14:editId="10135EE6">
                       <wp:extent cx="180000" cy="180000"/>
                       <wp:effectExtent l="0" t="0" r="0" b="0"/>
                       <wp:docPr id="22" name="Picture 22">
-                        <a:hlinkClick xmlns:a="http://schemas.openxmlformats.org/drawingml/2006/main" r:id="rId36"/>
+                        <a:hlinkClick xmlns:a="http://schemas.openxmlformats.org/drawingml/2006/main" r:id="rId16"/>
                       </wp:docPr>
                       <wp:cNvGraphicFramePr>
                         <a:graphicFrameLocks xmlns:a="http://schemas.openxmlformats.org/drawingml/2006/main" noChangeAspect="1"/>
@@ -2172,17 +2143,17 @@
                           <pic:pic xmlns:pic="http://schemas.openxmlformats.org/drawingml/2006/picture">
                             <pic:nvPicPr>
                               <pic:cNvPr id="22" name="Picture 22">
-                                <a:hlinkClick r:id="rId36"/>
+                                <a:hlinkClick r:id="rId16"/>
                               </pic:cNvPr>
                               <pic:cNvPicPr>
                                 <a:picLocks noChangeAspect="1" noChangeArrowheads="1"/>
                               </pic:cNvPicPr>
                             </pic:nvPicPr>
                             <pic:blipFill>
-                              <a:blip r:embed="rId37">
+                              <a:blip r:embed="rId17">
                                 <a:extLst>
                                   <a:ext uri="{28A0092B-C50C-407E-A947-70E740481C1C}">
-                                    <a14:useLocalDpi xmlns="" xmlns:wpc="http://schemas.microsoft.com/office/word/2010/wordprocessingCanvas" xmlns:cx="http://schemas.microsoft.com/office/drawing/2014/chartex" xmlns:cx1="http://schemas.microsoft.com/office/drawing/2015/9/8/chartex" xmlns:cx2="http://schemas.microsoft.com/office/drawing/2015/10/21/chartex" xmlns:cx3="http://schemas.microsoft.com/office/drawing/2016/5/9/chartex" xmlns:cx4="http://schemas.microsoft.com/office/drawing/2016/5/10/chartex" xmlns:cx5="http://schemas.microsoft.com/office/drawing/2016/5/11/chartex" xmlns:cx6="http://schemas.microsoft.com/office/drawing/2016/5/12/chartex" xmlns:cx7="http://schemas.microsoft.com/office/drawing/2016/5/13/chartex" xmlns:cx8="http://schemas.microsoft.com/office/drawing/2016/5/14/chartex" xmlns:mc="http://schemas.openxmlformats.org/markup-compatibility/2006" xmlns:aink="http://schemas.microsoft.com/office/drawing/2016/ink" xmlns:am3d="http://schemas.microsoft.com/office/drawing/2017/model3d" xmlns:o="urn:schemas-microsoft-com:office:office" xmlns:v="urn:schemas-microsoft-com:vml" xmlns:wp14="http://schemas.microsoft.com/office/word/2010/wordprocessingDrawing" xmlns:w10="urn:schemas-microsoft-com:office:word" xmlns:w="http://schemas.openxmlformats.org/wordprocessingml/2006/main" xmlns:w14="http://schemas.microsoft.com/office/word/2010/wordml" xmlns:w15="http://schemas.microsoft.com/office/word/2012/wordml" xmlns:w16cex="http://schemas.microsoft.com/office/word/2018/wordml/cex" xmlns:w16cid="http://schemas.microsoft.com/office/word/2016/wordml/cid" xmlns:w16="http://schemas.microsoft.com/office/word/2018/wordml" xmlns:w16sdtdh="http://schemas.microsoft.com/office/word/2020/wordml/sdtdatahash" xmlns:w16se="http://schemas.microsoft.com/office/word/2015/wordml/symex" xmlns:wpg="http://schemas.microsoft.com/office/word/2010/wordprocessingGroup" xmlns:wpi="http://schemas.microsoft.com/office/word/2010/wordprocessingInk" xmlns:wps="http://schemas.microsoft.com/office/word/2010/wordprocessingShape" xmlns:a14="http://schemas.microsoft.com/office/drawing/2010/main" val="0"/>
+                                    <a14:useLocalDpi xmlns:a14="http://schemas.microsoft.com/office/drawing/2010/main" val="0"/>
                                   </a:ext>
                                 </a:extLst>
                               </a:blip>
@@ -2224,11 +2195,11 @@
                     <w:szCs w:val="18"/>
                   </w:rPr>
                   <w:drawing>
-                    <wp:inline distT="0" distB="0" distL="0" distR="0">
+                    <wp:inline distT="0" distB="0" distL="0" distR="0" wp14:anchorId="522C627D" wp14:editId="0BCB3373">
                       <wp:extent cx="180000" cy="180000"/>
                       <wp:effectExtent l="0" t="0" r="0" b="0"/>
                       <wp:docPr id="23" name="Picture 23">
-                        <a:hlinkClick xmlns:a="http://schemas.openxmlformats.org/drawingml/2006/main" r:id="rId38"/>
+                        <a:hlinkClick xmlns:a="http://schemas.openxmlformats.org/drawingml/2006/main" r:id="rId18"/>
                       </wp:docPr>
                       <wp:cNvGraphicFramePr>
                         <a:graphicFrameLocks xmlns:a="http://schemas.openxmlformats.org/drawingml/2006/main" noChangeAspect="1"/>
@@ -2238,12 +2209,12 @@
                           <pic:pic xmlns:pic="http://schemas.openxmlformats.org/drawingml/2006/picture">
                             <pic:nvPicPr>
                               <pic:cNvPr id="23" name="Picture 23">
-                                <a:hlinkClick r:id="rId38"/>
+                                <a:hlinkClick r:id="rId18"/>
                               </pic:cNvPr>
                               <pic:cNvPicPr/>
                             </pic:nvPicPr>
                             <pic:blipFill>
-                              <a:blip r:embed="rId39"/>
+                              <a:blip r:embed="rId19"/>
                               <a:stretch>
                                 <a:fillRect/>
                               </a:stretch>
@@ -2274,7 +2245,7 @@
         <w:noProof/>
       </w:rPr>
       <w:drawing>
-        <wp:anchor distT="0" distB="0" distL="114300" distR="114300" simplePos="0" relativeHeight="251694080" behindDoc="0" locked="0" layoutInCell="1" allowOverlap="1">
+        <wp:anchor distT="0" distB="0" distL="114300" distR="114300" simplePos="0" relativeHeight="251694080" behindDoc="0" locked="0" layoutInCell="1" allowOverlap="1" wp14:anchorId="07658628" wp14:editId="5CD8597D">
           <wp:simplePos x="0" y="0"/>
           <wp:positionH relativeFrom="column">
             <wp:posOffset>-10795</wp:posOffset>
@@ -2303,10 +2274,10 @@
                   </pic:cNvPicPr>
                 </pic:nvPicPr>
                 <pic:blipFill>
-                  <a:blip r:embed="rId40">
+                  <a:blip r:embed="rId20">
                     <a:extLst>
                       <a:ext uri="{28A0092B-C50C-407E-A947-70E740481C1C}">
-                        <a14:useLocalDpi xmlns="" xmlns:wpc="http://schemas.microsoft.com/office/word/2010/wordprocessingCanvas" xmlns:cx="http://schemas.microsoft.com/office/drawing/2014/chartex" xmlns:cx1="http://schemas.microsoft.com/office/drawing/2015/9/8/chartex" xmlns:cx2="http://schemas.microsoft.com/office/drawing/2015/10/21/chartex" xmlns:cx3="http://schemas.microsoft.com/office/drawing/2016/5/9/chartex" xmlns:cx4="http://schemas.microsoft.com/office/drawing/2016/5/10/chartex" xmlns:cx5="http://schemas.microsoft.com/office/drawing/2016/5/11/chartex" xmlns:cx6="http://schemas.microsoft.com/office/drawing/2016/5/12/chartex" xmlns:cx7="http://schemas.microsoft.com/office/drawing/2016/5/13/chartex" xmlns:cx8="http://schemas.microsoft.com/office/drawing/2016/5/14/chartex" xmlns:mc="http://schemas.openxmlformats.org/markup-compatibility/2006" xmlns:aink="http://schemas.microsoft.com/office/drawing/2016/ink" xmlns:am3d="http://schemas.microsoft.com/office/drawing/2017/model3d" xmlns:o="urn:schemas-microsoft-com:office:office" xmlns:v="urn:schemas-microsoft-com:vml" xmlns:wp14="http://schemas.microsoft.com/office/word/2010/wordprocessingDrawing" xmlns:w10="urn:schemas-microsoft-com:office:word" xmlns:w="http://schemas.openxmlformats.org/wordprocessingml/2006/main" xmlns:w14="http://schemas.microsoft.com/office/word/2010/wordml" xmlns:w15="http://schemas.microsoft.com/office/word/2012/wordml" xmlns:w16cex="http://schemas.microsoft.com/office/word/2018/wordml/cex" xmlns:w16cid="http://schemas.microsoft.com/office/word/2016/wordml/cid" xmlns:w16="http://schemas.microsoft.com/office/word/2018/wordml" xmlns:w16sdtdh="http://schemas.microsoft.com/office/word/2020/wordml/sdtdatahash" xmlns:w16se="http://schemas.microsoft.com/office/word/2015/wordml/symex" xmlns:wpg="http://schemas.microsoft.com/office/word/2010/wordprocessingGroup" xmlns:wpi="http://schemas.microsoft.com/office/word/2010/wordprocessingInk" xmlns:wps="http://schemas.microsoft.com/office/word/2010/wordprocessingShape" xmlns:a14="http://schemas.microsoft.com/office/drawing/2010/main" val="0"/>
+                        <a14:useLocalDpi xmlns:a14="http://schemas.microsoft.com/office/drawing/2010/main" val="0"/>
                       </a:ext>
                     </a:extLst>
                   </a:blip>
@@ -2338,8 +2309,8 @@
       <w:rPr>
         <w:noProof/>
       </w:rPr>
-      <w:pict>
-        <v:line id="Straight Connector 19" o:spid="_x0000_s4098" style="position:absolute;flip:y;z-index:251622400;visibility:visible;mso-position-horizontal-relative:text;mso-position-vertical-relative:text" from="-.1pt,5.2pt" to="520.7pt,5.2pt" o:gfxdata="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" strokecolor="#974706 [1609]" strokeweight="1pt">
+      <w:pict w14:anchorId="50F6C7BC">
+        <v:line id="Straight Connector 2" o:spid="_x0000_s1026" style="position:absolute;flip:y;z-index:251622400;visibility:visible;mso-wrap-style:square;mso-width-percent:0;mso-height-percent:0;mso-wrap-distance-left:9pt;mso-wrap-distance-top:.‹mm;mso-wrap-distance-right:9pt;mso-wrap-distance-bottom:.‹mm;mso-position-horizontal:absolute;mso-position-horizontal-relative:text;mso-position-vertical:absolute;mso-position-vertical-relative:text;mso-width-percent:0;mso-height-percent:0;mso-width-relative:page;mso-height-relative:page" from="-.1pt,5.2pt" to="520.7pt,5.2pt" o:gfxdata="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" strokecolor="#984807" strokeweight="1pt">
           <v:stroke endcap="round"/>
         </v:line>
       </w:pict>
@@ -2348,8 +2319,8 @@
       <w:rPr>
         <w:noProof/>
       </w:rPr>
-      <w:pict>
-        <v:shape id="Text Box 4" o:spid="_x0000_s4097" type="#_x0000_t202" style="position:absolute;margin-left:444.65pt;margin-top:26.95pt;width:70.9pt;height:15.9pt;z-index:251663360;visibility:visible;mso-position-horizontal-relative:text;mso-position-vertical-relative:text;v-text-anchor:middle" o:gfxdata="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" filled="f" stroked="f" strokeweight=".5pt">
+      <w:pict w14:anchorId="707F9687">
+        <v:shape id="Text Box 1" o:spid="_x0000_s1025" type="#_x0000_t202" style="position:absolute;margin-left:444.65pt;margin-top:26.95pt;width:70.9pt;height:15.9pt;z-index:251663360;visibility:visible;mso-wrap-style:square;mso-width-percent:0;mso-height-percent:0;mso-wrap-distance-left:9pt;mso-wrap-distance-top:0;mso-wrap-distance-right:9pt;mso-wrap-distance-bottom:0;mso-position-horizontal:absolute;mso-position-horizontal-relative:text;mso-position-vertical:absolute;mso-position-vertical-relative:text;mso-width-percent:0;mso-height-percent:0;mso-width-relative:page;mso-height-relative:page;v-text-anchor:middle" o:gfxdata="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" filled="f" stroked="f" strokeweight=".5pt">
           <v:textbox inset="0,0,0,0">
             <w:txbxContent>
               <w:p>
@@ -2432,7 +2403,7 @@
 </file>
 
 <file path=word/footnotes.xml><?xml version="1.0" encoding="utf-8"?>
-<w:footnotes xmlns:ve="http://schemas.openxmlformats.org/markup-compatibility/2006" xmlns:o="urn:schemas-microsoft-com:office:office" xmlns:r="http://schemas.openxmlformats.org/officeDocument/2006/relationships" xmlns:m="http://schemas.openxmlformats.org/officeDocument/2006/math" xmlns:v="urn:schemas-microsoft-com:vml" xmlns:wp="http://schemas.openxmlformats.org/drawingml/2006/wordprocessingDrawing" xmlns:w10="urn:schemas-microsoft-com:office:word" xmlns:w="http://schemas.openxmlformats.org/wordprocessingml/2006/main" xmlns:wne="http://schemas.microsoft.com/office/word/2006/wordml">
+<w:footnotes xmlns:wpc="http://schemas.microsoft.com/office/word/2010/wordprocessingCanvas" xmlns:cx="http://schemas.microsoft.com/office/drawing/2014/chartex" xmlns:cx1="http://schemas.microsoft.com/office/drawing/2015/9/8/chartex" xmlns:cx2="http://schemas.microsoft.com/office/drawing/2015/10/21/chartex" xmlns:cx3="http://schemas.microsoft.com/office/drawing/2016/5/9/chartex" xmlns:cx4="http://schemas.microsoft.com/office/drawing/2016/5/10/chartex" xmlns:cx5="http://schemas.microsoft.com/office/drawing/2016/5/11/chartex" xmlns:cx6="http://schemas.microsoft.com/office/drawing/2016/5/12/chartex" xmlns:cx7="http://schemas.microsoft.com/office/drawing/2016/5/13/chartex" xmlns:cx8="http://schemas.microsoft.com/office/drawing/2016/5/14/chartex" xmlns:mc="http://schemas.openxmlformats.org/markup-compatibility/2006" xmlns:aink="http://schemas.microsoft.com/office/drawing/2016/ink" xmlns:am3d="http://schemas.microsoft.com/office/drawing/2017/model3d" xmlns:o="urn:schemas-microsoft-com:office:office" xmlns:oel="http://schemas.microsoft.com/office/2019/extlst" xmlns:r="http://schemas.openxmlformats.org/officeDocument/2006/relationships" xmlns:m="http://schemas.openxmlformats.org/officeDocument/2006/math" xmlns:v="urn:schemas-microsoft-com:vml" xmlns:wp14="http://schemas.microsoft.com/office/word/2010/wordprocessingDrawing" xmlns:wp="http://schemas.openxmlformats.org/drawingml/2006/wordprocessingDrawing" xmlns:w10="urn:schemas-microsoft-com:office:word" xmlns:w="http://schemas.openxmlformats.org/wordprocessingml/2006/main" xmlns:w14="http://schemas.microsoft.com/office/word/2010/wordml" xmlns:w15="http://schemas.microsoft.com/office/word/2012/wordml" xmlns:w16cex="http://schemas.microsoft.com/office/word/2018/wordml/cex" xmlns:w16cid="http://schemas.microsoft.com/office/word/2016/wordml/cid" xmlns:w16="http://schemas.microsoft.com/office/word/2018/wordml" xmlns:w16sdtdh="http://schemas.microsoft.com/office/word/2020/wordml/sdtdatahash" xmlns:w16se="http://schemas.microsoft.com/office/word/2015/wordml/symex" xmlns:wpg="http://schemas.microsoft.com/office/word/2010/wordprocessingGroup" xmlns:wpi="http://schemas.microsoft.com/office/word/2010/wordprocessingInk" xmlns:wne="http://schemas.microsoft.com/office/word/2006/wordml" xmlns:wps="http://schemas.microsoft.com/office/word/2010/wordprocessingShape" mc:Ignorable="w14 w15 w16se w16cid w16 w16cex w16sdtdh wp14">
   <w:footnote w:type="separator" w:id="-1">
     <w:p>
       <w:pPr>
@@ -2457,7 +2428,7 @@
 </file>
 
 <file path=word/header1.xml><?xml version="1.0" encoding="utf-8"?>
-<w:hdr xmlns:ve="http://schemas.openxmlformats.org/markup-compatibility/2006" xmlns:o="urn:schemas-microsoft-com:office:office" xmlns:r="http://schemas.openxmlformats.org/officeDocument/2006/relationships" xmlns:m="http://schemas.openxmlformats.org/officeDocument/2006/math" xmlns:v="urn:schemas-microsoft-com:vml" xmlns:wp="http://schemas.openxmlformats.org/drawingml/2006/wordprocessingDrawing" xmlns:w10="urn:schemas-microsoft-com:office:word" xmlns:w="http://schemas.openxmlformats.org/wordprocessingml/2006/main" xmlns:wne="http://schemas.microsoft.com/office/word/2006/wordml">
+<w:hdr xmlns:wpc="http://schemas.microsoft.com/office/word/2010/wordprocessingCanvas" xmlns:cx="http://schemas.microsoft.com/office/drawing/2014/chartex" xmlns:cx1="http://schemas.microsoft.com/office/drawing/2015/9/8/chartex" xmlns:cx2="http://schemas.microsoft.com/office/drawing/2015/10/21/chartex" xmlns:cx3="http://schemas.microsoft.com/office/drawing/2016/5/9/chartex" xmlns:cx4="http://schemas.microsoft.com/office/drawing/2016/5/10/chartex" xmlns:cx5="http://schemas.microsoft.com/office/drawing/2016/5/11/chartex" xmlns:cx6="http://schemas.microsoft.com/office/drawing/2016/5/12/chartex" xmlns:cx7="http://schemas.microsoft.com/office/drawing/2016/5/13/chartex" xmlns:cx8="http://schemas.microsoft.com/office/drawing/2016/5/14/chartex" xmlns:mc="http://schemas.openxmlformats.org/markup-compatibility/2006" xmlns:aink="http://schemas.microsoft.com/office/drawing/2016/ink" xmlns:am3d="http://schemas.microsoft.com/office/drawing/2017/model3d" xmlns:o="urn:schemas-microsoft-com:office:office" xmlns:oel="http://schemas.microsoft.com/office/2019/extlst" xmlns:r="http://schemas.openxmlformats.org/officeDocument/2006/relationships" xmlns:m="http://schemas.openxmlformats.org/officeDocument/2006/math" xmlns:v="urn:schemas-microsoft-com:vml" xmlns:wp14="http://schemas.microsoft.com/office/word/2010/wordprocessingDrawing" xmlns:wp="http://schemas.openxmlformats.org/drawingml/2006/wordprocessingDrawing" xmlns:w10="urn:schemas-microsoft-com:office:word" xmlns:w="http://schemas.openxmlformats.org/wordprocessingml/2006/main" xmlns:w14="http://schemas.microsoft.com/office/word/2010/wordml" xmlns:w15="http://schemas.microsoft.com/office/word/2012/wordml" xmlns:w16cex="http://schemas.microsoft.com/office/word/2018/wordml/cex" xmlns:w16cid="http://schemas.microsoft.com/office/word/2016/wordml/cid" xmlns:w16="http://schemas.microsoft.com/office/word/2018/wordml" xmlns:w16sdtdh="http://schemas.microsoft.com/office/word/2020/wordml/sdtdatahash" xmlns:w16se="http://schemas.microsoft.com/office/word/2015/wordml/symex" xmlns:wpg="http://schemas.microsoft.com/office/word/2010/wordprocessingGroup" xmlns:wpi="http://schemas.microsoft.com/office/word/2010/wordprocessingInk" xmlns:wne="http://schemas.microsoft.com/office/word/2006/wordml" xmlns:wps="http://schemas.microsoft.com/office/word/2010/wordprocessingShape" mc:Ignorable="w14 w15 w16se w16cid w16 w16cex w16sdtdh wp14">
   <w:p>
     <w:pPr>
       <w:pStyle w:val="Header"/>
@@ -2468,8 +2439,8 @@
 </file>
 
 <file path=word/numbering.xml><?xml version="1.0" encoding="utf-8"?>
-<w:numbering xmlns:ve="http://schemas.openxmlformats.org/markup-compatibility/2006" xmlns:o="urn:schemas-microsoft-com:office:office" xmlns:r="http://schemas.openxmlformats.org/officeDocument/2006/relationships" xmlns:m="http://schemas.openxmlformats.org/officeDocument/2006/math" xmlns:v="urn:schemas-microsoft-com:vml" xmlns:wp="http://schemas.openxmlformats.org/drawingml/2006/wordprocessingDrawing" xmlns:w10="urn:schemas-microsoft-com:office:word" xmlns:w="http://schemas.openxmlformats.org/wordprocessingml/2006/main" xmlns:wne="http://schemas.microsoft.com/office/word/2006/wordml">
-  <w:abstractNum w:abstractNumId="0">
+<w:numbering xmlns:wpc="http://schemas.microsoft.com/office/word/2010/wordprocessingCanvas" xmlns:cx="http://schemas.microsoft.com/office/drawing/2014/chartex" xmlns:cx1="http://schemas.microsoft.com/office/drawing/2015/9/8/chartex" xmlns:cx2="http://schemas.microsoft.com/office/drawing/2015/10/21/chartex" xmlns:cx3="http://schemas.microsoft.com/office/drawing/2016/5/9/chartex" xmlns:cx4="http://schemas.microsoft.com/office/drawing/2016/5/10/chartex" xmlns:cx5="http://schemas.microsoft.com/office/drawing/2016/5/11/chartex" xmlns:cx6="http://schemas.microsoft.com/office/drawing/2016/5/12/chartex" xmlns:cx7="http://schemas.microsoft.com/office/drawing/2016/5/13/chartex" xmlns:cx8="http://schemas.microsoft.com/office/drawing/2016/5/14/chartex" xmlns:mc="http://schemas.openxmlformats.org/markup-compatibility/2006" xmlns:aink="http://schemas.microsoft.com/office/drawing/2016/ink" xmlns:am3d="http://schemas.microsoft.com/office/drawing/2017/model3d" xmlns:o="urn:schemas-microsoft-com:office:office" xmlns:oel="http://schemas.microsoft.com/office/2019/extlst" xmlns:r="http://schemas.openxmlformats.org/officeDocument/2006/relationships" xmlns:m="http://schemas.openxmlformats.org/officeDocument/2006/math" xmlns:v="urn:schemas-microsoft-com:vml" xmlns:wp14="http://schemas.microsoft.com/office/word/2010/wordprocessingDrawing" xmlns:wp="http://schemas.openxmlformats.org/drawingml/2006/wordprocessingDrawing" xmlns:w10="urn:schemas-microsoft-com:office:word" xmlns:w="http://schemas.openxmlformats.org/wordprocessingml/2006/main" xmlns:w14="http://schemas.microsoft.com/office/word/2010/wordml" xmlns:w15="http://schemas.microsoft.com/office/word/2012/wordml" xmlns:w16cex="http://schemas.microsoft.com/office/word/2018/wordml/cex" xmlns:w16cid="http://schemas.microsoft.com/office/word/2016/wordml/cid" xmlns:w16="http://schemas.microsoft.com/office/word/2018/wordml" xmlns:w16sdtdh="http://schemas.microsoft.com/office/word/2020/wordml/sdtdatahash" xmlns:w16se="http://schemas.microsoft.com/office/word/2015/wordml/symex" xmlns:wpg="http://schemas.microsoft.com/office/word/2010/wordprocessingGroup" xmlns:wpi="http://schemas.microsoft.com/office/word/2010/wordprocessingInk" xmlns:wne="http://schemas.microsoft.com/office/word/2006/wordml" xmlns:wps="http://schemas.microsoft.com/office/word/2010/wordprocessingShape" mc:Ignorable="w14 w15 w16se w16cid w16 w16cex w16sdtdh wp14">
+  <w:abstractNum w:abstractNumId="0" w15:restartNumberingAfterBreak="0">
     <w:nsid w:val="04E60920"/>
     <w:multiLevelType w:val="hybridMultilevel"/>
     <w:tmpl w:val="9DB0F662"/>
@@ -2582,7 +2553,7 @@
       </w:rPr>
     </w:lvl>
   </w:abstractNum>
-  <w:abstractNum w:abstractNumId="1">
+  <w:abstractNum w:abstractNumId="1" w15:restartNumberingAfterBreak="0">
     <w:nsid w:val="0BCB1966"/>
     <w:multiLevelType w:val="hybridMultilevel"/>
     <w:tmpl w:val="288856D8"/>
@@ -2695,7 +2666,7 @@
       </w:rPr>
     </w:lvl>
   </w:abstractNum>
-  <w:abstractNum w:abstractNumId="2">
+  <w:abstractNum w:abstractNumId="2" w15:restartNumberingAfterBreak="0">
     <w:nsid w:val="0D150978"/>
     <w:multiLevelType w:val="hybridMultilevel"/>
     <w:tmpl w:val="184A0ED8"/>
@@ -2787,7 +2758,7 @@
       </w:pPr>
     </w:lvl>
   </w:abstractNum>
-  <w:abstractNum w:abstractNumId="3">
+  <w:abstractNum w:abstractNumId="3" w15:restartNumberingAfterBreak="0">
     <w:nsid w:val="12D46FE6"/>
     <w:multiLevelType w:val="hybridMultilevel"/>
     <w:tmpl w:val="2E189FDA"/>
@@ -2900,7 +2871,7 @@
       </w:rPr>
     </w:lvl>
   </w:abstractNum>
-  <w:abstractNum w:abstractNumId="4">
+  <w:abstractNum w:abstractNumId="4" w15:restartNumberingAfterBreak="0">
     <w:nsid w:val="13A00DEC"/>
     <w:multiLevelType w:val="hybridMultilevel"/>
     <w:tmpl w:val="A9E40BD8"/>
@@ -2987,7 +2958,7 @@
       </w:pPr>
     </w:lvl>
   </w:abstractNum>
-  <w:abstractNum w:abstractNumId="5">
+  <w:abstractNum w:abstractNumId="5" w15:restartNumberingAfterBreak="0">
     <w:nsid w:val="145E7E61"/>
     <w:multiLevelType w:val="hybridMultilevel"/>
     <w:tmpl w:val="3AD6A486"/>
@@ -3100,7 +3071,7 @@
       </w:rPr>
     </w:lvl>
   </w:abstractNum>
-  <w:abstractNum w:abstractNumId="6">
+  <w:abstractNum w:abstractNumId="6" w15:restartNumberingAfterBreak="0">
     <w:nsid w:val="194513D8"/>
     <w:multiLevelType w:val="hybridMultilevel"/>
     <w:tmpl w:val="02F0278C"/>
@@ -3213,7 +3184,7 @@
       </w:rPr>
     </w:lvl>
   </w:abstractNum>
-  <w:abstractNum w:abstractNumId="7">
+  <w:abstractNum w:abstractNumId="7" w15:restartNumberingAfterBreak="0">
     <w:nsid w:val="19FC108B"/>
     <w:multiLevelType w:val="hybridMultilevel"/>
     <w:tmpl w:val="5AE21E18"/>
@@ -3326,7 +3297,7 @@
       </w:rPr>
     </w:lvl>
   </w:abstractNum>
-  <w:abstractNum w:abstractNumId="8">
+  <w:abstractNum w:abstractNumId="8" w15:restartNumberingAfterBreak="0">
     <w:nsid w:val="1D3C450D"/>
     <w:multiLevelType w:val="hybridMultilevel"/>
     <w:tmpl w:val="0732809A"/>
@@ -3415,7 +3386,7 @@
       </w:pPr>
     </w:lvl>
   </w:abstractNum>
-  <w:abstractNum w:abstractNumId="9">
+  <w:abstractNum w:abstractNumId="9" w15:restartNumberingAfterBreak="0">
     <w:nsid w:val="1DAD2515"/>
     <w:multiLevelType w:val="hybridMultilevel"/>
     <w:tmpl w:val="9C1E9A04"/>
@@ -3528,7 +3499,7 @@
       </w:rPr>
     </w:lvl>
   </w:abstractNum>
-  <w:abstractNum w:abstractNumId="10">
+  <w:abstractNum w:abstractNumId="10" w15:restartNumberingAfterBreak="0">
     <w:nsid w:val="22CD3F94"/>
     <w:multiLevelType w:val="hybridMultilevel"/>
     <w:tmpl w:val="A044FDFA"/>
@@ -3614,7 +3585,7 @@
       </w:pPr>
     </w:lvl>
   </w:abstractNum>
-  <w:abstractNum w:abstractNumId="11">
+  <w:abstractNum w:abstractNumId="11" w15:restartNumberingAfterBreak="0">
     <w:nsid w:val="23536430"/>
     <w:multiLevelType w:val="hybridMultilevel"/>
     <w:tmpl w:val="88CCA070"/>
@@ -3727,7 +3698,7 @@
       </w:rPr>
     </w:lvl>
   </w:abstractNum>
-  <w:abstractNum w:abstractNumId="12">
+  <w:abstractNum w:abstractNumId="12" w15:restartNumberingAfterBreak="0">
     <w:nsid w:val="23C737F5"/>
     <w:multiLevelType w:val="hybridMultilevel"/>
     <w:tmpl w:val="13202166"/>
@@ -3816,7 +3787,7 @@
       </w:pPr>
     </w:lvl>
   </w:abstractNum>
-  <w:abstractNum w:abstractNumId="13">
+  <w:abstractNum w:abstractNumId="13" w15:restartNumberingAfterBreak="0">
     <w:nsid w:val="253348C0"/>
     <w:multiLevelType w:val="hybridMultilevel"/>
     <w:tmpl w:val="5CC6AF8A"/>
@@ -3904,7 +3875,7 @@
       </w:pPr>
     </w:lvl>
   </w:abstractNum>
-  <w:abstractNum w:abstractNumId="14">
+  <w:abstractNum w:abstractNumId="14" w15:restartNumberingAfterBreak="0">
     <w:nsid w:val="26413526"/>
     <w:multiLevelType w:val="hybridMultilevel"/>
     <w:tmpl w:val="A1B4F3F4"/>
@@ -3990,7 +3961,7 @@
       </w:pPr>
     </w:lvl>
   </w:abstractNum>
-  <w:abstractNum w:abstractNumId="15">
+  <w:abstractNum w:abstractNumId="15" w15:restartNumberingAfterBreak="0">
     <w:nsid w:val="264860D5"/>
     <w:multiLevelType w:val="hybridMultilevel"/>
     <w:tmpl w:val="1F1CB5CE"/>
@@ -4079,7 +4050,7 @@
       </w:pPr>
     </w:lvl>
   </w:abstractNum>
-  <w:abstractNum w:abstractNumId="16">
+  <w:abstractNum w:abstractNumId="16" w15:restartNumberingAfterBreak="0">
     <w:nsid w:val="268274C7"/>
     <w:multiLevelType w:val="hybridMultilevel"/>
     <w:tmpl w:val="0732809A"/>
@@ -4168,7 +4139,7 @@
       </w:pPr>
     </w:lvl>
   </w:abstractNum>
-  <w:abstractNum w:abstractNumId="17">
+  <w:abstractNum w:abstractNumId="17" w15:restartNumberingAfterBreak="0">
     <w:nsid w:val="27202F17"/>
     <w:multiLevelType w:val="multilevel"/>
     <w:tmpl w:val="78CEF8E8"/>
@@ -4289,7 +4260,7 @@
       </w:rPr>
     </w:lvl>
   </w:abstractNum>
-  <w:abstractNum w:abstractNumId="18">
+  <w:abstractNum w:abstractNumId="18" w15:restartNumberingAfterBreak="0">
     <w:nsid w:val="2C5B53B7"/>
     <w:multiLevelType w:val="hybridMultilevel"/>
     <w:tmpl w:val="98BE5D62"/>
@@ -4384,7 +4355,7 @@
       </w:pPr>
     </w:lvl>
   </w:abstractNum>
-  <w:abstractNum w:abstractNumId="19">
+  <w:abstractNum w:abstractNumId="19" w15:restartNumberingAfterBreak="0">
     <w:nsid w:val="326B7ADF"/>
     <w:multiLevelType w:val="hybridMultilevel"/>
     <w:tmpl w:val="243464B4"/>
@@ -4479,7 +4450,7 @@
       </w:pPr>
     </w:lvl>
   </w:abstractNum>
-  <w:abstractNum w:abstractNumId="20">
+  <w:abstractNum w:abstractNumId="20" w15:restartNumberingAfterBreak="0">
     <w:nsid w:val="36F1759A"/>
     <w:multiLevelType w:val="hybridMultilevel"/>
     <w:tmpl w:val="AC4C80EA"/>
@@ -4592,7 +4563,7 @@
       </w:rPr>
     </w:lvl>
   </w:abstractNum>
-  <w:abstractNum w:abstractNumId="21">
+  <w:abstractNum w:abstractNumId="21" w15:restartNumberingAfterBreak="0">
     <w:nsid w:val="385C6CB3"/>
     <w:multiLevelType w:val="hybridMultilevel"/>
     <w:tmpl w:val="C1C67C5C"/>
@@ -4705,7 +4676,7 @@
       </w:rPr>
     </w:lvl>
   </w:abstractNum>
-  <w:abstractNum w:abstractNumId="22">
+  <w:abstractNum w:abstractNumId="22" w15:restartNumberingAfterBreak="0">
     <w:nsid w:val="40B63A43"/>
     <w:multiLevelType w:val="hybridMultilevel"/>
     <w:tmpl w:val="4D9EFB84"/>
@@ -4800,7 +4771,7 @@
       </w:pPr>
     </w:lvl>
   </w:abstractNum>
-  <w:abstractNum w:abstractNumId="23">
+  <w:abstractNum w:abstractNumId="23" w15:restartNumberingAfterBreak="0">
     <w:nsid w:val="447D32A9"/>
     <w:multiLevelType w:val="hybridMultilevel"/>
     <w:tmpl w:val="20EA0534"/>
@@ -4889,7 +4860,7 @@
       </w:pPr>
     </w:lvl>
   </w:abstractNum>
-  <w:abstractNum w:abstractNumId="24">
+  <w:abstractNum w:abstractNumId="24" w15:restartNumberingAfterBreak="0">
     <w:nsid w:val="44BC2519"/>
     <w:multiLevelType w:val="hybridMultilevel"/>
     <w:tmpl w:val="EEB2B3B6"/>
@@ -4978,7 +4949,7 @@
       </w:pPr>
     </w:lvl>
   </w:abstractNum>
-  <w:abstractNum w:abstractNumId="25">
+  <w:abstractNum w:abstractNumId="25" w15:restartNumberingAfterBreak="0">
     <w:nsid w:val="4D796141"/>
     <w:multiLevelType w:val="hybridMultilevel"/>
     <w:tmpl w:val="91D04A66"/>
@@ -5091,7 +5062,7 @@
       </w:rPr>
     </w:lvl>
   </w:abstractNum>
-  <w:abstractNum w:abstractNumId="26">
+  <w:abstractNum w:abstractNumId="26" w15:restartNumberingAfterBreak="0">
     <w:nsid w:val="4F5B2890"/>
     <w:multiLevelType w:val="hybridMultilevel"/>
     <w:tmpl w:val="9FAE4850"/>
@@ -5204,7 +5175,7 @@
       </w:rPr>
     </w:lvl>
   </w:abstractNum>
-  <w:abstractNum w:abstractNumId="27">
+  <w:abstractNum w:abstractNumId="27" w15:restartNumberingAfterBreak="0">
     <w:nsid w:val="50F62E8C"/>
     <w:multiLevelType w:val="hybridMultilevel"/>
     <w:tmpl w:val="E78C85C0"/>
@@ -5317,7 +5288,7 @@
       </w:rPr>
     </w:lvl>
   </w:abstractNum>
-  <w:abstractNum w:abstractNumId="28">
+  <w:abstractNum w:abstractNumId="28" w15:restartNumberingAfterBreak="0">
     <w:nsid w:val="5507266E"/>
     <w:multiLevelType w:val="hybridMultilevel"/>
     <w:tmpl w:val="22522E3A"/>
@@ -5430,7 +5401,7 @@
       </w:rPr>
     </w:lvl>
   </w:abstractNum>
-  <w:abstractNum w:abstractNumId="29">
+  <w:abstractNum w:abstractNumId="29" w15:restartNumberingAfterBreak="0">
     <w:nsid w:val="55990837"/>
     <w:multiLevelType w:val="hybridMultilevel"/>
     <w:tmpl w:val="960254F8"/>
@@ -5543,7 +5514,7 @@
       </w:rPr>
     </w:lvl>
   </w:abstractNum>
-  <w:abstractNum w:abstractNumId="30">
+  <w:abstractNum w:abstractNumId="30" w15:restartNumberingAfterBreak="0">
     <w:nsid w:val="55BC60FF"/>
     <w:multiLevelType w:val="hybridMultilevel"/>
     <w:tmpl w:val="C1FC87D6"/>
@@ -5632,7 +5603,7 @@
       </w:pPr>
     </w:lvl>
   </w:abstractNum>
-  <w:abstractNum w:abstractNumId="31">
+  <w:abstractNum w:abstractNumId="31" w15:restartNumberingAfterBreak="0">
     <w:nsid w:val="57FD43D1"/>
     <w:multiLevelType w:val="hybridMultilevel"/>
     <w:tmpl w:val="A36A9E3E"/>
@@ -5720,7 +5691,7 @@
       </w:pPr>
     </w:lvl>
   </w:abstractNum>
-  <w:abstractNum w:abstractNumId="32">
+  <w:abstractNum w:abstractNumId="32" w15:restartNumberingAfterBreak="0">
     <w:nsid w:val="5E7757B2"/>
     <w:multiLevelType w:val="multilevel"/>
     <w:tmpl w:val="0E203B02"/>
@@ -5806,7 +5777,7 @@
       </w:pPr>
     </w:lvl>
   </w:abstractNum>
-  <w:abstractNum w:abstractNumId="33">
+  <w:abstractNum w:abstractNumId="33" w15:restartNumberingAfterBreak="0">
     <w:nsid w:val="5F9A715F"/>
     <w:multiLevelType w:val="hybridMultilevel"/>
     <w:tmpl w:val="4B26630C"/>
@@ -5919,7 +5890,7 @@
       </w:rPr>
     </w:lvl>
   </w:abstractNum>
-  <w:abstractNum w:abstractNumId="34">
+  <w:abstractNum w:abstractNumId="34" w15:restartNumberingAfterBreak="0">
     <w:nsid w:val="609D235C"/>
     <w:multiLevelType w:val="hybridMultilevel"/>
     <w:tmpl w:val="848696AC"/>
@@ -6032,7 +6003,7 @@
       </w:rPr>
     </w:lvl>
   </w:abstractNum>
-  <w:abstractNum w:abstractNumId="35">
+  <w:abstractNum w:abstractNumId="35" w15:restartNumberingAfterBreak="0">
     <w:nsid w:val="60FC6BB4"/>
     <w:multiLevelType w:val="hybridMultilevel"/>
     <w:tmpl w:val="671E692E"/>
@@ -6145,7 +6116,7 @@
       </w:rPr>
     </w:lvl>
   </w:abstractNum>
-  <w:abstractNum w:abstractNumId="36">
+  <w:abstractNum w:abstractNumId="36" w15:restartNumberingAfterBreak="0">
     <w:nsid w:val="636274E2"/>
     <w:multiLevelType w:val="hybridMultilevel"/>
     <w:tmpl w:val="0732809A"/>
@@ -6234,7 +6205,7 @@
       </w:pPr>
     </w:lvl>
   </w:abstractNum>
-  <w:abstractNum w:abstractNumId="37">
+  <w:abstractNum w:abstractNumId="37" w15:restartNumberingAfterBreak="0">
     <w:nsid w:val="6B944EC9"/>
     <w:multiLevelType w:val="hybridMultilevel"/>
     <w:tmpl w:val="8076D1AC"/>
@@ -6347,7 +6318,7 @@
       </w:rPr>
     </w:lvl>
   </w:abstractNum>
-  <w:abstractNum w:abstractNumId="38">
+  <w:abstractNum w:abstractNumId="38" w15:restartNumberingAfterBreak="0">
     <w:nsid w:val="6EBD0C51"/>
     <w:multiLevelType w:val="hybridMultilevel"/>
     <w:tmpl w:val="5C28EE1A"/>
@@ -6460,7 +6431,7 @@
       </w:rPr>
     </w:lvl>
   </w:abstractNum>
-  <w:abstractNum w:abstractNumId="39">
+  <w:abstractNum w:abstractNumId="39" w15:restartNumberingAfterBreak="0">
     <w:nsid w:val="75F22415"/>
     <w:multiLevelType w:val="hybridMultilevel"/>
     <w:tmpl w:val="DB2EF382"/>
@@ -6546,7 +6517,7 @@
       </w:pPr>
     </w:lvl>
   </w:abstractNum>
-  <w:abstractNum w:abstractNumId="40">
+  <w:abstractNum w:abstractNumId="40" w15:restartNumberingAfterBreak="0">
     <w:nsid w:val="766D73FB"/>
     <w:multiLevelType w:val="hybridMultilevel"/>
     <w:tmpl w:val="646AC9A6"/>
@@ -6635,7 +6606,7 @@
       </w:pPr>
     </w:lvl>
   </w:abstractNum>
-  <w:abstractNum w:abstractNumId="41">
+  <w:abstractNum w:abstractNumId="41" w15:restartNumberingAfterBreak="0">
     <w:nsid w:val="771A7929"/>
     <w:multiLevelType w:val="hybridMultilevel"/>
     <w:tmpl w:val="B5EA489E"/>
@@ -6748,7 +6719,7 @@
       </w:rPr>
     </w:lvl>
   </w:abstractNum>
-  <w:abstractNum w:abstractNumId="42">
+  <w:abstractNum w:abstractNumId="42" w15:restartNumberingAfterBreak="0">
     <w:nsid w:val="7A0155B4"/>
     <w:multiLevelType w:val="hybridMultilevel"/>
     <w:tmpl w:val="581A57DA"/>
@@ -6861,34 +6832,34 @@
       </w:rPr>
     </w:lvl>
   </w:abstractNum>
-  <w:num w:numId="1">
+  <w:num w:numId="1" w16cid:durableId="902764344">
     <w:abstractNumId w:val="0"/>
   </w:num>
-  <w:num w:numId="2">
+  <w:num w:numId="2" w16cid:durableId="1238441675">
     <w:abstractNumId w:val="42"/>
   </w:num>
-  <w:num w:numId="3">
+  <w:num w:numId="3" w16cid:durableId="1542134223">
     <w:abstractNumId w:val="10"/>
   </w:num>
-  <w:num w:numId="4">
+  <w:num w:numId="4" w16cid:durableId="36006714">
     <w:abstractNumId w:val="28"/>
   </w:num>
-  <w:num w:numId="5">
+  <w:num w:numId="5" w16cid:durableId="1481539300">
     <w:abstractNumId w:val="29"/>
   </w:num>
-  <w:num w:numId="6">
+  <w:num w:numId="6" w16cid:durableId="1691487816">
     <w:abstractNumId w:val="33"/>
   </w:num>
-  <w:num w:numId="7">
+  <w:num w:numId="7" w16cid:durableId="1775711446">
     <w:abstractNumId w:val="3"/>
   </w:num>
-  <w:num w:numId="8">
+  <w:num w:numId="8" w16cid:durableId="1072507436">
     <w:abstractNumId w:val="9"/>
   </w:num>
-  <w:num w:numId="9">
+  <w:num w:numId="9" w16cid:durableId="850409278">
     <w:abstractNumId w:val="26"/>
   </w:num>
-  <w:num w:numId="10">
+  <w:num w:numId="10" w16cid:durableId="124739643">
     <w:abstractNumId w:val="14"/>
     <w:lvlOverride w:ilvl="0">
       <w:startOverride w:val="1"/>
@@ -6918,110 +6889,110 @@
       <w:startOverride w:val="1"/>
     </w:lvlOverride>
   </w:num>
-  <w:num w:numId="11">
+  <w:num w:numId="11" w16cid:durableId="1694376393">
     <w:abstractNumId w:val="4"/>
   </w:num>
-  <w:num w:numId="12">
+  <w:num w:numId="12" w16cid:durableId="1942302550">
     <w:abstractNumId w:val="21"/>
   </w:num>
-  <w:num w:numId="13">
+  <w:num w:numId="13" w16cid:durableId="723455312">
     <w:abstractNumId w:val="1"/>
   </w:num>
-  <w:num w:numId="14">
+  <w:num w:numId="14" w16cid:durableId="341930968">
     <w:abstractNumId w:val="32"/>
   </w:num>
-  <w:num w:numId="15">
+  <w:num w:numId="15" w16cid:durableId="1409885137">
     <w:abstractNumId w:val="11"/>
   </w:num>
-  <w:num w:numId="16">
+  <w:num w:numId="16" w16cid:durableId="73406535">
     <w:abstractNumId w:val="37"/>
   </w:num>
-  <w:num w:numId="17">
+  <w:num w:numId="17" w16cid:durableId="1406412465">
     <w:abstractNumId w:val="27"/>
   </w:num>
-  <w:num w:numId="18">
+  <w:num w:numId="18" w16cid:durableId="575555644">
     <w:abstractNumId w:val="41"/>
   </w:num>
-  <w:num w:numId="19">
+  <w:num w:numId="19" w16cid:durableId="1820489171">
     <w:abstractNumId w:val="34"/>
   </w:num>
-  <w:num w:numId="20">
+  <w:num w:numId="20" w16cid:durableId="1735934806">
     <w:abstractNumId w:val="20"/>
   </w:num>
-  <w:num w:numId="21">
+  <w:num w:numId="21" w16cid:durableId="262569157">
     <w:abstractNumId w:val="31"/>
   </w:num>
-  <w:num w:numId="22">
+  <w:num w:numId="22" w16cid:durableId="556018468">
     <w:abstractNumId w:val="13"/>
   </w:num>
-  <w:num w:numId="23">
+  <w:num w:numId="23" w16cid:durableId="1259753335">
     <w:abstractNumId w:val="16"/>
   </w:num>
-  <w:num w:numId="24">
+  <w:num w:numId="24" w16cid:durableId="303587688">
     <w:abstractNumId w:val="2"/>
   </w:num>
-  <w:num w:numId="25">
+  <w:num w:numId="25" w16cid:durableId="815996061">
     <w:abstractNumId w:val="8"/>
   </w:num>
-  <w:num w:numId="26">
+  <w:num w:numId="26" w16cid:durableId="630016831">
     <w:abstractNumId w:val="18"/>
   </w:num>
-  <w:num w:numId="27">
+  <w:num w:numId="27" w16cid:durableId="1158616735">
     <w:abstractNumId w:val="36"/>
   </w:num>
-  <w:num w:numId="28">
+  <w:num w:numId="28" w16cid:durableId="1916670709">
     <w:abstractNumId w:val="19"/>
   </w:num>
-  <w:num w:numId="29">
+  <w:num w:numId="29" w16cid:durableId="1906060298">
     <w:abstractNumId w:val="40"/>
   </w:num>
-  <w:num w:numId="30">
+  <w:num w:numId="30" w16cid:durableId="186718115">
     <w:abstractNumId w:val="22"/>
   </w:num>
-  <w:num w:numId="31">
+  <w:num w:numId="31" w16cid:durableId="307512873">
     <w:abstractNumId w:val="12"/>
   </w:num>
-  <w:num w:numId="32">
+  <w:num w:numId="32" w16cid:durableId="1734542218">
     <w:abstractNumId w:val="35"/>
   </w:num>
-  <w:num w:numId="33">
+  <w:num w:numId="33" w16cid:durableId="631247236">
     <w:abstractNumId w:val="38"/>
   </w:num>
-  <w:num w:numId="34">
+  <w:num w:numId="34" w16cid:durableId="565461461">
     <w:abstractNumId w:val="25"/>
   </w:num>
-  <w:num w:numId="35">
+  <w:num w:numId="35" w16cid:durableId="1810440850">
     <w:abstractNumId w:val="39"/>
   </w:num>
-  <w:num w:numId="36">
+  <w:num w:numId="36" w16cid:durableId="1117792740">
     <w:abstractNumId w:val="7"/>
   </w:num>
-  <w:num w:numId="37">
+  <w:num w:numId="37" w16cid:durableId="644164280">
     <w:abstractNumId w:val="24"/>
   </w:num>
-  <w:num w:numId="38">
+  <w:num w:numId="38" w16cid:durableId="270359251">
     <w:abstractNumId w:val="15"/>
   </w:num>
-  <w:num w:numId="39">
+  <w:num w:numId="39" w16cid:durableId="997222726">
     <w:abstractNumId w:val="30"/>
   </w:num>
-  <w:num w:numId="40">
+  <w:num w:numId="40" w16cid:durableId="1381442945">
     <w:abstractNumId w:val="17"/>
   </w:num>
-  <w:num w:numId="41">
+  <w:num w:numId="41" w16cid:durableId="1222982918">
     <w:abstractNumId w:val="5"/>
   </w:num>
-  <w:num w:numId="42">
+  <w:num w:numId="42" w16cid:durableId="983856999">
     <w:abstractNumId w:val="6"/>
   </w:num>
-  <w:num w:numId="43">
+  <w:num w:numId="43" w16cid:durableId="575281129">
     <w:abstractNumId w:val="23"/>
   </w:num>
 </w:numbering>
 </file>
 
 <file path=word/styles.xml><?xml version="1.0" encoding="utf-8"?>
-<w:styles xmlns:r="http://schemas.openxmlformats.org/officeDocument/2006/relationships" xmlns:w="http://schemas.openxmlformats.org/wordprocessingml/2006/main">
+<w:styles xmlns:mc="http://schemas.openxmlformats.org/markup-compatibility/2006" xmlns:r="http://schemas.openxmlformats.org/officeDocument/2006/relationships" xmlns:w="http://schemas.openxmlformats.org/wordprocessingml/2006/main" xmlns:w14="http://schemas.microsoft.com/office/word/2010/wordml" xmlns:w15="http://schemas.microsoft.com/office/word/2012/wordml" xmlns:w16cex="http://schemas.microsoft.com/office/word/2018/wordml/cex" xmlns:w16cid="http://schemas.microsoft.com/office/word/2016/wordml/cid" xmlns:w16="http://schemas.microsoft.com/office/word/2018/wordml" xmlns:w16sdtdh="http://schemas.microsoft.com/office/word/2020/wordml/sdtdatahash" xmlns:w16se="http://schemas.microsoft.com/office/word/2015/wordml/symex" mc:Ignorable="w14 w15 w16se w16cid w16 w16cex w16sdtdh">
   <w:docDefaults>
     <w:rPrDefault>
       <w:rPr>
@@ -7037,144 +7008,383 @@
       </w:pPr>
     </w:pPrDefault>
   </w:docDefaults>
-  <w:latentStyles w:defLockedState="0" w:defUIPriority="99" w:defSemiHidden="1" w:defUnhideWhenUsed="1" w:defQFormat="0" w:count="267">
-    <w:lsdException w:name="Normal" w:semiHidden="0" w:uiPriority="0" w:unhideWhenUsed="0" w:qFormat="1"/>
-    <w:lsdException w:name="heading 1" w:semiHidden="0" w:uiPriority="9" w:unhideWhenUsed="0" w:qFormat="1"/>
-    <w:lsdException w:name="heading 2" w:uiPriority="9" w:qFormat="1"/>
-    <w:lsdException w:name="heading 3" w:uiPriority="9" w:qFormat="1"/>
-    <w:lsdException w:name="heading 4" w:uiPriority="9" w:qFormat="1"/>
-    <w:lsdException w:name="heading 5" w:uiPriority="9" w:qFormat="1"/>
-    <w:lsdException w:name="heading 6" w:uiPriority="9" w:qFormat="1"/>
-    <w:lsdException w:name="heading 7" w:uiPriority="9" w:qFormat="1"/>
-    <w:lsdException w:name="heading 8" w:uiPriority="9" w:qFormat="1"/>
-    <w:lsdException w:name="heading 9" w:uiPriority="9" w:qFormat="1"/>
-    <w:lsdException w:name="toc 1" w:uiPriority="39"/>
-    <w:lsdException w:name="toc 2" w:uiPriority="39"/>
-    <w:lsdException w:name="toc 3" w:uiPriority="39"/>
-    <w:lsdException w:name="toc 4" w:uiPriority="39"/>
-    <w:lsdException w:name="toc 5" w:uiPriority="39"/>
-    <w:lsdException w:name="toc 6" w:uiPriority="39"/>
-    <w:lsdException w:name="toc 7" w:uiPriority="39"/>
-    <w:lsdException w:name="toc 8" w:uiPriority="39"/>
-    <w:lsdException w:name="toc 9" w:uiPriority="39"/>
-    <w:lsdException w:name="caption" w:uiPriority="35" w:qFormat="1"/>
-    <w:lsdException w:name="Title" w:semiHidden="0" w:uiPriority="10" w:unhideWhenUsed="0"/>
-    <w:lsdException w:name="Default Paragraph Font" w:uiPriority="1"/>
-    <w:lsdException w:name="Subtitle" w:semiHidden="0" w:uiPriority="11" w:unhideWhenUsed="0"/>
-    <w:lsdException w:name="Strong" w:semiHidden="0" w:uiPriority="22" w:unhideWhenUsed="0" w:qFormat="1"/>
-    <w:lsdException w:name="Emphasis" w:semiHidden="0" w:uiPriority="20" w:unhideWhenUsed="0"/>
-    <w:lsdException w:name="Table Grid" w:semiHidden="0" w:uiPriority="59" w:unhideWhenUsed="0"/>
-    <w:lsdException w:name="Placeholder Text" w:unhideWhenUsed="0"/>
-    <w:lsdException w:name="No Spacing" w:semiHidden="0" w:uiPriority="1" w:unhideWhenUsed="0"/>
-    <w:lsdException w:name="Light Shading" w:semiHidden="0" w:uiPriority="60" w:unhideWhenUsed="0"/>
-    <w:lsdException w:name="Light List" w:semiHidden="0" w:uiPriority="61" w:unhideWhenUsed="0"/>
-    <w:lsdException w:name="Light Grid" w:semiHidden="0" w:uiPriority="62" w:unhideWhenUsed="0"/>
-    <w:lsdException w:name="Medium Shading 1" w:semiHidden="0" w:uiPriority="63" w:unhideWhenUsed="0"/>
-    <w:lsdException w:name="Medium Shading 2" w:semiHidden="0" w:uiPriority="64" w:unhideWhenUsed="0"/>
-    <w:lsdException w:name="Medium List 1" w:semiHidden="0" w:uiPriority="65" w:unhideWhenUsed="0"/>
-    <w:lsdException w:name="Medium List 2" w:semiHidden="0" w:uiPriority="66" w:unhideWhenUsed="0"/>
-    <w:lsdException w:name="Medium Grid 1" w:semiHidden="0" w:uiPriority="67" w:unhideWhenUsed="0"/>
-    <w:lsdException w:name="Medium Grid 2" w:semiHidden="0" w:uiPriority="68" w:unhideWhenUsed="0"/>
-    <w:lsdException w:name="Medium Grid 3" w:semiHidden="0" w:uiPriority="69" w:unhideWhenUsed="0"/>
-    <w:lsdException w:name="Dark List" w:semiHidden="0" w:uiPriority="70" w:unhideWhenUsed="0"/>
-    <w:lsdException w:name="Colorful Shading" w:semiHidden="0" w:uiPriority="71" w:unhideWhenUsed="0"/>
-    <w:lsdException w:name="Colorful List" w:semiHidden="0" w:uiPriority="72" w:unhideWhenUsed="0"/>
-    <w:lsdException w:name="Colorful Grid" w:semiHidden="0" w:uiPriority="73" w:unhideWhenUsed="0"/>
-    <w:lsdException w:name="Light Shading Accent 1" w:semiHidden="0" w:uiPriority="60" w:unhideWhenUsed="0"/>
-    <w:lsdException w:name="Light List Accent 1" w:semiHidden="0" w:uiPriority="61" w:unhideWhenUsed="0"/>
-    <w:lsdException w:name="Light Grid Accent 1" w:semiHidden="0" w:uiPriority="62" w:unhideWhenUsed="0"/>
-    <w:lsdException w:name="Medium Shading 1 Accent 1" w:semiHidden="0" w:uiPriority="63" w:unhideWhenUsed="0"/>
-    <w:lsdException w:name="Medium Shading 2 Accent 1" w:semiHidden="0" w:uiPriority="64" w:unhideWhenUsed="0"/>
-    <w:lsdException w:name="Medium List 1 Accent 1" w:semiHidden="0" w:uiPriority="65" w:unhideWhenUsed="0"/>
-    <w:lsdException w:name="Revision" w:unhideWhenUsed="0"/>
-    <w:lsdException w:name="List Paragraph" w:semiHidden="0" w:uiPriority="34" w:unhideWhenUsed="0" w:qFormat="1"/>
-    <w:lsdException w:name="Quote" w:semiHidden="0" w:uiPriority="29" w:unhideWhenUsed="0"/>
-    <w:lsdException w:name="Intense Quote" w:semiHidden="0" w:uiPriority="30" w:unhideWhenUsed="0"/>
-    <w:lsdException w:name="Medium List 2 Accent 1" w:semiHidden="0" w:uiPriority="66" w:unhideWhenUsed="0"/>
-    <w:lsdException w:name="Medium Grid 1 Accent 1" w:semiHidden="0" w:uiPriority="67" w:unhideWhenUsed="0"/>
-    <w:lsdException w:name="Medium Grid 2 Accent 1" w:semiHidden="0" w:uiPriority="68" w:unhideWhenUsed="0"/>
-    <w:lsdException w:name="Medium Grid 3 Accent 1" w:semiHidden="0" w:uiPriority="69" w:unhideWhenUsed="0"/>
-    <w:lsdException w:name="Dark List Accent 1" w:semiHidden="0" w:uiPriority="70" w:unhideWhenUsed="0"/>
-    <w:lsdException w:name="Colorful Shading Accent 1" w:semiHidden="0" w:uiPriority="71" w:unhideWhenUsed="0"/>
-    <w:lsdException w:name="Colorful List Accent 1" w:semiHidden="0" w:uiPriority="72" w:unhideWhenUsed="0"/>
-    <w:lsdException w:name="Colorful Grid Accent 1" w:semiHidden="0" w:uiPriority="73" w:unhideWhenUsed="0"/>
-    <w:lsdException w:name="Light Shading Accent 2" w:semiHidden="0" w:uiPriority="60" w:unhideWhenUsed="0"/>
-    <w:lsdException w:name="Light List Accent 2" w:semiHidden="0" w:uiPriority="61" w:unhideWhenUsed="0"/>
-    <w:lsdException w:name="Light Grid Accent 2" w:semiHidden="0" w:uiPriority="62" w:unhideWhenUsed="0"/>
-    <w:lsdException w:name="Medium Shading 1 Accent 2" w:semiHidden="0" w:uiPriority="63" w:unhideWhenUsed="0"/>
-    <w:lsdException w:name="Medium Shading 2 Accent 2" w:semiHidden="0" w:uiPriority="64" w:unhideWhenUsed="0"/>
-    <w:lsdException w:name="Medium List 1 Accent 2" w:semiHidden="0" w:uiPriority="65" w:unhideWhenUsed="0"/>
-    <w:lsdException w:name="Medium List 2 Accent 2" w:semiHidden="0" w:uiPriority="66" w:unhideWhenUsed="0"/>
-    <w:lsdException w:name="Medium Grid 1 Accent 2" w:semiHidden="0" w:uiPriority="67" w:unhideWhenUsed="0"/>
-    <w:lsdException w:name="Medium Grid 2 Accent 2" w:semiHidden="0" w:uiPriority="68" w:unhideWhenUsed="0"/>
-    <w:lsdException w:name="Medium Grid 3 Accent 2" w:semiHidden="0" w:uiPriority="69" w:unhideWhenUsed="0"/>
-    <w:lsdException w:name="Dark List Accent 2" w:semiHidden="0" w:uiPriority="70" w:unhideWhenUsed="0"/>
-    <w:lsdException w:name="Colorful Shading Accent 2" w:semiHidden="0" w:uiPriority="71" w:unhideWhenUsed="0"/>
-    <w:lsdException w:name="Colorful List Accent 2" w:semiHidden="0" w:uiPriority="72" w:unhideWhenUsed="0"/>
-    <w:lsdException w:name="Colorful Grid Accent 2" w:semiHidden="0" w:uiPriority="73" w:unhideWhenUsed="0"/>
-    <w:lsdException w:name="Light Shading Accent 3" w:semiHidden="0" w:uiPriority="60" w:unhideWhenUsed="0"/>
-    <w:lsdException w:name="Light List Accent 3" w:semiHidden="0" w:uiPriority="61" w:unhideWhenUsed="0"/>
-    <w:lsdException w:name="Light Grid Accent 3" w:semiHidden="0" w:uiPriority="62" w:unhideWhenUsed="0"/>
-    <w:lsdException w:name="Medium Shading 1 Accent 3" w:semiHidden="0" w:uiPriority="63" w:unhideWhenUsed="0"/>
-    <w:lsdException w:name="Medium Shading 2 Accent 3" w:semiHidden="0" w:uiPriority="64" w:unhideWhenUsed="0"/>
-    <w:lsdException w:name="Medium List 1 Accent 3" w:semiHidden="0" w:uiPriority="65" w:unhideWhenUsed="0"/>
-    <w:lsdException w:name="Medium List 2 Accent 3" w:semiHidden="0" w:uiPriority="66" w:unhideWhenUsed="0"/>
-    <w:lsdException w:name="Medium Grid 1 Accent 3" w:semiHidden="0" w:uiPriority="67" w:unhideWhenUsed="0"/>
-    <w:lsdException w:name="Medium Grid 2 Accent 3" w:semiHidden="0" w:uiPriority="68" w:unhideWhenUsed="0"/>
-    <w:lsdException w:name="Medium Grid 3 Accent 3" w:semiHidden="0" w:uiPriority="69" w:unhideWhenUsed="0"/>
-    <w:lsdException w:name="Dark List Accent 3" w:semiHidden="0" w:uiPriority="70" w:unhideWhenUsed="0"/>
-    <w:lsdException w:name="Colorful Shading Accent 3" w:semiHidden="0" w:uiPriority="71" w:unhideWhenUsed="0"/>
-    <w:lsdException w:name="Colorful List Accent 3" w:semiHidden="0" w:uiPriority="72" w:unhideWhenUsed="0"/>
-    <w:lsdException w:name="Colorful Grid Accent 3" w:semiHidden="0" w:uiPriority="73" w:unhideWhenUsed="0"/>
-    <w:lsdException w:name="Light Shading Accent 4" w:semiHidden="0" w:uiPriority="60" w:unhideWhenUsed="0"/>
-    <w:lsdException w:name="Light List Accent 4" w:semiHidden="0" w:uiPriority="61" w:unhideWhenUsed="0"/>
-    <w:lsdException w:name="Light Grid Accent 4" w:semiHidden="0" w:uiPriority="62" w:unhideWhenUsed="0"/>
-    <w:lsdException w:name="Medium Shading 1 Accent 4" w:semiHidden="0" w:uiPriority="63" w:unhideWhenUsed="0"/>
-    <w:lsdException w:name="Medium Shading 2 Accent 4" w:semiHidden="0" w:uiPriority="64" w:unhideWhenUsed="0"/>
-    <w:lsdException w:name="Medium List 1 Accent 4" w:semiHidden="0" w:uiPriority="65" w:unhideWhenUsed="0"/>
-    <w:lsdException w:name="Medium List 2 Accent 4" w:semiHidden="0" w:uiPriority="66" w:unhideWhenUsed="0"/>
-    <w:lsdException w:name="Medium Grid 1 Accent 4" w:semiHidden="0" w:uiPriority="67" w:unhideWhenUsed="0"/>
-    <w:lsdException w:name="Medium Grid 2 Accent 4" w:semiHidden="0" w:uiPriority="68" w:unhideWhenUsed="0"/>
-    <w:lsdException w:name="Medium Grid 3 Accent 4" w:semiHidden="0" w:uiPriority="69" w:unhideWhenUsed="0"/>
-    <w:lsdException w:name="Dark List Accent 4" w:semiHidden="0" w:uiPriority="70" w:unhideWhenUsed="0"/>
-    <w:lsdException w:name="Colorful Shading Accent 4" w:semiHidden="0" w:uiPriority="71" w:unhideWhenUsed="0"/>
-    <w:lsdException w:name="Colorful List Accent 4" w:semiHidden="0" w:uiPriority="72" w:unhideWhenUsed="0"/>
-    <w:lsdException w:name="Colorful Grid Accent 4" w:semiHidden="0" w:uiPriority="73" w:unhideWhenUsed="0"/>
-    <w:lsdException w:name="Light Shading Accent 5" w:semiHidden="0" w:uiPriority="60" w:unhideWhenUsed="0"/>
-    <w:lsdException w:name="Light List Accent 5" w:semiHidden="0" w:uiPriority="61" w:unhideWhenUsed="0"/>
-    <w:lsdException w:name="Light Grid Accent 5" w:semiHidden="0" w:uiPriority="62" w:unhideWhenUsed="0"/>
-    <w:lsdException w:name="Medium Shading 1 Accent 5" w:semiHidden="0" w:uiPriority="63" w:unhideWhenUsed="0"/>
-    <w:lsdException w:name="Medium Shading 2 Accent 5" w:semiHidden="0" w:uiPriority="64" w:unhideWhenUsed="0"/>
-    <w:lsdException w:name="Medium List 1 Accent 5" w:semiHidden="0" w:uiPriority="65" w:unhideWhenUsed="0"/>
-    <w:lsdException w:name="Medium List 2 Accent 5" w:semiHidden="0" w:uiPriority="66" w:unhideWhenUsed="0"/>
-    <w:lsdException w:name="Medium Grid 1 Accent 5" w:semiHidden="0" w:uiPriority="67" w:unhideWhenUsed="0"/>
-    <w:lsdException w:name="Medium Grid 2 Accent 5" w:semiHidden="0" w:uiPriority="68" w:unhideWhenUsed="0"/>
-    <w:lsdException w:name="Medium Grid 3 Accent 5" w:semiHidden="0" w:uiPriority="69" w:unhideWhenUsed="0"/>
-    <w:lsdException w:name="Dark List Accent 5" w:semiHidden="0" w:uiPriority="70" w:unhideWhenUsed="0"/>
-    <w:lsdException w:name="Colorful Shading Accent 5" w:semiHidden="0" w:uiPriority="71" w:unhideWhenUsed="0"/>
-    <w:lsdException w:name="Colorful List Accent 5" w:semiHidden="0" w:uiPriority="72" w:unhideWhenUsed="0"/>
-    <w:lsdException w:name="Colorful Grid Accent 5" w:semiHidden="0" w:uiPriority="73" w:unhideWhenUsed="0"/>
-    <w:lsdException w:name="Light Shading Accent 6" w:semiHidden="0" w:uiPriority="60" w:unhideWhenUsed="0"/>
-    <w:lsdException w:name="Light List Accent 6" w:semiHidden="0" w:uiPriority="61" w:unhideWhenUsed="0"/>
-    <w:lsdException w:name="Light Grid Accent 6" w:semiHidden="0" w:uiPriority="62" w:unhideWhenUsed="0"/>
-    <w:lsdException w:name="Medium Shading 1 Accent 6" w:semiHidden="0" w:uiPriority="63" w:unhideWhenUsed="0"/>
-    <w:lsdException w:name="Medium Shading 2 Accent 6" w:semiHidden="0" w:uiPriority="64" w:unhideWhenUsed="0"/>
-    <w:lsdException w:name="Medium List 1 Accent 6" w:semiHidden="0" w:uiPriority="65" w:unhideWhenUsed="0"/>
-    <w:lsdException w:name="Medium List 2 Accent 6" w:semiHidden="0" w:uiPriority="66" w:unhideWhenUsed="0"/>
-    <w:lsdException w:name="Medium Grid 1 Accent 6" w:semiHidden="0" w:uiPriority="67" w:unhideWhenUsed="0"/>
-    <w:lsdException w:name="Medium Grid 2 Accent 6" w:semiHidden="0" w:uiPriority="68" w:unhideWhenUsed="0"/>
-    <w:lsdException w:name="Medium Grid 3 Accent 6" w:semiHidden="0" w:uiPriority="69" w:unhideWhenUsed="0"/>
-    <w:lsdException w:name="Dark List Accent 6" w:semiHidden="0" w:uiPriority="70" w:unhideWhenUsed="0"/>
-    <w:lsdException w:name="Colorful Shading Accent 6" w:semiHidden="0" w:uiPriority="71" w:unhideWhenUsed="0"/>
-    <w:lsdException w:name="Colorful List Accent 6" w:semiHidden="0" w:uiPriority="72" w:unhideWhenUsed="0"/>
-    <w:lsdException w:name="Colorful Grid Accent 6" w:semiHidden="0" w:uiPriority="73" w:unhideWhenUsed="0"/>
-    <w:lsdException w:name="Subtle Emphasis" w:semiHidden="0" w:uiPriority="19" w:unhideWhenUsed="0"/>
-    <w:lsdException w:name="Intense Emphasis" w:semiHidden="0" w:uiPriority="21" w:unhideWhenUsed="0"/>
-    <w:lsdException w:name="Subtle Reference" w:semiHidden="0" w:uiPriority="31" w:unhideWhenUsed="0"/>
-    <w:lsdException w:name="Intense Reference" w:semiHidden="0" w:uiPriority="32" w:unhideWhenUsed="0"/>
-    <w:lsdException w:name="Book Title" w:semiHidden="0" w:uiPriority="33" w:unhideWhenUsed="0"/>
-    <w:lsdException w:name="Bibliography" w:uiPriority="37"/>
-    <w:lsdException w:name="TOC Heading" w:uiPriority="39" w:qFormat="1"/>
+  <w:latentStyles w:defLockedState="0" w:defUIPriority="99" w:defSemiHidden="0" w:defUnhideWhenUsed="0" w:defQFormat="0" w:count="376">
+    <w:lsdException w:name="Normal" w:uiPriority="0" w:qFormat="1"/>
+    <w:lsdException w:name="heading 1" w:uiPriority="9" w:qFormat="1"/>
+    <w:lsdException w:name="heading 2" w:semiHidden="1" w:uiPriority="9" w:unhideWhenUsed="1" w:qFormat="1"/>
+    <w:lsdException w:name="heading 3" w:semiHidden="1" w:uiPriority="9" w:unhideWhenUsed="1" w:qFormat="1"/>
+    <w:lsdException w:name="heading 4" w:semiHidden="1" w:uiPriority="9" w:unhideWhenUsed="1" w:qFormat="1"/>
+    <w:lsdException w:name="heading 5" w:semiHidden="1" w:uiPriority="9" w:unhideWhenUsed="1" w:qFormat="1"/>
+    <w:lsdException w:name="heading 6" w:semiHidden="1" w:uiPriority="9" w:unhideWhenUsed="1" w:qFormat="1"/>
+    <w:lsdException w:name="heading 7" w:semiHidden="1" w:uiPriority="9" w:unhideWhenUsed="1" w:qFormat="1"/>
+    <w:lsdException w:name="heading 8" w:semiHidden="1" w:uiPriority="9" w:unhideWhenUsed="1" w:qFormat="1"/>
+    <w:lsdException w:name="heading 9" w:semiHidden="1" w:uiPriority="9" w:unhideWhenUsed="1" w:qFormat="1"/>
+    <w:lsdException w:name="index 1" w:semiHidden="1" w:unhideWhenUsed="1"/>
+    <w:lsdException w:name="index 2" w:semiHidden="1" w:unhideWhenUsed="1"/>
+    <w:lsdException w:name="index 3" w:semiHidden="1" w:unhideWhenUsed="1"/>
+    <w:lsdException w:name="index 4" w:semiHidden="1" w:unhideWhenUsed="1"/>
+    <w:lsdException w:name="index 5" w:semiHidden="1" w:unhideWhenUsed="1"/>
+    <w:lsdException w:name="index 6" w:semiHidden="1" w:unhideWhenUsed="1"/>
+    <w:lsdException w:name="index 7" w:semiHidden="1" w:unhideWhenUsed="1"/>
+    <w:lsdException w:name="index 8" w:semiHidden="1" w:unhideWhenUsed="1"/>
+    <w:lsdException w:name="index 9" w:semiHidden="1" w:unhideWhenUsed="1"/>
+    <w:lsdException w:name="toc 1" w:semiHidden="1" w:uiPriority="39" w:unhideWhenUsed="1"/>
+    <w:lsdException w:name="toc 2" w:semiHidden="1" w:uiPriority="39" w:unhideWhenUsed="1"/>
+    <w:lsdException w:name="toc 3" w:semiHidden="1" w:uiPriority="39" w:unhideWhenUsed="1"/>
+    <w:lsdException w:name="toc 4" w:semiHidden="1" w:uiPriority="39" w:unhideWhenUsed="1"/>
+    <w:lsdException w:name="toc 5" w:semiHidden="1" w:uiPriority="39" w:unhideWhenUsed="1"/>
+    <w:lsdException w:name="toc 6" w:semiHidden="1" w:uiPriority="39" w:unhideWhenUsed="1"/>
+    <w:lsdException w:name="toc 7" w:semiHidden="1" w:uiPriority="39" w:unhideWhenUsed="1"/>
+    <w:lsdException w:name="toc 8" w:semiHidden="1" w:uiPriority="39" w:unhideWhenUsed="1"/>
+    <w:lsdException w:name="toc 9" w:semiHidden="1" w:uiPriority="39" w:unhideWhenUsed="1"/>
+    <w:lsdException w:name="Normal Indent" w:semiHidden="1" w:unhideWhenUsed="1"/>
+    <w:lsdException w:name="footnote text" w:semiHidden="1" w:unhideWhenUsed="1"/>
+    <w:lsdException w:name="annotation text" w:semiHidden="1" w:unhideWhenUsed="1"/>
+    <w:lsdException w:name="header" w:semiHidden="1" w:unhideWhenUsed="1"/>
+    <w:lsdException w:name="footer" w:semiHidden="1" w:unhideWhenUsed="1"/>
+    <w:lsdException w:name="index heading" w:semiHidden="1" w:unhideWhenUsed="1"/>
+    <w:lsdException w:name="caption" w:semiHidden="1" w:uiPriority="35" w:unhideWhenUsed="1" w:qFormat="1"/>
+    <w:lsdException w:name="table of figures" w:semiHidden="1" w:unhideWhenUsed="1"/>
+    <w:lsdException w:name="envelope address" w:semiHidden="1" w:unhideWhenUsed="1"/>
+    <w:lsdException w:name="envelope return" w:semiHidden="1" w:unhideWhenUsed="1"/>
+    <w:lsdException w:name="footnote reference" w:semiHidden="1" w:unhideWhenUsed="1"/>
+    <w:lsdException w:name="annotation reference" w:semiHidden="1" w:unhideWhenUsed="1"/>
+    <w:lsdException w:name="line number" w:semiHidden="1" w:unhideWhenUsed="1"/>
+    <w:lsdException w:name="page number" w:semiHidden="1" w:unhideWhenUsed="1"/>
+    <w:lsdException w:name="endnote reference" w:semiHidden="1" w:unhideWhenUsed="1"/>
+    <w:lsdException w:name="endnote text" w:semiHidden="1" w:unhideWhenUsed="1"/>
+    <w:lsdException w:name="table of authorities" w:semiHidden="1" w:unhideWhenUsed="1"/>
+    <w:lsdException w:name="macro" w:semiHidden="1" w:unhideWhenUsed="1"/>
+    <w:lsdException w:name="toa heading" w:semiHidden="1" w:unhideWhenUsed="1"/>
+    <w:lsdException w:name="List" w:semiHidden="1" w:unhideWhenUsed="1"/>
+    <w:lsdException w:name="List Bullet" w:semiHidden="1" w:unhideWhenUsed="1"/>
+    <w:lsdException w:name="List Number" w:semiHidden="1" w:unhideWhenUsed="1"/>
+    <w:lsdException w:name="List 2" w:semiHidden="1" w:unhideWhenUsed="1"/>
+    <w:lsdException w:name="List 3" w:semiHidden="1" w:unhideWhenUsed="1"/>
+    <w:lsdException w:name="List 4" w:semiHidden="1" w:unhideWhenUsed="1"/>
+    <w:lsdException w:name="List 5" w:semiHidden="1" w:unhideWhenUsed="1"/>
+    <w:lsdException w:name="List Bullet 2" w:semiHidden="1" w:unhideWhenUsed="1"/>
+    <w:lsdException w:name="List Bullet 3" w:semiHidden="1" w:unhideWhenUsed="1"/>
+    <w:lsdException w:name="List Bullet 4" w:semiHidden="1" w:unhideWhenUsed="1"/>
+    <w:lsdException w:name="List Bullet 5" w:semiHidden="1" w:unhideWhenUsed="1"/>
+    <w:lsdException w:name="List Number 2" w:semiHidden="1" w:unhideWhenUsed="1"/>
+    <w:lsdException w:name="List Number 3" w:semiHidden="1" w:unhideWhenUsed="1"/>
+    <w:lsdException w:name="List Number 4" w:semiHidden="1" w:unhideWhenUsed="1"/>
+    <w:lsdException w:name="List Number 5" w:semiHidden="1" w:unhideWhenUsed="1"/>
+    <w:lsdException w:name="Title" w:uiPriority="10"/>
+    <w:lsdException w:name="Closing" w:semiHidden="1" w:unhideWhenUsed="1"/>
+    <w:lsdException w:name="Signature" w:semiHidden="1" w:unhideWhenUsed="1"/>
+    <w:lsdException w:name="Default Paragraph Font" w:semiHidden="1" w:uiPriority="1" w:unhideWhenUsed="1"/>
+    <w:lsdException w:name="Body Text" w:semiHidden="1" w:unhideWhenUsed="1"/>
+    <w:lsdException w:name="Body Text Indent" w:semiHidden="1" w:unhideWhenUsed="1"/>
+    <w:lsdException w:name="List Continue" w:semiHidden="1" w:unhideWhenUsed="1"/>
+    <w:lsdException w:name="List Continue 2" w:semiHidden="1" w:unhideWhenUsed="1"/>
+    <w:lsdException w:name="List Continue 3" w:semiHidden="1" w:unhideWhenUsed="1"/>
+    <w:lsdException w:name="List Continue 4" w:semiHidden="1" w:unhideWhenUsed="1"/>
+    <w:lsdException w:name="List Continue 5" w:semiHidden="1" w:unhideWhenUsed="1"/>
+    <w:lsdException w:name="Message Header" w:semiHidden="1" w:unhideWhenUsed="1"/>
+    <w:lsdException w:name="Subtitle" w:uiPriority="11"/>
+    <w:lsdException w:name="Salutation" w:semiHidden="1" w:unhideWhenUsed="1"/>
+    <w:lsdException w:name="Date" w:semiHidden="1" w:unhideWhenUsed="1"/>
+    <w:lsdException w:name="Body Text First Indent" w:semiHidden="1" w:unhideWhenUsed="1"/>
+    <w:lsdException w:name="Body Text First Indent 2" w:semiHidden="1" w:unhideWhenUsed="1"/>
+    <w:lsdException w:name="Note Heading" w:semiHidden="1" w:unhideWhenUsed="1"/>
+    <w:lsdException w:name="Body Text 2" w:semiHidden="1" w:unhideWhenUsed="1"/>
+    <w:lsdException w:name="Body Text 3" w:semiHidden="1" w:unhideWhenUsed="1"/>
+    <w:lsdException w:name="Body Text Indent 2" w:semiHidden="1" w:unhideWhenUsed="1"/>
+    <w:lsdException w:name="Body Text Indent 3" w:semiHidden="1" w:unhideWhenUsed="1"/>
+    <w:lsdException w:name="Block Text" w:semiHidden="1" w:unhideWhenUsed="1"/>
+    <w:lsdException w:name="Hyperlink" w:semiHidden="1" w:unhideWhenUsed="1"/>
+    <w:lsdException w:name="FollowedHyperlink" w:semiHidden="1" w:unhideWhenUsed="1"/>
+    <w:lsdException w:name="Strong" w:uiPriority="22" w:qFormat="1"/>
+    <w:lsdException w:name="Emphasis" w:uiPriority="20"/>
+    <w:lsdException w:name="Document Map" w:semiHidden="1" w:unhideWhenUsed="1"/>
+    <w:lsdException w:name="Plain Text" w:semiHidden="1" w:unhideWhenUsed="1"/>
+    <w:lsdException w:name="E-mail Signature" w:semiHidden="1" w:unhideWhenUsed="1"/>
+    <w:lsdException w:name="HTML Top of Form" w:semiHidden="1" w:unhideWhenUsed="1"/>
+    <w:lsdException w:name="HTML Bottom of Form" w:semiHidden="1" w:unhideWhenUsed="1"/>
+    <w:lsdException w:name="Normal (Web)" w:semiHidden="1" w:unhideWhenUsed="1"/>
+    <w:lsdException w:name="HTML Acronym" w:semiHidden="1" w:unhideWhenUsed="1"/>
+    <w:lsdException w:name="HTML Address" w:semiHidden="1" w:unhideWhenUsed="1"/>
+    <w:lsdException w:name="HTML Cite" w:semiHidden="1" w:unhideWhenUsed="1"/>
+    <w:lsdException w:name="HTML Code" w:semiHidden="1" w:unhideWhenUsed="1"/>
+    <w:lsdException w:name="HTML Definition" w:semiHidden="1" w:unhideWhenUsed="1"/>
+    <w:lsdException w:name="HTML Keyboard" w:semiHidden="1" w:unhideWhenUsed="1"/>
+    <w:lsdException w:name="HTML Preformatted" w:semiHidden="1" w:unhideWhenUsed="1"/>
+    <w:lsdException w:name="HTML Sample" w:semiHidden="1" w:unhideWhenUsed="1"/>
+    <w:lsdException w:name="HTML Typewriter" w:semiHidden="1" w:unhideWhenUsed="1"/>
+    <w:lsdException w:name="HTML Variable" w:semiHidden="1" w:unhideWhenUsed="1"/>
+    <w:lsdException w:name="Normal Table" w:semiHidden="1" w:unhideWhenUsed="1"/>
+    <w:lsdException w:name="annotation subject" w:semiHidden="1" w:unhideWhenUsed="1"/>
+    <w:lsdException w:name="No List" w:semiHidden="1" w:unhideWhenUsed="1"/>
+    <w:lsdException w:name="Outline List 1" w:semiHidden="1" w:unhideWhenUsed="1"/>
+    <w:lsdException w:name="Outline List 2" w:semiHidden="1" w:unhideWhenUsed="1"/>
+    <w:lsdException w:name="Outline List 3" w:semiHidden="1" w:unhideWhenUsed="1"/>
+    <w:lsdException w:name="Table Simple 1" w:semiHidden="1" w:unhideWhenUsed="1"/>
+    <w:lsdException w:name="Table Simple 2" w:semiHidden="1" w:unhideWhenUsed="1"/>
+    <w:lsdException w:name="Table Simple 3" w:semiHidden="1" w:unhideWhenUsed="1"/>
+    <w:lsdException w:name="Table Classic 1" w:semiHidden="1" w:unhideWhenUsed="1"/>
+    <w:lsdException w:name="Table Classic 2" w:semiHidden="1" w:unhideWhenUsed="1"/>
+    <w:lsdException w:name="Table Classic 3" w:semiHidden="1" w:unhideWhenUsed="1"/>
+    <w:lsdException w:name="Table Classic 4" w:semiHidden="1" w:unhideWhenUsed="1"/>
+    <w:lsdException w:name="Table Colorful 1" w:semiHidden="1" w:unhideWhenUsed="1"/>
+    <w:lsdException w:name="Table Colorful 2" w:semiHidden="1" w:unhideWhenUsed="1"/>
+    <w:lsdException w:name="Table Colorful 3" w:semiHidden="1" w:unhideWhenUsed="1"/>
+    <w:lsdException w:name="Table Columns 1" w:semiHidden="1" w:unhideWhenUsed="1"/>
+    <w:lsdException w:name="Table Columns 2" w:semiHidden="1" w:unhideWhenUsed="1"/>
+    <w:lsdException w:name="Table Columns 3" w:semiHidden="1" w:unhideWhenUsed="1"/>
+    <w:lsdException w:name="Table Columns 4" w:semiHidden="1" w:unhideWhenUsed="1"/>
+    <w:lsdException w:name="Table Columns 5" w:semiHidden="1" w:unhideWhenUsed="1"/>
+    <w:lsdException w:name="Table Grid 1" w:semiHidden="1" w:unhideWhenUsed="1"/>
+    <w:lsdException w:name="Table Grid 2" w:semiHidden="1" w:unhideWhenUsed="1"/>
+    <w:lsdException w:name="Table Grid 3" w:semiHidden="1" w:unhideWhenUsed="1"/>
+    <w:lsdException w:name="Table Grid 4" w:semiHidden="1" w:unhideWhenUsed="1"/>
+    <w:lsdException w:name="Table Grid 5" w:semiHidden="1" w:unhideWhenUsed="1"/>
+    <w:lsdException w:name="Table Grid 6" w:semiHidden="1" w:unhideWhenUsed="1"/>
+    <w:lsdException w:name="Table Grid 7" w:semiHidden="1" w:unhideWhenUsed="1"/>
+    <w:lsdException w:name="Table Grid 8" w:semiHidden="1" w:unhideWhenUsed="1"/>
+    <w:lsdException w:name="Table List 1" w:semiHidden="1" w:unhideWhenUsed="1"/>
+    <w:lsdException w:name="Table List 2" w:semiHidden="1" w:unhideWhenUsed="1"/>
+    <w:lsdException w:name="Table List 3" w:semiHidden="1" w:unhideWhenUsed="1"/>
+    <w:lsdException w:name="Table List 4" w:semiHidden="1" w:unhideWhenUsed="1"/>
+    <w:lsdException w:name="Table List 5" w:semiHidden="1" w:unhideWhenUsed="1"/>
+    <w:lsdException w:name="Table List 6" w:semiHidden="1" w:unhideWhenUsed="1"/>
+    <w:lsdException w:name="Table List 7" w:semiHidden="1" w:unhideWhenUsed="1"/>
+    <w:lsdException w:name="Table List 8" w:semiHidden="1" w:unhideWhenUsed="1"/>
+    <w:lsdException w:name="Table 3D effects 1" w:semiHidden="1" w:unhideWhenUsed="1"/>
+    <w:lsdException w:name="Table 3D effects 2" w:semiHidden="1" w:unhideWhenUsed="1"/>
+    <w:lsdException w:name="Table 3D effects 3" w:semiHidden="1" w:unhideWhenUsed="1"/>
+    <w:lsdException w:name="Table Contemporary" w:semiHidden="1" w:unhideWhenUsed="1"/>
+    <w:lsdException w:name="Table Elegant" w:semiHidden="1" w:unhideWhenUsed="1"/>
+    <w:lsdException w:name="Table Professional" w:semiHidden="1" w:unhideWhenUsed="1"/>
+    <w:lsdException w:name="Table Subtle 1" w:semiHidden="1" w:unhideWhenUsed="1"/>
+    <w:lsdException w:name="Table Subtle 2" w:semiHidden="1" w:unhideWhenUsed="1"/>
+    <w:lsdException w:name="Table Web 1" w:semiHidden="1" w:unhideWhenUsed="1"/>
+    <w:lsdException w:name="Table Web 2" w:semiHidden="1" w:unhideWhenUsed="1"/>
+    <w:lsdException w:name="Table Web 3" w:semiHidden="1" w:unhideWhenUsed="1"/>
+    <w:lsdException w:name="Balloon Text" w:semiHidden="1" w:unhideWhenUsed="1"/>
+    <w:lsdException w:name="Table Grid" w:uiPriority="59"/>
+    <w:lsdException w:name="Table Theme" w:semiHidden="1" w:unhideWhenUsed="1"/>
+    <w:lsdException w:name="Placeholder Text" w:semiHidden="1"/>
+    <w:lsdException w:name="No Spacing" w:uiPriority="1"/>
+    <w:lsdException w:name="Light Shading" w:uiPriority="60"/>
+    <w:lsdException w:name="Light List" w:uiPriority="61"/>
+    <w:lsdException w:name="Light Grid" w:uiPriority="62"/>
+    <w:lsdException w:name="Medium Shading 1" w:uiPriority="63"/>
+    <w:lsdException w:name="Medium Shading 2" w:uiPriority="64"/>
+    <w:lsdException w:name="Medium List 1" w:uiPriority="65"/>
+    <w:lsdException w:name="Medium List 2" w:uiPriority="66"/>
+    <w:lsdException w:name="Medium Grid 1" w:uiPriority="67"/>
+    <w:lsdException w:name="Medium Grid 2" w:uiPriority="68"/>
+    <w:lsdException w:name="Medium Grid 3" w:uiPriority="69"/>
+    <w:lsdException w:name="Dark List" w:uiPriority="70"/>
+    <w:lsdException w:name="Colorful Shading" w:uiPriority="71"/>
+    <w:lsdException w:name="Colorful List" w:uiPriority="72"/>
+    <w:lsdException w:name="Colorful Grid" w:uiPriority="73"/>
+    <w:lsdException w:name="Light Shading Accent 1" w:uiPriority="60"/>
+    <w:lsdException w:name="Light List Accent 1" w:uiPriority="61"/>
+    <w:lsdException w:name="Light Grid Accent 1" w:uiPriority="62"/>
+    <w:lsdException w:name="Medium Shading 1 Accent 1" w:uiPriority="63"/>
+    <w:lsdException w:name="Medium Shading 2 Accent 1" w:uiPriority="64"/>
+    <w:lsdException w:name="Medium List 1 Accent 1" w:uiPriority="65"/>
+    <w:lsdException w:name="Revision" w:semiHidden="1"/>
+    <w:lsdException w:name="List Paragraph" w:uiPriority="34" w:qFormat="1"/>
+    <w:lsdException w:name="Quote" w:uiPriority="29"/>
+    <w:lsdException w:name="Intense Quote" w:uiPriority="30"/>
+    <w:lsdException w:name="Medium List 2 Accent 1" w:uiPriority="66"/>
+    <w:lsdException w:name="Medium Grid 1 Accent 1" w:uiPriority="67"/>
+    <w:lsdException w:name="Medium Grid 2 Accent 1" w:uiPriority="68"/>
+    <w:lsdException w:name="Medium Grid 3 Accent 1" w:uiPriority="69"/>
+    <w:lsdException w:name="Dark List Accent 1" w:uiPriority="70"/>
+    <w:lsdException w:name="Colorful Shading Accent 1" w:uiPriority="71"/>
+    <w:lsdException w:name="Colorful List Accent 1" w:uiPriority="72"/>
+    <w:lsdException w:name="Colorful Grid Accent 1" w:uiPriority="73"/>
+    <w:lsdException w:name="Light Shading Accent 2" w:uiPriority="60"/>
+    <w:lsdException w:name="Light List Accent 2" w:uiPriority="61"/>
+    <w:lsdException w:name="Light Grid Accent 2" w:uiPriority="62"/>
+    <w:lsdException w:name="Medium Shading 1 Accent 2" w:uiPriority="63"/>
+    <w:lsdException w:name="Medium Shading 2 Accent 2" w:uiPriority="64"/>
+    <w:lsdException w:name="Medium List 1 Accent 2" w:uiPriority="65"/>
+    <w:lsdException w:name="Medium List 2 Accent 2" w:uiPriority="66"/>
+    <w:lsdException w:name="Medium Grid 1 Accent 2" w:uiPriority="67"/>
+    <w:lsdException w:name="Medium Grid 2 Accent 2" w:uiPriority="68"/>
+    <w:lsdException w:name="Medium Grid 3 Accent 2" w:uiPriority="69"/>
+    <w:lsdException w:name="Dark List Accent 2" w:uiPriority="70"/>
+    <w:lsdException w:name="Colorful Shading Accent 2" w:uiPriority="71"/>
+    <w:lsdException w:name="Colorful List Accent 2" w:uiPriority="72"/>
+    <w:lsdException w:name="Colorful Grid Accent 2" w:uiPriority="73"/>
+    <w:lsdException w:name="Light Shading Accent 3" w:uiPriority="60"/>
+    <w:lsdException w:name="Light List Accent 3" w:uiPriority="61"/>
+    <w:lsdException w:name="Light Grid Accent 3" w:uiPriority="62"/>
+    <w:lsdException w:name="Medium Shading 1 Accent 3" w:uiPriority="63"/>
+    <w:lsdException w:name="Medium Shading 2 Accent 3" w:uiPriority="64"/>
+    <w:lsdException w:name="Medium List 1 Accent 3" w:uiPriority="65"/>
+    <w:lsdException w:name="Medium List 2 Accent 3" w:uiPriority="66"/>
+    <w:lsdException w:name="Medium Grid 1 Accent 3" w:uiPriority="67"/>
+    <w:lsdException w:name="Medium Grid 2 Accent 3" w:uiPriority="68"/>
+    <w:lsdException w:name="Medium Grid 3 Accent 3" w:uiPriority="69"/>
+    <w:lsdException w:name="Dark List Accent 3" w:uiPriority="70"/>
+    <w:lsdException w:name="Colorful Shading Accent 3" w:uiPriority="71"/>
+    <w:lsdException w:name="Colorful List Accent 3" w:uiPriority="72"/>
+    <w:lsdException w:name="Colorful Grid Accent 3" w:uiPriority="73"/>
+    <w:lsdException w:name="Light Shading Accent 4" w:uiPriority="60"/>
+    <w:lsdException w:name="Light List Accent 4" w:uiPriority="61"/>
+    <w:lsdException w:name="Light Grid Accent 4" w:uiPriority="62"/>
+    <w:lsdException w:name="Medium Shading 1 Accent 4" w:uiPriority="63"/>
+    <w:lsdException w:name="Medium Shading 2 Accent 4" w:uiPriority="64"/>
+    <w:lsdException w:name="Medium List 1 Accent 4" w:uiPriority="65"/>
+    <w:lsdException w:name="Medium List 2 Accent 4" w:uiPriority="66"/>
+    <w:lsdException w:name="Medium Grid 1 Accent 4" w:uiPriority="67"/>
+    <w:lsdException w:name="Medium Grid 2 Accent 4" w:uiPriority="68"/>
+    <w:lsdException w:name="Medium Grid 3 Accent 4" w:uiPriority="69"/>
+    <w:lsdException w:name="Dark List Accent 4" w:uiPriority="70"/>
+    <w:lsdException w:name="Colorful Shading Accent 4" w:uiPriority="71"/>
+    <w:lsdException w:name="Colorful List Accent 4" w:uiPriority="72"/>
+    <w:lsdException w:name="Colorful Grid Accent 4" w:uiPriority="73"/>
+    <w:lsdException w:name="Light Shading Accent 5" w:uiPriority="60"/>
+    <w:lsdException w:name="Light List Accent 5" w:uiPriority="61"/>
+    <w:lsdException w:name="Light Grid Accent 5" w:uiPriority="62"/>
+    <w:lsdException w:name="Medium Shading 1 Accent 5" w:uiPriority="63"/>
+    <w:lsdException w:name="Medium Shading 2 Accent 5" w:uiPriority="64"/>
+    <w:lsdException w:name="Medium List 1 Accent 5" w:uiPriority="65"/>
+    <w:lsdException w:name="Medium List 2 Accent 5" w:uiPriority="66"/>
+    <w:lsdException w:name="Medium Grid 1 Accent 5" w:uiPriority="67"/>
+    <w:lsdException w:name="Medium Grid 2 Accent 5" w:uiPriority="68"/>
+    <w:lsdException w:name="Medium Grid 3 Accent 5" w:uiPriority="69"/>
+    <w:lsdException w:name="Dark List Accent 5" w:uiPriority="70"/>
+    <w:lsdException w:name="Colorful Shading Accent 5" w:uiPriority="71"/>
+    <w:lsdException w:name="Colorful List Accent 5" w:uiPriority="72"/>
+    <w:lsdException w:name="Colorful Grid Accent 5" w:uiPriority="73"/>
+    <w:lsdException w:name="Light Shading Accent 6" w:uiPriority="60"/>
+    <w:lsdException w:name="Light List Accent 6" w:uiPriority="61"/>
+    <w:lsdException w:name="Light Grid Accent 6" w:uiPriority="62"/>
+    <w:lsdException w:name="Medium Shading 1 Accent 6" w:uiPriority="63"/>
+    <w:lsdException w:name="Medium Shading 2 Accent 6" w:uiPriority="64"/>
+    <w:lsdException w:name="Medium List 1 Accent 6" w:uiPriority="65"/>
+    <w:lsdException w:name="Medium List 2 Accent 6" w:uiPriority="66"/>
+    <w:lsdException w:name="Medium Grid 1 Accent 6" w:uiPriority="67"/>
+    <w:lsdException w:name="Medium Grid 2 Accent 6" w:uiPriority="68"/>
+    <w:lsdException w:name="Medium Grid 3 Accent 6" w:uiPriority="69"/>
+    <w:lsdException w:name="Dark List Accent 6" w:uiPriority="70"/>
+    <w:lsdException w:name="Colorful Shading Accent 6" w:uiPriority="71"/>
+    <w:lsdException w:name="Colorful List Accent 6" w:uiPriority="72"/>
+    <w:lsdException w:name="Colorful Grid Accent 6" w:uiPriority="73"/>
+    <w:lsdException w:name="Subtle Emphasis" w:uiPriority="19"/>
+    <w:lsdException w:name="Intense Emphasis" w:uiPriority="21"/>
+    <w:lsdException w:name="Subtle Reference" w:uiPriority="31"/>
+    <w:lsdException w:name="Intense Reference" w:uiPriority="32"/>
+    <w:lsdException w:name="Book Title" w:uiPriority="33"/>
+    <w:lsdException w:name="Bibliography" w:semiHidden="1" w:uiPriority="37" w:unhideWhenUsed="1"/>
+    <w:lsdException w:name="TOC Heading" w:semiHidden="1" w:uiPriority="39" w:unhideWhenUsed="1" w:qFormat="1"/>
+    <w:lsdException w:name="Plain Table 1" w:uiPriority="41"/>
+    <w:lsdException w:name="Plain Table 2" w:uiPriority="42"/>
+    <w:lsdException w:name="Plain Table 3" w:uiPriority="43"/>
+    <w:lsdException w:name="Plain Table 4" w:uiPriority="44"/>
+    <w:lsdException w:name="Plain Table 5" w:uiPriority="45"/>
+    <w:lsdException w:name="Grid Table Light" w:uiPriority="40"/>
+    <w:lsdException w:name="Grid Table 1 Light" w:uiPriority="46"/>
+    <w:lsdException w:name="Grid Table 2" w:uiPriority="47"/>
+    <w:lsdException w:name="Grid Table 3" w:uiPriority="48"/>
+    <w:lsdException w:name="Grid Table 4" w:uiPriority="49"/>
+    <w:lsdException w:name="Grid Table 5 Dark" w:uiPriority="50"/>
+    <w:lsdException w:name="Grid Table 6 Colorful" w:uiPriority="51"/>
+    <w:lsdException w:name="Grid Table 7 Colorful" w:uiPriority="52"/>
+    <w:lsdException w:name="Grid Table 1 Light Accent 1" w:uiPriority="46"/>
+    <w:lsdException w:name="Grid Table 2 Accent 1" w:uiPriority="47"/>
+    <w:lsdException w:name="Grid Table 3 Accent 1" w:uiPriority="48"/>
+    <w:lsdException w:name="Grid Table 4 Accent 1" w:uiPriority="49"/>
+    <w:lsdException w:name="Grid Table 5 Dark Accent 1" w:uiPriority="50"/>
+    <w:lsdException w:name="Grid Table 6 Colorful Accent 1" w:uiPriority="51"/>
+    <w:lsdException w:name="Grid Table 7 Colorful Accent 1" w:uiPriority="52"/>
+    <w:lsdException w:name="Grid Table 1 Light Accent 2" w:uiPriority="46"/>
+    <w:lsdException w:name="Grid Table 2 Accent 2" w:uiPriority="47"/>
+    <w:lsdException w:name="Grid Table 3 Accent 2" w:uiPriority="48"/>
+    <w:lsdException w:name="Grid Table 4 Accent 2" w:uiPriority="49"/>
+    <w:lsdException w:name="Grid Table 5 Dark Accent 2" w:uiPriority="50"/>
+    <w:lsdException w:name="Grid Table 6 Colorful Accent 2" w:uiPriority="51"/>
+    <w:lsdException w:name="Grid Table 7 Colorful Accent 2" w:uiPriority="52"/>
+    <w:lsdException w:name="Grid Table 1 Light Accent 3" w:uiPriority="46"/>
+    <w:lsdException w:name="Grid Table 2 Accent 3" w:uiPriority="47"/>
+    <w:lsdException w:name="Grid Table 3 Accent 3" w:uiPriority="48"/>
+    <w:lsdException w:name="Grid Table 4 Accent 3" w:uiPriority="49"/>
+    <w:lsdException w:name="Grid Table 5 Dark Accent 3" w:uiPriority="50"/>
+    <w:lsdException w:name="Grid Table 6 Colorful Accent 3" w:uiPriority="51"/>
+    <w:lsdException w:name="Grid Table 7 Colorful Accent 3" w:uiPriority="52"/>
+    <w:lsdException w:name="Grid Table 1 Light Accent 4" w:uiPriority="46"/>
+    <w:lsdException w:name="Grid Table 2 Accent 4" w:uiPriority="47"/>
+    <w:lsdException w:name="Grid Table 3 Accent 4" w:uiPriority="48"/>
+    <w:lsdException w:name="Grid Table 4 Accent 4" w:uiPriority="49"/>
+    <w:lsdException w:name="Grid Table 5 Dark Accent 4" w:uiPriority="50"/>
+    <w:lsdException w:name="Grid Table 6 Colorful Accent 4" w:uiPriority="51"/>
+    <w:lsdException w:name="Grid Table 7 Colorful Accent 4" w:uiPriority="52"/>
+    <w:lsdException w:name="Grid Table 1 Light Accent 5" w:uiPriority="46"/>
+    <w:lsdException w:name="Grid Table 2 Accent 5" w:uiPriority="47"/>
+    <w:lsdException w:name="Grid Table 3 Accent 5" w:uiPriority="48"/>
+    <w:lsdException w:name="Grid Table 4 Accent 5" w:uiPriority="49"/>
+    <w:lsdException w:name="Grid Table 5 Dark Accent 5" w:uiPriority="50"/>
+    <w:lsdException w:name="Grid Table 6 Colorful Accent 5" w:uiPriority="51"/>
+    <w:lsdException w:name="Grid Table 7 Colorful Accent 5" w:uiPriority="52"/>
+    <w:lsdException w:name="Grid Table 1 Light Accent 6" w:uiPriority="46"/>
+    <w:lsdException w:name="Grid Table 2 Accent 6" w:uiPriority="47"/>
+    <w:lsdException w:name="Grid Table 3 Accent 6" w:uiPriority="48"/>
+    <w:lsdException w:name="Grid Table 4 Accent 6" w:uiPriority="49"/>
+    <w:lsdException w:name="Grid Table 5 Dark Accent 6" w:uiPriority="50"/>
+    <w:lsdException w:name="Grid Table 6 Colorful Accent 6" w:uiPriority="51"/>
+    <w:lsdException w:name="Grid Table 7 Colorful Accent 6" w:uiPriority="52"/>
+    <w:lsdException w:name="List Table 1 Light" w:uiPriority="46"/>
+    <w:lsdException w:name="List Table 2" w:uiPriority="47"/>
+    <w:lsdException w:name="List Table 3" w:uiPriority="48"/>
+    <w:lsdException w:name="List Table 4" w:uiPriority="49"/>
+    <w:lsdException w:name="List Table 5 Dark" w:uiPriority="50"/>
+    <w:lsdException w:name="List Table 6 Colorful" w:uiPriority="51"/>
+    <w:lsdException w:name="List Table 7 Colorful" w:uiPriority="52"/>
+    <w:lsdException w:name="List Table 1 Light Accent 1" w:uiPriority="46"/>
+    <w:lsdException w:name="List Table 2 Accent 1" w:uiPriority="47"/>
+    <w:lsdException w:name="List Table 3 Accent 1" w:uiPriority="48"/>
+    <w:lsdException w:name="List Table 4 Accent 1" w:uiPriority="49"/>
+    <w:lsdException w:name="List Table 5 Dark Accent 1" w:uiPriority="50"/>
+    <w:lsdException w:name="List Table 6 Colorful Accent 1" w:uiPriority="51"/>
+    <w:lsdException w:name="List Table 7 Colorful Accent 1" w:uiPriority="52"/>
+    <w:lsdException w:name="List Table 1 Light Accent 2" w:uiPriority="46"/>
+    <w:lsdException w:name="List Table 2 Accent 2" w:uiPriority="47"/>
+    <w:lsdException w:name="List Table 3 Accent 2" w:uiPriority="48"/>
+    <w:lsdException w:name="List Table 4 Accent 2" w:uiPriority="49"/>
+    <w:lsdException w:name="List Table 5 Dark Accent 2" w:uiPriority="50"/>
+    <w:lsdException w:name="List Table 6 Colorful Accent 2" w:uiPriority="51"/>
+    <w:lsdException w:name="List Table 7 Colorful Accent 2" w:uiPriority="52"/>
+    <w:lsdException w:name="List Table 1 Light Accent 3" w:uiPriority="46"/>
+    <w:lsdException w:name="List Table 2 Accent 3" w:uiPriority="47"/>
+    <w:lsdException w:name="List Table 3 Accent 3" w:uiPriority="48"/>
+    <w:lsdException w:name="List Table 4 Accent 3" w:uiPriority="49"/>
+    <w:lsdException w:name="List Table 5 Dark Accent 3" w:uiPriority="50"/>
+    <w:lsdException w:name="List Table 6 Colorful Accent 3" w:uiPriority="51"/>
+    <w:lsdException w:name="List Table 7 Colorful Accent 3" w:uiPriority="52"/>
+    <w:lsdException w:name="List Table 1 Light Accent 4" w:uiPriority="46"/>
+    <w:lsdException w:name="List Table 2 Accent 4" w:uiPriority="47"/>
+    <w:lsdException w:name="List Table 3 Accent 4" w:uiPriority="48"/>
+    <w:lsdException w:name="List Table 4 Accent 4" w:uiPriority="49"/>
+    <w:lsdException w:name="List Table 5 Dark Accent 4" w:uiPriority="50"/>
+    <w:lsdException w:name="List Table 6 Colorful Accent 4" w:uiPriority="51"/>
+    <w:lsdException w:name="List Table 7 Colorful Accent 4" w:uiPriority="52"/>
+    <w:lsdException w:name="List Table 1 Light Accent 5" w:uiPriority="46"/>
+    <w:lsdException w:name="List Table 2 Accent 5" w:uiPriority="47"/>
+    <w:lsdException w:name="List Table 3 Accent 5" w:uiPriority="48"/>
+    <w:lsdException w:name="List Table 4 Accent 5" w:uiPriority="49"/>
+    <w:lsdException w:name="List Table 5 Dark Accent 5" w:uiPriority="50"/>
+    <w:lsdException w:name="List Table 6 Colorful Accent 5" w:uiPriority="51"/>
+    <w:lsdException w:name="List Table 7 Colorful Accent 5" w:uiPriority="52"/>
+    <w:lsdException w:name="List Table 1 Light Accent 6" w:uiPriority="46"/>
+    <w:lsdException w:name="List Table 2 Accent 6" w:uiPriority="47"/>
+    <w:lsdException w:name="List Table 3 Accent 6" w:uiPriority="48"/>
+    <w:lsdException w:name="List Table 4 Accent 6" w:uiPriority="49"/>
+    <w:lsdException w:name="List Table 5 Dark Accent 6" w:uiPriority="50"/>
+    <w:lsdException w:name="List Table 6 Colorful Accent 6" w:uiPriority="51"/>
+    <w:lsdException w:name="List Table 7 Colorful Accent 6" w:uiPriority="52"/>
+    <w:lsdException w:name="Mention" w:semiHidden="1" w:unhideWhenUsed="1"/>
+    <w:lsdException w:name="Smart Hyperlink" w:semiHidden="1" w:unhideWhenUsed="1"/>
+    <w:lsdException w:name="Hashtag" w:semiHidden="1" w:unhideWhenUsed="1"/>
+    <w:lsdException w:name="Unresolved Mention" w:semiHidden="1" w:unhideWhenUsed="1"/>
+    <w:lsdException w:name="Smart Link" w:semiHidden="1" w:unhideWhenUsed="1"/>
   </w:latentStyles>
   <w:style w:type="paragraph" w:default="1" w:styleId="Normal">
     <w:name w:val="Normal"/>
@@ -7312,7 +7522,6 @@
     <w:uiPriority w:val="99"/>
     <w:semiHidden/>
     <w:unhideWhenUsed/>
-    <w:qFormat/>
     <w:tblPr>
       <w:tblInd w:w="0" w:type="dxa"/>
       <w:tblCellMar>
@@ -7570,7 +7779,6 @@
       <w:spacing w:after="0" w:line="240" w:lineRule="auto"/>
     </w:pPr>
     <w:tblPr>
-      <w:tblInd w:w="0" w:type="dxa"/>
       <w:tblBorders>
         <w:top w:val="single" w:sz="4" w:space="0" w:color="auto"/>
         <w:left w:val="single" w:sz="4" w:space="0" w:color="auto"/>
@@ -7579,12 +7787,6 @@
         <w:insideH w:val="single" w:sz="4" w:space="0" w:color="auto"/>
         <w:insideV w:val="single" w:sz="4" w:space="0" w:color="auto"/>
       </w:tblBorders>
-      <w:tblCellMar>
-        <w:top w:w="0" w:type="dxa"/>
-        <w:left w:w="108" w:type="dxa"/>
-        <w:bottom w:w="0" w:type="dxa"/>
-        <w:right w:w="108" w:type="dxa"/>
-      </w:tblCellMar>
     </w:tblPr>
   </w:style>
   <w:style w:type="character" w:customStyle="1" w:styleId="tgc">
@@ -7624,8 +7826,8 @@
       <w:u w:val="single"/>
     </w:rPr>
   </w:style>
-  <w:style w:type="character" w:customStyle="1" w:styleId="UnresolvedMention">
-    <w:name w:val="Unresolved Mention"/>
+  <w:style w:type="character" w:customStyle="1" w:styleId="UnresolvedMention1">
+    <w:name w:val="Unresolved Mention1"/>
     <w:basedOn w:val="DefaultParagraphFont"/>
     <w:uiPriority w:val="99"/>
     <w:semiHidden/>

</xml_diff>

<commit_message>
Adding hints to exercise document for topic 7
</commit_message>
<xml_diff>
--- a/Courses/Software-Sciences/Module-3-Databases-New/07-Relationships-and-ER-Diagrams/07-Relationships-ER-Diagrams-Exercise.docx
+++ b/Courses/Software-Sciences/Module-3-Databases-New/07-Relationships-and-ER-Diagrams/07-Relationships-ER-Diagrams-Exercise.docx
@@ -1,6 +1,6 @@
 
 <file path=word/document.xml><?xml version="1.0" encoding="utf-8"?>
-<w:document xmlns:wpc="http://schemas.microsoft.com/office/word/2010/wordprocessingCanvas" xmlns:cx="http://schemas.microsoft.com/office/drawing/2014/chartex" xmlns:cx1="http://schemas.microsoft.com/office/drawing/2015/9/8/chartex" xmlns:cx2="http://schemas.microsoft.com/office/drawing/2015/10/21/chartex" xmlns:cx3="http://schemas.microsoft.com/office/drawing/2016/5/9/chartex" xmlns:cx4="http://schemas.microsoft.com/office/drawing/2016/5/10/chartex" xmlns:cx5="http://schemas.microsoft.com/office/drawing/2016/5/11/chartex" xmlns:cx6="http://schemas.microsoft.com/office/drawing/2016/5/12/chartex" xmlns:cx7="http://schemas.microsoft.com/office/drawing/2016/5/13/chartex" xmlns:cx8="http://schemas.microsoft.com/office/drawing/2016/5/14/chartex" xmlns:mc="http://schemas.openxmlformats.org/markup-compatibility/2006" xmlns:aink="http://schemas.microsoft.com/office/drawing/2016/ink" xmlns:am3d="http://schemas.microsoft.com/office/drawing/2017/model3d" xmlns:o="urn:schemas-microsoft-com:office:office" xmlns:oel="http://schemas.microsoft.com/office/2019/extlst" xmlns:r="http://schemas.openxmlformats.org/officeDocument/2006/relationships" xmlns:m="http://schemas.openxmlformats.org/officeDocument/2006/math" xmlns:v="urn:schemas-microsoft-com:vml" xmlns:wp14="http://schemas.microsoft.com/office/word/2010/wordprocessingDrawing" xmlns:wp="http://schemas.openxmlformats.org/drawingml/2006/wordprocessingDrawing" xmlns:w10="urn:schemas-microsoft-com:office:word" xmlns:w="http://schemas.openxmlformats.org/wordprocessingml/2006/main" xmlns:w14="http://schemas.microsoft.com/office/word/2010/wordml" xmlns:w15="http://schemas.microsoft.com/office/word/2012/wordml" xmlns:w16cex="http://schemas.microsoft.com/office/word/2018/wordml/cex" xmlns:w16cid="http://schemas.microsoft.com/office/word/2016/wordml/cid" xmlns:w16="http://schemas.microsoft.com/office/word/2018/wordml" xmlns:w16sdtdh="http://schemas.microsoft.com/office/word/2020/wordml/sdtdatahash" xmlns:w16se="http://schemas.microsoft.com/office/word/2015/wordml/symex" xmlns:wpg="http://schemas.microsoft.com/office/word/2010/wordprocessingGroup" xmlns:wpi="http://schemas.microsoft.com/office/word/2010/wordprocessingInk" xmlns:wne="http://schemas.microsoft.com/office/word/2006/wordml" xmlns:wps="http://schemas.microsoft.com/office/word/2010/wordprocessingShape" mc:Ignorable="w14 w15 w16se w16cid w16 w16cex w16sdtdh wp14">
+<w:document xmlns:ve="http://schemas.openxmlformats.org/markup-compatibility/2006" xmlns:o="urn:schemas-microsoft-com:office:office" xmlns:r="http://schemas.openxmlformats.org/officeDocument/2006/relationships" xmlns:m="http://schemas.openxmlformats.org/officeDocument/2006/math" xmlns:v="urn:schemas-microsoft-com:vml" xmlns:wp="http://schemas.openxmlformats.org/drawingml/2006/wordprocessingDrawing" xmlns:w10="urn:schemas-microsoft-com:office:word" xmlns:w="http://schemas.openxmlformats.org/wordprocessingml/2006/main" xmlns:wne="http://schemas.microsoft.com/office/word/2006/wordml">
   <w:body>
     <w:p>
       <w:pPr>
@@ -54,9 +54,11 @@
       <w:r>
         <w:t xml:space="preserve"> </w:t>
       </w:r>
+      <w:proofErr w:type="spellStart"/>
       <w:r>
         <w:t>MusicStore</w:t>
       </w:r>
+      <w:proofErr w:type="spellEnd"/>
       <w:r>
         <w:t xml:space="preserve"> </w:t>
       </w:r>
@@ -87,12 +89,14 @@
         </w:rPr>
         <w:t xml:space="preserve"> създайте база данни </w:t>
       </w:r>
+      <w:proofErr w:type="spellStart"/>
       <w:r>
         <w:rPr>
           <w:b/>
         </w:rPr>
         <w:t>MusicStore</w:t>
       </w:r>
+      <w:proofErr w:type="spellEnd"/>
       <w:r>
         <w:rPr>
           <w:lang w:val="bg-BG"/>
@@ -124,13 +128,95 @@
         <w:rPr>
           <w:noProof/>
         </w:rPr>
-        <w:t xml:space="preserve"> (Id, </w:t>
-      </w:r>
-      <w:r>
-        <w:rPr>
-          <w:noProof/>
-        </w:rPr>
-        <w:t>FirstName, LastName</w:t>
+        <w:t xml:space="preserve"> (Id</w:t>
+      </w:r>
+      <w:r>
+        <w:rPr>
+          <w:noProof/>
+        </w:rPr>
+        <w:t xml:space="preserve"> (</w:t>
+      </w:r>
+      <w:r>
+        <w:rPr>
+          <w:b/>
+          <w:noProof/>
+        </w:rPr>
+        <w:t>INT</w:t>
+      </w:r>
+      <w:r>
+        <w:rPr>
+          <w:noProof/>
+        </w:rPr>
+        <w:t xml:space="preserve">, </w:t>
+      </w:r>
+      <w:r>
+        <w:rPr>
+          <w:b/>
+          <w:noProof/>
+        </w:rPr>
+        <w:t>PK</w:t>
+      </w:r>
+      <w:r>
+        <w:rPr>
+          <w:noProof/>
+        </w:rPr>
+        <w:t>)</w:t>
+      </w:r>
+      <w:r>
+        <w:rPr>
+          <w:noProof/>
+        </w:rPr>
+        <w:t xml:space="preserve">, </w:t>
+      </w:r>
+      <w:r>
+        <w:rPr>
+          <w:noProof/>
+        </w:rPr>
+        <w:t>FirstName</w:t>
+      </w:r>
+      <w:r>
+        <w:rPr>
+          <w:noProof/>
+        </w:rPr>
+        <w:t xml:space="preserve"> (</w:t>
+      </w:r>
+      <w:r>
+        <w:rPr>
+          <w:b/>
+          <w:noProof/>
+        </w:rPr>
+        <w:t>NVARCHAR</w:t>
+      </w:r>
+      <w:r>
+        <w:rPr>
+          <w:noProof/>
+        </w:rPr>
+        <w:t>)</w:t>
+      </w:r>
+      <w:r>
+        <w:rPr>
+          <w:noProof/>
+        </w:rPr>
+        <w:t>, LastName</w:t>
+      </w:r>
+      <w:r>
+        <w:rPr>
+          <w:noProof/>
+        </w:rPr>
+        <w:t xml:space="preserve"> (</w:t>
+      </w:r>
+      <w:r>
+        <w:rPr>
+          <w:b/>
+          <w:noProof/>
+        </w:rPr>
+        <w:t>NVARCHAR</w:t>
+      </w:r>
+      <w:r>
+        <w:rPr>
+          <w:noProof/>
+        </w:rPr>
+        <w:t>)</w:t>
       </w:r>
       <w:r>
         <w:rPr>
@@ -163,13 +249,159 @@
         <w:rPr>
           <w:noProof/>
         </w:rPr>
-        <w:t xml:space="preserve"> (Id, </w:t>
-      </w:r>
-      <w:r>
-        <w:rPr>
-          <w:noProof/>
-        </w:rPr>
-        <w:t>Title, ReleaseYear, ArtistId, Price</w:t>
+        <w:t xml:space="preserve"> (Id</w:t>
+      </w:r>
+      <w:r>
+        <w:rPr>
+          <w:noProof/>
+        </w:rPr>
+        <w:t xml:space="preserve"> (</w:t>
+      </w:r>
+      <w:r>
+        <w:rPr>
+          <w:b/>
+          <w:noProof/>
+        </w:rPr>
+        <w:t>INT</w:t>
+      </w:r>
+      <w:r>
+        <w:rPr>
+          <w:b/>
+          <w:noProof/>
+        </w:rPr>
+        <w:t xml:space="preserve">, </w:t>
+      </w:r>
+      <w:r>
+        <w:rPr>
+          <w:b/>
+          <w:noProof/>
+        </w:rPr>
+        <w:t>PK</w:t>
+      </w:r>
+      <w:r>
+        <w:rPr>
+          <w:noProof/>
+        </w:rPr>
+        <w:t>)</w:t>
+      </w:r>
+      <w:r>
+        <w:rPr>
+          <w:noProof/>
+        </w:rPr>
+        <w:t xml:space="preserve">, </w:t>
+      </w:r>
+      <w:r>
+        <w:rPr>
+          <w:noProof/>
+        </w:rPr>
+        <w:t>Title</w:t>
+      </w:r>
+      <w:r>
+        <w:rPr>
+          <w:noProof/>
+        </w:rPr>
+        <w:t xml:space="preserve"> (</w:t>
+      </w:r>
+      <w:r>
+        <w:rPr>
+          <w:b/>
+          <w:noProof/>
+        </w:rPr>
+        <w:t>NVARCHAR</w:t>
+      </w:r>
+      <w:r>
+        <w:rPr>
+          <w:noProof/>
+        </w:rPr>
+        <w:t>),</w:t>
+      </w:r>
+      <w:r>
+        <w:rPr>
+          <w:noProof/>
+        </w:rPr>
+        <w:t xml:space="preserve"> ReleaseYear</w:t>
+      </w:r>
+      <w:r>
+        <w:rPr>
+          <w:noProof/>
+        </w:rPr>
+        <w:t xml:space="preserve"> (</w:t>
+      </w:r>
+      <w:r>
+        <w:rPr>
+          <w:b/>
+          <w:noProof/>
+        </w:rPr>
+        <w:t>INT</w:t>
+      </w:r>
+      <w:r>
+        <w:rPr>
+          <w:noProof/>
+        </w:rPr>
+        <w:t>)</w:t>
+      </w:r>
+      <w:r>
+        <w:rPr>
+          <w:noProof/>
+        </w:rPr>
+        <w:t>, ArtistId</w:t>
+      </w:r>
+      <w:r>
+        <w:rPr>
+          <w:noProof/>
+        </w:rPr>
+        <w:t xml:space="preserve"> (</w:t>
+      </w:r>
+      <w:r>
+        <w:rPr>
+          <w:b/>
+          <w:noProof/>
+        </w:rPr>
+        <w:t>INT</w:t>
+      </w:r>
+      <w:r>
+        <w:rPr>
+          <w:noProof/>
+        </w:rPr>
+        <w:t xml:space="preserve">, </w:t>
+      </w:r>
+      <w:r>
+        <w:rPr>
+          <w:b/>
+          <w:noProof/>
+        </w:rPr>
+        <w:t>FK</w:t>
+      </w:r>
+      <w:r>
+        <w:rPr>
+          <w:noProof/>
+        </w:rPr>
+        <w:t>)</w:t>
+      </w:r>
+      <w:r>
+        <w:rPr>
+          <w:noProof/>
+        </w:rPr>
+        <w:t>, Price</w:t>
+      </w:r>
+      <w:r>
+        <w:rPr>
+          <w:noProof/>
+        </w:rPr>
+        <w:t xml:space="preserve"> (</w:t>
+      </w:r>
+      <w:r>
+        <w:rPr>
+          <w:b/>
+          <w:noProof/>
+        </w:rPr>
+        <w:t>DECIMAL</w:t>
+      </w:r>
+      <w:r>
+        <w:rPr>
+          <w:noProof/>
+        </w:rPr>
+        <w:t>)</w:t>
       </w:r>
       <w:r>
         <w:rPr>
@@ -202,13 +434,172 @@
         <w:rPr>
           <w:noProof/>
         </w:rPr>
-        <w:t xml:space="preserve"> (Id, FirstName, LastName, </w:t>
-      </w:r>
-      <w:r>
-        <w:rPr>
-          <w:noProof/>
-        </w:rPr>
-        <w:t>Email, PhoneNumber</w:t>
+        <w:t xml:space="preserve"> (Id</w:t>
+      </w:r>
+      <w:r>
+        <w:rPr>
+          <w:noProof/>
+        </w:rPr>
+        <w:t xml:space="preserve"> (</w:t>
+      </w:r>
+      <w:r>
+        <w:rPr>
+          <w:b/>
+          <w:noProof/>
+        </w:rPr>
+        <w:t>INT</w:t>
+      </w:r>
+      <w:r>
+        <w:rPr>
+          <w:noProof/>
+        </w:rPr>
+        <w:t xml:space="preserve">, </w:t>
+      </w:r>
+      <w:r>
+        <w:rPr>
+          <w:b/>
+          <w:noProof/>
+        </w:rPr>
+        <w:t>PK</w:t>
+      </w:r>
+      <w:r>
+        <w:rPr>
+          <w:noProof/>
+        </w:rPr>
+        <w:t>)</w:t>
+      </w:r>
+      <w:r>
+        <w:rPr>
+          <w:noProof/>
+        </w:rPr>
+        <w:t>, FirstName</w:t>
+      </w:r>
+      <w:r>
+        <w:rPr>
+          <w:noProof/>
+        </w:rPr>
+        <w:t xml:space="preserve"> (</w:t>
+      </w:r>
+      <w:r>
+        <w:rPr>
+          <w:b/>
+          <w:noProof/>
+        </w:rPr>
+        <w:t>NVARCHAR</w:t>
+      </w:r>
+      <w:r>
+        <w:rPr>
+          <w:b/>
+          <w:noProof/>
+        </w:rPr>
+        <w:t>)</w:t>
+      </w:r>
+      <w:r>
+        <w:rPr>
+          <w:noProof/>
+        </w:rPr>
+        <w:t>, LastName</w:t>
+      </w:r>
+      <w:r>
+        <w:rPr>
+          <w:noProof/>
+        </w:rPr>
+        <w:t xml:space="preserve"> (</w:t>
+      </w:r>
+      <w:r>
+        <w:rPr>
+          <w:b/>
+          <w:noProof/>
+        </w:rPr>
+        <w:t>NVARCHAR</w:t>
+      </w:r>
+      <w:r>
+        <w:rPr>
+          <w:noProof/>
+        </w:rPr>
+        <w:t>)</w:t>
+      </w:r>
+      <w:r>
+        <w:rPr>
+          <w:noProof/>
+        </w:rPr>
+        <w:t xml:space="preserve">, </w:t>
+      </w:r>
+      <w:r>
+        <w:rPr>
+          <w:noProof/>
+        </w:rPr>
+        <w:t>Email</w:t>
+      </w:r>
+      <w:r>
+        <w:rPr>
+          <w:noProof/>
+        </w:rPr>
+        <w:t xml:space="preserve"> (</w:t>
+      </w:r>
+      <w:r>
+        <w:rPr>
+          <w:b/>
+          <w:noProof/>
+        </w:rPr>
+        <w:t>NVARCHAR</w:t>
+      </w:r>
+      <w:r>
+        <w:rPr>
+          <w:noProof/>
+        </w:rPr>
+        <w:t xml:space="preserve">, </w:t>
+      </w:r>
+      <w:r>
+        <w:rPr>
+          <w:b/>
+          <w:noProof/>
+        </w:rPr>
+        <w:t>UNIQUE</w:t>
+      </w:r>
+      <w:r>
+        <w:rPr>
+          <w:noProof/>
+        </w:rPr>
+        <w:t>)</w:t>
+      </w:r>
+      <w:r>
+        <w:rPr>
+          <w:noProof/>
+        </w:rPr>
+        <w:t>, PhoneNumber</w:t>
+      </w:r>
+      <w:r>
+        <w:rPr>
+          <w:noProof/>
+        </w:rPr>
+        <w:t xml:space="preserve"> (</w:t>
+      </w:r>
+      <w:r>
+        <w:rPr>
+          <w:b/>
+          <w:noProof/>
+        </w:rPr>
+        <w:t>NVARCHAR</w:t>
+      </w:r>
+      <w:r>
+        <w:rPr>
+          <w:noProof/>
+        </w:rPr>
+        <w:t xml:space="preserve">, </w:t>
+      </w:r>
+      <w:r>
+        <w:rPr>
+          <w:b/>
+          <w:noProof/>
+        </w:rPr>
+        <w:t>UNIQUE</w:t>
+      </w:r>
+      <w:r>
+        <w:rPr>
+          <w:noProof/>
+        </w:rPr>
+        <w:t>)</w:t>
       </w:r>
       <w:r>
         <w:rPr>
@@ -241,7 +632,197 @@
         <w:rPr>
           <w:noProof/>
         </w:rPr>
-        <w:t>(Id, CustomerId, AlbumId, PurchaseDate, TotalAmount, Notes)</w:t>
+        <w:t>(Id</w:t>
+      </w:r>
+      <w:r>
+        <w:rPr>
+          <w:noProof/>
+        </w:rPr>
+        <w:t xml:space="preserve"> (</w:t>
+      </w:r>
+      <w:r>
+        <w:rPr>
+          <w:b/>
+          <w:noProof/>
+        </w:rPr>
+        <w:t>INT</w:t>
+      </w:r>
+      <w:r>
+        <w:rPr>
+          <w:b/>
+          <w:noProof/>
+        </w:rPr>
+        <w:t xml:space="preserve">, </w:t>
+      </w:r>
+      <w:r>
+        <w:rPr>
+          <w:b/>
+          <w:noProof/>
+        </w:rPr>
+        <w:t>PK</w:t>
+      </w:r>
+      <w:r>
+        <w:rPr>
+          <w:noProof/>
+        </w:rPr>
+        <w:t>)</w:t>
+      </w:r>
+      <w:r>
+        <w:rPr>
+          <w:noProof/>
+        </w:rPr>
+        <w:t>, CustomerId</w:t>
+      </w:r>
+      <w:r>
+        <w:rPr>
+          <w:noProof/>
+        </w:rPr>
+        <w:t xml:space="preserve"> (</w:t>
+      </w:r>
+      <w:r>
+        <w:rPr>
+          <w:b/>
+          <w:noProof/>
+        </w:rPr>
+        <w:t>INT</w:t>
+      </w:r>
+      <w:r>
+        <w:rPr>
+          <w:noProof/>
+        </w:rPr>
+        <w:t xml:space="preserve">, </w:t>
+      </w:r>
+      <w:r>
+        <w:rPr>
+          <w:b/>
+          <w:noProof/>
+        </w:rPr>
+        <w:t>FK</w:t>
+      </w:r>
+      <w:r>
+        <w:rPr>
+          <w:noProof/>
+        </w:rPr>
+        <w:t>)</w:t>
+      </w:r>
+      <w:r>
+        <w:rPr>
+          <w:noProof/>
+        </w:rPr>
+        <w:t>, AlbumId</w:t>
+      </w:r>
+      <w:r>
+        <w:rPr>
+          <w:noProof/>
+        </w:rPr>
+        <w:t xml:space="preserve"> (</w:t>
+      </w:r>
+      <w:r>
+        <w:rPr>
+          <w:b/>
+          <w:noProof/>
+        </w:rPr>
+        <w:t>INT</w:t>
+      </w:r>
+      <w:r>
+        <w:rPr>
+          <w:noProof/>
+        </w:rPr>
+        <w:t xml:space="preserve">, </w:t>
+      </w:r>
+      <w:r>
+        <w:rPr>
+          <w:b/>
+          <w:noProof/>
+        </w:rPr>
+        <w:t>FK</w:t>
+      </w:r>
+      <w:r>
+        <w:rPr>
+          <w:noProof/>
+        </w:rPr>
+        <w:t>)</w:t>
+      </w:r>
+      <w:r>
+        <w:rPr>
+          <w:noProof/>
+        </w:rPr>
+        <w:t>, PurchaseDate</w:t>
+      </w:r>
+      <w:r>
+        <w:rPr>
+          <w:noProof/>
+        </w:rPr>
+        <w:t xml:space="preserve"> (</w:t>
+      </w:r>
+      <w:r>
+        <w:rPr>
+          <w:b/>
+          <w:noProof/>
+        </w:rPr>
+        <w:t>DATETIME2</w:t>
+      </w:r>
+      <w:r>
+        <w:rPr>
+          <w:noProof/>
+        </w:rPr>
+        <w:t>)</w:t>
+      </w:r>
+      <w:r>
+        <w:rPr>
+          <w:noProof/>
+        </w:rPr>
+        <w:t>, TotalAmount</w:t>
+      </w:r>
+      <w:r>
+        <w:rPr>
+          <w:noProof/>
+        </w:rPr>
+        <w:t xml:space="preserve"> (</w:t>
+      </w:r>
+      <w:r>
+        <w:rPr>
+          <w:b/>
+          <w:noProof/>
+        </w:rPr>
+        <w:t>DECIMAL</w:t>
+      </w:r>
+      <w:r>
+        <w:rPr>
+          <w:noProof/>
+        </w:rPr>
+        <w:t>)</w:t>
+      </w:r>
+      <w:r>
+        <w:rPr>
+          <w:noProof/>
+        </w:rPr>
+        <w:t>, Notes</w:t>
+      </w:r>
+      <w:r>
+        <w:rPr>
+          <w:noProof/>
+        </w:rPr>
+        <w:t xml:space="preserve"> (</w:t>
+      </w:r>
+      <w:r>
+        <w:rPr>
+          <w:b/>
+          <w:noProof/>
+        </w:rPr>
+        <w:t>NVARCHAR</w:t>
+      </w:r>
+      <w:r>
+        <w:rPr>
+          <w:noProof/>
+        </w:rPr>
+        <w:t>)</w:t>
+      </w:r>
+      <w:r>
+        <w:rPr>
+          <w:noProof/>
+        </w:rPr>
+        <w:t>)</w:t>
       </w:r>
     </w:p>
     <w:p>
@@ -268,13 +849,95 @@
         <w:rPr>
           <w:noProof/>
         </w:rPr>
-        <w:t xml:space="preserve"> (Id, </w:t>
-      </w:r>
-      <w:r>
-        <w:rPr>
-          <w:noProof/>
-        </w:rPr>
-        <w:t>Name, Description</w:t>
+        <w:t xml:space="preserve"> (Id</w:t>
+      </w:r>
+      <w:r>
+        <w:rPr>
+          <w:noProof/>
+        </w:rPr>
+        <w:t xml:space="preserve"> (</w:t>
+      </w:r>
+      <w:r>
+        <w:rPr>
+          <w:b/>
+          <w:noProof/>
+        </w:rPr>
+        <w:t>INT</w:t>
+      </w:r>
+      <w:r>
+        <w:rPr>
+          <w:noProof/>
+        </w:rPr>
+        <w:t xml:space="preserve">, </w:t>
+      </w:r>
+      <w:r>
+        <w:rPr>
+          <w:b/>
+          <w:noProof/>
+        </w:rPr>
+        <w:t>PK</w:t>
+      </w:r>
+      <w:r>
+        <w:rPr>
+          <w:noProof/>
+        </w:rPr>
+        <w:t>)</w:t>
+      </w:r>
+      <w:r>
+        <w:rPr>
+          <w:noProof/>
+        </w:rPr>
+        <w:t xml:space="preserve">, </w:t>
+      </w:r>
+      <w:r>
+        <w:rPr>
+          <w:noProof/>
+        </w:rPr>
+        <w:t>Name</w:t>
+      </w:r>
+      <w:r>
+        <w:rPr>
+          <w:noProof/>
+        </w:rPr>
+        <w:t xml:space="preserve"> (</w:t>
+      </w:r>
+      <w:r>
+        <w:rPr>
+          <w:b/>
+          <w:noProof/>
+        </w:rPr>
+        <w:t>NVARCHAR</w:t>
+      </w:r>
+      <w:r>
+        <w:rPr>
+          <w:noProof/>
+        </w:rPr>
+        <w:t>)</w:t>
+      </w:r>
+      <w:r>
+        <w:rPr>
+          <w:noProof/>
+        </w:rPr>
+        <w:t>, Description</w:t>
+      </w:r>
+      <w:r>
+        <w:rPr>
+          <w:noProof/>
+        </w:rPr>
+        <w:t xml:space="preserve"> (</w:t>
+      </w:r>
+      <w:r>
+        <w:rPr>
+          <w:b/>
+          <w:noProof/>
+        </w:rPr>
+        <w:t>NVARCHAR</w:t>
+      </w:r>
+      <w:r>
+        <w:rPr>
+          <w:noProof/>
+        </w:rPr>
+        <w:t>)</w:t>
       </w:r>
       <w:r>
         <w:rPr>
@@ -307,7 +970,149 @@
         <w:rPr>
           <w:noProof/>
         </w:rPr>
-        <w:t>(AlbumId, GenreId)</w:t>
+        <w:t>(AlbumId</w:t>
+      </w:r>
+      <w:r>
+        <w:rPr>
+          <w:noProof/>
+        </w:rPr>
+        <w:t xml:space="preserve"> (</w:t>
+      </w:r>
+      <w:r>
+        <w:rPr>
+          <w:b/>
+          <w:noProof/>
+        </w:rPr>
+        <w:t>INT</w:t>
+      </w:r>
+      <w:r>
+        <w:rPr>
+          <w:noProof/>
+        </w:rPr>
+        <w:t xml:space="preserve">, </w:t>
+      </w:r>
+      <w:r>
+        <w:rPr>
+          <w:b/>
+          <w:noProof/>
+        </w:rPr>
+        <w:t>FK</w:t>
+      </w:r>
+      <w:r>
+        <w:rPr>
+          <w:noProof/>
+        </w:rPr>
+        <w:t xml:space="preserve"> – </w:t>
+      </w:r>
+      <w:r>
+        <w:rPr>
+          <w:noProof/>
+          <w:lang w:val="bg-BG"/>
+        </w:rPr>
+        <w:t xml:space="preserve">свързан с </w:t>
+      </w:r>
+      <w:r>
+        <w:rPr>
+          <w:b/>
+          <w:noProof/>
+        </w:rPr>
+        <w:t>Albums</w:t>
+      </w:r>
+      <w:r>
+        <w:rPr>
+          <w:noProof/>
+        </w:rPr>
+        <w:t>.</w:t>
+      </w:r>
+      <w:r>
+        <w:rPr>
+          <w:b/>
+          <w:noProof/>
+        </w:rPr>
+        <w:t>Id</w:t>
+      </w:r>
+      <w:r>
+        <w:rPr>
+          <w:noProof/>
+        </w:rPr>
+        <w:t>)</w:t>
+      </w:r>
+      <w:r>
+        <w:rPr>
+          <w:noProof/>
+        </w:rPr>
+        <w:t>, GenreId</w:t>
+      </w:r>
+      <w:r>
+        <w:rPr>
+          <w:noProof/>
+        </w:rPr>
+        <w:t xml:space="preserve"> (</w:t>
+      </w:r>
+      <w:r>
+        <w:rPr>
+          <w:b/>
+          <w:noProof/>
+        </w:rPr>
+        <w:t>INT</w:t>
+      </w:r>
+      <w:r>
+        <w:rPr>
+          <w:noProof/>
+        </w:rPr>
+        <w:t xml:space="preserve">, </w:t>
+      </w:r>
+      <w:r>
+        <w:rPr>
+          <w:b/>
+          <w:noProof/>
+        </w:rPr>
+        <w:t>FK</w:t>
+      </w:r>
+      <w:r>
+        <w:rPr>
+          <w:noProof/>
+        </w:rPr>
+        <w:t xml:space="preserve"> – </w:t>
+      </w:r>
+      <w:r>
+        <w:rPr>
+          <w:noProof/>
+          <w:lang w:val="bg-BG"/>
+        </w:rPr>
+        <w:t xml:space="preserve">свързан с </w:t>
+      </w:r>
+      <w:r>
+        <w:rPr>
+          <w:b/>
+          <w:noProof/>
+        </w:rPr>
+        <w:t>Genres</w:t>
+      </w:r>
+      <w:r>
+        <w:rPr>
+          <w:noProof/>
+        </w:rPr>
+        <w:t>.</w:t>
+      </w:r>
+      <w:r>
+        <w:rPr>
+          <w:b/>
+          <w:noProof/>
+        </w:rPr>
+        <w:t>Id</w:t>
+      </w:r>
+      <w:r>
+        <w:rPr>
+          <w:noProof/>
+        </w:rPr>
+        <w:t>)</w:t>
+      </w:r>
+      <w:r>
+        <w:rPr>
+          <w:noProof/>
+        </w:rPr>
+        <w:t>)</w:t>
       </w:r>
     </w:p>
     <w:p>
@@ -1078,6 +1883,28 @@
       <w:r>
         <w:t>.</w:t>
       </w:r>
+      <w:r>
+        <w:t xml:space="preserve"> </w:t>
+      </w:r>
+      <w:r>
+        <w:rPr>
+          <w:lang w:val="bg-BG"/>
+        </w:rPr>
+        <w:t xml:space="preserve">Използвайте </w:t>
+      </w:r>
+      <w:r>
+        <w:rPr>
+          <w:b/>
+          <w:lang w:val="bg-BG"/>
+        </w:rPr>
+        <w:t>комбинирани първични ключове</w:t>
+      </w:r>
+      <w:r>
+        <w:rPr>
+          <w:lang w:val="bg-BG"/>
+        </w:rPr>
+        <w:t>, където се налага.</w:t>
+      </w:r>
     </w:p>
     <w:p>
       <w:pPr>
@@ -1100,9 +1927,11 @@
       <w:r>
         <w:t xml:space="preserve"> </w:t>
       </w:r>
+      <w:proofErr w:type="spellStart"/>
       <w:r>
         <w:t>HotelManagement</w:t>
       </w:r>
+      <w:proofErr w:type="spellEnd"/>
     </w:p>
     <w:p>
       <w:pPr>
@@ -1129,12 +1958,14 @@
         </w:rPr>
         <w:t xml:space="preserve"> създайте база данни </w:t>
       </w:r>
+      <w:proofErr w:type="spellStart"/>
       <w:r>
         <w:rPr>
           <w:b/>
         </w:rPr>
         <w:t>HotelManagement</w:t>
       </w:r>
+      <w:proofErr w:type="spellEnd"/>
       <w:r>
         <w:rPr>
           <w:lang w:val="bg-BG"/>
@@ -1486,7 +2317,7 @@
 </file>
 
 <file path=word/endnotes.xml><?xml version="1.0" encoding="utf-8"?>
-<w:endnotes xmlns:wpc="http://schemas.microsoft.com/office/word/2010/wordprocessingCanvas" xmlns:cx="http://schemas.microsoft.com/office/drawing/2014/chartex" xmlns:cx1="http://schemas.microsoft.com/office/drawing/2015/9/8/chartex" xmlns:cx2="http://schemas.microsoft.com/office/drawing/2015/10/21/chartex" xmlns:cx3="http://schemas.microsoft.com/office/drawing/2016/5/9/chartex" xmlns:cx4="http://schemas.microsoft.com/office/drawing/2016/5/10/chartex" xmlns:cx5="http://schemas.microsoft.com/office/drawing/2016/5/11/chartex" xmlns:cx6="http://schemas.microsoft.com/office/drawing/2016/5/12/chartex" xmlns:cx7="http://schemas.microsoft.com/office/drawing/2016/5/13/chartex" xmlns:cx8="http://schemas.microsoft.com/office/drawing/2016/5/14/chartex" xmlns:mc="http://schemas.openxmlformats.org/markup-compatibility/2006" xmlns:aink="http://schemas.microsoft.com/office/drawing/2016/ink" xmlns:am3d="http://schemas.microsoft.com/office/drawing/2017/model3d" xmlns:o="urn:schemas-microsoft-com:office:office" xmlns:oel="http://schemas.microsoft.com/office/2019/extlst" xmlns:r="http://schemas.openxmlformats.org/officeDocument/2006/relationships" xmlns:m="http://schemas.openxmlformats.org/officeDocument/2006/math" xmlns:v="urn:schemas-microsoft-com:vml" xmlns:wp14="http://schemas.microsoft.com/office/word/2010/wordprocessingDrawing" xmlns:wp="http://schemas.openxmlformats.org/drawingml/2006/wordprocessingDrawing" xmlns:w10="urn:schemas-microsoft-com:office:word" xmlns:w="http://schemas.openxmlformats.org/wordprocessingml/2006/main" xmlns:w14="http://schemas.microsoft.com/office/word/2010/wordml" xmlns:w15="http://schemas.microsoft.com/office/word/2012/wordml" xmlns:w16cex="http://schemas.microsoft.com/office/word/2018/wordml/cex" xmlns:w16cid="http://schemas.microsoft.com/office/word/2016/wordml/cid" xmlns:w16="http://schemas.microsoft.com/office/word/2018/wordml" xmlns:w16sdtdh="http://schemas.microsoft.com/office/word/2020/wordml/sdtdatahash" xmlns:w16se="http://schemas.microsoft.com/office/word/2015/wordml/symex" xmlns:wpg="http://schemas.microsoft.com/office/word/2010/wordprocessingGroup" xmlns:wpi="http://schemas.microsoft.com/office/word/2010/wordprocessingInk" xmlns:wne="http://schemas.microsoft.com/office/word/2006/wordml" xmlns:wps="http://schemas.microsoft.com/office/word/2010/wordprocessingShape" mc:Ignorable="w14 w15 w16se w16cid w16 w16cex w16sdtdh wp14">
+<w:endnotes xmlns:ve="http://schemas.openxmlformats.org/markup-compatibility/2006" xmlns:o="urn:schemas-microsoft-com:office:office" xmlns:r="http://schemas.openxmlformats.org/officeDocument/2006/relationships" xmlns:m="http://schemas.openxmlformats.org/officeDocument/2006/math" xmlns:v="urn:schemas-microsoft-com:vml" xmlns:wp="http://schemas.openxmlformats.org/drawingml/2006/wordprocessingDrawing" xmlns:w10="urn:schemas-microsoft-com:office:word" xmlns:w="http://schemas.openxmlformats.org/wordprocessingml/2006/main" xmlns:wne="http://schemas.microsoft.com/office/word/2006/wordml">
   <w:endnote w:type="separator" w:id="-1">
     <w:p>
       <w:pPr>
@@ -1511,7 +2342,7 @@
 </file>
 
 <file path=word/footer1.xml><?xml version="1.0" encoding="utf-8"?>
-<w:ftr xmlns:wpc="http://schemas.microsoft.com/office/word/2010/wordprocessingCanvas" xmlns:cx="http://schemas.microsoft.com/office/drawing/2014/chartex" xmlns:cx1="http://schemas.microsoft.com/office/drawing/2015/9/8/chartex" xmlns:cx2="http://schemas.microsoft.com/office/drawing/2015/10/21/chartex" xmlns:cx3="http://schemas.microsoft.com/office/drawing/2016/5/9/chartex" xmlns:cx4="http://schemas.microsoft.com/office/drawing/2016/5/10/chartex" xmlns:cx5="http://schemas.microsoft.com/office/drawing/2016/5/11/chartex" xmlns:cx6="http://schemas.microsoft.com/office/drawing/2016/5/12/chartex" xmlns:cx7="http://schemas.microsoft.com/office/drawing/2016/5/13/chartex" xmlns:cx8="http://schemas.microsoft.com/office/drawing/2016/5/14/chartex" xmlns:mc="http://schemas.openxmlformats.org/markup-compatibility/2006" xmlns:aink="http://schemas.microsoft.com/office/drawing/2016/ink" xmlns:am3d="http://schemas.microsoft.com/office/drawing/2017/model3d" xmlns:o="urn:schemas-microsoft-com:office:office" xmlns:oel="http://schemas.microsoft.com/office/2019/extlst" xmlns:r="http://schemas.openxmlformats.org/officeDocument/2006/relationships" xmlns:m="http://schemas.openxmlformats.org/officeDocument/2006/math" xmlns:v="urn:schemas-microsoft-com:vml" xmlns:wp14="http://schemas.microsoft.com/office/word/2010/wordprocessingDrawing" xmlns:wp="http://schemas.openxmlformats.org/drawingml/2006/wordprocessingDrawing" xmlns:w10="urn:schemas-microsoft-com:office:word" xmlns:w="http://schemas.openxmlformats.org/wordprocessingml/2006/main" xmlns:w14="http://schemas.microsoft.com/office/word/2010/wordml" xmlns:w15="http://schemas.microsoft.com/office/word/2012/wordml" xmlns:w16cex="http://schemas.microsoft.com/office/word/2018/wordml/cex" xmlns:w16cid="http://schemas.microsoft.com/office/word/2016/wordml/cid" xmlns:w16="http://schemas.microsoft.com/office/word/2018/wordml" xmlns:w16sdtdh="http://schemas.microsoft.com/office/word/2020/wordml/sdtdatahash" xmlns:w16se="http://schemas.microsoft.com/office/word/2015/wordml/symex" xmlns:wpg="http://schemas.microsoft.com/office/word/2010/wordprocessingGroup" xmlns:wpi="http://schemas.microsoft.com/office/word/2010/wordprocessingInk" xmlns:wne="http://schemas.microsoft.com/office/word/2006/wordml" xmlns:wps="http://schemas.microsoft.com/office/word/2010/wordprocessingShape" mc:Ignorable="w14 w15 w16se w16cid w16 w16cex w16sdtdh wp14">
+<w:ftr xmlns:ve="http://schemas.openxmlformats.org/markup-compatibility/2006" xmlns:o="urn:schemas-microsoft-com:office:office" xmlns:r="http://schemas.openxmlformats.org/officeDocument/2006/relationships" xmlns:m="http://schemas.openxmlformats.org/officeDocument/2006/math" xmlns:v="urn:schemas-microsoft-com:vml" xmlns:wp="http://schemas.openxmlformats.org/drawingml/2006/wordprocessingDrawing" xmlns:w10="urn:schemas-microsoft-com:office:word" xmlns:w="http://schemas.openxmlformats.org/wordprocessingml/2006/main" xmlns:wne="http://schemas.microsoft.com/office/word/2006/wordml">
   <w:p>
     <w:pPr>
       <w:pStyle w:val="Footer"/>
@@ -1520,12 +2351,12 @@
       <w:rPr>
         <w:noProof/>
       </w:rPr>
-      <w:pict w14:anchorId="3543FC2A">
+      <w:pict>
         <v:shapetype id="_x0000_t202" coordsize="21600,21600" o:spt="202" path="m,l,21600r21600,l21600,xe">
           <v:stroke joinstyle="miter"/>
           <v:path gradientshapeok="t" o:connecttype="rect"/>
         </v:shapetype>
-        <v:shape id="Text Box 4" o:spid="_x0000_s1028" type="#_x0000_t202" style="position:absolute;margin-left:109.85pt;margin-top:28.05pt;width:40.15pt;height:13pt;z-index:251660288;visibility:visible;mso-wrap-style:square;mso-width-percent:0;mso-height-percent:0;mso-wrap-distance-left:9pt;mso-wrap-distance-top:0;mso-wrap-distance-right:9pt;mso-wrap-distance-bottom:0;mso-position-horizontal:absolute;mso-position-horizontal-relative:text;mso-position-vertical:absolute;mso-position-vertical-relative:text;mso-width-percent:0;mso-height-percent:0;mso-width-relative:page;mso-height-relative:page;v-text-anchor:middle" o:gfxdata="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" filled="f" stroked="f" strokeweight=".5pt">
+        <v:shape id="Text Box 4" o:spid="_x0000_s1028" type="#_x0000_t202" style="position:absolute;margin-left:109.85pt;margin-top:28.05pt;width:40.15pt;height:13pt;z-index:251660288;visibility:visible;v-text-anchor:middle" o:gfxdata="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" filled="f" stroked="f" strokeweight=".5pt">
           <v:textbox inset=".5mm,0,0,0">
             <w:txbxContent>
               <w:p>
@@ -1553,8 +2384,8 @@
       <w:rPr>
         <w:noProof/>
       </w:rPr>
-      <w:pict w14:anchorId="4F221D53">
-        <v:shape id="Text Box 3" o:spid="_x0000_s1027" type="#_x0000_t202" style="position:absolute;margin-left:109pt;margin-top:7pt;width:411.4pt;height:40.45pt;z-index:251657216;visibility:visible;mso-wrap-style:square;mso-width-percent:0;mso-height-percent:0;mso-wrap-distance-left:9pt;mso-wrap-distance-top:0;mso-wrap-distance-right:9pt;mso-wrap-distance-bottom:0;mso-position-horizontal:absolute;mso-position-horizontal-relative:text;mso-position-vertical:absolute;mso-position-vertical-relative:text;mso-width-percent:0;mso-height-percent:0;mso-width-relative:page;mso-height-relative:page;v-text-anchor:top" o:gfxdata="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" filled="f" stroked="f">
+      <w:pict>
+        <v:shape id="Text Box 3" o:spid="_x0000_s1027" type="#_x0000_t202" style="position:absolute;margin-left:109pt;margin-top:7pt;width:411.4pt;height:40.45pt;z-index:251657216;visibility:visible" o:gfxdata="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" filled="f" stroked="f">
           <v:textbox inset=".5mm,1.2mm,.5mm,.5mm">
             <w:txbxContent>
               <w:p>
@@ -1573,12 +2404,21 @@
                   </w:rPr>
                   <w:t xml:space="preserve">© </w:t>
                 </w:r>
+                <w:proofErr w:type="spellStart"/>
                 <w:r>
                   <w:rPr>
                     <w:sz w:val="17"/>
                     <w:szCs w:val="17"/>
                   </w:rPr>
-                  <w:t xml:space="preserve">SoftUni – </w:t>
+                  <w:t>SoftUni</w:t>
+                </w:r>
+                <w:proofErr w:type="spellEnd"/>
+                <w:r>
+                  <w:rPr>
+                    <w:sz w:val="17"/>
+                    <w:szCs w:val="17"/>
+                  </w:rPr>
+                  <w:t xml:space="preserve"> – </w:t>
                 </w:r>
                 <w:hyperlink r:id="rId1" w:history="1">
                   <w:r>
@@ -1598,12 +2438,21 @@
                   </w:rPr>
                   <w:t xml:space="preserve">. </w:t>
                 </w:r>
+                <w:proofErr w:type="gramStart"/>
                 <w:r>
                   <w:rPr>
                     <w:sz w:val="17"/>
                     <w:szCs w:val="17"/>
                   </w:rPr>
-                  <w:t xml:space="preserve">Copyrighted document. Unauthorized </w:t>
+                  <w:t>Copyrighted document.</w:t>
+                </w:r>
+                <w:proofErr w:type="gramEnd"/>
+                <w:r>
+                  <w:rPr>
+                    <w:sz w:val="17"/>
+                    <w:szCs w:val="17"/>
+                  </w:rPr>
+                  <w:t xml:space="preserve"> Unauthorized </w:t>
                 </w:r>
                 <w:r>
                   <w:rPr>
@@ -1700,7 +2549,7 @@
                     <w:szCs w:val="18"/>
                   </w:rPr>
                   <w:drawing>
-                    <wp:inline distT="0" distB="0" distL="0" distR="0" wp14:anchorId="165CC0E1" wp14:editId="7F60249E">
+                    <wp:inline distT="0" distB="0" distL="0" distR="0">
                       <wp:extent cx="180000" cy="180000"/>
                       <wp:effectExtent l="0" t="0" r="0" b="0"/>
                       <wp:docPr id="3" name="Picture 3">
@@ -1724,7 +2573,7 @@
                               <a:blip r:embed="rId2">
                                 <a:extLst>
                                   <a:ext uri="{28A0092B-C50C-407E-A947-70E740481C1C}">
-                                    <a14:useLocalDpi xmlns:a14="http://schemas.microsoft.com/office/drawing/2010/main" val="0"/>
+                                    <a14:useLocalDpi xmlns:a14="http://schemas.microsoft.com/office/drawing/2010/main" xmlns:wps="http://schemas.microsoft.com/office/word/2010/wordprocessingShape" xmlns:wpi="http://schemas.microsoft.com/office/word/2010/wordprocessingInk" xmlns:wpg="http://schemas.microsoft.com/office/word/2010/wordprocessingGroup" xmlns:w16se="http://schemas.microsoft.com/office/word/2015/wordml/symex" xmlns:w16sdtdh="http://schemas.microsoft.com/office/word/2020/wordml/sdtdatahash" xmlns:w16="http://schemas.microsoft.com/office/word/2018/wordml" xmlns:w16cid="http://schemas.microsoft.com/office/word/2016/wordml/cid" xmlns:w16cex="http://schemas.microsoft.com/office/word/2018/wordml/cex" xmlns:w15="http://schemas.microsoft.com/office/word/2012/wordml" xmlns:w14="http://schemas.microsoft.com/office/word/2010/wordml" xmlns:w="http://schemas.openxmlformats.org/wordprocessingml/2006/main" xmlns:w10="urn:schemas-microsoft-com:office:word" xmlns:wp14="http://schemas.microsoft.com/office/word/2010/wordprocessingDrawing" xmlns:v="urn:schemas-microsoft-com:vml" xmlns:oel="http://schemas.microsoft.com/office/2019/extlst" xmlns:o="urn:schemas-microsoft-com:office:office" xmlns:am3d="http://schemas.microsoft.com/office/drawing/2017/model3d" xmlns:aink="http://schemas.microsoft.com/office/drawing/2016/ink" xmlns:mc="http://schemas.openxmlformats.org/markup-compatibility/2006" xmlns:cx8="http://schemas.microsoft.com/office/drawing/2016/5/14/chartex" xmlns:cx7="http://schemas.microsoft.com/office/drawing/2016/5/13/chartex" xmlns:cx6="http://schemas.microsoft.com/office/drawing/2016/5/12/chartex" xmlns:cx5="http://schemas.microsoft.com/office/drawing/2016/5/11/chartex" xmlns:cx4="http://schemas.microsoft.com/office/drawing/2016/5/10/chartex" xmlns:cx3="http://schemas.microsoft.com/office/drawing/2016/5/9/chartex" xmlns:cx2="http://schemas.microsoft.com/office/drawing/2015/10/21/chartex" xmlns:cx1="http://schemas.microsoft.com/office/drawing/2015/9/8/chartex" xmlns:cx="http://schemas.microsoft.com/office/drawing/2014/chartex" xmlns:wpc="http://schemas.microsoft.com/office/word/2010/wordprocessingCanvas" xmlns="" val="0"/>
                                   </a:ext>
                                 </a:extLst>
                               </a:blip>
@@ -1766,7 +2615,7 @@
                     <w:szCs w:val="18"/>
                   </w:rPr>
                   <w:drawing>
-                    <wp:inline distT="0" distB="0" distL="0" distR="0" wp14:anchorId="2669BA09" wp14:editId="4112AFAE">
+                    <wp:inline distT="0" distB="0" distL="0" distR="0">
                       <wp:extent cx="180000" cy="180000"/>
                       <wp:effectExtent l="0" t="0" r="0" b="0"/>
                       <wp:docPr id="2" name="Picture 2">
@@ -1790,7 +2639,7 @@
                               <a:blip r:embed="rId4">
                                 <a:extLst>
                                   <a:ext uri="{28A0092B-C50C-407E-A947-70E740481C1C}">
-                                    <a14:useLocalDpi xmlns:a14="http://schemas.microsoft.com/office/drawing/2010/main" val="0"/>
+                                    <a14:useLocalDpi xmlns:a14="http://schemas.microsoft.com/office/drawing/2010/main" xmlns:wps="http://schemas.microsoft.com/office/word/2010/wordprocessingShape" xmlns:wpi="http://schemas.microsoft.com/office/word/2010/wordprocessingInk" xmlns:wpg="http://schemas.microsoft.com/office/word/2010/wordprocessingGroup" xmlns:w16se="http://schemas.microsoft.com/office/word/2015/wordml/symex" xmlns:w16sdtdh="http://schemas.microsoft.com/office/word/2020/wordml/sdtdatahash" xmlns:w16="http://schemas.microsoft.com/office/word/2018/wordml" xmlns:w16cid="http://schemas.microsoft.com/office/word/2016/wordml/cid" xmlns:w16cex="http://schemas.microsoft.com/office/word/2018/wordml/cex" xmlns:w15="http://schemas.microsoft.com/office/word/2012/wordml" xmlns:w14="http://schemas.microsoft.com/office/word/2010/wordml" xmlns:w="http://schemas.openxmlformats.org/wordprocessingml/2006/main" xmlns:w10="urn:schemas-microsoft-com:office:word" xmlns:wp14="http://schemas.microsoft.com/office/word/2010/wordprocessingDrawing" xmlns:v="urn:schemas-microsoft-com:vml" xmlns:oel="http://schemas.microsoft.com/office/2019/extlst" xmlns:o="urn:schemas-microsoft-com:office:office" xmlns:am3d="http://schemas.microsoft.com/office/drawing/2017/model3d" xmlns:aink="http://schemas.microsoft.com/office/drawing/2016/ink" xmlns:mc="http://schemas.openxmlformats.org/markup-compatibility/2006" xmlns:cx8="http://schemas.microsoft.com/office/drawing/2016/5/14/chartex" xmlns:cx7="http://schemas.microsoft.com/office/drawing/2016/5/13/chartex" xmlns:cx6="http://schemas.microsoft.com/office/drawing/2016/5/12/chartex" xmlns:cx5="http://schemas.microsoft.com/office/drawing/2016/5/11/chartex" xmlns:cx4="http://schemas.microsoft.com/office/drawing/2016/5/10/chartex" xmlns:cx3="http://schemas.microsoft.com/office/drawing/2016/5/9/chartex" xmlns:cx2="http://schemas.microsoft.com/office/drawing/2015/10/21/chartex" xmlns:cx1="http://schemas.microsoft.com/office/drawing/2015/9/8/chartex" xmlns:cx="http://schemas.microsoft.com/office/drawing/2014/chartex" xmlns:wpc="http://schemas.microsoft.com/office/word/2010/wordprocessingCanvas" xmlns="" val="0"/>
                                   </a:ext>
                                 </a:extLst>
                               </a:blip>
@@ -1832,7 +2681,7 @@
                     <w:szCs w:val="18"/>
                   </w:rPr>
                   <w:drawing>
-                    <wp:inline distT="0" distB="0" distL="0" distR="0" wp14:anchorId="04EA79D6" wp14:editId="3250AF21">
+                    <wp:inline distT="0" distB="0" distL="0" distR="0">
                       <wp:extent cx="180000" cy="180000"/>
                       <wp:effectExtent l="0" t="0" r="0" b="0"/>
                       <wp:docPr id="5" name="Picture 5">
@@ -1885,7 +2734,7 @@
                     <w:szCs w:val="18"/>
                   </w:rPr>
                   <w:drawing>
-                    <wp:inline distT="0" distB="0" distL="0" distR="0" wp14:anchorId="5C5B5B28" wp14:editId="37C4E306">
+                    <wp:inline distT="0" distB="0" distL="0" distR="0">
                       <wp:extent cx="180000" cy="180000"/>
                       <wp:effectExtent l="0" t="0" r="0" b="0"/>
                       <wp:docPr id="20" name="Picture 20">
@@ -1909,10 +2758,10 @@
                               <a:blip r:embed="rId8">
                                 <a:extLst>
                                   <a:ext uri="{28A0092B-C50C-407E-A947-70E740481C1C}">
-                                    <a14:useLocalDpi xmlns:a14="http://schemas.microsoft.com/office/drawing/2010/main" val="0"/>
+                                    <a14:useLocalDpi xmlns:a14="http://schemas.microsoft.com/office/drawing/2010/main" xmlns:wps="http://schemas.microsoft.com/office/word/2010/wordprocessingShape" xmlns:wpi="http://schemas.microsoft.com/office/word/2010/wordprocessingInk" xmlns:wpg="http://schemas.microsoft.com/office/word/2010/wordprocessingGroup" xmlns:w16se="http://schemas.microsoft.com/office/word/2015/wordml/symex" xmlns:w16sdtdh="http://schemas.microsoft.com/office/word/2020/wordml/sdtdatahash" xmlns:w16="http://schemas.microsoft.com/office/word/2018/wordml" xmlns:w16cid="http://schemas.microsoft.com/office/word/2016/wordml/cid" xmlns:w16cex="http://schemas.microsoft.com/office/word/2018/wordml/cex" xmlns:w15="http://schemas.microsoft.com/office/word/2012/wordml" xmlns:w14="http://schemas.microsoft.com/office/word/2010/wordml" xmlns:w="http://schemas.openxmlformats.org/wordprocessingml/2006/main" xmlns:w10="urn:schemas-microsoft-com:office:word" xmlns:wp14="http://schemas.microsoft.com/office/word/2010/wordprocessingDrawing" xmlns:v="urn:schemas-microsoft-com:vml" xmlns:oel="http://schemas.microsoft.com/office/2019/extlst" xmlns:o="urn:schemas-microsoft-com:office:office" xmlns:am3d="http://schemas.microsoft.com/office/drawing/2017/model3d" xmlns:aink="http://schemas.microsoft.com/office/drawing/2016/ink" xmlns:mc="http://schemas.openxmlformats.org/markup-compatibility/2006" xmlns:cx8="http://schemas.microsoft.com/office/drawing/2016/5/14/chartex" xmlns:cx7="http://schemas.microsoft.com/office/drawing/2016/5/13/chartex" xmlns:cx6="http://schemas.microsoft.com/office/drawing/2016/5/12/chartex" xmlns:cx5="http://schemas.microsoft.com/office/drawing/2016/5/11/chartex" xmlns:cx4="http://schemas.microsoft.com/office/drawing/2016/5/10/chartex" xmlns:cx3="http://schemas.microsoft.com/office/drawing/2016/5/9/chartex" xmlns:cx2="http://schemas.microsoft.com/office/drawing/2015/10/21/chartex" xmlns:cx1="http://schemas.microsoft.com/office/drawing/2015/9/8/chartex" xmlns:cx="http://schemas.microsoft.com/office/drawing/2014/chartex" xmlns:wpc="http://schemas.microsoft.com/office/word/2010/wordprocessingCanvas" xmlns="" val="0"/>
                                   </a:ext>
                                   <a:ext uri="{837473B0-CC2E-450A-ABE3-18F120FF3D39}">
-                                    <a1611:picAttrSrcUrl xmlns:a1611="http://schemas.microsoft.com/office/drawing/2016/11/main" r:id="rId9"/>
+                                    <a1611:picAttrSrcUrl xmlns:a1611="http://schemas.microsoft.com/office/drawing/2016/11/main" xmlns:wps="http://schemas.microsoft.com/office/word/2010/wordprocessingShape" xmlns:wpi="http://schemas.microsoft.com/office/word/2010/wordprocessingInk" xmlns:wpg="http://schemas.microsoft.com/office/word/2010/wordprocessingGroup" xmlns:w16se="http://schemas.microsoft.com/office/word/2015/wordml/symex" xmlns:w16sdtdh="http://schemas.microsoft.com/office/word/2020/wordml/sdtdatahash" xmlns:w16="http://schemas.microsoft.com/office/word/2018/wordml" xmlns:w16cid="http://schemas.microsoft.com/office/word/2016/wordml/cid" xmlns:w16cex="http://schemas.microsoft.com/office/word/2018/wordml/cex" xmlns:w15="http://schemas.microsoft.com/office/word/2012/wordml" xmlns:w14="http://schemas.microsoft.com/office/word/2010/wordml" xmlns:w="http://schemas.openxmlformats.org/wordprocessingml/2006/main" xmlns:w10="urn:schemas-microsoft-com:office:word" xmlns:wp14="http://schemas.microsoft.com/office/word/2010/wordprocessingDrawing" xmlns:v="urn:schemas-microsoft-com:vml" xmlns:oel="http://schemas.microsoft.com/office/2019/extlst" xmlns:o="urn:schemas-microsoft-com:office:office" xmlns:am3d="http://schemas.microsoft.com/office/drawing/2017/model3d" xmlns:aink="http://schemas.microsoft.com/office/drawing/2016/ink" xmlns:mc="http://schemas.openxmlformats.org/markup-compatibility/2006" xmlns:cx8="http://schemas.microsoft.com/office/drawing/2016/5/14/chartex" xmlns:cx7="http://schemas.microsoft.com/office/drawing/2016/5/13/chartex" xmlns:cx6="http://schemas.microsoft.com/office/drawing/2016/5/12/chartex" xmlns:cx5="http://schemas.microsoft.com/office/drawing/2016/5/11/chartex" xmlns:cx4="http://schemas.microsoft.com/office/drawing/2016/5/10/chartex" xmlns:cx3="http://schemas.microsoft.com/office/drawing/2016/5/9/chartex" xmlns:cx2="http://schemas.microsoft.com/office/drawing/2015/10/21/chartex" xmlns:cx1="http://schemas.microsoft.com/office/drawing/2015/9/8/chartex" xmlns:cx="http://schemas.microsoft.com/office/drawing/2014/chartex" xmlns:wpc="http://schemas.microsoft.com/office/word/2010/wordprocessingCanvas" xmlns="" r:id="rId9"/>
                                   </a:ext>
                                 </a:extLst>
                               </a:blip>
@@ -1954,7 +2803,7 @@
                     <w:szCs w:val="18"/>
                   </w:rPr>
                   <w:drawing>
-                    <wp:inline distT="0" distB="0" distL="0" distR="0" wp14:anchorId="174640B0" wp14:editId="7D2C5BCD">
+                    <wp:inline distT="0" distB="0" distL="0" distR="0">
                       <wp:extent cx="180000" cy="180000"/>
                       <wp:effectExtent l="0" t="0" r="0" b="0"/>
                       <wp:docPr id="7" name="Picture 7">
@@ -2007,7 +2856,7 @@
                     <w:szCs w:val="18"/>
                   </w:rPr>
                   <w:drawing>
-                    <wp:inline distT="0" distB="0" distL="0" distR="0" wp14:anchorId="29CACCB2" wp14:editId="641BA0DA">
+                    <wp:inline distT="0" distB="0" distL="0" distR="0">
                       <wp:extent cx="180000" cy="180000"/>
                       <wp:effectExtent l="0" t="0" r="0" b="0"/>
                       <wp:docPr id="17" name="Picture 17">
@@ -2060,7 +2909,7 @@
                     <w:szCs w:val="18"/>
                   </w:rPr>
                   <w:drawing>
-                    <wp:inline distT="0" distB="0" distL="0" distR="0" wp14:anchorId="12F6C362" wp14:editId="1FB24791">
+                    <wp:inline distT="0" distB="0" distL="0" distR="0">
                       <wp:extent cx="180000" cy="180000"/>
                       <wp:effectExtent l="0" t="0" r="0" b="0"/>
                       <wp:docPr id="21" name="Picture 21">
@@ -2084,7 +2933,7 @@
                               <a:blip r:embed="rId15">
                                 <a:extLst>
                                   <a:ext uri="{28A0092B-C50C-407E-A947-70E740481C1C}">
-                                    <a14:useLocalDpi xmlns:a14="http://schemas.microsoft.com/office/drawing/2010/main" val="0"/>
+                                    <a14:useLocalDpi xmlns:a14="http://schemas.microsoft.com/office/drawing/2010/main" xmlns:wps="http://schemas.microsoft.com/office/word/2010/wordprocessingShape" xmlns:wpi="http://schemas.microsoft.com/office/word/2010/wordprocessingInk" xmlns:wpg="http://schemas.microsoft.com/office/word/2010/wordprocessingGroup" xmlns:w16se="http://schemas.microsoft.com/office/word/2015/wordml/symex" xmlns:w16sdtdh="http://schemas.microsoft.com/office/word/2020/wordml/sdtdatahash" xmlns:w16="http://schemas.microsoft.com/office/word/2018/wordml" xmlns:w16cid="http://schemas.microsoft.com/office/word/2016/wordml/cid" xmlns:w16cex="http://schemas.microsoft.com/office/word/2018/wordml/cex" xmlns:w15="http://schemas.microsoft.com/office/word/2012/wordml" xmlns:w14="http://schemas.microsoft.com/office/word/2010/wordml" xmlns:w="http://schemas.openxmlformats.org/wordprocessingml/2006/main" xmlns:w10="urn:schemas-microsoft-com:office:word" xmlns:wp14="http://schemas.microsoft.com/office/word/2010/wordprocessingDrawing" xmlns:v="urn:schemas-microsoft-com:vml" xmlns:oel="http://schemas.microsoft.com/office/2019/extlst" xmlns:o="urn:schemas-microsoft-com:office:office" xmlns:am3d="http://schemas.microsoft.com/office/drawing/2017/model3d" xmlns:aink="http://schemas.microsoft.com/office/drawing/2016/ink" xmlns:mc="http://schemas.openxmlformats.org/markup-compatibility/2006" xmlns:cx8="http://schemas.microsoft.com/office/drawing/2016/5/14/chartex" xmlns:cx7="http://schemas.microsoft.com/office/drawing/2016/5/13/chartex" xmlns:cx6="http://schemas.microsoft.com/office/drawing/2016/5/12/chartex" xmlns:cx5="http://schemas.microsoft.com/office/drawing/2016/5/11/chartex" xmlns:cx4="http://schemas.microsoft.com/office/drawing/2016/5/10/chartex" xmlns:cx3="http://schemas.microsoft.com/office/drawing/2016/5/9/chartex" xmlns:cx2="http://schemas.microsoft.com/office/drawing/2015/10/21/chartex" xmlns:cx1="http://schemas.microsoft.com/office/drawing/2015/9/8/chartex" xmlns:cx="http://schemas.microsoft.com/office/drawing/2014/chartex" xmlns:wpc="http://schemas.microsoft.com/office/word/2010/wordprocessingCanvas" xmlns="" val="0"/>
                                   </a:ext>
                                 </a:extLst>
                               </a:blip>
@@ -2105,7 +2954,7 @@
                               </a:ln>
                               <a:extLst>
                                 <a:ext uri="{53640926-AAD7-44D8-BBD7-CCE9431645EC}">
-                                  <a14:shadowObscured xmlns:a14="http://schemas.microsoft.com/office/drawing/2010/main"/>
+                                  <a14:shadowObscured xmlns:a14="http://schemas.microsoft.com/office/drawing/2010/main" xmlns:wps="http://schemas.microsoft.com/office/word/2010/wordprocessingShape" xmlns:wpi="http://schemas.microsoft.com/office/word/2010/wordprocessingInk" xmlns:wpg="http://schemas.microsoft.com/office/word/2010/wordprocessingGroup" xmlns:w16se="http://schemas.microsoft.com/office/word/2015/wordml/symex" xmlns:w16sdtdh="http://schemas.microsoft.com/office/word/2020/wordml/sdtdatahash" xmlns:w16="http://schemas.microsoft.com/office/word/2018/wordml" xmlns:w16cid="http://schemas.microsoft.com/office/word/2016/wordml/cid" xmlns:w16cex="http://schemas.microsoft.com/office/word/2018/wordml/cex" xmlns:w15="http://schemas.microsoft.com/office/word/2012/wordml" xmlns:w14="http://schemas.microsoft.com/office/word/2010/wordml" xmlns:w="http://schemas.openxmlformats.org/wordprocessingml/2006/main" xmlns:w10="urn:schemas-microsoft-com:office:word" xmlns:wp14="http://schemas.microsoft.com/office/word/2010/wordprocessingDrawing" xmlns:v="urn:schemas-microsoft-com:vml" xmlns:oel="http://schemas.microsoft.com/office/2019/extlst" xmlns:o="urn:schemas-microsoft-com:office:office" xmlns:am3d="http://schemas.microsoft.com/office/drawing/2017/model3d" xmlns:aink="http://schemas.microsoft.com/office/drawing/2016/ink" xmlns:mc="http://schemas.openxmlformats.org/markup-compatibility/2006" xmlns:cx8="http://schemas.microsoft.com/office/drawing/2016/5/14/chartex" xmlns:cx7="http://schemas.microsoft.com/office/drawing/2016/5/13/chartex" xmlns:cx6="http://schemas.microsoft.com/office/drawing/2016/5/12/chartex" xmlns:cx5="http://schemas.microsoft.com/office/drawing/2016/5/11/chartex" xmlns:cx4="http://schemas.microsoft.com/office/drawing/2016/5/10/chartex" xmlns:cx3="http://schemas.microsoft.com/office/drawing/2016/5/9/chartex" xmlns:cx2="http://schemas.microsoft.com/office/drawing/2015/10/21/chartex" xmlns:cx1="http://schemas.microsoft.com/office/drawing/2015/9/8/chartex" xmlns:cx="http://schemas.microsoft.com/office/drawing/2014/chartex" xmlns:wpc="http://schemas.microsoft.com/office/word/2010/wordprocessingCanvas" xmlns=""/>
                                 </a:ext>
                               </a:extLst>
                             </pic:spPr>
@@ -2129,7 +2978,7 @@
                     <w:szCs w:val="18"/>
                   </w:rPr>
                   <w:drawing>
-                    <wp:inline distT="0" distB="0" distL="0" distR="0" wp14:anchorId="15704BA9" wp14:editId="10135EE6">
+                    <wp:inline distT="0" distB="0" distL="0" distR="0">
                       <wp:extent cx="180000" cy="180000"/>
                       <wp:effectExtent l="0" t="0" r="0" b="0"/>
                       <wp:docPr id="22" name="Picture 22">
@@ -2153,7 +3002,7 @@
                               <a:blip r:embed="rId17">
                                 <a:extLst>
                                   <a:ext uri="{28A0092B-C50C-407E-A947-70E740481C1C}">
-                                    <a14:useLocalDpi xmlns:a14="http://schemas.microsoft.com/office/drawing/2010/main" val="0"/>
+                                    <a14:useLocalDpi xmlns:a14="http://schemas.microsoft.com/office/drawing/2010/main" xmlns:wps="http://schemas.microsoft.com/office/word/2010/wordprocessingShape" xmlns:wpi="http://schemas.microsoft.com/office/word/2010/wordprocessingInk" xmlns:wpg="http://schemas.microsoft.com/office/word/2010/wordprocessingGroup" xmlns:w16se="http://schemas.microsoft.com/office/word/2015/wordml/symex" xmlns:w16sdtdh="http://schemas.microsoft.com/office/word/2020/wordml/sdtdatahash" xmlns:w16="http://schemas.microsoft.com/office/word/2018/wordml" xmlns:w16cid="http://schemas.microsoft.com/office/word/2016/wordml/cid" xmlns:w16cex="http://schemas.microsoft.com/office/word/2018/wordml/cex" xmlns:w15="http://schemas.microsoft.com/office/word/2012/wordml" xmlns:w14="http://schemas.microsoft.com/office/word/2010/wordml" xmlns:w="http://schemas.openxmlformats.org/wordprocessingml/2006/main" xmlns:w10="urn:schemas-microsoft-com:office:word" xmlns:wp14="http://schemas.microsoft.com/office/word/2010/wordprocessingDrawing" xmlns:v="urn:schemas-microsoft-com:vml" xmlns:oel="http://schemas.microsoft.com/office/2019/extlst" xmlns:o="urn:schemas-microsoft-com:office:office" xmlns:am3d="http://schemas.microsoft.com/office/drawing/2017/model3d" xmlns:aink="http://schemas.microsoft.com/office/drawing/2016/ink" xmlns:mc="http://schemas.openxmlformats.org/markup-compatibility/2006" xmlns:cx8="http://schemas.microsoft.com/office/drawing/2016/5/14/chartex" xmlns:cx7="http://schemas.microsoft.com/office/drawing/2016/5/13/chartex" xmlns:cx6="http://schemas.microsoft.com/office/drawing/2016/5/12/chartex" xmlns:cx5="http://schemas.microsoft.com/office/drawing/2016/5/11/chartex" xmlns:cx4="http://schemas.microsoft.com/office/drawing/2016/5/10/chartex" xmlns:cx3="http://schemas.microsoft.com/office/drawing/2016/5/9/chartex" xmlns:cx2="http://schemas.microsoft.com/office/drawing/2015/10/21/chartex" xmlns:cx1="http://schemas.microsoft.com/office/drawing/2015/9/8/chartex" xmlns:cx="http://schemas.microsoft.com/office/drawing/2014/chartex" xmlns:wpc="http://schemas.microsoft.com/office/word/2010/wordprocessingCanvas" xmlns="" val="0"/>
                                   </a:ext>
                                 </a:extLst>
                               </a:blip>
@@ -2195,7 +3044,7 @@
                     <w:szCs w:val="18"/>
                   </w:rPr>
                   <w:drawing>
-                    <wp:inline distT="0" distB="0" distL="0" distR="0" wp14:anchorId="522C627D" wp14:editId="0BCB3373">
+                    <wp:inline distT="0" distB="0" distL="0" distR="0">
                       <wp:extent cx="180000" cy="180000"/>
                       <wp:effectExtent l="0" t="0" r="0" b="0"/>
                       <wp:docPr id="23" name="Picture 23">
@@ -2245,7 +3094,7 @@
         <w:noProof/>
       </w:rPr>
       <w:drawing>
-        <wp:anchor distT="0" distB="0" distL="114300" distR="114300" simplePos="0" relativeHeight="251694080" behindDoc="0" locked="0" layoutInCell="1" allowOverlap="1" wp14:anchorId="07658628" wp14:editId="5CD8597D">
+        <wp:anchor distT="0" distB="0" distL="114300" distR="114300" simplePos="0" relativeHeight="251694080" behindDoc="0" locked="0" layoutInCell="1" allowOverlap="1">
           <wp:simplePos x="0" y="0"/>
           <wp:positionH relativeFrom="column">
             <wp:posOffset>-10795</wp:posOffset>
@@ -2277,7 +3126,7 @@
                   <a:blip r:embed="rId20">
                     <a:extLst>
                       <a:ext uri="{28A0092B-C50C-407E-A947-70E740481C1C}">
-                        <a14:useLocalDpi xmlns:a14="http://schemas.microsoft.com/office/drawing/2010/main" val="0"/>
+                        <a14:useLocalDpi xmlns:a14="http://schemas.microsoft.com/office/drawing/2010/main" xmlns:wps="http://schemas.microsoft.com/office/word/2010/wordprocessingShape" xmlns:wpi="http://schemas.microsoft.com/office/word/2010/wordprocessingInk" xmlns:wpg="http://schemas.microsoft.com/office/word/2010/wordprocessingGroup" xmlns:w16se="http://schemas.microsoft.com/office/word/2015/wordml/symex" xmlns:w16sdtdh="http://schemas.microsoft.com/office/word/2020/wordml/sdtdatahash" xmlns:w16="http://schemas.microsoft.com/office/word/2018/wordml" xmlns:w16cid="http://schemas.microsoft.com/office/word/2016/wordml/cid" xmlns:w16cex="http://schemas.microsoft.com/office/word/2018/wordml/cex" xmlns:w15="http://schemas.microsoft.com/office/word/2012/wordml" xmlns:w14="http://schemas.microsoft.com/office/word/2010/wordml" xmlns:w="http://schemas.openxmlformats.org/wordprocessingml/2006/main" xmlns:w10="urn:schemas-microsoft-com:office:word" xmlns:wp14="http://schemas.microsoft.com/office/word/2010/wordprocessingDrawing" xmlns:v="urn:schemas-microsoft-com:vml" xmlns:oel="http://schemas.microsoft.com/office/2019/extlst" xmlns:o="urn:schemas-microsoft-com:office:office" xmlns:am3d="http://schemas.microsoft.com/office/drawing/2017/model3d" xmlns:aink="http://schemas.microsoft.com/office/drawing/2016/ink" xmlns:mc="http://schemas.openxmlformats.org/markup-compatibility/2006" xmlns:cx8="http://schemas.microsoft.com/office/drawing/2016/5/14/chartex" xmlns:cx7="http://schemas.microsoft.com/office/drawing/2016/5/13/chartex" xmlns:cx6="http://schemas.microsoft.com/office/drawing/2016/5/12/chartex" xmlns:cx5="http://schemas.microsoft.com/office/drawing/2016/5/11/chartex" xmlns:cx4="http://schemas.microsoft.com/office/drawing/2016/5/10/chartex" xmlns:cx3="http://schemas.microsoft.com/office/drawing/2016/5/9/chartex" xmlns:cx2="http://schemas.microsoft.com/office/drawing/2015/10/21/chartex" xmlns:cx1="http://schemas.microsoft.com/office/drawing/2015/9/8/chartex" xmlns:cx="http://schemas.microsoft.com/office/drawing/2014/chartex" xmlns:wpc="http://schemas.microsoft.com/office/word/2010/wordprocessingCanvas" xmlns="" val="0"/>
                       </a:ext>
                     </a:extLst>
                   </a:blip>
@@ -2309,8 +3158,8 @@
       <w:rPr>
         <w:noProof/>
       </w:rPr>
-      <w:pict w14:anchorId="50F6C7BC">
-        <v:line id="Straight Connector 2" o:spid="_x0000_s1026" style="position:absolute;flip:y;z-index:251622400;visibility:visible;mso-wrap-style:square;mso-width-percent:0;mso-height-percent:0;mso-wrap-distance-left:9pt;mso-wrap-distance-top:.‹mm;mso-wrap-distance-right:9pt;mso-wrap-distance-bottom:.‹mm;mso-position-horizontal:absolute;mso-position-horizontal-relative:text;mso-position-vertical:absolute;mso-position-vertical-relative:text;mso-width-percent:0;mso-height-percent:0;mso-width-relative:page;mso-height-relative:page" from="-.1pt,5.2pt" to="520.7pt,5.2pt" o:gfxdata="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" strokecolor="#984807" strokeweight="1pt">
+      <w:pict>
+        <v:line id="Straight Connector 2" o:spid="_x0000_s1026" style="position:absolute;flip:y;z-index:251622400;visibility:visible;mso-position-horizontal-relative:text;mso-position-vertical-relative:text" from="-.1pt,5.2pt" to="520.7pt,5.2pt" strokecolor="#984807" strokeweight="1pt">
           <v:stroke endcap="round"/>
         </v:line>
       </w:pict>
@@ -2319,8 +3168,8 @@
       <w:rPr>
         <w:noProof/>
       </w:rPr>
-      <w:pict w14:anchorId="707F9687">
-        <v:shape id="Text Box 1" o:spid="_x0000_s1025" type="#_x0000_t202" style="position:absolute;margin-left:444.65pt;margin-top:26.95pt;width:70.9pt;height:15.9pt;z-index:251663360;visibility:visible;mso-wrap-style:square;mso-width-percent:0;mso-height-percent:0;mso-wrap-distance-left:9pt;mso-wrap-distance-top:0;mso-wrap-distance-right:9pt;mso-wrap-distance-bottom:0;mso-position-horizontal:absolute;mso-position-horizontal-relative:text;mso-position-vertical:absolute;mso-position-vertical-relative:text;mso-width-percent:0;mso-height-percent:0;mso-width-relative:page;mso-height-relative:page;v-text-anchor:middle" o:gfxdata="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" filled="f" stroked="f" strokeweight=".5pt">
+      <w:pict>
+        <v:shape id="Text Box 1" o:spid="_x0000_s1025" type="#_x0000_t202" style="position:absolute;margin-left:444.65pt;margin-top:26.95pt;width:70.9pt;height:15.9pt;z-index:251663360;visibility:visible;mso-position-horizontal-relative:text;mso-position-vertical-relative:text;v-text-anchor:middle" o:gfxdata="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" filled="f" stroked="f" strokeweight=".5pt">
           <v:textbox inset="0,0,0,0">
             <w:txbxContent>
               <w:p>
@@ -2403,7 +3252,7 @@
 </file>
 
 <file path=word/footnotes.xml><?xml version="1.0" encoding="utf-8"?>
-<w:footnotes xmlns:wpc="http://schemas.microsoft.com/office/word/2010/wordprocessingCanvas" xmlns:cx="http://schemas.microsoft.com/office/drawing/2014/chartex" xmlns:cx1="http://schemas.microsoft.com/office/drawing/2015/9/8/chartex" xmlns:cx2="http://schemas.microsoft.com/office/drawing/2015/10/21/chartex" xmlns:cx3="http://schemas.microsoft.com/office/drawing/2016/5/9/chartex" xmlns:cx4="http://schemas.microsoft.com/office/drawing/2016/5/10/chartex" xmlns:cx5="http://schemas.microsoft.com/office/drawing/2016/5/11/chartex" xmlns:cx6="http://schemas.microsoft.com/office/drawing/2016/5/12/chartex" xmlns:cx7="http://schemas.microsoft.com/office/drawing/2016/5/13/chartex" xmlns:cx8="http://schemas.microsoft.com/office/drawing/2016/5/14/chartex" xmlns:mc="http://schemas.openxmlformats.org/markup-compatibility/2006" xmlns:aink="http://schemas.microsoft.com/office/drawing/2016/ink" xmlns:am3d="http://schemas.microsoft.com/office/drawing/2017/model3d" xmlns:o="urn:schemas-microsoft-com:office:office" xmlns:oel="http://schemas.microsoft.com/office/2019/extlst" xmlns:r="http://schemas.openxmlformats.org/officeDocument/2006/relationships" xmlns:m="http://schemas.openxmlformats.org/officeDocument/2006/math" xmlns:v="urn:schemas-microsoft-com:vml" xmlns:wp14="http://schemas.microsoft.com/office/word/2010/wordprocessingDrawing" xmlns:wp="http://schemas.openxmlformats.org/drawingml/2006/wordprocessingDrawing" xmlns:w10="urn:schemas-microsoft-com:office:word" xmlns:w="http://schemas.openxmlformats.org/wordprocessingml/2006/main" xmlns:w14="http://schemas.microsoft.com/office/word/2010/wordml" xmlns:w15="http://schemas.microsoft.com/office/word/2012/wordml" xmlns:w16cex="http://schemas.microsoft.com/office/word/2018/wordml/cex" xmlns:w16cid="http://schemas.microsoft.com/office/word/2016/wordml/cid" xmlns:w16="http://schemas.microsoft.com/office/word/2018/wordml" xmlns:w16sdtdh="http://schemas.microsoft.com/office/word/2020/wordml/sdtdatahash" xmlns:w16se="http://schemas.microsoft.com/office/word/2015/wordml/symex" xmlns:wpg="http://schemas.microsoft.com/office/word/2010/wordprocessingGroup" xmlns:wpi="http://schemas.microsoft.com/office/word/2010/wordprocessingInk" xmlns:wne="http://schemas.microsoft.com/office/word/2006/wordml" xmlns:wps="http://schemas.microsoft.com/office/word/2010/wordprocessingShape" mc:Ignorable="w14 w15 w16se w16cid w16 w16cex w16sdtdh wp14">
+<w:footnotes xmlns:ve="http://schemas.openxmlformats.org/markup-compatibility/2006" xmlns:o="urn:schemas-microsoft-com:office:office" xmlns:r="http://schemas.openxmlformats.org/officeDocument/2006/relationships" xmlns:m="http://schemas.openxmlformats.org/officeDocument/2006/math" xmlns:v="urn:schemas-microsoft-com:vml" xmlns:wp="http://schemas.openxmlformats.org/drawingml/2006/wordprocessingDrawing" xmlns:w10="urn:schemas-microsoft-com:office:word" xmlns:w="http://schemas.openxmlformats.org/wordprocessingml/2006/main" xmlns:wne="http://schemas.microsoft.com/office/word/2006/wordml">
   <w:footnote w:type="separator" w:id="-1">
     <w:p>
       <w:pPr>
@@ -2428,7 +3277,7 @@
 </file>
 
 <file path=word/header1.xml><?xml version="1.0" encoding="utf-8"?>
-<w:hdr xmlns:wpc="http://schemas.microsoft.com/office/word/2010/wordprocessingCanvas" xmlns:cx="http://schemas.microsoft.com/office/drawing/2014/chartex" xmlns:cx1="http://schemas.microsoft.com/office/drawing/2015/9/8/chartex" xmlns:cx2="http://schemas.microsoft.com/office/drawing/2015/10/21/chartex" xmlns:cx3="http://schemas.microsoft.com/office/drawing/2016/5/9/chartex" xmlns:cx4="http://schemas.microsoft.com/office/drawing/2016/5/10/chartex" xmlns:cx5="http://schemas.microsoft.com/office/drawing/2016/5/11/chartex" xmlns:cx6="http://schemas.microsoft.com/office/drawing/2016/5/12/chartex" xmlns:cx7="http://schemas.microsoft.com/office/drawing/2016/5/13/chartex" xmlns:cx8="http://schemas.microsoft.com/office/drawing/2016/5/14/chartex" xmlns:mc="http://schemas.openxmlformats.org/markup-compatibility/2006" xmlns:aink="http://schemas.microsoft.com/office/drawing/2016/ink" xmlns:am3d="http://schemas.microsoft.com/office/drawing/2017/model3d" xmlns:o="urn:schemas-microsoft-com:office:office" xmlns:oel="http://schemas.microsoft.com/office/2019/extlst" xmlns:r="http://schemas.openxmlformats.org/officeDocument/2006/relationships" xmlns:m="http://schemas.openxmlformats.org/officeDocument/2006/math" xmlns:v="urn:schemas-microsoft-com:vml" xmlns:wp14="http://schemas.microsoft.com/office/word/2010/wordprocessingDrawing" xmlns:wp="http://schemas.openxmlformats.org/drawingml/2006/wordprocessingDrawing" xmlns:w10="urn:schemas-microsoft-com:office:word" xmlns:w="http://schemas.openxmlformats.org/wordprocessingml/2006/main" xmlns:w14="http://schemas.microsoft.com/office/word/2010/wordml" xmlns:w15="http://schemas.microsoft.com/office/word/2012/wordml" xmlns:w16cex="http://schemas.microsoft.com/office/word/2018/wordml/cex" xmlns:w16cid="http://schemas.microsoft.com/office/word/2016/wordml/cid" xmlns:w16="http://schemas.microsoft.com/office/word/2018/wordml" xmlns:w16sdtdh="http://schemas.microsoft.com/office/word/2020/wordml/sdtdatahash" xmlns:w16se="http://schemas.microsoft.com/office/word/2015/wordml/symex" xmlns:wpg="http://schemas.microsoft.com/office/word/2010/wordprocessingGroup" xmlns:wpi="http://schemas.microsoft.com/office/word/2010/wordprocessingInk" xmlns:wne="http://schemas.microsoft.com/office/word/2006/wordml" xmlns:wps="http://schemas.microsoft.com/office/word/2010/wordprocessingShape" mc:Ignorable="w14 w15 w16se w16cid w16 w16cex w16sdtdh wp14">
+<w:hdr xmlns:ve="http://schemas.openxmlformats.org/markup-compatibility/2006" xmlns:o="urn:schemas-microsoft-com:office:office" xmlns:r="http://schemas.openxmlformats.org/officeDocument/2006/relationships" xmlns:m="http://schemas.openxmlformats.org/officeDocument/2006/math" xmlns:v="urn:schemas-microsoft-com:vml" xmlns:wp="http://schemas.openxmlformats.org/drawingml/2006/wordprocessingDrawing" xmlns:w10="urn:schemas-microsoft-com:office:word" xmlns:w="http://schemas.openxmlformats.org/wordprocessingml/2006/main" xmlns:wne="http://schemas.microsoft.com/office/word/2006/wordml">
   <w:p>
     <w:pPr>
       <w:pStyle w:val="Header"/>
@@ -2439,8 +3288,8 @@
 </file>
 
 <file path=word/numbering.xml><?xml version="1.0" encoding="utf-8"?>
-<w:numbering xmlns:wpc="http://schemas.microsoft.com/office/word/2010/wordprocessingCanvas" xmlns:cx="http://schemas.microsoft.com/office/drawing/2014/chartex" xmlns:cx1="http://schemas.microsoft.com/office/drawing/2015/9/8/chartex" xmlns:cx2="http://schemas.microsoft.com/office/drawing/2015/10/21/chartex" xmlns:cx3="http://schemas.microsoft.com/office/drawing/2016/5/9/chartex" xmlns:cx4="http://schemas.microsoft.com/office/drawing/2016/5/10/chartex" xmlns:cx5="http://schemas.microsoft.com/office/drawing/2016/5/11/chartex" xmlns:cx6="http://schemas.microsoft.com/office/drawing/2016/5/12/chartex" xmlns:cx7="http://schemas.microsoft.com/office/drawing/2016/5/13/chartex" xmlns:cx8="http://schemas.microsoft.com/office/drawing/2016/5/14/chartex" xmlns:mc="http://schemas.openxmlformats.org/markup-compatibility/2006" xmlns:aink="http://schemas.microsoft.com/office/drawing/2016/ink" xmlns:am3d="http://schemas.microsoft.com/office/drawing/2017/model3d" xmlns:o="urn:schemas-microsoft-com:office:office" xmlns:oel="http://schemas.microsoft.com/office/2019/extlst" xmlns:r="http://schemas.openxmlformats.org/officeDocument/2006/relationships" xmlns:m="http://schemas.openxmlformats.org/officeDocument/2006/math" xmlns:v="urn:schemas-microsoft-com:vml" xmlns:wp14="http://schemas.microsoft.com/office/word/2010/wordprocessingDrawing" xmlns:wp="http://schemas.openxmlformats.org/drawingml/2006/wordprocessingDrawing" xmlns:w10="urn:schemas-microsoft-com:office:word" xmlns:w="http://schemas.openxmlformats.org/wordprocessingml/2006/main" xmlns:w14="http://schemas.microsoft.com/office/word/2010/wordml" xmlns:w15="http://schemas.microsoft.com/office/word/2012/wordml" xmlns:w16cex="http://schemas.microsoft.com/office/word/2018/wordml/cex" xmlns:w16cid="http://schemas.microsoft.com/office/word/2016/wordml/cid" xmlns:w16="http://schemas.microsoft.com/office/word/2018/wordml" xmlns:w16sdtdh="http://schemas.microsoft.com/office/word/2020/wordml/sdtdatahash" xmlns:w16se="http://schemas.microsoft.com/office/word/2015/wordml/symex" xmlns:wpg="http://schemas.microsoft.com/office/word/2010/wordprocessingGroup" xmlns:wpi="http://schemas.microsoft.com/office/word/2010/wordprocessingInk" xmlns:wne="http://schemas.microsoft.com/office/word/2006/wordml" xmlns:wps="http://schemas.microsoft.com/office/word/2010/wordprocessingShape" mc:Ignorable="w14 w15 w16se w16cid w16 w16cex w16sdtdh wp14">
-  <w:abstractNum w:abstractNumId="0" w15:restartNumberingAfterBreak="0">
+<w:numbering xmlns:ve="http://schemas.openxmlformats.org/markup-compatibility/2006" xmlns:o="urn:schemas-microsoft-com:office:office" xmlns:r="http://schemas.openxmlformats.org/officeDocument/2006/relationships" xmlns:m="http://schemas.openxmlformats.org/officeDocument/2006/math" xmlns:v="urn:schemas-microsoft-com:vml" xmlns:wp="http://schemas.openxmlformats.org/drawingml/2006/wordprocessingDrawing" xmlns:w10="urn:schemas-microsoft-com:office:word" xmlns:w="http://schemas.openxmlformats.org/wordprocessingml/2006/main" xmlns:wne="http://schemas.microsoft.com/office/word/2006/wordml">
+  <w:abstractNum w:abstractNumId="0">
     <w:nsid w:val="04E60920"/>
     <w:multiLevelType w:val="hybridMultilevel"/>
     <w:tmpl w:val="9DB0F662"/>
@@ -2553,7 +3402,7 @@
       </w:rPr>
     </w:lvl>
   </w:abstractNum>
-  <w:abstractNum w:abstractNumId="1" w15:restartNumberingAfterBreak="0">
+  <w:abstractNum w:abstractNumId="1">
     <w:nsid w:val="0BCB1966"/>
     <w:multiLevelType w:val="hybridMultilevel"/>
     <w:tmpl w:val="288856D8"/>
@@ -2666,7 +3515,7 @@
       </w:rPr>
     </w:lvl>
   </w:abstractNum>
-  <w:abstractNum w:abstractNumId="2" w15:restartNumberingAfterBreak="0">
+  <w:abstractNum w:abstractNumId="2">
     <w:nsid w:val="0D150978"/>
     <w:multiLevelType w:val="hybridMultilevel"/>
     <w:tmpl w:val="184A0ED8"/>
@@ -2758,7 +3607,7 @@
       </w:pPr>
     </w:lvl>
   </w:abstractNum>
-  <w:abstractNum w:abstractNumId="3" w15:restartNumberingAfterBreak="0">
+  <w:abstractNum w:abstractNumId="3">
     <w:nsid w:val="12D46FE6"/>
     <w:multiLevelType w:val="hybridMultilevel"/>
     <w:tmpl w:val="2E189FDA"/>
@@ -2871,7 +3720,7 @@
       </w:rPr>
     </w:lvl>
   </w:abstractNum>
-  <w:abstractNum w:abstractNumId="4" w15:restartNumberingAfterBreak="0">
+  <w:abstractNum w:abstractNumId="4">
     <w:nsid w:val="13A00DEC"/>
     <w:multiLevelType w:val="hybridMultilevel"/>
     <w:tmpl w:val="A9E40BD8"/>
@@ -2958,7 +3807,7 @@
       </w:pPr>
     </w:lvl>
   </w:abstractNum>
-  <w:abstractNum w:abstractNumId="5" w15:restartNumberingAfterBreak="0">
+  <w:abstractNum w:abstractNumId="5">
     <w:nsid w:val="145E7E61"/>
     <w:multiLevelType w:val="hybridMultilevel"/>
     <w:tmpl w:val="3AD6A486"/>
@@ -3071,7 +3920,7 @@
       </w:rPr>
     </w:lvl>
   </w:abstractNum>
-  <w:abstractNum w:abstractNumId="6" w15:restartNumberingAfterBreak="0">
+  <w:abstractNum w:abstractNumId="6">
     <w:nsid w:val="194513D8"/>
     <w:multiLevelType w:val="hybridMultilevel"/>
     <w:tmpl w:val="02F0278C"/>
@@ -3184,7 +4033,7 @@
       </w:rPr>
     </w:lvl>
   </w:abstractNum>
-  <w:abstractNum w:abstractNumId="7" w15:restartNumberingAfterBreak="0">
+  <w:abstractNum w:abstractNumId="7">
     <w:nsid w:val="19FC108B"/>
     <w:multiLevelType w:val="hybridMultilevel"/>
     <w:tmpl w:val="5AE21E18"/>
@@ -3297,7 +4146,7 @@
       </w:rPr>
     </w:lvl>
   </w:abstractNum>
-  <w:abstractNum w:abstractNumId="8" w15:restartNumberingAfterBreak="0">
+  <w:abstractNum w:abstractNumId="8">
     <w:nsid w:val="1D3C450D"/>
     <w:multiLevelType w:val="hybridMultilevel"/>
     <w:tmpl w:val="0732809A"/>
@@ -3386,7 +4235,7 @@
       </w:pPr>
     </w:lvl>
   </w:abstractNum>
-  <w:abstractNum w:abstractNumId="9" w15:restartNumberingAfterBreak="0">
+  <w:abstractNum w:abstractNumId="9">
     <w:nsid w:val="1DAD2515"/>
     <w:multiLevelType w:val="hybridMultilevel"/>
     <w:tmpl w:val="9C1E9A04"/>
@@ -3499,7 +4348,7 @@
       </w:rPr>
     </w:lvl>
   </w:abstractNum>
-  <w:abstractNum w:abstractNumId="10" w15:restartNumberingAfterBreak="0">
+  <w:abstractNum w:abstractNumId="10">
     <w:nsid w:val="22CD3F94"/>
     <w:multiLevelType w:val="hybridMultilevel"/>
     <w:tmpl w:val="A044FDFA"/>
@@ -3585,7 +4434,7 @@
       </w:pPr>
     </w:lvl>
   </w:abstractNum>
-  <w:abstractNum w:abstractNumId="11" w15:restartNumberingAfterBreak="0">
+  <w:abstractNum w:abstractNumId="11">
     <w:nsid w:val="23536430"/>
     <w:multiLevelType w:val="hybridMultilevel"/>
     <w:tmpl w:val="88CCA070"/>
@@ -3698,7 +4547,7 @@
       </w:rPr>
     </w:lvl>
   </w:abstractNum>
-  <w:abstractNum w:abstractNumId="12" w15:restartNumberingAfterBreak="0">
+  <w:abstractNum w:abstractNumId="12">
     <w:nsid w:val="23C737F5"/>
     <w:multiLevelType w:val="hybridMultilevel"/>
     <w:tmpl w:val="13202166"/>
@@ -3787,7 +4636,7 @@
       </w:pPr>
     </w:lvl>
   </w:abstractNum>
-  <w:abstractNum w:abstractNumId="13" w15:restartNumberingAfterBreak="0">
+  <w:abstractNum w:abstractNumId="13">
     <w:nsid w:val="253348C0"/>
     <w:multiLevelType w:val="hybridMultilevel"/>
     <w:tmpl w:val="5CC6AF8A"/>
@@ -3875,7 +4724,7 @@
       </w:pPr>
     </w:lvl>
   </w:abstractNum>
-  <w:abstractNum w:abstractNumId="14" w15:restartNumberingAfterBreak="0">
+  <w:abstractNum w:abstractNumId="14">
     <w:nsid w:val="26413526"/>
     <w:multiLevelType w:val="hybridMultilevel"/>
     <w:tmpl w:val="A1B4F3F4"/>
@@ -3961,7 +4810,7 @@
       </w:pPr>
     </w:lvl>
   </w:abstractNum>
-  <w:abstractNum w:abstractNumId="15" w15:restartNumberingAfterBreak="0">
+  <w:abstractNum w:abstractNumId="15">
     <w:nsid w:val="264860D5"/>
     <w:multiLevelType w:val="hybridMultilevel"/>
     <w:tmpl w:val="1F1CB5CE"/>
@@ -4050,7 +4899,7 @@
       </w:pPr>
     </w:lvl>
   </w:abstractNum>
-  <w:abstractNum w:abstractNumId="16" w15:restartNumberingAfterBreak="0">
+  <w:abstractNum w:abstractNumId="16">
     <w:nsid w:val="268274C7"/>
     <w:multiLevelType w:val="hybridMultilevel"/>
     <w:tmpl w:val="0732809A"/>
@@ -4139,7 +4988,7 @@
       </w:pPr>
     </w:lvl>
   </w:abstractNum>
-  <w:abstractNum w:abstractNumId="17" w15:restartNumberingAfterBreak="0">
+  <w:abstractNum w:abstractNumId="17">
     <w:nsid w:val="27202F17"/>
     <w:multiLevelType w:val="multilevel"/>
     <w:tmpl w:val="78CEF8E8"/>
@@ -4260,7 +5109,7 @@
       </w:rPr>
     </w:lvl>
   </w:abstractNum>
-  <w:abstractNum w:abstractNumId="18" w15:restartNumberingAfterBreak="0">
+  <w:abstractNum w:abstractNumId="18">
     <w:nsid w:val="2C5B53B7"/>
     <w:multiLevelType w:val="hybridMultilevel"/>
     <w:tmpl w:val="98BE5D62"/>
@@ -4355,7 +5204,7 @@
       </w:pPr>
     </w:lvl>
   </w:abstractNum>
-  <w:abstractNum w:abstractNumId="19" w15:restartNumberingAfterBreak="0">
+  <w:abstractNum w:abstractNumId="19">
     <w:nsid w:val="326B7ADF"/>
     <w:multiLevelType w:val="hybridMultilevel"/>
     <w:tmpl w:val="243464B4"/>
@@ -4450,7 +5299,7 @@
       </w:pPr>
     </w:lvl>
   </w:abstractNum>
-  <w:abstractNum w:abstractNumId="20" w15:restartNumberingAfterBreak="0">
+  <w:abstractNum w:abstractNumId="20">
     <w:nsid w:val="36F1759A"/>
     <w:multiLevelType w:val="hybridMultilevel"/>
     <w:tmpl w:val="AC4C80EA"/>
@@ -4563,7 +5412,7 @@
       </w:rPr>
     </w:lvl>
   </w:abstractNum>
-  <w:abstractNum w:abstractNumId="21" w15:restartNumberingAfterBreak="0">
+  <w:abstractNum w:abstractNumId="21">
     <w:nsid w:val="385C6CB3"/>
     <w:multiLevelType w:val="hybridMultilevel"/>
     <w:tmpl w:val="C1C67C5C"/>
@@ -4676,7 +5525,7 @@
       </w:rPr>
     </w:lvl>
   </w:abstractNum>
-  <w:abstractNum w:abstractNumId="22" w15:restartNumberingAfterBreak="0">
+  <w:abstractNum w:abstractNumId="22">
     <w:nsid w:val="40B63A43"/>
     <w:multiLevelType w:val="hybridMultilevel"/>
     <w:tmpl w:val="4D9EFB84"/>
@@ -4771,7 +5620,7 @@
       </w:pPr>
     </w:lvl>
   </w:abstractNum>
-  <w:abstractNum w:abstractNumId="23" w15:restartNumberingAfterBreak="0">
+  <w:abstractNum w:abstractNumId="23">
     <w:nsid w:val="447D32A9"/>
     <w:multiLevelType w:val="hybridMultilevel"/>
     <w:tmpl w:val="20EA0534"/>
@@ -4860,7 +5709,7 @@
       </w:pPr>
     </w:lvl>
   </w:abstractNum>
-  <w:abstractNum w:abstractNumId="24" w15:restartNumberingAfterBreak="0">
+  <w:abstractNum w:abstractNumId="24">
     <w:nsid w:val="44BC2519"/>
     <w:multiLevelType w:val="hybridMultilevel"/>
     <w:tmpl w:val="EEB2B3B6"/>
@@ -4949,7 +5798,7 @@
       </w:pPr>
     </w:lvl>
   </w:abstractNum>
-  <w:abstractNum w:abstractNumId="25" w15:restartNumberingAfterBreak="0">
+  <w:abstractNum w:abstractNumId="25">
     <w:nsid w:val="4D796141"/>
     <w:multiLevelType w:val="hybridMultilevel"/>
     <w:tmpl w:val="91D04A66"/>
@@ -5062,7 +5911,7 @@
       </w:rPr>
     </w:lvl>
   </w:abstractNum>
-  <w:abstractNum w:abstractNumId="26" w15:restartNumberingAfterBreak="0">
+  <w:abstractNum w:abstractNumId="26">
     <w:nsid w:val="4F5B2890"/>
     <w:multiLevelType w:val="hybridMultilevel"/>
     <w:tmpl w:val="9FAE4850"/>
@@ -5175,7 +6024,7 @@
       </w:rPr>
     </w:lvl>
   </w:abstractNum>
-  <w:abstractNum w:abstractNumId="27" w15:restartNumberingAfterBreak="0">
+  <w:abstractNum w:abstractNumId="27">
     <w:nsid w:val="50F62E8C"/>
     <w:multiLevelType w:val="hybridMultilevel"/>
     <w:tmpl w:val="E78C85C0"/>
@@ -5288,7 +6137,7 @@
       </w:rPr>
     </w:lvl>
   </w:abstractNum>
-  <w:abstractNum w:abstractNumId="28" w15:restartNumberingAfterBreak="0">
+  <w:abstractNum w:abstractNumId="28">
     <w:nsid w:val="5507266E"/>
     <w:multiLevelType w:val="hybridMultilevel"/>
     <w:tmpl w:val="22522E3A"/>
@@ -5401,7 +6250,7 @@
       </w:rPr>
     </w:lvl>
   </w:abstractNum>
-  <w:abstractNum w:abstractNumId="29" w15:restartNumberingAfterBreak="0">
+  <w:abstractNum w:abstractNumId="29">
     <w:nsid w:val="55990837"/>
     <w:multiLevelType w:val="hybridMultilevel"/>
     <w:tmpl w:val="960254F8"/>
@@ -5514,7 +6363,7 @@
       </w:rPr>
     </w:lvl>
   </w:abstractNum>
-  <w:abstractNum w:abstractNumId="30" w15:restartNumberingAfterBreak="0">
+  <w:abstractNum w:abstractNumId="30">
     <w:nsid w:val="55BC60FF"/>
     <w:multiLevelType w:val="hybridMultilevel"/>
     <w:tmpl w:val="C1FC87D6"/>
@@ -5603,7 +6452,7 @@
       </w:pPr>
     </w:lvl>
   </w:abstractNum>
-  <w:abstractNum w:abstractNumId="31" w15:restartNumberingAfterBreak="0">
+  <w:abstractNum w:abstractNumId="31">
     <w:nsid w:val="57FD43D1"/>
     <w:multiLevelType w:val="hybridMultilevel"/>
     <w:tmpl w:val="A36A9E3E"/>
@@ -5691,7 +6540,7 @@
       </w:pPr>
     </w:lvl>
   </w:abstractNum>
-  <w:abstractNum w:abstractNumId="32" w15:restartNumberingAfterBreak="0">
+  <w:abstractNum w:abstractNumId="32">
     <w:nsid w:val="5E7757B2"/>
     <w:multiLevelType w:val="multilevel"/>
     <w:tmpl w:val="0E203B02"/>
@@ -5777,7 +6626,7 @@
       </w:pPr>
     </w:lvl>
   </w:abstractNum>
-  <w:abstractNum w:abstractNumId="33" w15:restartNumberingAfterBreak="0">
+  <w:abstractNum w:abstractNumId="33">
     <w:nsid w:val="5F9A715F"/>
     <w:multiLevelType w:val="hybridMultilevel"/>
     <w:tmpl w:val="4B26630C"/>
@@ -5890,7 +6739,7 @@
       </w:rPr>
     </w:lvl>
   </w:abstractNum>
-  <w:abstractNum w:abstractNumId="34" w15:restartNumberingAfterBreak="0">
+  <w:abstractNum w:abstractNumId="34">
     <w:nsid w:val="609D235C"/>
     <w:multiLevelType w:val="hybridMultilevel"/>
     <w:tmpl w:val="848696AC"/>
@@ -6003,7 +6852,7 @@
       </w:rPr>
     </w:lvl>
   </w:abstractNum>
-  <w:abstractNum w:abstractNumId="35" w15:restartNumberingAfterBreak="0">
+  <w:abstractNum w:abstractNumId="35">
     <w:nsid w:val="60FC6BB4"/>
     <w:multiLevelType w:val="hybridMultilevel"/>
     <w:tmpl w:val="671E692E"/>
@@ -6116,7 +6965,7 @@
       </w:rPr>
     </w:lvl>
   </w:abstractNum>
-  <w:abstractNum w:abstractNumId="36" w15:restartNumberingAfterBreak="0">
+  <w:abstractNum w:abstractNumId="36">
     <w:nsid w:val="636274E2"/>
     <w:multiLevelType w:val="hybridMultilevel"/>
     <w:tmpl w:val="0732809A"/>
@@ -6205,7 +7054,7 @@
       </w:pPr>
     </w:lvl>
   </w:abstractNum>
-  <w:abstractNum w:abstractNumId="37" w15:restartNumberingAfterBreak="0">
+  <w:abstractNum w:abstractNumId="37">
     <w:nsid w:val="6B944EC9"/>
     <w:multiLevelType w:val="hybridMultilevel"/>
     <w:tmpl w:val="8076D1AC"/>
@@ -6318,7 +7167,7 @@
       </w:rPr>
     </w:lvl>
   </w:abstractNum>
-  <w:abstractNum w:abstractNumId="38" w15:restartNumberingAfterBreak="0">
+  <w:abstractNum w:abstractNumId="38">
     <w:nsid w:val="6EBD0C51"/>
     <w:multiLevelType w:val="hybridMultilevel"/>
     <w:tmpl w:val="5C28EE1A"/>
@@ -6431,7 +7280,7 @@
       </w:rPr>
     </w:lvl>
   </w:abstractNum>
-  <w:abstractNum w:abstractNumId="39" w15:restartNumberingAfterBreak="0">
+  <w:abstractNum w:abstractNumId="39">
     <w:nsid w:val="75F22415"/>
     <w:multiLevelType w:val="hybridMultilevel"/>
     <w:tmpl w:val="DB2EF382"/>
@@ -6517,7 +7366,7 @@
       </w:pPr>
     </w:lvl>
   </w:abstractNum>
-  <w:abstractNum w:abstractNumId="40" w15:restartNumberingAfterBreak="0">
+  <w:abstractNum w:abstractNumId="40">
     <w:nsid w:val="766D73FB"/>
     <w:multiLevelType w:val="hybridMultilevel"/>
     <w:tmpl w:val="646AC9A6"/>
@@ -6606,7 +7455,7 @@
       </w:pPr>
     </w:lvl>
   </w:abstractNum>
-  <w:abstractNum w:abstractNumId="41" w15:restartNumberingAfterBreak="0">
+  <w:abstractNum w:abstractNumId="41">
     <w:nsid w:val="771A7929"/>
     <w:multiLevelType w:val="hybridMultilevel"/>
     <w:tmpl w:val="B5EA489E"/>
@@ -6719,7 +7568,7 @@
       </w:rPr>
     </w:lvl>
   </w:abstractNum>
-  <w:abstractNum w:abstractNumId="42" w15:restartNumberingAfterBreak="0">
+  <w:abstractNum w:abstractNumId="42">
     <w:nsid w:val="7A0155B4"/>
     <w:multiLevelType w:val="hybridMultilevel"/>
     <w:tmpl w:val="581A57DA"/>
@@ -6832,34 +7681,34 @@
       </w:rPr>
     </w:lvl>
   </w:abstractNum>
-  <w:num w:numId="1" w16cid:durableId="902764344">
+  <w:num w:numId="1">
     <w:abstractNumId w:val="0"/>
   </w:num>
-  <w:num w:numId="2" w16cid:durableId="1238441675">
+  <w:num w:numId="2">
     <w:abstractNumId w:val="42"/>
   </w:num>
-  <w:num w:numId="3" w16cid:durableId="1542134223">
+  <w:num w:numId="3">
     <w:abstractNumId w:val="10"/>
   </w:num>
-  <w:num w:numId="4" w16cid:durableId="36006714">
+  <w:num w:numId="4">
     <w:abstractNumId w:val="28"/>
   </w:num>
-  <w:num w:numId="5" w16cid:durableId="1481539300">
+  <w:num w:numId="5">
     <w:abstractNumId w:val="29"/>
   </w:num>
-  <w:num w:numId="6" w16cid:durableId="1691487816">
+  <w:num w:numId="6">
     <w:abstractNumId w:val="33"/>
   </w:num>
-  <w:num w:numId="7" w16cid:durableId="1775711446">
+  <w:num w:numId="7">
     <w:abstractNumId w:val="3"/>
   </w:num>
-  <w:num w:numId="8" w16cid:durableId="1072507436">
+  <w:num w:numId="8">
     <w:abstractNumId w:val="9"/>
   </w:num>
-  <w:num w:numId="9" w16cid:durableId="850409278">
+  <w:num w:numId="9">
     <w:abstractNumId w:val="26"/>
   </w:num>
-  <w:num w:numId="10" w16cid:durableId="124739643">
+  <w:num w:numId="10">
     <w:abstractNumId w:val="14"/>
     <w:lvlOverride w:ilvl="0">
       <w:startOverride w:val="1"/>
@@ -6889,110 +7738,110 @@
       <w:startOverride w:val="1"/>
     </w:lvlOverride>
   </w:num>
-  <w:num w:numId="11" w16cid:durableId="1694376393">
+  <w:num w:numId="11">
     <w:abstractNumId w:val="4"/>
   </w:num>
-  <w:num w:numId="12" w16cid:durableId="1942302550">
+  <w:num w:numId="12">
     <w:abstractNumId w:val="21"/>
   </w:num>
-  <w:num w:numId="13" w16cid:durableId="723455312">
+  <w:num w:numId="13">
     <w:abstractNumId w:val="1"/>
   </w:num>
-  <w:num w:numId="14" w16cid:durableId="341930968">
+  <w:num w:numId="14">
     <w:abstractNumId w:val="32"/>
   </w:num>
-  <w:num w:numId="15" w16cid:durableId="1409885137">
+  <w:num w:numId="15">
     <w:abstractNumId w:val="11"/>
   </w:num>
-  <w:num w:numId="16" w16cid:durableId="73406535">
+  <w:num w:numId="16">
     <w:abstractNumId w:val="37"/>
   </w:num>
-  <w:num w:numId="17" w16cid:durableId="1406412465">
+  <w:num w:numId="17">
     <w:abstractNumId w:val="27"/>
   </w:num>
-  <w:num w:numId="18" w16cid:durableId="575555644">
+  <w:num w:numId="18">
     <w:abstractNumId w:val="41"/>
   </w:num>
-  <w:num w:numId="19" w16cid:durableId="1820489171">
+  <w:num w:numId="19">
     <w:abstractNumId w:val="34"/>
   </w:num>
-  <w:num w:numId="20" w16cid:durableId="1735934806">
+  <w:num w:numId="20">
     <w:abstractNumId w:val="20"/>
   </w:num>
-  <w:num w:numId="21" w16cid:durableId="262569157">
+  <w:num w:numId="21">
     <w:abstractNumId w:val="31"/>
   </w:num>
-  <w:num w:numId="22" w16cid:durableId="556018468">
+  <w:num w:numId="22">
     <w:abstractNumId w:val="13"/>
   </w:num>
-  <w:num w:numId="23" w16cid:durableId="1259753335">
+  <w:num w:numId="23">
     <w:abstractNumId w:val="16"/>
   </w:num>
-  <w:num w:numId="24" w16cid:durableId="303587688">
+  <w:num w:numId="24">
     <w:abstractNumId w:val="2"/>
   </w:num>
-  <w:num w:numId="25" w16cid:durableId="815996061">
+  <w:num w:numId="25">
     <w:abstractNumId w:val="8"/>
   </w:num>
-  <w:num w:numId="26" w16cid:durableId="630016831">
+  <w:num w:numId="26">
     <w:abstractNumId w:val="18"/>
   </w:num>
-  <w:num w:numId="27" w16cid:durableId="1158616735">
+  <w:num w:numId="27">
     <w:abstractNumId w:val="36"/>
   </w:num>
-  <w:num w:numId="28" w16cid:durableId="1916670709">
+  <w:num w:numId="28">
     <w:abstractNumId w:val="19"/>
   </w:num>
-  <w:num w:numId="29" w16cid:durableId="1906060298">
+  <w:num w:numId="29">
     <w:abstractNumId w:val="40"/>
   </w:num>
-  <w:num w:numId="30" w16cid:durableId="186718115">
+  <w:num w:numId="30">
     <w:abstractNumId w:val="22"/>
   </w:num>
-  <w:num w:numId="31" w16cid:durableId="307512873">
+  <w:num w:numId="31">
     <w:abstractNumId w:val="12"/>
   </w:num>
-  <w:num w:numId="32" w16cid:durableId="1734542218">
+  <w:num w:numId="32">
     <w:abstractNumId w:val="35"/>
   </w:num>
-  <w:num w:numId="33" w16cid:durableId="631247236">
+  <w:num w:numId="33">
     <w:abstractNumId w:val="38"/>
   </w:num>
-  <w:num w:numId="34" w16cid:durableId="565461461">
+  <w:num w:numId="34">
     <w:abstractNumId w:val="25"/>
   </w:num>
-  <w:num w:numId="35" w16cid:durableId="1810440850">
+  <w:num w:numId="35">
     <w:abstractNumId w:val="39"/>
   </w:num>
-  <w:num w:numId="36" w16cid:durableId="1117792740">
+  <w:num w:numId="36">
     <w:abstractNumId w:val="7"/>
   </w:num>
-  <w:num w:numId="37" w16cid:durableId="644164280">
+  <w:num w:numId="37">
     <w:abstractNumId w:val="24"/>
   </w:num>
-  <w:num w:numId="38" w16cid:durableId="270359251">
+  <w:num w:numId="38">
     <w:abstractNumId w:val="15"/>
   </w:num>
-  <w:num w:numId="39" w16cid:durableId="997222726">
+  <w:num w:numId="39">
     <w:abstractNumId w:val="30"/>
   </w:num>
-  <w:num w:numId="40" w16cid:durableId="1381442945">
+  <w:num w:numId="40">
     <w:abstractNumId w:val="17"/>
   </w:num>
-  <w:num w:numId="41" w16cid:durableId="1222982918">
+  <w:num w:numId="41">
     <w:abstractNumId w:val="5"/>
   </w:num>
-  <w:num w:numId="42" w16cid:durableId="983856999">
+  <w:num w:numId="42">
     <w:abstractNumId w:val="6"/>
   </w:num>
-  <w:num w:numId="43" w16cid:durableId="575281129">
+  <w:num w:numId="43">
     <w:abstractNumId w:val="23"/>
   </w:num>
 </w:numbering>
 </file>
 
 <file path=word/styles.xml><?xml version="1.0" encoding="utf-8"?>
-<w:styles xmlns:mc="http://schemas.openxmlformats.org/markup-compatibility/2006" xmlns:r="http://schemas.openxmlformats.org/officeDocument/2006/relationships" xmlns:w="http://schemas.openxmlformats.org/wordprocessingml/2006/main" xmlns:w14="http://schemas.microsoft.com/office/word/2010/wordml" xmlns:w15="http://schemas.microsoft.com/office/word/2012/wordml" xmlns:w16cex="http://schemas.microsoft.com/office/word/2018/wordml/cex" xmlns:w16cid="http://schemas.microsoft.com/office/word/2016/wordml/cid" xmlns:w16="http://schemas.microsoft.com/office/word/2018/wordml" xmlns:w16sdtdh="http://schemas.microsoft.com/office/word/2020/wordml/sdtdatahash" xmlns:w16se="http://schemas.microsoft.com/office/word/2015/wordml/symex" mc:Ignorable="w14 w15 w16se w16cid w16 w16cex w16sdtdh">
+<w:styles xmlns:r="http://schemas.openxmlformats.org/officeDocument/2006/relationships" xmlns:w="http://schemas.openxmlformats.org/wordprocessingml/2006/main">
   <w:docDefaults>
     <w:rPrDefault>
       <w:rPr>
@@ -7008,383 +7857,144 @@
       </w:pPr>
     </w:pPrDefault>
   </w:docDefaults>
-  <w:latentStyles w:defLockedState="0" w:defUIPriority="99" w:defSemiHidden="0" w:defUnhideWhenUsed="0" w:defQFormat="0" w:count="376">
-    <w:lsdException w:name="Normal" w:uiPriority="0" w:qFormat="1"/>
-    <w:lsdException w:name="heading 1" w:uiPriority="9" w:qFormat="1"/>
-    <w:lsdException w:name="heading 2" w:semiHidden="1" w:uiPriority="9" w:unhideWhenUsed="1" w:qFormat="1"/>
-    <w:lsdException w:name="heading 3" w:semiHidden="1" w:uiPriority="9" w:unhideWhenUsed="1" w:qFormat="1"/>
-    <w:lsdException w:name="heading 4" w:semiHidden="1" w:uiPriority="9" w:unhideWhenUsed="1" w:qFormat="1"/>
-    <w:lsdException w:name="heading 5" w:semiHidden="1" w:uiPriority="9" w:unhideWhenUsed="1" w:qFormat="1"/>
-    <w:lsdException w:name="heading 6" w:semiHidden="1" w:uiPriority="9" w:unhideWhenUsed="1" w:qFormat="1"/>
-    <w:lsdException w:name="heading 7" w:semiHidden="1" w:uiPriority="9" w:unhideWhenUsed="1" w:qFormat="1"/>
-    <w:lsdException w:name="heading 8" w:semiHidden="1" w:uiPriority="9" w:unhideWhenUsed="1" w:qFormat="1"/>
-    <w:lsdException w:name="heading 9" w:semiHidden="1" w:uiPriority="9" w:unhideWhenUsed="1" w:qFormat="1"/>
-    <w:lsdException w:name="index 1" w:semiHidden="1" w:unhideWhenUsed="1"/>
-    <w:lsdException w:name="index 2" w:semiHidden="1" w:unhideWhenUsed="1"/>
-    <w:lsdException w:name="index 3" w:semiHidden="1" w:unhideWhenUsed="1"/>
-    <w:lsdException w:name="index 4" w:semiHidden="1" w:unhideWhenUsed="1"/>
-    <w:lsdException w:name="index 5" w:semiHidden="1" w:unhideWhenUsed="1"/>
-    <w:lsdException w:name="index 6" w:semiHidden="1" w:unhideWhenUsed="1"/>
-    <w:lsdException w:name="index 7" w:semiHidden="1" w:unhideWhenUsed="1"/>
-    <w:lsdException w:name="index 8" w:semiHidden="1" w:unhideWhenUsed="1"/>
-    <w:lsdException w:name="index 9" w:semiHidden="1" w:unhideWhenUsed="1"/>
-    <w:lsdException w:name="toc 1" w:semiHidden="1" w:uiPriority="39" w:unhideWhenUsed="1"/>
-    <w:lsdException w:name="toc 2" w:semiHidden="1" w:uiPriority="39" w:unhideWhenUsed="1"/>
-    <w:lsdException w:name="toc 3" w:semiHidden="1" w:uiPriority="39" w:unhideWhenUsed="1"/>
-    <w:lsdException w:name="toc 4" w:semiHidden="1" w:uiPriority="39" w:unhideWhenUsed="1"/>
-    <w:lsdException w:name="toc 5" w:semiHidden="1" w:uiPriority="39" w:unhideWhenUsed="1"/>
-    <w:lsdException w:name="toc 6" w:semiHidden="1" w:uiPriority="39" w:unhideWhenUsed="1"/>
-    <w:lsdException w:name="toc 7" w:semiHidden="1" w:uiPriority="39" w:unhideWhenUsed="1"/>
-    <w:lsdException w:name="toc 8" w:semiHidden="1" w:uiPriority="39" w:unhideWhenUsed="1"/>
-    <w:lsdException w:name="toc 9" w:semiHidden="1" w:uiPriority="39" w:unhideWhenUsed="1"/>
-    <w:lsdException w:name="Normal Indent" w:semiHidden="1" w:unhideWhenUsed="1"/>
-    <w:lsdException w:name="footnote text" w:semiHidden="1" w:unhideWhenUsed="1"/>
-    <w:lsdException w:name="annotation text" w:semiHidden="1" w:unhideWhenUsed="1"/>
-    <w:lsdException w:name="header" w:semiHidden="1" w:unhideWhenUsed="1"/>
-    <w:lsdException w:name="footer" w:semiHidden="1" w:unhideWhenUsed="1"/>
-    <w:lsdException w:name="index heading" w:semiHidden="1" w:unhideWhenUsed="1"/>
-    <w:lsdException w:name="caption" w:semiHidden="1" w:uiPriority="35" w:unhideWhenUsed="1" w:qFormat="1"/>
-    <w:lsdException w:name="table of figures" w:semiHidden="1" w:unhideWhenUsed="1"/>
-    <w:lsdException w:name="envelope address" w:semiHidden="1" w:unhideWhenUsed="1"/>
-    <w:lsdException w:name="envelope return" w:semiHidden="1" w:unhideWhenUsed="1"/>
-    <w:lsdException w:name="footnote reference" w:semiHidden="1" w:unhideWhenUsed="1"/>
-    <w:lsdException w:name="annotation reference" w:semiHidden="1" w:unhideWhenUsed="1"/>
-    <w:lsdException w:name="line number" w:semiHidden="1" w:unhideWhenUsed="1"/>
-    <w:lsdException w:name="page number" w:semiHidden="1" w:unhideWhenUsed="1"/>
-    <w:lsdException w:name="endnote reference" w:semiHidden="1" w:unhideWhenUsed="1"/>
-    <w:lsdException w:name="endnote text" w:semiHidden="1" w:unhideWhenUsed="1"/>
-    <w:lsdException w:name="table of authorities" w:semiHidden="1" w:unhideWhenUsed="1"/>
-    <w:lsdException w:name="macro" w:semiHidden="1" w:unhideWhenUsed="1"/>
-    <w:lsdException w:name="toa heading" w:semiHidden="1" w:unhideWhenUsed="1"/>
-    <w:lsdException w:name="List" w:semiHidden="1" w:unhideWhenUsed="1"/>
-    <w:lsdException w:name="List Bullet" w:semiHidden="1" w:unhideWhenUsed="1"/>
-    <w:lsdException w:name="List Number" w:semiHidden="1" w:unhideWhenUsed="1"/>
-    <w:lsdException w:name="List 2" w:semiHidden="1" w:unhideWhenUsed="1"/>
-    <w:lsdException w:name="List 3" w:semiHidden="1" w:unhideWhenUsed="1"/>
-    <w:lsdException w:name="List 4" w:semiHidden="1" w:unhideWhenUsed="1"/>
-    <w:lsdException w:name="List 5" w:semiHidden="1" w:unhideWhenUsed="1"/>
-    <w:lsdException w:name="List Bullet 2" w:semiHidden="1" w:unhideWhenUsed="1"/>
-    <w:lsdException w:name="List Bullet 3" w:semiHidden="1" w:unhideWhenUsed="1"/>
-    <w:lsdException w:name="List Bullet 4" w:semiHidden="1" w:unhideWhenUsed="1"/>
-    <w:lsdException w:name="List Bullet 5" w:semiHidden="1" w:unhideWhenUsed="1"/>
-    <w:lsdException w:name="List Number 2" w:semiHidden="1" w:unhideWhenUsed="1"/>
-    <w:lsdException w:name="List Number 3" w:semiHidden="1" w:unhideWhenUsed="1"/>
-    <w:lsdException w:name="List Number 4" w:semiHidden="1" w:unhideWhenUsed="1"/>
-    <w:lsdException w:name="List Number 5" w:semiHidden="1" w:unhideWhenUsed="1"/>
-    <w:lsdException w:name="Title" w:uiPriority="10"/>
-    <w:lsdException w:name="Closing" w:semiHidden="1" w:unhideWhenUsed="1"/>
-    <w:lsdException w:name="Signature" w:semiHidden="1" w:unhideWhenUsed="1"/>
-    <w:lsdException w:name="Default Paragraph Font" w:semiHidden="1" w:uiPriority="1" w:unhideWhenUsed="1"/>
-    <w:lsdException w:name="Body Text" w:semiHidden="1" w:unhideWhenUsed="1"/>
-    <w:lsdException w:name="Body Text Indent" w:semiHidden="1" w:unhideWhenUsed="1"/>
-    <w:lsdException w:name="List Continue" w:semiHidden="1" w:unhideWhenUsed="1"/>
-    <w:lsdException w:name="List Continue 2" w:semiHidden="1" w:unhideWhenUsed="1"/>
-    <w:lsdException w:name="List Continue 3" w:semiHidden="1" w:unhideWhenUsed="1"/>
-    <w:lsdException w:name="List Continue 4" w:semiHidden="1" w:unhideWhenUsed="1"/>
-    <w:lsdException w:name="List Continue 5" w:semiHidden="1" w:unhideWhenUsed="1"/>
-    <w:lsdException w:name="Message Header" w:semiHidden="1" w:unhideWhenUsed="1"/>
-    <w:lsdException w:name="Subtitle" w:uiPriority="11"/>
-    <w:lsdException w:name="Salutation" w:semiHidden="1" w:unhideWhenUsed="1"/>
-    <w:lsdException w:name="Date" w:semiHidden="1" w:unhideWhenUsed="1"/>
-    <w:lsdException w:name="Body Text First Indent" w:semiHidden="1" w:unhideWhenUsed="1"/>
-    <w:lsdException w:name="Body Text First Indent 2" w:semiHidden="1" w:unhideWhenUsed="1"/>
-    <w:lsdException w:name="Note Heading" w:semiHidden="1" w:unhideWhenUsed="1"/>
-    <w:lsdException w:name="Body Text 2" w:semiHidden="1" w:unhideWhenUsed="1"/>
-    <w:lsdException w:name="Body Text 3" w:semiHidden="1" w:unhideWhenUsed="1"/>
-    <w:lsdException w:name="Body Text Indent 2" w:semiHidden="1" w:unhideWhenUsed="1"/>
-    <w:lsdException w:name="Body Text Indent 3" w:semiHidden="1" w:unhideWhenUsed="1"/>
-    <w:lsdException w:name="Block Text" w:semiHidden="1" w:unhideWhenUsed="1"/>
-    <w:lsdException w:name="Hyperlink" w:semiHidden="1" w:unhideWhenUsed="1"/>
-    <w:lsdException w:name="FollowedHyperlink" w:semiHidden="1" w:unhideWhenUsed="1"/>
-    <w:lsdException w:name="Strong" w:uiPriority="22" w:qFormat="1"/>
-    <w:lsdException w:name="Emphasis" w:uiPriority="20"/>
-    <w:lsdException w:name="Document Map" w:semiHidden="1" w:unhideWhenUsed="1"/>
-    <w:lsdException w:name="Plain Text" w:semiHidden="1" w:unhideWhenUsed="1"/>
-    <w:lsdException w:name="E-mail Signature" w:semiHidden="1" w:unhideWhenUsed="1"/>
-    <w:lsdException w:name="HTML Top of Form" w:semiHidden="1" w:unhideWhenUsed="1"/>
-    <w:lsdException w:name="HTML Bottom of Form" w:semiHidden="1" w:unhideWhenUsed="1"/>
-    <w:lsdException w:name="Normal (Web)" w:semiHidden="1" w:unhideWhenUsed="1"/>
-    <w:lsdException w:name="HTML Acronym" w:semiHidden="1" w:unhideWhenUsed="1"/>
-    <w:lsdException w:name="HTML Address" w:semiHidden="1" w:unhideWhenUsed="1"/>
-    <w:lsdException w:name="HTML Cite" w:semiHidden="1" w:unhideWhenUsed="1"/>
-    <w:lsdException w:name="HTML Code" w:semiHidden="1" w:unhideWhenUsed="1"/>
-    <w:lsdException w:name="HTML Definition" w:semiHidden="1" w:unhideWhenUsed="1"/>
-    <w:lsdException w:name="HTML Keyboard" w:semiHidden="1" w:unhideWhenUsed="1"/>
-    <w:lsdException w:name="HTML Preformatted" w:semiHidden="1" w:unhideWhenUsed="1"/>
-    <w:lsdException w:name="HTML Sample" w:semiHidden="1" w:unhideWhenUsed="1"/>
-    <w:lsdException w:name="HTML Typewriter" w:semiHidden="1" w:unhideWhenUsed="1"/>
-    <w:lsdException w:name="HTML Variable" w:semiHidden="1" w:unhideWhenUsed="1"/>
-    <w:lsdException w:name="Normal Table" w:semiHidden="1" w:unhideWhenUsed="1"/>
-    <w:lsdException w:name="annotation subject" w:semiHidden="1" w:unhideWhenUsed="1"/>
-    <w:lsdException w:name="No List" w:semiHidden="1" w:unhideWhenUsed="1"/>
-    <w:lsdException w:name="Outline List 1" w:semiHidden="1" w:unhideWhenUsed="1"/>
-    <w:lsdException w:name="Outline List 2" w:semiHidden="1" w:unhideWhenUsed="1"/>
-    <w:lsdException w:name="Outline List 3" w:semiHidden="1" w:unhideWhenUsed="1"/>
-    <w:lsdException w:name="Table Simple 1" w:semiHidden="1" w:unhideWhenUsed="1"/>
-    <w:lsdException w:name="Table Simple 2" w:semiHidden="1" w:unhideWhenUsed="1"/>
-    <w:lsdException w:name="Table Simple 3" w:semiHidden="1" w:unhideWhenUsed="1"/>
-    <w:lsdException w:name="Table Classic 1" w:semiHidden="1" w:unhideWhenUsed="1"/>
-    <w:lsdException w:name="Table Classic 2" w:semiHidden="1" w:unhideWhenUsed="1"/>
-    <w:lsdException w:name="Table Classic 3" w:semiHidden="1" w:unhideWhenUsed="1"/>
-    <w:lsdException w:name="Table Classic 4" w:semiHidden="1" w:unhideWhenUsed="1"/>
-    <w:lsdException w:name="Table Colorful 1" w:semiHidden="1" w:unhideWhenUsed="1"/>
-    <w:lsdException w:name="Table Colorful 2" w:semiHidden="1" w:unhideWhenUsed="1"/>
-    <w:lsdException w:name="Table Colorful 3" w:semiHidden="1" w:unhideWhenUsed="1"/>
-    <w:lsdException w:name="Table Columns 1" w:semiHidden="1" w:unhideWhenUsed="1"/>
-    <w:lsdException w:name="Table Columns 2" w:semiHidden="1" w:unhideWhenUsed="1"/>
-    <w:lsdException w:name="Table Columns 3" w:semiHidden="1" w:unhideWhenUsed="1"/>
-    <w:lsdException w:name="Table Columns 4" w:semiHidden="1" w:unhideWhenUsed="1"/>
-    <w:lsdException w:name="Table Columns 5" w:semiHidden="1" w:unhideWhenUsed="1"/>
-    <w:lsdException w:name="Table Grid 1" w:semiHidden="1" w:unhideWhenUsed="1"/>
-    <w:lsdException w:name="Table Grid 2" w:semiHidden="1" w:unhideWhenUsed="1"/>
-    <w:lsdException w:name="Table Grid 3" w:semiHidden="1" w:unhideWhenUsed="1"/>
-    <w:lsdException w:name="Table Grid 4" w:semiHidden="1" w:unhideWhenUsed="1"/>
-    <w:lsdException w:name="Table Grid 5" w:semiHidden="1" w:unhideWhenUsed="1"/>
-    <w:lsdException w:name="Table Grid 6" w:semiHidden="1" w:unhideWhenUsed="1"/>
-    <w:lsdException w:name="Table Grid 7" w:semiHidden="1" w:unhideWhenUsed="1"/>
-    <w:lsdException w:name="Table Grid 8" w:semiHidden="1" w:unhideWhenUsed="1"/>
-    <w:lsdException w:name="Table List 1" w:semiHidden="1" w:unhideWhenUsed="1"/>
-    <w:lsdException w:name="Table List 2" w:semiHidden="1" w:unhideWhenUsed="1"/>
-    <w:lsdException w:name="Table List 3" w:semiHidden="1" w:unhideWhenUsed="1"/>
-    <w:lsdException w:name="Table List 4" w:semiHidden="1" w:unhideWhenUsed="1"/>
-    <w:lsdException w:name="Table List 5" w:semiHidden="1" w:unhideWhenUsed="1"/>
-    <w:lsdException w:name="Table List 6" w:semiHidden="1" w:unhideWhenUsed="1"/>
-    <w:lsdException w:name="Table List 7" w:semiHidden="1" w:unhideWhenUsed="1"/>
-    <w:lsdException w:name="Table List 8" w:semiHidden="1" w:unhideWhenUsed="1"/>
-    <w:lsdException w:name="Table 3D effects 1" w:semiHidden="1" w:unhideWhenUsed="1"/>
-    <w:lsdException w:name="Table 3D effects 2" w:semiHidden="1" w:unhideWhenUsed="1"/>
-    <w:lsdException w:name="Table 3D effects 3" w:semiHidden="1" w:unhideWhenUsed="1"/>
-    <w:lsdException w:name="Table Contemporary" w:semiHidden="1" w:unhideWhenUsed="1"/>
-    <w:lsdException w:name="Table Elegant" w:semiHidden="1" w:unhideWhenUsed="1"/>
-    <w:lsdException w:name="Table Professional" w:semiHidden="1" w:unhideWhenUsed="1"/>
-    <w:lsdException w:name="Table Subtle 1" w:semiHidden="1" w:unhideWhenUsed="1"/>
-    <w:lsdException w:name="Table Subtle 2" w:semiHidden="1" w:unhideWhenUsed="1"/>
-    <w:lsdException w:name="Table Web 1" w:semiHidden="1" w:unhideWhenUsed="1"/>
-    <w:lsdException w:name="Table Web 2" w:semiHidden="1" w:unhideWhenUsed="1"/>
-    <w:lsdException w:name="Table Web 3" w:semiHidden="1" w:unhideWhenUsed="1"/>
-    <w:lsdException w:name="Balloon Text" w:semiHidden="1" w:unhideWhenUsed="1"/>
-    <w:lsdException w:name="Table Grid" w:uiPriority="59"/>
-    <w:lsdException w:name="Table Theme" w:semiHidden="1" w:unhideWhenUsed="1"/>
-    <w:lsdException w:name="Placeholder Text" w:semiHidden="1"/>
-    <w:lsdException w:name="No Spacing" w:uiPriority="1"/>
-    <w:lsdException w:name="Light Shading" w:uiPriority="60"/>
-    <w:lsdException w:name="Light List" w:uiPriority="61"/>
-    <w:lsdException w:name="Light Grid" w:uiPriority="62"/>
-    <w:lsdException w:name="Medium Shading 1" w:uiPriority="63"/>
-    <w:lsdException w:name="Medium Shading 2" w:uiPriority="64"/>
-    <w:lsdException w:name="Medium List 1" w:uiPriority="65"/>
-    <w:lsdException w:name="Medium List 2" w:uiPriority="66"/>
-    <w:lsdException w:name="Medium Grid 1" w:uiPriority="67"/>
-    <w:lsdException w:name="Medium Grid 2" w:uiPriority="68"/>
-    <w:lsdException w:name="Medium Grid 3" w:uiPriority="69"/>
-    <w:lsdException w:name="Dark List" w:uiPriority="70"/>
-    <w:lsdException w:name="Colorful Shading" w:uiPriority="71"/>
-    <w:lsdException w:name="Colorful List" w:uiPriority="72"/>
-    <w:lsdException w:name="Colorful Grid" w:uiPriority="73"/>
-    <w:lsdException w:name="Light Shading Accent 1" w:uiPriority="60"/>
-    <w:lsdException w:name="Light List Accent 1" w:uiPriority="61"/>
-    <w:lsdException w:name="Light Grid Accent 1" w:uiPriority="62"/>
-    <w:lsdException w:name="Medium Shading 1 Accent 1" w:uiPriority="63"/>
-    <w:lsdException w:name="Medium Shading 2 Accent 1" w:uiPriority="64"/>
-    <w:lsdException w:name="Medium List 1 Accent 1" w:uiPriority="65"/>
-    <w:lsdException w:name="Revision" w:semiHidden="1"/>
-    <w:lsdException w:name="List Paragraph" w:uiPriority="34" w:qFormat="1"/>
-    <w:lsdException w:name="Quote" w:uiPriority="29"/>
-    <w:lsdException w:name="Intense Quote" w:uiPriority="30"/>
-    <w:lsdException w:name="Medium List 2 Accent 1" w:uiPriority="66"/>
-    <w:lsdException w:name="Medium Grid 1 Accent 1" w:uiPriority="67"/>
-    <w:lsdException w:name="Medium Grid 2 Accent 1" w:uiPriority="68"/>
-    <w:lsdException w:name="Medium Grid 3 Accent 1" w:uiPriority="69"/>
-    <w:lsdException w:name="Dark List Accent 1" w:uiPriority="70"/>
-    <w:lsdException w:name="Colorful Shading Accent 1" w:uiPriority="71"/>
-    <w:lsdException w:name="Colorful List Accent 1" w:uiPriority="72"/>
-    <w:lsdException w:name="Colorful Grid Accent 1" w:uiPriority="73"/>
-    <w:lsdException w:name="Light Shading Accent 2" w:uiPriority="60"/>
-    <w:lsdException w:name="Light List Accent 2" w:uiPriority="61"/>
-    <w:lsdException w:name="Light Grid Accent 2" w:uiPriority="62"/>
-    <w:lsdException w:name="Medium Shading 1 Accent 2" w:uiPriority="63"/>
-    <w:lsdException w:name="Medium Shading 2 Accent 2" w:uiPriority="64"/>
-    <w:lsdException w:name="Medium List 1 Accent 2" w:uiPriority="65"/>
-    <w:lsdException w:name="Medium List 2 Accent 2" w:uiPriority="66"/>
-    <w:lsdException w:name="Medium Grid 1 Accent 2" w:uiPriority="67"/>
-    <w:lsdException w:name="Medium Grid 2 Accent 2" w:uiPriority="68"/>
-    <w:lsdException w:name="Medium Grid 3 Accent 2" w:uiPriority="69"/>
-    <w:lsdException w:name="Dark List Accent 2" w:uiPriority="70"/>
-    <w:lsdException w:name="Colorful Shading Accent 2" w:uiPriority="71"/>
-    <w:lsdException w:name="Colorful List Accent 2" w:uiPriority="72"/>
-    <w:lsdException w:name="Colorful Grid Accent 2" w:uiPriority="73"/>
-    <w:lsdException w:name="Light Shading Accent 3" w:uiPriority="60"/>
-    <w:lsdException w:name="Light List Accent 3" w:uiPriority="61"/>
-    <w:lsdException w:name="Light Grid Accent 3" w:uiPriority="62"/>
-    <w:lsdException w:name="Medium Shading 1 Accent 3" w:uiPriority="63"/>
-    <w:lsdException w:name="Medium Shading 2 Accent 3" w:uiPriority="64"/>
-    <w:lsdException w:name="Medium List 1 Accent 3" w:uiPriority="65"/>
-    <w:lsdException w:name="Medium List 2 Accent 3" w:uiPriority="66"/>
-    <w:lsdException w:name="Medium Grid 1 Accent 3" w:uiPriority="67"/>
-    <w:lsdException w:name="Medium Grid 2 Accent 3" w:uiPriority="68"/>
-    <w:lsdException w:name="Medium Grid 3 Accent 3" w:uiPriority="69"/>
-    <w:lsdException w:name="Dark List Accent 3" w:uiPriority="70"/>
-    <w:lsdException w:name="Colorful Shading Accent 3" w:uiPriority="71"/>
-    <w:lsdException w:name="Colorful List Accent 3" w:uiPriority="72"/>
-    <w:lsdException w:name="Colorful Grid Accent 3" w:uiPriority="73"/>
-    <w:lsdException w:name="Light Shading Accent 4" w:uiPriority="60"/>
-    <w:lsdException w:name="Light List Accent 4" w:uiPriority="61"/>
-    <w:lsdException w:name="Light Grid Accent 4" w:uiPriority="62"/>
-    <w:lsdException w:name="Medium Shading 1 Accent 4" w:uiPriority="63"/>
-    <w:lsdException w:name="Medium Shading 2 Accent 4" w:uiPriority="64"/>
-    <w:lsdException w:name="Medium List 1 Accent 4" w:uiPriority="65"/>
-    <w:lsdException w:name="Medium List 2 Accent 4" w:uiPriority="66"/>
-    <w:lsdException w:name="Medium Grid 1 Accent 4" w:uiPriority="67"/>
-    <w:lsdException w:name="Medium Grid 2 Accent 4" w:uiPriority="68"/>
-    <w:lsdException w:name="Medium Grid 3 Accent 4" w:uiPriority="69"/>
-    <w:lsdException w:name="Dark List Accent 4" w:uiPriority="70"/>
-    <w:lsdException w:name="Colorful Shading Accent 4" w:uiPriority="71"/>
-    <w:lsdException w:name="Colorful List Accent 4" w:uiPriority="72"/>
-    <w:lsdException w:name="Colorful Grid Accent 4" w:uiPriority="73"/>
-    <w:lsdException w:name="Light Shading Accent 5" w:uiPriority="60"/>
-    <w:lsdException w:name="Light List Accent 5" w:uiPriority="61"/>
-    <w:lsdException w:name="Light Grid Accent 5" w:uiPriority="62"/>
-    <w:lsdException w:name="Medium Shading 1 Accent 5" w:uiPriority="63"/>
-    <w:lsdException w:name="Medium Shading 2 Accent 5" w:uiPriority="64"/>
-    <w:lsdException w:name="Medium List 1 Accent 5" w:uiPriority="65"/>
-    <w:lsdException w:name="Medium List 2 Accent 5" w:uiPriority="66"/>
-    <w:lsdException w:name="Medium Grid 1 Accent 5" w:uiPriority="67"/>
-    <w:lsdException w:name="Medium Grid 2 Accent 5" w:uiPriority="68"/>
-    <w:lsdException w:name="Medium Grid 3 Accent 5" w:uiPriority="69"/>
-    <w:lsdException w:name="Dark List Accent 5" w:uiPriority="70"/>
-    <w:lsdException w:name="Colorful Shading Accent 5" w:uiPriority="71"/>
-    <w:lsdException w:name="Colorful List Accent 5" w:uiPriority="72"/>
-    <w:lsdException w:name="Colorful Grid Accent 5" w:uiPriority="73"/>
-    <w:lsdException w:name="Light Shading Accent 6" w:uiPriority="60"/>
-    <w:lsdException w:name="Light List Accent 6" w:uiPriority="61"/>
-    <w:lsdException w:name="Light Grid Accent 6" w:uiPriority="62"/>
-    <w:lsdException w:name="Medium Shading 1 Accent 6" w:uiPriority="63"/>
-    <w:lsdException w:name="Medium Shading 2 Accent 6" w:uiPriority="64"/>
-    <w:lsdException w:name="Medium List 1 Accent 6" w:uiPriority="65"/>
-    <w:lsdException w:name="Medium List 2 Accent 6" w:uiPriority="66"/>
-    <w:lsdException w:name="Medium Grid 1 Accent 6" w:uiPriority="67"/>
-    <w:lsdException w:name="Medium Grid 2 Accent 6" w:uiPriority="68"/>
-    <w:lsdException w:name="Medium Grid 3 Accent 6" w:uiPriority="69"/>
-    <w:lsdException w:name="Dark List Accent 6" w:uiPriority="70"/>
-    <w:lsdException w:name="Colorful Shading Accent 6" w:uiPriority="71"/>
-    <w:lsdException w:name="Colorful List Accent 6" w:uiPriority="72"/>
-    <w:lsdException w:name="Colorful Grid Accent 6" w:uiPriority="73"/>
-    <w:lsdException w:name="Subtle Emphasis" w:uiPriority="19"/>
-    <w:lsdException w:name="Intense Emphasis" w:uiPriority="21"/>
-    <w:lsdException w:name="Subtle Reference" w:uiPriority="31"/>
-    <w:lsdException w:name="Intense Reference" w:uiPriority="32"/>
-    <w:lsdException w:name="Book Title" w:uiPriority="33"/>
-    <w:lsdException w:name="Bibliography" w:semiHidden="1" w:uiPriority="37" w:unhideWhenUsed="1"/>
-    <w:lsdException w:name="TOC Heading" w:semiHidden="1" w:uiPriority="39" w:unhideWhenUsed="1" w:qFormat="1"/>
-    <w:lsdException w:name="Plain Table 1" w:uiPriority="41"/>
-    <w:lsdException w:name="Plain Table 2" w:uiPriority="42"/>
-    <w:lsdException w:name="Plain Table 3" w:uiPriority="43"/>
-    <w:lsdException w:name="Plain Table 4" w:uiPriority="44"/>
-    <w:lsdException w:name="Plain Table 5" w:uiPriority="45"/>
-    <w:lsdException w:name="Grid Table Light" w:uiPriority="40"/>
-    <w:lsdException w:name="Grid Table 1 Light" w:uiPriority="46"/>
-    <w:lsdException w:name="Grid Table 2" w:uiPriority="47"/>
-    <w:lsdException w:name="Grid Table 3" w:uiPriority="48"/>
-    <w:lsdException w:name="Grid Table 4" w:uiPriority="49"/>
-    <w:lsdException w:name="Grid Table 5 Dark" w:uiPriority="50"/>
-    <w:lsdException w:name="Grid Table 6 Colorful" w:uiPriority="51"/>
-    <w:lsdException w:name="Grid Table 7 Colorful" w:uiPriority="52"/>
-    <w:lsdException w:name="Grid Table 1 Light Accent 1" w:uiPriority="46"/>
-    <w:lsdException w:name="Grid Table 2 Accent 1" w:uiPriority="47"/>
-    <w:lsdException w:name="Grid Table 3 Accent 1" w:uiPriority="48"/>
-    <w:lsdException w:name="Grid Table 4 Accent 1" w:uiPriority="49"/>
-    <w:lsdException w:name="Grid Table 5 Dark Accent 1" w:uiPriority="50"/>
-    <w:lsdException w:name="Grid Table 6 Colorful Accent 1" w:uiPriority="51"/>
-    <w:lsdException w:name="Grid Table 7 Colorful Accent 1" w:uiPriority="52"/>
-    <w:lsdException w:name="Grid Table 1 Light Accent 2" w:uiPriority="46"/>
-    <w:lsdException w:name="Grid Table 2 Accent 2" w:uiPriority="47"/>
-    <w:lsdException w:name="Grid Table 3 Accent 2" w:uiPriority="48"/>
-    <w:lsdException w:name="Grid Table 4 Accent 2" w:uiPriority="49"/>
-    <w:lsdException w:name="Grid Table 5 Dark Accent 2" w:uiPriority="50"/>
-    <w:lsdException w:name="Grid Table 6 Colorful Accent 2" w:uiPriority="51"/>
-    <w:lsdException w:name="Grid Table 7 Colorful Accent 2" w:uiPriority="52"/>
-    <w:lsdException w:name="Grid Table 1 Light Accent 3" w:uiPriority="46"/>
-    <w:lsdException w:name="Grid Table 2 Accent 3" w:uiPriority="47"/>
-    <w:lsdException w:name="Grid Table 3 Accent 3" w:uiPriority="48"/>
-    <w:lsdException w:name="Grid Table 4 Accent 3" w:uiPriority="49"/>
-    <w:lsdException w:name="Grid Table 5 Dark Accent 3" w:uiPriority="50"/>
-    <w:lsdException w:name="Grid Table 6 Colorful Accent 3" w:uiPriority="51"/>
-    <w:lsdException w:name="Grid Table 7 Colorful Accent 3" w:uiPriority="52"/>
-    <w:lsdException w:name="Grid Table 1 Light Accent 4" w:uiPriority="46"/>
-    <w:lsdException w:name="Grid Table 2 Accent 4" w:uiPriority="47"/>
-    <w:lsdException w:name="Grid Table 3 Accent 4" w:uiPriority="48"/>
-    <w:lsdException w:name="Grid Table 4 Accent 4" w:uiPriority="49"/>
-    <w:lsdException w:name="Grid Table 5 Dark Accent 4" w:uiPriority="50"/>
-    <w:lsdException w:name="Grid Table 6 Colorful Accent 4" w:uiPriority="51"/>
-    <w:lsdException w:name="Grid Table 7 Colorful Accent 4" w:uiPriority="52"/>
-    <w:lsdException w:name="Grid Table 1 Light Accent 5" w:uiPriority="46"/>
-    <w:lsdException w:name="Grid Table 2 Accent 5" w:uiPriority="47"/>
-    <w:lsdException w:name="Grid Table 3 Accent 5" w:uiPriority="48"/>
-    <w:lsdException w:name="Grid Table 4 Accent 5" w:uiPriority="49"/>
-    <w:lsdException w:name="Grid Table 5 Dark Accent 5" w:uiPriority="50"/>
-    <w:lsdException w:name="Grid Table 6 Colorful Accent 5" w:uiPriority="51"/>
-    <w:lsdException w:name="Grid Table 7 Colorful Accent 5" w:uiPriority="52"/>
-    <w:lsdException w:name="Grid Table 1 Light Accent 6" w:uiPriority="46"/>
-    <w:lsdException w:name="Grid Table 2 Accent 6" w:uiPriority="47"/>
-    <w:lsdException w:name="Grid Table 3 Accent 6" w:uiPriority="48"/>
-    <w:lsdException w:name="Grid Table 4 Accent 6" w:uiPriority="49"/>
-    <w:lsdException w:name="Grid Table 5 Dark Accent 6" w:uiPriority="50"/>
-    <w:lsdException w:name="Grid Table 6 Colorful Accent 6" w:uiPriority="51"/>
-    <w:lsdException w:name="Grid Table 7 Colorful Accent 6" w:uiPriority="52"/>
-    <w:lsdException w:name="List Table 1 Light" w:uiPriority="46"/>
-    <w:lsdException w:name="List Table 2" w:uiPriority="47"/>
-    <w:lsdException w:name="List Table 3" w:uiPriority="48"/>
-    <w:lsdException w:name="List Table 4" w:uiPriority="49"/>
-    <w:lsdException w:name="List Table 5 Dark" w:uiPriority="50"/>
-    <w:lsdException w:name="List Table 6 Colorful" w:uiPriority="51"/>
-    <w:lsdException w:name="List Table 7 Colorful" w:uiPriority="52"/>
-    <w:lsdException w:name="List Table 1 Light Accent 1" w:uiPriority="46"/>
-    <w:lsdException w:name="List Table 2 Accent 1" w:uiPriority="47"/>
-    <w:lsdException w:name="List Table 3 Accent 1" w:uiPriority="48"/>
-    <w:lsdException w:name="List Table 4 Accent 1" w:uiPriority="49"/>
-    <w:lsdException w:name="List Table 5 Dark Accent 1" w:uiPriority="50"/>
-    <w:lsdException w:name="List Table 6 Colorful Accent 1" w:uiPriority="51"/>
-    <w:lsdException w:name="List Table 7 Colorful Accent 1" w:uiPriority="52"/>
-    <w:lsdException w:name="List Table 1 Light Accent 2" w:uiPriority="46"/>
-    <w:lsdException w:name="List Table 2 Accent 2" w:uiPriority="47"/>
-    <w:lsdException w:name="List Table 3 Accent 2" w:uiPriority="48"/>
-    <w:lsdException w:name="List Table 4 Accent 2" w:uiPriority="49"/>
-    <w:lsdException w:name="List Table 5 Dark Accent 2" w:uiPriority="50"/>
-    <w:lsdException w:name="List Table 6 Colorful Accent 2" w:uiPriority="51"/>
-    <w:lsdException w:name="List Table 7 Colorful Accent 2" w:uiPriority="52"/>
-    <w:lsdException w:name="List Table 1 Light Accent 3" w:uiPriority="46"/>
-    <w:lsdException w:name="List Table 2 Accent 3" w:uiPriority="47"/>
-    <w:lsdException w:name="List Table 3 Accent 3" w:uiPriority="48"/>
-    <w:lsdException w:name="List Table 4 Accent 3" w:uiPriority="49"/>
-    <w:lsdException w:name="List Table 5 Dark Accent 3" w:uiPriority="50"/>
-    <w:lsdException w:name="List Table 6 Colorful Accent 3" w:uiPriority="51"/>
-    <w:lsdException w:name="List Table 7 Colorful Accent 3" w:uiPriority="52"/>
-    <w:lsdException w:name="List Table 1 Light Accent 4" w:uiPriority="46"/>
-    <w:lsdException w:name="List Table 2 Accent 4" w:uiPriority="47"/>
-    <w:lsdException w:name="List Table 3 Accent 4" w:uiPriority="48"/>
-    <w:lsdException w:name="List Table 4 Accent 4" w:uiPriority="49"/>
-    <w:lsdException w:name="List Table 5 Dark Accent 4" w:uiPriority="50"/>
-    <w:lsdException w:name="List Table 6 Colorful Accent 4" w:uiPriority="51"/>
-    <w:lsdException w:name="List Table 7 Colorful Accent 4" w:uiPriority="52"/>
-    <w:lsdException w:name="List Table 1 Light Accent 5" w:uiPriority="46"/>
-    <w:lsdException w:name="List Table 2 Accent 5" w:uiPriority="47"/>
-    <w:lsdException w:name="List Table 3 Accent 5" w:uiPriority="48"/>
-    <w:lsdException w:name="List Table 4 Accent 5" w:uiPriority="49"/>
-    <w:lsdException w:name="List Table 5 Dark Accent 5" w:uiPriority="50"/>
-    <w:lsdException w:name="List Table 6 Colorful Accent 5" w:uiPriority="51"/>
-    <w:lsdException w:name="List Table 7 Colorful Accent 5" w:uiPriority="52"/>
-    <w:lsdException w:name="List Table 1 Light Accent 6" w:uiPriority="46"/>
-    <w:lsdException w:name="List Table 2 Accent 6" w:uiPriority="47"/>
-    <w:lsdException w:name="List Table 3 Accent 6" w:uiPriority="48"/>
-    <w:lsdException w:name="List Table 4 Accent 6" w:uiPriority="49"/>
-    <w:lsdException w:name="List Table 5 Dark Accent 6" w:uiPriority="50"/>
-    <w:lsdException w:name="List Table 6 Colorful Accent 6" w:uiPriority="51"/>
-    <w:lsdException w:name="List Table 7 Colorful Accent 6" w:uiPriority="52"/>
-    <w:lsdException w:name="Mention" w:semiHidden="1" w:unhideWhenUsed="1"/>
-    <w:lsdException w:name="Smart Hyperlink" w:semiHidden="1" w:unhideWhenUsed="1"/>
-    <w:lsdException w:name="Hashtag" w:semiHidden="1" w:unhideWhenUsed="1"/>
-    <w:lsdException w:name="Unresolved Mention" w:semiHidden="1" w:unhideWhenUsed="1"/>
-    <w:lsdException w:name="Smart Link" w:semiHidden="1" w:unhideWhenUsed="1"/>
+  <w:latentStyles w:defLockedState="0" w:defUIPriority="99" w:defSemiHidden="1" w:defUnhideWhenUsed="1" w:defQFormat="0" w:count="267">
+    <w:lsdException w:name="Normal" w:semiHidden="0" w:uiPriority="0" w:unhideWhenUsed="0" w:qFormat="1"/>
+    <w:lsdException w:name="heading 1" w:semiHidden="0" w:uiPriority="9" w:unhideWhenUsed="0" w:qFormat="1"/>
+    <w:lsdException w:name="heading 2" w:uiPriority="9" w:qFormat="1"/>
+    <w:lsdException w:name="heading 3" w:uiPriority="9" w:qFormat="1"/>
+    <w:lsdException w:name="heading 4" w:uiPriority="9" w:qFormat="1"/>
+    <w:lsdException w:name="heading 5" w:uiPriority="9" w:qFormat="1"/>
+    <w:lsdException w:name="heading 6" w:uiPriority="9" w:qFormat="1"/>
+    <w:lsdException w:name="heading 7" w:uiPriority="9" w:qFormat="1"/>
+    <w:lsdException w:name="heading 8" w:uiPriority="9" w:qFormat="1"/>
+    <w:lsdException w:name="heading 9" w:uiPriority="9" w:qFormat="1"/>
+    <w:lsdException w:name="toc 1" w:uiPriority="39"/>
+    <w:lsdException w:name="toc 2" w:uiPriority="39"/>
+    <w:lsdException w:name="toc 3" w:uiPriority="39"/>
+    <w:lsdException w:name="toc 4" w:uiPriority="39"/>
+    <w:lsdException w:name="toc 5" w:uiPriority="39"/>
+    <w:lsdException w:name="toc 6" w:uiPriority="39"/>
+    <w:lsdException w:name="toc 7" w:uiPriority="39"/>
+    <w:lsdException w:name="toc 8" w:uiPriority="39"/>
+    <w:lsdException w:name="toc 9" w:uiPriority="39"/>
+    <w:lsdException w:name="caption" w:uiPriority="35" w:qFormat="1"/>
+    <w:lsdException w:name="Title" w:semiHidden="0" w:uiPriority="10" w:unhideWhenUsed="0"/>
+    <w:lsdException w:name="Default Paragraph Font" w:uiPriority="1"/>
+    <w:lsdException w:name="Subtitle" w:semiHidden="0" w:uiPriority="11" w:unhideWhenUsed="0"/>
+    <w:lsdException w:name="Strong" w:semiHidden="0" w:uiPriority="22" w:unhideWhenUsed="0" w:qFormat="1"/>
+    <w:lsdException w:name="Emphasis" w:semiHidden="0" w:uiPriority="20" w:unhideWhenUsed="0"/>
+    <w:lsdException w:name="Table Grid" w:semiHidden="0" w:uiPriority="59" w:unhideWhenUsed="0"/>
+    <w:lsdException w:name="Placeholder Text" w:unhideWhenUsed="0"/>
+    <w:lsdException w:name="No Spacing" w:semiHidden="0" w:uiPriority="1" w:unhideWhenUsed="0"/>
+    <w:lsdException w:name="Light Shading" w:semiHidden="0" w:uiPriority="60" w:unhideWhenUsed="0"/>
+    <w:lsdException w:name="Light List" w:semiHidden="0" w:uiPriority="61" w:unhideWhenUsed="0"/>
+    <w:lsdException w:name="Light Grid" w:semiHidden="0" w:uiPriority="62" w:unhideWhenUsed="0"/>
+    <w:lsdException w:name="Medium Shading 1" w:semiHidden="0" w:uiPriority="63" w:unhideWhenUsed="0"/>
+    <w:lsdException w:name="Medium Shading 2" w:semiHidden="0" w:uiPriority="64" w:unhideWhenUsed="0"/>
+    <w:lsdException w:name="Medium List 1" w:semiHidden="0" w:uiPriority="65" w:unhideWhenUsed="0"/>
+    <w:lsdException w:name="Medium List 2" w:semiHidden="0" w:uiPriority="66" w:unhideWhenUsed="0"/>
+    <w:lsdException w:name="Medium Grid 1" w:semiHidden="0" w:uiPriority="67" w:unhideWhenUsed="0"/>
+    <w:lsdException w:name="Medium Grid 2" w:semiHidden="0" w:uiPriority="68" w:unhideWhenUsed="0"/>
+    <w:lsdException w:name="Medium Grid 3" w:semiHidden="0" w:uiPriority="69" w:unhideWhenUsed="0"/>
+    <w:lsdException w:name="Dark List" w:semiHidden="0" w:uiPriority="70" w:unhideWhenUsed="0"/>
+    <w:lsdException w:name="Colorful Shading" w:semiHidden="0" w:uiPriority="71" w:unhideWhenUsed="0"/>
+    <w:lsdException w:name="Colorful List" w:semiHidden="0" w:uiPriority="72" w:unhideWhenUsed="0"/>
+    <w:lsdException w:name="Colorful Grid" w:semiHidden="0" w:uiPriority="73" w:unhideWhenUsed="0"/>
+    <w:lsdException w:name="Light Shading Accent 1" w:semiHidden="0" w:uiPriority="60" w:unhideWhenUsed="0"/>
+    <w:lsdException w:name="Light List Accent 1" w:semiHidden="0" w:uiPriority="61" w:unhideWhenUsed="0"/>
+    <w:lsdException w:name="Light Grid Accent 1" w:semiHidden="0" w:uiPriority="62" w:unhideWhenUsed="0"/>
+    <w:lsdException w:name="Medium Shading 1 Accent 1" w:semiHidden="0" w:uiPriority="63" w:unhideWhenUsed="0"/>
+    <w:lsdException w:name="Medium Shading 2 Accent 1" w:semiHidden="0" w:uiPriority="64" w:unhideWhenUsed="0"/>
+    <w:lsdException w:name="Medium List 1 Accent 1" w:semiHidden="0" w:uiPriority="65" w:unhideWhenUsed="0"/>
+    <w:lsdException w:name="Revision" w:unhideWhenUsed="0"/>
+    <w:lsdException w:name="List Paragraph" w:semiHidden="0" w:uiPriority="34" w:unhideWhenUsed="0" w:qFormat="1"/>
+    <w:lsdException w:name="Quote" w:semiHidden="0" w:uiPriority="29" w:unhideWhenUsed="0"/>
+    <w:lsdException w:name="Intense Quote" w:semiHidden="0" w:uiPriority="30" w:unhideWhenUsed="0"/>
+    <w:lsdException w:name="Medium List 2 Accent 1" w:semiHidden="0" w:uiPriority="66" w:unhideWhenUsed="0"/>
+    <w:lsdException w:name="Medium Grid 1 Accent 1" w:semiHidden="0" w:uiPriority="67" w:unhideWhenUsed="0"/>
+    <w:lsdException w:name="Medium Grid 2 Accent 1" w:semiHidden="0" w:uiPriority="68" w:unhideWhenUsed="0"/>
+    <w:lsdException w:name="Medium Grid 3 Accent 1" w:semiHidden="0" w:uiPriority="69" w:unhideWhenUsed="0"/>
+    <w:lsdException w:name="Dark List Accent 1" w:semiHidden="0" w:uiPriority="70" w:unhideWhenUsed="0"/>
+    <w:lsdException w:name="Colorful Shading Accent 1" w:semiHidden="0" w:uiPriority="71" w:unhideWhenUsed="0"/>
+    <w:lsdException w:name="Colorful List Accent 1" w:semiHidden="0" w:uiPriority="72" w:unhideWhenUsed="0"/>
+    <w:lsdException w:name="Colorful Grid Accent 1" w:semiHidden="0" w:uiPriority="73" w:unhideWhenUsed="0"/>
+    <w:lsdException w:name="Light Shading Accent 2" w:semiHidden="0" w:uiPriority="60" w:unhideWhenUsed="0"/>
+    <w:lsdException w:name="Light List Accent 2" w:semiHidden="0" w:uiPriority="61" w:unhideWhenUsed="0"/>
+    <w:lsdException w:name="Light Grid Accent 2" w:semiHidden="0" w:uiPriority="62" w:unhideWhenUsed="0"/>
+    <w:lsdException w:name="Medium Shading 1 Accent 2" w:semiHidden="0" w:uiPriority="63" w:unhideWhenUsed="0"/>
+    <w:lsdException w:name="Medium Shading 2 Accent 2" w:semiHidden="0" w:uiPriority="64" w:unhideWhenUsed="0"/>
+    <w:lsdException w:name="Medium List 1 Accent 2" w:semiHidden="0" w:uiPriority="65" w:unhideWhenUsed="0"/>
+    <w:lsdException w:name="Medium List 2 Accent 2" w:semiHidden="0" w:uiPriority="66" w:unhideWhenUsed="0"/>
+    <w:lsdException w:name="Medium Grid 1 Accent 2" w:semiHidden="0" w:uiPriority="67" w:unhideWhenUsed="0"/>
+    <w:lsdException w:name="Medium Grid 2 Accent 2" w:semiHidden="0" w:uiPriority="68" w:unhideWhenUsed="0"/>
+    <w:lsdException w:name="Medium Grid 3 Accent 2" w:semiHidden="0" w:uiPriority="69" w:unhideWhenUsed="0"/>
+    <w:lsdException w:name="Dark List Accent 2" w:semiHidden="0" w:uiPriority="70" w:unhideWhenUsed="0"/>
+    <w:lsdException w:name="Colorful Shading Accent 2" w:semiHidden="0" w:uiPriority="71" w:unhideWhenUsed="0"/>
+    <w:lsdException w:name="Colorful List Accent 2" w:semiHidden="0" w:uiPriority="72" w:unhideWhenUsed="0"/>
+    <w:lsdException w:name="Colorful Grid Accent 2" w:semiHidden="0" w:uiPriority="73" w:unhideWhenUsed="0"/>
+    <w:lsdException w:name="Light Shading Accent 3" w:semiHidden="0" w:uiPriority="60" w:unhideWhenUsed="0"/>
+    <w:lsdException w:name="Light List Accent 3" w:semiHidden="0" w:uiPriority="61" w:unhideWhenUsed="0"/>
+    <w:lsdException w:name="Light Grid Accent 3" w:semiHidden="0" w:uiPriority="62" w:unhideWhenUsed="0"/>
+    <w:lsdException w:name="Medium Shading 1 Accent 3" w:semiHidden="0" w:uiPriority="63" w:unhideWhenUsed="0"/>
+    <w:lsdException w:name="Medium Shading 2 Accent 3" w:semiHidden="0" w:uiPriority="64" w:unhideWhenUsed="0"/>
+    <w:lsdException w:name="Medium List 1 Accent 3" w:semiHidden="0" w:uiPriority="65" w:unhideWhenUsed="0"/>
+    <w:lsdException w:name="Medium List 2 Accent 3" w:semiHidden="0" w:uiPriority="66" w:unhideWhenUsed="0"/>
+    <w:lsdException w:name="Medium Grid 1 Accent 3" w:semiHidden="0" w:uiPriority="67" w:unhideWhenUsed="0"/>
+    <w:lsdException w:name="Medium Grid 2 Accent 3" w:semiHidden="0" w:uiPriority="68" w:unhideWhenUsed="0"/>
+    <w:lsdException w:name="Medium Grid 3 Accent 3" w:semiHidden="0" w:uiPriority="69" w:unhideWhenUsed="0"/>
+    <w:lsdException w:name="Dark List Accent 3" w:semiHidden="0" w:uiPriority="70" w:unhideWhenUsed="0"/>
+    <w:lsdException w:name="Colorful Shading Accent 3" w:semiHidden="0" w:uiPriority="71" w:unhideWhenUsed="0"/>
+    <w:lsdException w:name="Colorful List Accent 3" w:semiHidden="0" w:uiPriority="72" w:unhideWhenUsed="0"/>
+    <w:lsdException w:name="Colorful Grid Accent 3" w:semiHidden="0" w:uiPriority="73" w:unhideWhenUsed="0"/>
+    <w:lsdException w:name="Light Shading Accent 4" w:semiHidden="0" w:uiPriority="60" w:unhideWhenUsed="0"/>
+    <w:lsdException w:name="Light List Accent 4" w:semiHidden="0" w:uiPriority="61" w:unhideWhenUsed="0"/>
+    <w:lsdException w:name="Light Grid Accent 4" w:semiHidden="0" w:uiPriority="62" w:unhideWhenUsed="0"/>
+    <w:lsdException w:name="Medium Shading 1 Accent 4" w:semiHidden="0" w:uiPriority="63" w:unhideWhenUsed="0"/>
+    <w:lsdException w:name="Medium Shading 2 Accent 4" w:semiHidden="0" w:uiPriority="64" w:unhideWhenUsed="0"/>
+    <w:lsdException w:name="Medium List 1 Accent 4" w:semiHidden="0" w:uiPriority="65" w:unhideWhenUsed="0"/>
+    <w:lsdException w:name="Medium List 2 Accent 4" w:semiHidden="0" w:uiPriority="66" w:unhideWhenUsed="0"/>
+    <w:lsdException w:name="Medium Grid 1 Accent 4" w:semiHidden="0" w:uiPriority="67" w:unhideWhenUsed="0"/>
+    <w:lsdException w:name="Medium Grid 2 Accent 4" w:semiHidden="0" w:uiPriority="68" w:unhideWhenUsed="0"/>
+    <w:lsdException w:name="Medium Grid 3 Accent 4" w:semiHidden="0" w:uiPriority="69" w:unhideWhenUsed="0"/>
+    <w:lsdException w:name="Dark List Accent 4" w:semiHidden="0" w:uiPriority="70" w:unhideWhenUsed="0"/>
+    <w:lsdException w:name="Colorful Shading Accent 4" w:semiHidden="0" w:uiPriority="71" w:unhideWhenUsed="0"/>
+    <w:lsdException w:name="Colorful List Accent 4" w:semiHidden="0" w:uiPriority="72" w:unhideWhenUsed="0"/>
+    <w:lsdException w:name="Colorful Grid Accent 4" w:semiHidden="0" w:uiPriority="73" w:unhideWhenUsed="0"/>
+    <w:lsdException w:name="Light Shading Accent 5" w:semiHidden="0" w:uiPriority="60" w:unhideWhenUsed="0"/>
+    <w:lsdException w:name="Light List Accent 5" w:semiHidden="0" w:uiPriority="61" w:unhideWhenUsed="0"/>
+    <w:lsdException w:name="Light Grid Accent 5" w:semiHidden="0" w:uiPriority="62" w:unhideWhenUsed="0"/>
+    <w:lsdException w:name="Medium Shading 1 Accent 5" w:semiHidden="0" w:uiPriority="63" w:unhideWhenUsed="0"/>
+    <w:lsdException w:name="Medium Shading 2 Accent 5" w:semiHidden="0" w:uiPriority="64" w:unhideWhenUsed="0"/>
+    <w:lsdException w:name="Medium List 1 Accent 5" w:semiHidden="0" w:uiPriority="65" w:unhideWhenUsed="0"/>
+    <w:lsdException w:name="Medium List 2 Accent 5" w:semiHidden="0" w:uiPriority="66" w:unhideWhenUsed="0"/>
+    <w:lsdException w:name="Medium Grid 1 Accent 5" w:semiHidden="0" w:uiPriority="67" w:unhideWhenUsed="0"/>
+    <w:lsdException w:name="Medium Grid 2 Accent 5" w:semiHidden="0" w:uiPriority="68" w:unhideWhenUsed="0"/>
+    <w:lsdException w:name="Medium Grid 3 Accent 5" w:semiHidden="0" w:uiPriority="69" w:unhideWhenUsed="0"/>
+    <w:lsdException w:name="Dark List Accent 5" w:semiHidden="0" w:uiPriority="70" w:unhideWhenUsed="0"/>
+    <w:lsdException w:name="Colorful Shading Accent 5" w:semiHidden="0" w:uiPriority="71" w:unhideWhenUsed="0"/>
+    <w:lsdException w:name="Colorful List Accent 5" w:semiHidden="0" w:uiPriority="72" w:unhideWhenUsed="0"/>
+    <w:lsdException w:name="Colorful Grid Accent 5" w:semiHidden="0" w:uiPriority="73" w:unhideWhenUsed="0"/>
+    <w:lsdException w:name="Light Shading Accent 6" w:semiHidden="0" w:uiPriority="60" w:unhideWhenUsed="0"/>
+    <w:lsdException w:name="Light List Accent 6" w:semiHidden="0" w:uiPriority="61" w:unhideWhenUsed="0"/>
+    <w:lsdException w:name="Light Grid Accent 6" w:semiHidden="0" w:uiPriority="62" w:unhideWhenUsed="0"/>
+    <w:lsdException w:name="Medium Shading 1 Accent 6" w:semiHidden="0" w:uiPriority="63" w:unhideWhenUsed="0"/>
+    <w:lsdException w:name="Medium Shading 2 Accent 6" w:semiHidden="0" w:uiPriority="64" w:unhideWhenUsed="0"/>
+    <w:lsdException w:name="Medium List 1 Accent 6" w:semiHidden="0" w:uiPriority="65" w:unhideWhenUsed="0"/>
+    <w:lsdException w:name="Medium List 2 Accent 6" w:semiHidden="0" w:uiPriority="66" w:unhideWhenUsed="0"/>
+    <w:lsdException w:name="Medium Grid 1 Accent 6" w:semiHidden="0" w:uiPriority="67" w:unhideWhenUsed="0"/>
+    <w:lsdException w:name="Medium Grid 2 Accent 6" w:semiHidden="0" w:uiPriority="68" w:unhideWhenUsed="0"/>
+    <w:lsdException w:name="Medium Grid 3 Accent 6" w:semiHidden="0" w:uiPriority="69" w:unhideWhenUsed="0"/>
+    <w:lsdException w:name="Dark List Accent 6" w:semiHidden="0" w:uiPriority="70" w:unhideWhenUsed="0"/>
+    <w:lsdException w:name="Colorful Shading Accent 6" w:semiHidden="0" w:uiPriority="71" w:unhideWhenUsed="0"/>
+    <w:lsdException w:name="Colorful List Accent 6" w:semiHidden="0" w:uiPriority="72" w:unhideWhenUsed="0"/>
+    <w:lsdException w:name="Colorful Grid Accent 6" w:semiHidden="0" w:uiPriority="73" w:unhideWhenUsed="0"/>
+    <w:lsdException w:name="Subtle Emphasis" w:semiHidden="0" w:uiPriority="19" w:unhideWhenUsed="0"/>
+    <w:lsdException w:name="Intense Emphasis" w:semiHidden="0" w:uiPriority="21" w:unhideWhenUsed="0"/>
+    <w:lsdException w:name="Subtle Reference" w:semiHidden="0" w:uiPriority="31" w:unhideWhenUsed="0"/>
+    <w:lsdException w:name="Intense Reference" w:semiHidden="0" w:uiPriority="32" w:unhideWhenUsed="0"/>
+    <w:lsdException w:name="Book Title" w:semiHidden="0" w:uiPriority="33" w:unhideWhenUsed="0"/>
+    <w:lsdException w:name="Bibliography" w:uiPriority="37"/>
+    <w:lsdException w:name="TOC Heading" w:uiPriority="39" w:qFormat="1"/>
   </w:latentStyles>
   <w:style w:type="paragraph" w:default="1" w:styleId="Normal">
     <w:name w:val="Normal"/>
@@ -7522,6 +8132,7 @@
     <w:uiPriority w:val="99"/>
     <w:semiHidden/>
     <w:unhideWhenUsed/>
+    <w:qFormat/>
     <w:tblPr>
       <w:tblInd w:w="0" w:type="dxa"/>
       <w:tblCellMar>
@@ -7779,6 +8390,7 @@
       <w:spacing w:after="0" w:line="240" w:lineRule="auto"/>
     </w:pPr>
     <w:tblPr>
+      <w:tblInd w:w="0" w:type="dxa"/>
       <w:tblBorders>
         <w:top w:val="single" w:sz="4" w:space="0" w:color="auto"/>
         <w:left w:val="single" w:sz="4" w:space="0" w:color="auto"/>
@@ -7787,6 +8399,12 @@
         <w:insideH w:val="single" w:sz="4" w:space="0" w:color="auto"/>
         <w:insideV w:val="single" w:sz="4" w:space="0" w:color="auto"/>
       </w:tblBorders>
+      <w:tblCellMar>
+        <w:top w:w="0" w:type="dxa"/>
+        <w:left w:w="108" w:type="dxa"/>
+        <w:bottom w:w="0" w:type="dxa"/>
+        <w:right w:w="108" w:type="dxa"/>
+      </w:tblCellMar>
     </w:tblPr>
   </w:style>
   <w:style w:type="character" w:customStyle="1" w:styleId="tgc">
@@ -8131,7 +8749,7 @@
 </file>
 
 <file path=customXml/itemProps1.xml><?xml version="1.0" encoding="utf-8"?>
-<ds:datastoreItem xmlns:ds="http://schemas.openxmlformats.org/officeDocument/2006/customXml" ds:itemID="{B1B25BFB-709B-4F55-875B-082E3487BCE9}">
+<ds:datastoreItem xmlns:ds="http://schemas.openxmlformats.org/officeDocument/2006/customXml" ds:itemID="{6ABB3C4C-3BD3-4882-8171-832E7995EC55}">
   <ds:schemaRefs>
     <ds:schemaRef ds:uri="http://schemas.openxmlformats.org/officeDocument/2006/bibliography"/>
   </ds:schemaRefs>

</xml_diff>

<commit_message>
Updating exercise document for topic 7
</commit_message>
<xml_diff>
--- a/Courses/Software-Sciences/Module-3-Databases-New/07-Relationships-and-ER-Diagrams/07-Relationships-ER-Diagrams-Exercise.docx
+++ b/Courses/Software-Sciences/Module-3-Databases-New/07-Relationships-and-ER-Diagrams/07-Relationships-ER-Diagrams-Exercise.docx
@@ -54,11 +54,9 @@
       <w:r>
         <w:t xml:space="preserve"> </w:t>
       </w:r>
-      <w:proofErr w:type="spellStart"/>
       <w:r>
         <w:t>MusicStore</w:t>
       </w:r>
-      <w:proofErr w:type="spellEnd"/>
       <w:r>
         <w:t xml:space="preserve"> </w:t>
       </w:r>
@@ -89,14 +87,12 @@
         </w:rPr>
         <w:t xml:space="preserve"> създайте база данни </w:t>
       </w:r>
-      <w:proofErr w:type="spellStart"/>
       <w:r>
         <w:rPr>
           <w:b/>
         </w:rPr>
         <w:t>MusicStore</w:t>
       </w:r>
-      <w:proofErr w:type="spellEnd"/>
       <w:r>
         <w:rPr>
           <w:lang w:val="bg-BG"/>
@@ -1283,13 +1279,57 @@
         <w:rPr>
           <w:noProof/>
         </w:rPr>
-        <w:t xml:space="preserve"> (Id, </w:t>
+        <w:t xml:space="preserve"> (Id</w:t>
+      </w:r>
+      <w:r>
+        <w:rPr>
+          <w:noProof/>
+        </w:rPr>
+        <w:t xml:space="preserve"> (</w:t>
+      </w:r>
+      <w:r>
+        <w:rPr>
+          <w:b/>
+          <w:noProof/>
+        </w:rPr>
+        <w:t>PK</w:t>
+      </w:r>
+      <w:r>
+        <w:rPr>
+          <w:noProof/>
+        </w:rPr>
+        <w:t>)</w:t>
+      </w:r>
+      <w:r>
+        <w:rPr>
+          <w:noProof/>
+        </w:rPr>
+        <w:t xml:space="preserve">, </w:t>
       </w:r>
       <w:r>
         <w:rPr>
           <w:noProof/>
         </w:rPr>
         <w:t>Name, Price, Quantity, CategoryId</w:t>
+      </w:r>
+      <w:r>
+        <w:rPr>
+          <w:noProof/>
+        </w:rPr>
+        <w:t xml:space="preserve"> (</w:t>
+      </w:r>
+      <w:r>
+        <w:rPr>
+          <w:b/>
+          <w:noProof/>
+        </w:rPr>
+        <w:t>FK</w:t>
+      </w:r>
+      <w:r>
+        <w:rPr>
+          <w:noProof/>
+        </w:rPr>
+        <w:t>)</w:t>
       </w:r>
       <w:r>
         <w:rPr>
@@ -1322,7 +1362,32 @@
         <w:rPr>
           <w:noProof/>
         </w:rPr>
-        <w:t xml:space="preserve"> (Id, </w:t>
+        <w:t xml:space="preserve"> (Id</w:t>
+      </w:r>
+      <w:r>
+        <w:rPr>
+          <w:noProof/>
+        </w:rPr>
+        <w:t xml:space="preserve"> (</w:t>
+      </w:r>
+      <w:r>
+        <w:rPr>
+          <w:b/>
+          <w:noProof/>
+        </w:rPr>
+        <w:t>PK</w:t>
+      </w:r>
+      <w:r>
+        <w:rPr>
+          <w:noProof/>
+        </w:rPr>
+        <w:t>)</w:t>
+      </w:r>
+      <w:r>
+        <w:rPr>
+          <w:noProof/>
+        </w:rPr>
+        <w:t xml:space="preserve">, </w:t>
       </w:r>
       <w:r>
         <w:rPr>
@@ -1361,7 +1426,32 @@
         <w:rPr>
           <w:noProof/>
         </w:rPr>
-        <w:t xml:space="preserve"> (Id, FirstName, LastName, </w:t>
+        <w:t xml:space="preserve"> (Id</w:t>
+      </w:r>
+      <w:r>
+        <w:rPr>
+          <w:noProof/>
+        </w:rPr>
+        <w:t xml:space="preserve"> (</w:t>
+      </w:r>
+      <w:r>
+        <w:rPr>
+          <w:b/>
+          <w:noProof/>
+        </w:rPr>
+        <w:t>PK</w:t>
+      </w:r>
+      <w:r>
+        <w:rPr>
+          <w:noProof/>
+        </w:rPr>
+        <w:t>)</w:t>
+      </w:r>
+      <w:r>
+        <w:rPr>
+          <w:noProof/>
+        </w:rPr>
+        <w:t xml:space="preserve">, FirstName, LastName, </w:t>
       </w:r>
       <w:r>
         <w:rPr>
@@ -1400,7 +1490,64 @@
         <w:rPr>
           <w:noProof/>
         </w:rPr>
-        <w:t>(Id, CustomerId, OrderDate, TotalAmount, ShippingAddress, Notes)</w:t>
+        <w:t>(Id</w:t>
+      </w:r>
+      <w:r>
+        <w:rPr>
+          <w:noProof/>
+        </w:rPr>
+        <w:t xml:space="preserve"> (</w:t>
+      </w:r>
+      <w:r>
+        <w:rPr>
+          <w:b/>
+          <w:noProof/>
+        </w:rPr>
+        <w:t>PK</w:t>
+      </w:r>
+      <w:r>
+        <w:rPr>
+          <w:noProof/>
+        </w:rPr>
+        <w:t>)</w:t>
+      </w:r>
+      <w:r>
+        <w:rPr>
+          <w:noProof/>
+        </w:rPr>
+        <w:t>, CustomerId</w:t>
+      </w:r>
+      <w:r>
+        <w:rPr>
+          <w:noProof/>
+        </w:rPr>
+        <w:t xml:space="preserve"> (</w:t>
+      </w:r>
+      <w:r>
+        <w:rPr>
+          <w:b/>
+          <w:noProof/>
+        </w:rPr>
+        <w:t>F</w:t>
+      </w:r>
+      <w:r>
+        <w:rPr>
+          <w:b/>
+          <w:noProof/>
+        </w:rPr>
+        <w:t>K</w:t>
+      </w:r>
+      <w:r>
+        <w:rPr>
+          <w:noProof/>
+        </w:rPr>
+        <w:t>)</w:t>
+      </w:r>
+      <w:r>
+        <w:rPr>
+          <w:noProof/>
+        </w:rPr>
+        <w:t>, OrderDate, TotalAmount, ShippingAddress, Notes)</w:t>
       </w:r>
     </w:p>
     <w:p>
@@ -1427,13 +1574,102 @@
         <w:rPr>
           <w:noProof/>
         </w:rPr>
-        <w:t xml:space="preserve"> (Id, </w:t>
-      </w:r>
-      <w:r>
-        <w:rPr>
-          <w:noProof/>
-        </w:rPr>
-        <w:t>OrderId, ProductId, Quantity, Subtotal</w:t>
+        <w:t xml:space="preserve"> (Id</w:t>
+      </w:r>
+      <w:r>
+        <w:rPr>
+          <w:noProof/>
+        </w:rPr>
+        <w:t xml:space="preserve"> (</w:t>
+      </w:r>
+      <w:r>
+        <w:rPr>
+          <w:b/>
+          <w:noProof/>
+        </w:rPr>
+        <w:t>PK</w:t>
+      </w:r>
+      <w:r>
+        <w:rPr>
+          <w:noProof/>
+        </w:rPr>
+        <w:t>)</w:t>
+      </w:r>
+      <w:r>
+        <w:rPr>
+          <w:noProof/>
+        </w:rPr>
+        <w:t xml:space="preserve">, </w:t>
+      </w:r>
+      <w:r>
+        <w:rPr>
+          <w:noProof/>
+        </w:rPr>
+        <w:t>OrderId</w:t>
+      </w:r>
+      <w:r>
+        <w:rPr>
+          <w:noProof/>
+        </w:rPr>
+        <w:t xml:space="preserve"> (</w:t>
+      </w:r>
+      <w:r>
+        <w:rPr>
+          <w:b/>
+          <w:noProof/>
+        </w:rPr>
+        <w:t>F</w:t>
+      </w:r>
+      <w:r>
+        <w:rPr>
+          <w:b/>
+          <w:noProof/>
+        </w:rPr>
+        <w:t>K</w:t>
+      </w:r>
+      <w:r>
+        <w:rPr>
+          <w:noProof/>
+        </w:rPr>
+        <w:t>)</w:t>
+      </w:r>
+      <w:r>
+        <w:rPr>
+          <w:noProof/>
+        </w:rPr>
+        <w:t>, ProductId</w:t>
+      </w:r>
+      <w:r>
+        <w:rPr>
+          <w:noProof/>
+        </w:rPr>
+        <w:t xml:space="preserve"> (</w:t>
+      </w:r>
+      <w:r>
+        <w:rPr>
+          <w:b/>
+          <w:noProof/>
+        </w:rPr>
+        <w:t>F</w:t>
+      </w:r>
+      <w:r>
+        <w:rPr>
+          <w:b/>
+          <w:noProof/>
+        </w:rPr>
+        <w:t>K</w:t>
+      </w:r>
+      <w:r>
+        <w:rPr>
+          <w:noProof/>
+        </w:rPr>
+        <w:t>)</w:t>
+      </w:r>
+      <w:r>
+        <w:rPr>
+          <w:noProof/>
+        </w:rPr>
+        <w:t>, Quantity, Subtotal</w:t>
       </w:r>
       <w:r>
         <w:rPr>
@@ -1466,7 +1702,96 @@
         <w:rPr>
           <w:noProof/>
         </w:rPr>
-        <w:t>(Id, ProductId, CustomerId, Rating, Comment)</w:t>
+        <w:t>(Id</w:t>
+      </w:r>
+      <w:r>
+        <w:rPr>
+          <w:noProof/>
+        </w:rPr>
+        <w:t xml:space="preserve"> (</w:t>
+      </w:r>
+      <w:r>
+        <w:rPr>
+          <w:b/>
+          <w:noProof/>
+        </w:rPr>
+        <w:t>PK</w:t>
+      </w:r>
+      <w:r>
+        <w:rPr>
+          <w:noProof/>
+        </w:rPr>
+        <w:t>)</w:t>
+      </w:r>
+      <w:r>
+        <w:rPr>
+          <w:noProof/>
+        </w:rPr>
+        <w:t>, ProductId</w:t>
+      </w:r>
+      <w:r>
+        <w:rPr>
+          <w:noProof/>
+        </w:rPr>
+        <w:t xml:space="preserve"> (</w:t>
+      </w:r>
+      <w:r>
+        <w:rPr>
+          <w:b/>
+          <w:noProof/>
+        </w:rPr>
+        <w:t>F</w:t>
+      </w:r>
+      <w:r>
+        <w:rPr>
+          <w:b/>
+          <w:noProof/>
+        </w:rPr>
+        <w:t>K</w:t>
+      </w:r>
+      <w:r>
+        <w:rPr>
+          <w:noProof/>
+        </w:rPr>
+        <w:t>)</w:t>
+      </w:r>
+      <w:r>
+        <w:rPr>
+          <w:noProof/>
+        </w:rPr>
+        <w:t>, CustomerId</w:t>
+      </w:r>
+      <w:r>
+        <w:rPr>
+          <w:noProof/>
+        </w:rPr>
+        <w:t xml:space="preserve"> (</w:t>
+      </w:r>
+      <w:r>
+        <w:rPr>
+          <w:b/>
+          <w:noProof/>
+        </w:rPr>
+        <w:t>F</w:t>
+      </w:r>
+      <w:r>
+        <w:rPr>
+          <w:b/>
+          <w:noProof/>
+        </w:rPr>
+        <w:t>K</w:t>
+      </w:r>
+      <w:r>
+        <w:rPr>
+          <w:noProof/>
+        </w:rPr>
+        <w:t>)</w:t>
+      </w:r>
+      <w:r>
+        <w:rPr>
+          <w:noProof/>
+        </w:rPr>
+        <w:t>, Rating, Comment)</w:t>
       </w:r>
     </w:p>
     <w:p>
@@ -1883,28 +2208,6 @@
       <w:r>
         <w:t>.</w:t>
       </w:r>
-      <w:r>
-        <w:t xml:space="preserve"> </w:t>
-      </w:r>
-      <w:r>
-        <w:rPr>
-          <w:lang w:val="bg-BG"/>
-        </w:rPr>
-        <w:t xml:space="preserve">Използвайте </w:t>
-      </w:r>
-      <w:r>
-        <w:rPr>
-          <w:b/>
-          <w:lang w:val="bg-BG"/>
-        </w:rPr>
-        <w:t>комбинирани първични ключове</w:t>
-      </w:r>
-      <w:r>
-        <w:rPr>
-          <w:lang w:val="bg-BG"/>
-        </w:rPr>
-        <w:t>, където се налага.</w:t>
-      </w:r>
     </w:p>
     <w:p>
       <w:pPr>
@@ -1927,11 +2230,9 @@
       <w:r>
         <w:t xml:space="preserve"> </w:t>
       </w:r>
-      <w:proofErr w:type="spellStart"/>
       <w:r>
         <w:t>HotelManagement</w:t>
       </w:r>
-      <w:proofErr w:type="spellEnd"/>
     </w:p>
     <w:p>
       <w:pPr>
@@ -1958,14 +2259,12 @@
         </w:rPr>
         <w:t xml:space="preserve"> създайте база данни </w:t>
       </w:r>
-      <w:proofErr w:type="spellStart"/>
       <w:r>
         <w:rPr>
           <w:b/>
         </w:rPr>
         <w:t>HotelManagement</w:t>
       </w:r>
-      <w:proofErr w:type="spellEnd"/>
       <w:r>
         <w:rPr>
           <w:lang w:val="bg-BG"/>
@@ -2212,96 +2511,2067 @@
     </w:p>
     <w:p>
       <w:pPr>
-        <w:spacing w:after="0"/>
-        <w:rPr>
-          <w:b/>
-        </w:rPr>
-      </w:pPr>
-      <w:r>
-        <w:rPr>
-          <w:lang w:val="bg-BG"/>
-        </w:rPr>
-        <w:t xml:space="preserve">Задайте </w:t>
-      </w:r>
-      <w:r>
-        <w:rPr>
-          <w:b/>
-          <w:lang w:val="bg-BG"/>
-        </w:rPr>
-        <w:t>най-подходящите типове данни</w:t>
-      </w:r>
-      <w:r>
-        <w:rPr>
-          <w:lang w:val="bg-BG"/>
-        </w:rPr>
-        <w:t xml:space="preserve"> за всяка колона. </w:t>
-      </w:r>
-      <w:r>
-        <w:rPr>
-          <w:b/>
-          <w:lang w:val="bg-BG"/>
-        </w:rPr>
-        <w:t>Задайте първичен ключ</w:t>
-      </w:r>
-      <w:r>
-        <w:rPr>
-          <w:lang w:val="bg-BG"/>
-        </w:rPr>
-        <w:t xml:space="preserve"> за всяка таблица. Попълнете всяка таблица само с </w:t>
-      </w:r>
-      <w:r>
-        <w:rPr>
-          <w:b/>
-          <w:lang w:val="bg-BG"/>
-        </w:rPr>
-        <w:t>3 записа</w:t>
-      </w:r>
-      <w:r>
-        <w:rPr>
-          <w:lang w:val="bg-BG"/>
-        </w:rPr>
-        <w:t xml:space="preserve">. Уверете се, че колоните, които присъстват в 2 таблици, са от </w:t>
-      </w:r>
-      <w:r>
-        <w:rPr>
-          <w:b/>
-          <w:lang w:val="bg-BG"/>
-        </w:rPr>
-        <w:t>един и същи тип данни</w:t>
-      </w:r>
-      <w:r>
-        <w:t>.</w:t>
-      </w:r>
-      <w:r>
-        <w:rPr>
-          <w:lang w:val="bg-BG"/>
-        </w:rPr>
-        <w:t xml:space="preserve"> Помислете кои полета винаги са задължителни и кои са незадължителни</w:t>
-      </w:r>
-      <w:r>
-        <w:t>.</w:t>
+        <w:spacing w:before="0" w:after="200"/>
+        <w:rPr>
+          <w:noProof/>
+          <w:lang w:val="bg-BG"/>
+        </w:rPr>
+      </w:pPr>
+      <w:r>
+        <w:rPr>
+          <w:b/>
+          <w:lang w:val="bg-BG"/>
+        </w:rPr>
+        <w:t>Подсказка</w:t>
+      </w:r>
+      <w:r>
+        <w:rPr>
+          <w:lang w:val="bg-BG"/>
+        </w:rPr>
+        <w:t xml:space="preserve">: </w:t>
+      </w:r>
+      <w:r>
+        <w:rPr>
+          <w:lang w:val="bg-BG"/>
+        </w:rPr>
+        <w:t xml:space="preserve">Използвайте </w:t>
+      </w:r>
+      <w:r>
+        <w:rPr>
+          <w:b/>
+          <w:lang w:val="bg-BG"/>
+        </w:rPr>
+        <w:t>комбинирани първични ключове</w:t>
+      </w:r>
+      <w:r>
+        <w:rPr>
+          <w:lang w:val="bg-BG"/>
+        </w:rPr>
+        <w:t>, където се налага.</w:t>
+      </w:r>
+    </w:p>
+    <w:p>
+      <w:pPr>
+        <w:pStyle w:val="Heading2"/>
+        <w:numPr>
+          <w:ilvl w:val="0"/>
+          <w:numId w:val="43"/>
+        </w:numPr>
+        <w:rPr>
+          <w:lang w:val="bg-BG"/>
+        </w:rPr>
+      </w:pPr>
+      <w:r>
+        <w:rPr>
+          <w:lang w:val="bg-BG"/>
+        </w:rPr>
+        <w:t>База данни</w:t>
       </w:r>
       <w:r>
         <w:t xml:space="preserve"> </w:t>
       </w:r>
       <w:r>
-        <w:rPr>
-          <w:lang w:val="bg-BG"/>
-        </w:rPr>
-        <w:t xml:space="preserve">Използвайте </w:t>
-      </w:r>
-      <w:r>
-        <w:rPr>
-          <w:b/>
-          <w:lang w:val="bg-BG"/>
-        </w:rPr>
-        <w:t>комбинирани първични ключове</w:t>
-      </w:r>
-      <w:r>
-        <w:rPr>
-          <w:lang w:val="bg-BG"/>
-        </w:rPr>
-        <w:t>, където се налага.</w:t>
+        <w:t>SchoolManagement</w:t>
+      </w:r>
+    </w:p>
+    <w:p>
+      <w:pPr>
+        <w:rPr>
+          <w:lang w:val="bg-BG"/>
+        </w:rPr>
+      </w:pPr>
+      <w:r>
+        <w:rPr>
+          <w:lang w:val="bg-BG"/>
+        </w:rPr>
+        <w:t xml:space="preserve">С помощта на </w:t>
+      </w:r>
+      <w:r>
+        <w:rPr>
+          <w:b/>
+          <w:lang w:val="bg-BG"/>
+        </w:rPr>
+        <w:t>SQL заявки</w:t>
+      </w:r>
+      <w:r>
+        <w:rPr>
+          <w:lang w:val="bg-BG"/>
+        </w:rPr>
+        <w:t xml:space="preserve"> създайте база данни </w:t>
+      </w:r>
+      <w:r>
+        <w:rPr>
+          <w:b/>
+        </w:rPr>
+        <w:t>SchoolManagement</w:t>
+      </w:r>
+      <w:r>
+        <w:rPr>
+          <w:b/>
+        </w:rPr>
+        <w:t xml:space="preserve"> </w:t>
+      </w:r>
+      <w:r>
+        <w:rPr>
+          <w:lang w:val="bg-BG"/>
+        </w:rPr>
+        <w:t>със следните обекти</w:t>
+      </w:r>
+      <w:r>
+        <w:t>:</w:t>
+      </w:r>
+    </w:p>
+    <w:p>
+      <w:pPr>
+        <w:pStyle w:val="ListParagraph"/>
+        <w:numPr>
+          <w:ilvl w:val="0"/>
+          <w:numId w:val="42"/>
+        </w:numPr>
+        <w:spacing w:before="0" w:after="200"/>
+        <w:rPr>
+          <w:noProof/>
+          <w:lang w:val="bg-BG"/>
+        </w:rPr>
+      </w:pPr>
+      <w:r>
+        <w:rPr>
+          <w:b/>
+          <w:noProof/>
+        </w:rPr>
+        <w:t xml:space="preserve">Courses </w:t>
+      </w:r>
+      <w:r>
+        <w:rPr>
+          <w:noProof/>
+        </w:rPr>
+        <w:t>(</w:t>
+      </w:r>
+      <w:r>
+        <w:rPr>
+          <w:noProof/>
+        </w:rPr>
+        <w:t>Id,</w:t>
+      </w:r>
+      <w:r>
+        <w:rPr>
+          <w:noProof/>
+        </w:rPr>
+        <w:t xml:space="preserve"> </w:t>
+      </w:r>
+      <w:r>
+        <w:rPr>
+          <w:noProof/>
+        </w:rPr>
+        <w:t>Name</w:t>
+      </w:r>
+      <w:r>
+        <w:rPr>
+          <w:noProof/>
+        </w:rPr>
+        <w:t>)</w:t>
+      </w:r>
+    </w:p>
+    <w:p>
+      <w:pPr>
+        <w:pStyle w:val="ListParagraph"/>
+        <w:numPr>
+          <w:ilvl w:val="0"/>
+          <w:numId w:val="42"/>
+        </w:numPr>
+        <w:spacing w:before="0" w:after="200"/>
+        <w:rPr>
+          <w:noProof/>
+          <w:lang w:val="bg-BG"/>
+        </w:rPr>
+      </w:pPr>
+      <w:r>
+        <w:rPr>
+          <w:b/>
+          <w:noProof/>
+        </w:rPr>
+        <w:t xml:space="preserve">Teachers </w:t>
+      </w:r>
+      <w:r>
+        <w:rPr>
+          <w:b/>
+          <w:noProof/>
+        </w:rPr>
+        <w:t xml:space="preserve"> </w:t>
+      </w:r>
+      <w:r>
+        <w:rPr>
+          <w:noProof/>
+        </w:rPr>
+        <w:t>(</w:t>
+      </w:r>
+      <w:r>
+        <w:rPr>
+          <w:noProof/>
+        </w:rPr>
+        <w:t>Id, FirstName, LastName, Age)</w:t>
+      </w:r>
+    </w:p>
+    <w:p>
+      <w:pPr>
+        <w:pStyle w:val="ListParagraph"/>
+        <w:numPr>
+          <w:ilvl w:val="0"/>
+          <w:numId w:val="42"/>
+        </w:numPr>
+        <w:spacing w:before="0" w:after="200"/>
+        <w:rPr>
+          <w:noProof/>
+          <w:lang w:val="bg-BG"/>
+        </w:rPr>
+      </w:pPr>
+      <w:r>
+        <w:rPr>
+          <w:b/>
+          <w:noProof/>
+        </w:rPr>
+        <w:t xml:space="preserve">Students </w:t>
+      </w:r>
+      <w:r>
+        <w:rPr>
+          <w:noProof/>
+        </w:rPr>
+        <w:t>(</w:t>
+      </w:r>
+      <w:r>
+        <w:rPr>
+          <w:noProof/>
+        </w:rPr>
+        <w:t>Id, FirstName, LastName, Age</w:t>
+      </w:r>
+      <w:r>
+        <w:rPr>
+          <w:noProof/>
+        </w:rPr>
+        <w:t>)</w:t>
+      </w:r>
+    </w:p>
+    <w:p>
+      <w:pPr>
+        <w:pStyle w:val="ListParagraph"/>
+        <w:numPr>
+          <w:ilvl w:val="0"/>
+          <w:numId w:val="42"/>
+        </w:numPr>
+        <w:spacing w:before="0" w:after="200"/>
+        <w:rPr>
+          <w:noProof/>
+          <w:lang w:val="bg-BG"/>
+        </w:rPr>
+      </w:pPr>
+      <w:r>
+        <w:rPr>
+          <w:b/>
+          <w:noProof/>
+        </w:rPr>
+        <w:t>Assignments</w:t>
+      </w:r>
+      <w:r>
+        <w:rPr>
+          <w:noProof/>
+        </w:rPr>
+        <w:t xml:space="preserve"> (</w:t>
+      </w:r>
+      <w:r>
+        <w:rPr>
+          <w:noProof/>
+        </w:rPr>
+        <w:t>Id, Name, DeadlineDate, CourseId</w:t>
+      </w:r>
+      <w:r>
+        <w:rPr>
+          <w:noProof/>
+        </w:rPr>
+        <w:t>)</w:t>
+      </w:r>
+    </w:p>
+    <w:p>
+      <w:pPr>
+        <w:pStyle w:val="ListParagraph"/>
+        <w:numPr>
+          <w:ilvl w:val="0"/>
+          <w:numId w:val="42"/>
+        </w:numPr>
+        <w:spacing w:before="0" w:after="200"/>
+        <w:rPr>
+          <w:noProof/>
+          <w:lang w:val="bg-BG"/>
+        </w:rPr>
+      </w:pPr>
+      <w:r>
+        <w:rPr>
+          <w:b/>
+          <w:noProof/>
+        </w:rPr>
+        <w:t>StudentsAssigments</w:t>
+      </w:r>
+      <w:r>
+        <w:rPr>
+          <w:b/>
+          <w:noProof/>
+        </w:rPr>
+        <w:t xml:space="preserve"> </w:t>
+      </w:r>
+      <w:r>
+        <w:rPr>
+          <w:noProof/>
+        </w:rPr>
+        <w:t>(</w:t>
+      </w:r>
+      <w:r>
+        <w:rPr>
+          <w:noProof/>
+        </w:rPr>
+        <w:t>AssignmentId, StudentId, SubmissionDate</w:t>
+      </w:r>
+      <w:r>
+        <w:rPr>
+          <w:noProof/>
+        </w:rPr>
+        <w:t>)</w:t>
+      </w:r>
+    </w:p>
+    <w:p>
+      <w:pPr>
+        <w:pStyle w:val="Heading2"/>
+        <w:numPr>
+          <w:ilvl w:val="0"/>
+          <w:numId w:val="43"/>
+        </w:numPr>
+        <w:rPr>
+          <w:lang w:val="bg-BG"/>
+        </w:rPr>
+      </w:pPr>
+      <w:r>
+        <w:rPr>
+          <w:lang w:val="bg-BG"/>
+        </w:rPr>
+        <w:t>База данни</w:t>
+      </w:r>
+      <w:r>
+        <w:t xml:space="preserve"> </w:t>
+      </w:r>
+      <w:r>
+        <w:t>Company</w:t>
+      </w:r>
+    </w:p>
+    <w:p>
+      <w:pPr>
+        <w:rPr>
+          <w:lang w:val="bg-BG"/>
+        </w:rPr>
+      </w:pPr>
+      <w:r>
+        <w:rPr>
+          <w:lang w:val="bg-BG"/>
+        </w:rPr>
+        <w:t xml:space="preserve">С помощта на </w:t>
+      </w:r>
+      <w:r>
+        <w:rPr>
+          <w:b/>
+          <w:lang w:val="bg-BG"/>
+        </w:rPr>
+        <w:t>SQL заявки</w:t>
+      </w:r>
+      <w:r>
+        <w:rPr>
+          <w:lang w:val="bg-BG"/>
+        </w:rPr>
+        <w:t xml:space="preserve"> създайте база данни </w:t>
+      </w:r>
+      <w:r>
+        <w:rPr>
+          <w:b/>
+        </w:rPr>
+        <w:t xml:space="preserve">Company </w:t>
+      </w:r>
+      <w:r>
+        <w:rPr>
+          <w:lang w:val="bg-BG"/>
+        </w:rPr>
+        <w:t>със следните обекти</w:t>
+      </w:r>
+      <w:r>
+        <w:t>:</w:t>
+      </w:r>
+    </w:p>
+    <w:p>
+      <w:pPr>
+        <w:pStyle w:val="ListParagraph"/>
+        <w:numPr>
+          <w:ilvl w:val="0"/>
+          <w:numId w:val="42"/>
+        </w:numPr>
+        <w:spacing w:before="0" w:after="200"/>
+        <w:rPr>
+          <w:noProof/>
+          <w:lang w:val="bg-BG"/>
+        </w:rPr>
+      </w:pPr>
+      <w:r>
+        <w:rPr>
+          <w:b/>
+          <w:noProof/>
+        </w:rPr>
+        <w:t>Employees</w:t>
+      </w:r>
+      <w:r>
+        <w:rPr>
+          <w:b/>
+          <w:noProof/>
+        </w:rPr>
+        <w:t xml:space="preserve"> </w:t>
+      </w:r>
+      <w:r>
+        <w:rPr>
+          <w:noProof/>
+        </w:rPr>
+        <w:t>(</w:t>
+      </w:r>
+      <w:r>
+        <w:rPr>
+          <w:noProof/>
+        </w:rPr>
+        <w:t>Id, FirstName, LastName, Email, DepartmentId, ManagerId, AddressId</w:t>
+      </w:r>
+      <w:r>
+        <w:rPr>
+          <w:noProof/>
+        </w:rPr>
+        <w:t>)</w:t>
+      </w:r>
+    </w:p>
+    <w:p>
+      <w:pPr>
+        <w:pStyle w:val="ListParagraph"/>
+        <w:numPr>
+          <w:ilvl w:val="0"/>
+          <w:numId w:val="42"/>
+        </w:numPr>
+        <w:spacing w:before="0" w:after="200"/>
+        <w:rPr>
+          <w:noProof/>
+          <w:lang w:val="bg-BG"/>
+        </w:rPr>
+      </w:pPr>
+      <w:r>
+        <w:rPr>
+          <w:b/>
+          <w:noProof/>
+        </w:rPr>
+        <w:t>Departments</w:t>
+      </w:r>
+      <w:r>
+        <w:rPr>
+          <w:b/>
+          <w:noProof/>
+        </w:rPr>
+        <w:t xml:space="preserve"> </w:t>
+      </w:r>
+      <w:r>
+        <w:rPr>
+          <w:b/>
+          <w:noProof/>
+        </w:rPr>
+        <w:t xml:space="preserve"> </w:t>
+      </w:r>
+      <w:r>
+        <w:rPr>
+          <w:noProof/>
+        </w:rPr>
+        <w:t>(</w:t>
+      </w:r>
+      <w:r>
+        <w:rPr>
+          <w:noProof/>
+        </w:rPr>
+        <w:t xml:space="preserve">Id, </w:t>
+      </w:r>
+      <w:r>
+        <w:rPr>
+          <w:noProof/>
+        </w:rPr>
+        <w:t>Name</w:t>
+      </w:r>
+      <w:r>
+        <w:rPr>
+          <w:noProof/>
+        </w:rPr>
+        <w:t>)</w:t>
+      </w:r>
+    </w:p>
+    <w:p>
+      <w:pPr>
+        <w:pStyle w:val="ListParagraph"/>
+        <w:numPr>
+          <w:ilvl w:val="0"/>
+          <w:numId w:val="42"/>
+        </w:numPr>
+        <w:spacing w:before="0" w:after="200"/>
+        <w:rPr>
+          <w:noProof/>
+          <w:lang w:val="bg-BG"/>
+        </w:rPr>
+      </w:pPr>
+      <w:r>
+        <w:rPr>
+          <w:b/>
+          <w:noProof/>
+        </w:rPr>
+        <w:t>Cities</w:t>
+      </w:r>
+      <w:r>
+        <w:rPr>
+          <w:b/>
+          <w:noProof/>
+        </w:rPr>
+        <w:t xml:space="preserve"> </w:t>
+      </w:r>
+      <w:r>
+        <w:rPr>
+          <w:noProof/>
+        </w:rPr>
+        <w:t>(</w:t>
+      </w:r>
+      <w:r>
+        <w:rPr>
+          <w:noProof/>
+        </w:rPr>
+        <w:t xml:space="preserve">Id, </w:t>
+      </w:r>
+      <w:r>
+        <w:rPr>
+          <w:noProof/>
+        </w:rPr>
+        <w:t>Name</w:t>
+      </w:r>
+      <w:r>
+        <w:rPr>
+          <w:noProof/>
+        </w:rPr>
+        <w:t>)</w:t>
+      </w:r>
+    </w:p>
+    <w:p>
+      <w:pPr>
+        <w:pStyle w:val="ListParagraph"/>
+        <w:numPr>
+          <w:ilvl w:val="0"/>
+          <w:numId w:val="42"/>
+        </w:numPr>
+        <w:spacing w:before="0" w:after="200"/>
+        <w:rPr>
+          <w:noProof/>
+          <w:lang w:val="bg-BG"/>
+        </w:rPr>
+      </w:pPr>
+      <w:r>
+        <w:rPr>
+          <w:b/>
+          <w:noProof/>
+        </w:rPr>
+        <w:t>Addresses</w:t>
+      </w:r>
+      <w:r>
+        <w:rPr>
+          <w:noProof/>
+        </w:rPr>
+        <w:t xml:space="preserve"> (</w:t>
+      </w:r>
+      <w:r>
+        <w:rPr>
+          <w:noProof/>
+        </w:rPr>
+        <w:t xml:space="preserve">Id, </w:t>
+      </w:r>
+      <w:r>
+        <w:rPr>
+          <w:noProof/>
+        </w:rPr>
+        <w:t>Name, CityId</w:t>
+      </w:r>
+      <w:r>
+        <w:rPr>
+          <w:noProof/>
+        </w:rPr>
+        <w:t>)</w:t>
+      </w:r>
+    </w:p>
+    <w:p>
+      <w:pPr>
+        <w:spacing w:before="0" w:after="200"/>
+        <w:rPr>
+          <w:b/>
+          <w:noProof/>
+          <w:lang w:val="bg-BG"/>
+        </w:rPr>
+      </w:pPr>
+      <w:r>
+        <w:rPr>
+          <w:b/>
+          <w:noProof/>
+          <w:lang w:val="bg-BG"/>
+        </w:rPr>
+        <w:t>Подсказка</w:t>
+      </w:r>
+      <w:r>
+        <w:rPr>
+          <w:noProof/>
+          <w:lang w:val="bg-BG"/>
+        </w:rPr>
+        <w:t>:</w:t>
+      </w:r>
+      <w:r>
+        <w:rPr>
+          <w:noProof/>
+          <w:lang w:val="bg-BG"/>
+        </w:rPr>
+        <w:t xml:space="preserve"> </w:t>
+      </w:r>
+      <w:r>
+        <w:rPr>
+          <w:b/>
+          <w:noProof/>
+        </w:rPr>
+        <w:t>ManagerId</w:t>
+      </w:r>
+      <w:r>
+        <w:rPr>
+          <w:noProof/>
+        </w:rPr>
+        <w:t xml:space="preserve"> </w:t>
+      </w:r>
+      <w:r>
+        <w:rPr>
+          <w:noProof/>
+          <w:lang w:val="bg-BG"/>
+        </w:rPr>
+        <w:t xml:space="preserve">сочи към </w:t>
+      </w:r>
+      <w:r>
+        <w:rPr>
+          <w:b/>
+          <w:noProof/>
+          <w:lang w:val="bg-BG"/>
+        </w:rPr>
+        <w:t>първичния ключ</w:t>
+      </w:r>
+      <w:r>
+        <w:rPr>
+          <w:noProof/>
+          <w:lang w:val="bg-BG"/>
+        </w:rPr>
+        <w:t xml:space="preserve"> на </w:t>
+      </w:r>
+      <w:r>
+        <w:rPr>
+          <w:b/>
+          <w:noProof/>
+          <w:lang w:val="bg-BG"/>
+        </w:rPr>
+        <w:t>работник</w:t>
+      </w:r>
+      <w:r>
+        <w:rPr>
+          <w:noProof/>
+          <w:lang w:val="bg-BG"/>
+        </w:rPr>
+        <w:t xml:space="preserve">. Мениджърите </w:t>
+      </w:r>
+      <w:r>
+        <w:rPr>
+          <w:b/>
+          <w:noProof/>
+          <w:lang w:val="bg-BG"/>
+        </w:rPr>
+        <w:t>не могат</w:t>
+      </w:r>
+      <w:r>
+        <w:rPr>
+          <w:noProof/>
+          <w:lang w:val="bg-BG"/>
+        </w:rPr>
+        <w:t xml:space="preserve"> да имат свой мениджър. Помислете дали ще направите полето </w:t>
+      </w:r>
+      <w:r>
+        <w:rPr>
+          <w:b/>
+          <w:noProof/>
+        </w:rPr>
+        <w:t>ManagerId</w:t>
+      </w:r>
+      <w:r>
+        <w:rPr>
+          <w:noProof/>
+        </w:rPr>
+        <w:t xml:space="preserve"> </w:t>
+      </w:r>
+      <w:r>
+        <w:rPr>
+          <w:noProof/>
+          <w:lang w:val="bg-BG"/>
+        </w:rPr>
+        <w:t>задължително или не.</w:t>
+      </w:r>
+    </w:p>
+    <w:p>
+      <w:pPr>
+        <w:pStyle w:val="Heading2"/>
+        <w:numPr>
+          <w:ilvl w:val="0"/>
+          <w:numId w:val="43"/>
+        </w:numPr>
+        <w:rPr>
+          <w:lang w:val="bg-BG"/>
+        </w:rPr>
+      </w:pPr>
+      <w:r>
+        <w:rPr>
+          <w:lang w:val="bg-BG"/>
+        </w:rPr>
+        <w:t>База данни</w:t>
+      </w:r>
+      <w:r>
+        <w:t xml:space="preserve"> </w:t>
+      </w:r>
+      <w:r>
+        <w:t>Library</w:t>
+      </w:r>
+    </w:p>
+    <w:p>
+      <w:pPr>
+        <w:rPr>
+          <w:lang w:val="bg-BG"/>
+        </w:rPr>
+      </w:pPr>
+      <w:r>
+        <w:rPr>
+          <w:lang w:val="bg-BG"/>
+        </w:rPr>
+        <w:t xml:space="preserve">С помощта на </w:t>
+      </w:r>
+      <w:r>
+        <w:rPr>
+          <w:b/>
+          <w:lang w:val="bg-BG"/>
+        </w:rPr>
+        <w:t>SQL заявки</w:t>
+      </w:r>
+      <w:r>
+        <w:rPr>
+          <w:lang w:val="bg-BG"/>
+        </w:rPr>
+        <w:t xml:space="preserve"> създайте база данни </w:t>
+      </w:r>
+      <w:r>
+        <w:rPr>
+          <w:b/>
+        </w:rPr>
+        <w:t xml:space="preserve">Library </w:t>
+      </w:r>
+      <w:r>
+        <w:rPr>
+          <w:lang w:val="bg-BG"/>
+        </w:rPr>
+        <w:t>със следните обекти</w:t>
+      </w:r>
+      <w:r>
+        <w:t>:</w:t>
+      </w:r>
+    </w:p>
+    <w:p>
+      <w:pPr>
+        <w:pStyle w:val="ListParagraph"/>
+        <w:numPr>
+          <w:ilvl w:val="0"/>
+          <w:numId w:val="42"/>
+        </w:numPr>
+        <w:spacing w:before="0" w:after="200"/>
+        <w:rPr>
+          <w:noProof/>
+          <w:lang w:val="bg-BG"/>
+        </w:rPr>
+      </w:pPr>
+      <w:r>
+        <w:rPr>
+          <w:b/>
+          <w:noProof/>
+        </w:rPr>
+        <w:t>Authors</w:t>
+      </w:r>
+      <w:r>
+        <w:rPr>
+          <w:b/>
+          <w:noProof/>
+        </w:rPr>
+        <w:t xml:space="preserve"> </w:t>
+      </w:r>
+      <w:r>
+        <w:rPr>
+          <w:noProof/>
+        </w:rPr>
+        <w:t>(</w:t>
+      </w:r>
+      <w:r>
+        <w:rPr>
+          <w:noProof/>
+        </w:rPr>
+        <w:t>Id, FirstName, LastName, Birthday, Nationality</w:t>
+      </w:r>
+      <w:r>
+        <w:rPr>
+          <w:noProof/>
+        </w:rPr>
+        <w:t>)</w:t>
+      </w:r>
+    </w:p>
+    <w:p>
+      <w:pPr>
+        <w:pStyle w:val="ListParagraph"/>
+        <w:numPr>
+          <w:ilvl w:val="0"/>
+          <w:numId w:val="42"/>
+        </w:numPr>
+        <w:spacing w:before="0" w:after="200"/>
+        <w:rPr>
+          <w:noProof/>
+          <w:lang w:val="bg-BG"/>
+        </w:rPr>
+      </w:pPr>
+      <w:r>
+        <w:rPr>
+          <w:b/>
+          <w:noProof/>
+        </w:rPr>
+        <w:t xml:space="preserve">Books </w:t>
+      </w:r>
+      <w:r>
+        <w:rPr>
+          <w:b/>
+          <w:noProof/>
+        </w:rPr>
+        <w:t xml:space="preserve"> </w:t>
+      </w:r>
+      <w:r>
+        <w:rPr>
+          <w:noProof/>
+        </w:rPr>
+        <w:t>(</w:t>
+      </w:r>
+      <w:r>
+        <w:rPr>
+          <w:noProof/>
+        </w:rPr>
+        <w:t>Id, Title, PublicationYear, AuthorId, GenreId)</w:t>
+      </w:r>
+    </w:p>
+    <w:p>
+      <w:pPr>
+        <w:pStyle w:val="ListParagraph"/>
+        <w:numPr>
+          <w:ilvl w:val="0"/>
+          <w:numId w:val="42"/>
+        </w:numPr>
+        <w:spacing w:before="0" w:after="200"/>
+        <w:rPr>
+          <w:noProof/>
+          <w:lang w:val="bg-BG"/>
+        </w:rPr>
+      </w:pPr>
+      <w:r>
+        <w:rPr>
+          <w:b/>
+          <w:noProof/>
+        </w:rPr>
+        <w:t xml:space="preserve">Genres </w:t>
+      </w:r>
+      <w:r>
+        <w:rPr>
+          <w:noProof/>
+        </w:rPr>
+        <w:t>(</w:t>
+      </w:r>
+      <w:r>
+        <w:rPr>
+          <w:noProof/>
+        </w:rPr>
+        <w:t>Id, Name, Description</w:t>
+      </w:r>
+      <w:r>
+        <w:rPr>
+          <w:noProof/>
+        </w:rPr>
+        <w:t>)</w:t>
+      </w:r>
+    </w:p>
+    <w:p>
+      <w:pPr>
+        <w:pStyle w:val="ListParagraph"/>
+        <w:numPr>
+          <w:ilvl w:val="0"/>
+          <w:numId w:val="42"/>
+        </w:numPr>
+        <w:spacing w:before="0" w:after="200"/>
+        <w:rPr>
+          <w:noProof/>
+          <w:lang w:val="bg-BG"/>
+        </w:rPr>
+      </w:pPr>
+      <w:r>
+        <w:rPr>
+          <w:b/>
+          <w:noProof/>
+        </w:rPr>
+        <w:t>Readers</w:t>
+      </w:r>
+      <w:r>
+        <w:rPr>
+          <w:noProof/>
+        </w:rPr>
+        <w:t xml:space="preserve"> (</w:t>
+      </w:r>
+      <w:r>
+        <w:rPr>
+          <w:noProof/>
+        </w:rPr>
+        <w:t>Id, FirstName, LastName, Email, PhoneNumber</w:t>
+      </w:r>
+      <w:r>
+        <w:rPr>
+          <w:noProof/>
+        </w:rPr>
+        <w:t>)</w:t>
+      </w:r>
+    </w:p>
+    <w:p>
+      <w:pPr>
+        <w:pStyle w:val="ListParagraph"/>
+        <w:numPr>
+          <w:ilvl w:val="0"/>
+          <w:numId w:val="42"/>
+        </w:numPr>
+        <w:spacing w:before="0" w:after="200"/>
+        <w:rPr>
+          <w:noProof/>
+          <w:lang w:val="bg-BG"/>
+        </w:rPr>
+      </w:pPr>
+      <w:r>
+        <w:rPr>
+          <w:b/>
+          <w:noProof/>
+        </w:rPr>
+        <w:t xml:space="preserve">Loans </w:t>
+      </w:r>
+      <w:r>
+        <w:rPr>
+          <w:noProof/>
+        </w:rPr>
+        <w:t>(Id, ReaderId, BookId, StartDate, EndDate)</w:t>
+      </w:r>
+    </w:p>
+    <w:p>
+      <w:pPr>
+        <w:pStyle w:val="ListParagraph"/>
+        <w:numPr>
+          <w:ilvl w:val="0"/>
+          <w:numId w:val="42"/>
+        </w:numPr>
+        <w:spacing w:before="0" w:after="200"/>
+        <w:rPr>
+          <w:noProof/>
+          <w:lang w:val="bg-BG"/>
+        </w:rPr>
+      </w:pPr>
+      <w:r>
+        <w:rPr>
+          <w:b/>
+          <w:noProof/>
+        </w:rPr>
+        <w:t xml:space="preserve">Reservations </w:t>
+      </w:r>
+      <w:r>
+        <w:rPr>
+          <w:noProof/>
+        </w:rPr>
+        <w:t>(Id, ReaderId, BookId, ReservationDate, PickupDate, Notes)</w:t>
+      </w:r>
+    </w:p>
+    <w:p>
+      <w:pPr>
+        <w:pStyle w:val="Heading2"/>
+        <w:numPr>
+          <w:ilvl w:val="0"/>
+          <w:numId w:val="43"/>
+        </w:numPr>
+        <w:rPr>
+          <w:lang w:val="bg-BG"/>
+        </w:rPr>
+      </w:pPr>
+      <w:r>
+        <w:rPr>
+          <w:lang w:val="bg-BG"/>
+        </w:rPr>
+        <w:t>База данни</w:t>
+      </w:r>
+      <w:r>
+        <w:t xml:space="preserve"> </w:t>
+      </w:r>
+      <w:r>
+        <w:t>Sales</w:t>
+      </w:r>
+    </w:p>
+    <w:p>
+      <w:pPr>
+        <w:rPr>
+          <w:lang w:val="bg-BG"/>
+        </w:rPr>
+      </w:pPr>
+      <w:r>
+        <w:rPr>
+          <w:lang w:val="bg-BG"/>
+        </w:rPr>
+        <w:t xml:space="preserve">С помощта на </w:t>
+      </w:r>
+      <w:r>
+        <w:rPr>
+          <w:b/>
+          <w:lang w:val="bg-BG"/>
+        </w:rPr>
+        <w:t>SQL заявки</w:t>
+      </w:r>
+      <w:r>
+        <w:rPr>
+          <w:lang w:val="bg-BG"/>
+        </w:rPr>
+        <w:t xml:space="preserve"> създайте база данни </w:t>
+      </w:r>
+      <w:r>
+        <w:rPr>
+          <w:b/>
+        </w:rPr>
+        <w:t xml:space="preserve">Sales </w:t>
+      </w:r>
+      <w:r>
+        <w:rPr>
+          <w:lang w:val="bg-BG"/>
+        </w:rPr>
+        <w:t>със следните обекти</w:t>
+      </w:r>
+      <w:r>
+        <w:t>:</w:t>
+      </w:r>
+    </w:p>
+    <w:p>
+      <w:pPr>
+        <w:pStyle w:val="ListParagraph"/>
+        <w:numPr>
+          <w:ilvl w:val="0"/>
+          <w:numId w:val="42"/>
+        </w:numPr>
+        <w:spacing w:before="0" w:after="200"/>
+        <w:rPr>
+          <w:noProof/>
+          <w:lang w:val="bg-BG"/>
+        </w:rPr>
+      </w:pPr>
+      <w:r>
+        <w:rPr>
+          <w:b/>
+          <w:noProof/>
+        </w:rPr>
+        <w:lastRenderedPageBreak/>
+        <w:t>Users</w:t>
+      </w:r>
+      <w:r>
+        <w:rPr>
+          <w:b/>
+          <w:noProof/>
+        </w:rPr>
+        <w:t xml:space="preserve"> </w:t>
+      </w:r>
+      <w:r>
+        <w:rPr>
+          <w:noProof/>
+        </w:rPr>
+        <w:t>(</w:t>
+      </w:r>
+      <w:r>
+        <w:rPr>
+          <w:noProof/>
+        </w:rPr>
+        <w:t xml:space="preserve">Id, FirstName, LastName, </w:t>
+      </w:r>
+      <w:r>
+        <w:rPr>
+          <w:noProof/>
+        </w:rPr>
+        <w:t>Email, PhoneNumber</w:t>
+      </w:r>
+      <w:r>
+        <w:rPr>
+          <w:noProof/>
+        </w:rPr>
+        <w:t>)</w:t>
+      </w:r>
+    </w:p>
+    <w:p>
+      <w:pPr>
+        <w:pStyle w:val="ListParagraph"/>
+        <w:numPr>
+          <w:ilvl w:val="0"/>
+          <w:numId w:val="42"/>
+        </w:numPr>
+        <w:spacing w:before="0" w:after="200"/>
+        <w:rPr>
+          <w:noProof/>
+          <w:lang w:val="bg-BG"/>
+        </w:rPr>
+      </w:pPr>
+      <w:r>
+        <w:rPr>
+          <w:b/>
+          <w:noProof/>
+        </w:rPr>
+        <w:t>Products</w:t>
+      </w:r>
+      <w:r>
+        <w:rPr>
+          <w:b/>
+          <w:noProof/>
+        </w:rPr>
+        <w:t xml:space="preserve"> </w:t>
+      </w:r>
+      <w:r>
+        <w:rPr>
+          <w:b/>
+          <w:noProof/>
+        </w:rPr>
+        <w:t xml:space="preserve"> </w:t>
+      </w:r>
+      <w:r>
+        <w:rPr>
+          <w:noProof/>
+        </w:rPr>
+        <w:t>(</w:t>
+      </w:r>
+      <w:r>
+        <w:rPr>
+          <w:noProof/>
+        </w:rPr>
+        <w:t xml:space="preserve">Id, </w:t>
+      </w:r>
+      <w:r>
+        <w:rPr>
+          <w:noProof/>
+        </w:rPr>
+        <w:t>Name, Description, Price, StockQuantity</w:t>
+      </w:r>
+      <w:r>
+        <w:rPr>
+          <w:noProof/>
+        </w:rPr>
+        <w:t>)</w:t>
+      </w:r>
+    </w:p>
+    <w:p>
+      <w:pPr>
+        <w:pStyle w:val="ListParagraph"/>
+        <w:numPr>
+          <w:ilvl w:val="0"/>
+          <w:numId w:val="42"/>
+        </w:numPr>
+        <w:spacing w:before="0" w:after="200"/>
+        <w:rPr>
+          <w:noProof/>
+          <w:lang w:val="bg-BG"/>
+        </w:rPr>
+      </w:pPr>
+      <w:r>
+        <w:rPr>
+          <w:b/>
+          <w:noProof/>
+        </w:rPr>
+        <w:t>Categories</w:t>
+      </w:r>
+      <w:r>
+        <w:rPr>
+          <w:b/>
+          <w:noProof/>
+        </w:rPr>
+        <w:t xml:space="preserve"> </w:t>
+      </w:r>
+      <w:r>
+        <w:rPr>
+          <w:noProof/>
+        </w:rPr>
+        <w:t>(</w:t>
+      </w:r>
+      <w:r>
+        <w:rPr>
+          <w:noProof/>
+        </w:rPr>
+        <w:t>Id, Name, Description</w:t>
+      </w:r>
+      <w:r>
+        <w:rPr>
+          <w:noProof/>
+        </w:rPr>
+        <w:t>)</w:t>
+      </w:r>
+    </w:p>
+    <w:p>
+      <w:pPr>
+        <w:pStyle w:val="ListParagraph"/>
+        <w:numPr>
+          <w:ilvl w:val="0"/>
+          <w:numId w:val="42"/>
+        </w:numPr>
+        <w:spacing w:before="0" w:after="200"/>
+        <w:rPr>
+          <w:noProof/>
+          <w:lang w:val="bg-BG"/>
+        </w:rPr>
+      </w:pPr>
+      <w:r>
+        <w:rPr>
+          <w:b/>
+          <w:noProof/>
+        </w:rPr>
+        <w:t>ProductsCategories</w:t>
+      </w:r>
+      <w:r>
+        <w:rPr>
+          <w:noProof/>
+        </w:rPr>
+        <w:t xml:space="preserve"> (</w:t>
+      </w:r>
+      <w:r>
+        <w:rPr>
+          <w:noProof/>
+        </w:rPr>
+        <w:t>Id, ProductId, CategoryId</w:t>
+      </w:r>
+      <w:r>
+        <w:rPr>
+          <w:noProof/>
+        </w:rPr>
+        <w:t>)</w:t>
+      </w:r>
+    </w:p>
+    <w:p>
+      <w:pPr>
+        <w:pStyle w:val="ListParagraph"/>
+        <w:numPr>
+          <w:ilvl w:val="0"/>
+          <w:numId w:val="42"/>
+        </w:numPr>
+        <w:spacing w:before="0" w:after="200"/>
+        <w:rPr>
+          <w:noProof/>
+          <w:lang w:val="bg-BG"/>
+        </w:rPr>
+      </w:pPr>
+      <w:r>
+        <w:rPr>
+          <w:b/>
+          <w:noProof/>
+        </w:rPr>
+        <w:t>Orders</w:t>
+      </w:r>
+      <w:r>
+        <w:rPr>
+          <w:b/>
+          <w:noProof/>
+        </w:rPr>
+        <w:t xml:space="preserve"> </w:t>
+      </w:r>
+      <w:r>
+        <w:rPr>
+          <w:noProof/>
+        </w:rPr>
+        <w:t xml:space="preserve">(Id, </w:t>
+      </w:r>
+      <w:r>
+        <w:rPr>
+          <w:noProof/>
+        </w:rPr>
+        <w:t>UserId, OrderDate, TotalAmount, ShippingAddress</w:t>
+      </w:r>
+      <w:r>
+        <w:rPr>
+          <w:noProof/>
+        </w:rPr>
+        <w:t>)</w:t>
+      </w:r>
+    </w:p>
+    <w:p>
+      <w:pPr>
+        <w:pStyle w:val="ListParagraph"/>
+        <w:numPr>
+          <w:ilvl w:val="0"/>
+          <w:numId w:val="42"/>
+        </w:numPr>
+        <w:spacing w:before="0" w:after="200"/>
+        <w:rPr>
+          <w:noProof/>
+          <w:lang w:val="bg-BG"/>
+        </w:rPr>
+      </w:pPr>
+      <w:r>
+        <w:rPr>
+          <w:b/>
+          <w:noProof/>
+        </w:rPr>
+        <w:t>OrderItems</w:t>
+      </w:r>
+      <w:r>
+        <w:rPr>
+          <w:b/>
+          <w:noProof/>
+        </w:rPr>
+        <w:t xml:space="preserve"> </w:t>
+      </w:r>
+      <w:r>
+        <w:rPr>
+          <w:noProof/>
+        </w:rPr>
+        <w:t>(Id,</w:t>
+      </w:r>
+      <w:r>
+        <w:rPr>
+          <w:noProof/>
+        </w:rPr>
+        <w:t xml:space="preserve"> ProductId, Quantity, Subtotal</w:t>
+      </w:r>
+      <w:r>
+        <w:rPr>
+          <w:noProof/>
+        </w:rPr>
+        <w:t>)</w:t>
+      </w:r>
+    </w:p>
+    <w:p>
+      <w:pPr>
+        <w:pStyle w:val="ListParagraph"/>
+        <w:numPr>
+          <w:ilvl w:val="0"/>
+          <w:numId w:val="42"/>
+        </w:numPr>
+        <w:spacing w:before="0" w:after="200"/>
+        <w:rPr>
+          <w:noProof/>
+          <w:lang w:val="bg-BG"/>
+        </w:rPr>
+      </w:pPr>
+      <w:r>
+        <w:rPr>
+          <w:b/>
+          <w:noProof/>
+        </w:rPr>
+        <w:t xml:space="preserve">Reviews </w:t>
+      </w:r>
+      <w:r>
+        <w:rPr>
+          <w:noProof/>
+        </w:rPr>
+        <w:t>(Id, ProductId, UserId, Rating, Comment)</w:t>
+      </w:r>
+    </w:p>
+    <w:p>
+      <w:pPr>
+        <w:pStyle w:val="ListParagraph"/>
+        <w:numPr>
+          <w:ilvl w:val="0"/>
+          <w:numId w:val="42"/>
+        </w:numPr>
+        <w:spacing w:before="0" w:after="200"/>
+        <w:rPr>
+          <w:noProof/>
+          <w:lang w:val="bg-BG"/>
+        </w:rPr>
+      </w:pPr>
+      <w:r>
+        <w:rPr>
+          <w:b/>
+          <w:noProof/>
+        </w:rPr>
+        <w:t xml:space="preserve">Wishlists </w:t>
+      </w:r>
+      <w:r>
+        <w:rPr>
+          <w:noProof/>
+        </w:rPr>
+        <w:t>(Id, UserId)</w:t>
+      </w:r>
+    </w:p>
+    <w:p>
+      <w:pPr>
+        <w:pStyle w:val="ListParagraph"/>
+        <w:numPr>
+          <w:ilvl w:val="0"/>
+          <w:numId w:val="42"/>
+        </w:numPr>
+        <w:spacing w:before="0" w:after="200"/>
+        <w:rPr>
+          <w:noProof/>
+          <w:lang w:val="bg-BG"/>
+        </w:rPr>
+      </w:pPr>
+      <w:r>
+        <w:rPr>
+          <w:b/>
+          <w:noProof/>
+        </w:rPr>
+        <w:t>Wishlists</w:t>
+      </w:r>
+      <w:r>
+        <w:rPr>
+          <w:b/>
+          <w:noProof/>
+        </w:rPr>
+        <w:t>Products</w:t>
+      </w:r>
+      <w:r>
+        <w:rPr>
+          <w:b/>
+          <w:noProof/>
+        </w:rPr>
+        <w:t xml:space="preserve"> </w:t>
+      </w:r>
+      <w:r>
+        <w:rPr>
+          <w:noProof/>
+        </w:rPr>
+        <w:t>(WishlistId, ProductId)</w:t>
+      </w:r>
+      <w:r>
+        <w:rPr>
+          <w:noProof/>
+          <w:lang w:val="bg-BG"/>
+        </w:rPr>
+        <w:t xml:space="preserve"> </w:t>
+      </w:r>
+    </w:p>
+    <w:p>
+      <w:pPr>
+        <w:pStyle w:val="Heading2"/>
+        <w:numPr>
+          <w:ilvl w:val="0"/>
+          <w:numId w:val="43"/>
+        </w:numPr>
+        <w:rPr>
+          <w:lang w:val="bg-BG"/>
+        </w:rPr>
+      </w:pPr>
+      <w:r>
+        <w:rPr>
+          <w:lang w:val="bg-BG"/>
+        </w:rPr>
+        <w:t>База данни</w:t>
+      </w:r>
+      <w:r>
+        <w:t xml:space="preserve"> </w:t>
+      </w:r>
+      <w:r>
+        <w:t>HealthcareSystem</w:t>
+      </w:r>
+    </w:p>
+    <w:p>
+      <w:pPr>
+        <w:rPr>
+          <w:lang w:val="bg-BG"/>
+        </w:rPr>
+      </w:pPr>
+      <w:r>
+        <w:rPr>
+          <w:lang w:val="bg-BG"/>
+        </w:rPr>
+        <w:t xml:space="preserve">С помощта на </w:t>
+      </w:r>
+      <w:r>
+        <w:rPr>
+          <w:b/>
+          <w:lang w:val="bg-BG"/>
+        </w:rPr>
+        <w:t>SQL заявки</w:t>
+      </w:r>
+      <w:r>
+        <w:rPr>
+          <w:lang w:val="bg-BG"/>
+        </w:rPr>
+        <w:t xml:space="preserve"> създайте база данни </w:t>
+      </w:r>
+      <w:r>
+        <w:rPr>
+          <w:b/>
+        </w:rPr>
+        <w:t xml:space="preserve">HealthcareSystem </w:t>
+      </w:r>
+      <w:r>
+        <w:rPr>
+          <w:lang w:val="bg-BG"/>
+        </w:rPr>
+        <w:t>със следните обекти</w:t>
+      </w:r>
+      <w:r>
+        <w:t>:</w:t>
+      </w:r>
+    </w:p>
+    <w:p>
+      <w:pPr>
+        <w:pStyle w:val="ListParagraph"/>
+        <w:numPr>
+          <w:ilvl w:val="0"/>
+          <w:numId w:val="42"/>
+        </w:numPr>
+        <w:spacing w:before="0" w:after="200"/>
+        <w:rPr>
+          <w:noProof/>
+          <w:lang w:val="bg-BG"/>
+        </w:rPr>
+      </w:pPr>
+      <w:r>
+        <w:rPr>
+          <w:b/>
+          <w:noProof/>
+        </w:rPr>
+        <w:t>Patients</w:t>
+      </w:r>
+      <w:r>
+        <w:rPr>
+          <w:b/>
+          <w:noProof/>
+        </w:rPr>
+        <w:t xml:space="preserve"> </w:t>
+      </w:r>
+      <w:r>
+        <w:rPr>
+          <w:noProof/>
+        </w:rPr>
+        <w:t>(</w:t>
+      </w:r>
+      <w:r>
+        <w:rPr>
+          <w:noProof/>
+        </w:rPr>
+        <w:t>Id, FirstName, LastName, Gender, BirthDate, PhoneNumber, Address</w:t>
+      </w:r>
+      <w:r>
+        <w:rPr>
+          <w:noProof/>
+        </w:rPr>
+        <w:t>)</w:t>
+      </w:r>
+    </w:p>
+    <w:p>
+      <w:pPr>
+        <w:pStyle w:val="ListParagraph"/>
+        <w:numPr>
+          <w:ilvl w:val="0"/>
+          <w:numId w:val="42"/>
+        </w:numPr>
+        <w:spacing w:before="0" w:after="200"/>
+        <w:rPr>
+          <w:noProof/>
+          <w:lang w:val="bg-BG"/>
+        </w:rPr>
+      </w:pPr>
+      <w:r>
+        <w:rPr>
+          <w:b/>
+          <w:noProof/>
+        </w:rPr>
+        <w:t xml:space="preserve">Doctors </w:t>
+      </w:r>
+      <w:r>
+        <w:rPr>
+          <w:b/>
+          <w:noProof/>
+        </w:rPr>
+        <w:t xml:space="preserve"> </w:t>
+      </w:r>
+      <w:r>
+        <w:rPr>
+          <w:noProof/>
+        </w:rPr>
+        <w:t>(</w:t>
+      </w:r>
+      <w:r>
+        <w:rPr>
+          <w:noProof/>
+        </w:rPr>
+        <w:t xml:space="preserve">Id, FirstName, LastName, </w:t>
+      </w:r>
+      <w:r>
+        <w:rPr>
+          <w:noProof/>
+        </w:rPr>
+        <w:t xml:space="preserve"> </w:t>
+      </w:r>
+      <w:r>
+        <w:rPr>
+          <w:noProof/>
+        </w:rPr>
+        <w:t>Specialty</w:t>
+      </w:r>
+      <w:r>
+        <w:rPr>
+          <w:noProof/>
+        </w:rPr>
+        <w:t>Id</w:t>
+      </w:r>
+      <w:r>
+        <w:rPr>
+          <w:noProof/>
+        </w:rPr>
+        <w:t>, PhoneNumber, Email)</w:t>
+      </w:r>
+    </w:p>
+    <w:p>
+      <w:pPr>
+        <w:pStyle w:val="ListParagraph"/>
+        <w:numPr>
+          <w:ilvl w:val="0"/>
+          <w:numId w:val="42"/>
+        </w:numPr>
+        <w:spacing w:before="0" w:after="200"/>
+        <w:rPr>
+          <w:noProof/>
+          <w:lang w:val="bg-BG"/>
+        </w:rPr>
+      </w:pPr>
+      <w:r>
+        <w:rPr>
+          <w:b/>
+          <w:noProof/>
+        </w:rPr>
+        <w:t xml:space="preserve">Specialties </w:t>
+      </w:r>
+      <w:r>
+        <w:rPr>
+          <w:noProof/>
+        </w:rPr>
+        <w:t>(Id, Name, Description)</w:t>
+      </w:r>
+    </w:p>
+    <w:p>
+      <w:pPr>
+        <w:pStyle w:val="ListParagraph"/>
+        <w:numPr>
+          <w:ilvl w:val="0"/>
+          <w:numId w:val="42"/>
+        </w:numPr>
+        <w:spacing w:before="0" w:after="200"/>
+        <w:rPr>
+          <w:noProof/>
+          <w:lang w:val="bg-BG"/>
+        </w:rPr>
+      </w:pPr>
+      <w:r>
+        <w:rPr>
+          <w:b/>
+          <w:noProof/>
+        </w:rPr>
+        <w:t xml:space="preserve">Appointments </w:t>
+      </w:r>
+      <w:r>
+        <w:rPr>
+          <w:noProof/>
+        </w:rPr>
+        <w:t>(</w:t>
+      </w:r>
+      <w:r>
+        <w:rPr>
+          <w:noProof/>
+        </w:rPr>
+        <w:t>Id, PatientId, DoctorId, Date, StartTime, EndTime</w:t>
+      </w:r>
+      <w:r>
+        <w:rPr>
+          <w:noProof/>
+        </w:rPr>
+        <w:t>)</w:t>
+      </w:r>
+    </w:p>
+    <w:p>
+      <w:pPr>
+        <w:pStyle w:val="ListParagraph"/>
+        <w:numPr>
+          <w:ilvl w:val="0"/>
+          <w:numId w:val="42"/>
+        </w:numPr>
+        <w:spacing w:before="0" w:after="200"/>
+        <w:rPr>
+          <w:noProof/>
+          <w:lang w:val="bg-BG"/>
+        </w:rPr>
+      </w:pPr>
+      <w:r>
+        <w:rPr>
+          <w:b/>
+          <w:noProof/>
+        </w:rPr>
+        <w:t>MedicalRecords</w:t>
+      </w:r>
+      <w:r>
+        <w:rPr>
+          <w:noProof/>
+        </w:rPr>
+        <w:t xml:space="preserve"> (</w:t>
+      </w:r>
+      <w:r>
+        <w:rPr>
+          <w:noProof/>
+        </w:rPr>
+        <w:t xml:space="preserve">Id, </w:t>
+      </w:r>
+      <w:r>
+        <w:rPr>
+          <w:noProof/>
+        </w:rPr>
+        <w:t>PatientId, DoctorId, Date, Diagnosis, Prescription, Notes</w:t>
+      </w:r>
+      <w:r>
+        <w:rPr>
+          <w:noProof/>
+        </w:rPr>
+        <w:t>)</w:t>
+      </w:r>
+    </w:p>
+    <w:p>
+      <w:pPr>
+        <w:pStyle w:val="ListParagraph"/>
+        <w:numPr>
+          <w:ilvl w:val="0"/>
+          <w:numId w:val="42"/>
+        </w:numPr>
+        <w:spacing w:before="0" w:after="200"/>
+        <w:rPr>
+          <w:noProof/>
+          <w:lang w:val="bg-BG"/>
+        </w:rPr>
+      </w:pPr>
+      <w:r>
+        <w:rPr>
+          <w:b/>
+          <w:noProof/>
+        </w:rPr>
+        <w:t>Payments</w:t>
+      </w:r>
+      <w:r>
+        <w:rPr>
+          <w:b/>
+          <w:noProof/>
+        </w:rPr>
+        <w:t xml:space="preserve"> </w:t>
+      </w:r>
+      <w:r>
+        <w:rPr>
+          <w:noProof/>
+        </w:rPr>
+        <w:t xml:space="preserve">(Id, </w:t>
+      </w:r>
+      <w:r>
+        <w:rPr>
+          <w:noProof/>
+        </w:rPr>
+        <w:t>PatientId, Amount, Date, PaymentMethod</w:t>
+      </w:r>
+      <w:r>
+        <w:rPr>
+          <w:noProof/>
+        </w:rPr>
+        <w:t>)</w:t>
+      </w:r>
+    </w:p>
+    <w:p>
+      <w:pPr>
+        <w:pStyle w:val="Heading2"/>
+        <w:numPr>
+          <w:ilvl w:val="0"/>
+          <w:numId w:val="43"/>
+        </w:numPr>
+        <w:rPr>
+          <w:lang w:val="bg-BG"/>
+        </w:rPr>
+      </w:pPr>
+      <w:r>
+        <w:rPr>
+          <w:lang w:val="bg-BG"/>
+        </w:rPr>
+        <w:t>База данни</w:t>
+      </w:r>
+      <w:r>
+        <w:t xml:space="preserve"> </w:t>
+      </w:r>
+      <w:r>
+        <w:t>SocialNetwork</w:t>
+      </w:r>
+    </w:p>
+    <w:p>
+      <w:pPr>
+        <w:rPr>
+          <w:lang w:val="bg-BG"/>
+        </w:rPr>
+      </w:pPr>
+      <w:r>
+        <w:rPr>
+          <w:lang w:val="bg-BG"/>
+        </w:rPr>
+        <w:t xml:space="preserve">С помощта на </w:t>
+      </w:r>
+      <w:r>
+        <w:rPr>
+          <w:b/>
+          <w:lang w:val="bg-BG"/>
+        </w:rPr>
+        <w:t>SQL заявки</w:t>
+      </w:r>
+      <w:r>
+        <w:rPr>
+          <w:lang w:val="bg-BG"/>
+        </w:rPr>
+        <w:t xml:space="preserve"> създайте база данни </w:t>
+      </w:r>
+      <w:r>
+        <w:rPr>
+          <w:b/>
+        </w:rPr>
+        <w:t>SocialNetwork</w:t>
+      </w:r>
+      <w:r>
+        <w:rPr>
+          <w:lang w:val="bg-BG"/>
+        </w:rPr>
+        <w:t xml:space="preserve"> със следните обекти</w:t>
+      </w:r>
+      <w:r>
+        <w:t>:</w:t>
+      </w:r>
+    </w:p>
+    <w:p>
+      <w:pPr>
+        <w:pStyle w:val="ListParagraph"/>
+        <w:numPr>
+          <w:ilvl w:val="0"/>
+          <w:numId w:val="42"/>
+        </w:numPr>
+        <w:spacing w:before="0" w:after="200"/>
+        <w:rPr>
+          <w:noProof/>
+          <w:lang w:val="bg-BG"/>
+        </w:rPr>
+      </w:pPr>
+      <w:r>
+        <w:rPr>
+          <w:b/>
+          <w:noProof/>
+        </w:rPr>
+        <w:t>Users</w:t>
+      </w:r>
+      <w:r>
+        <w:rPr>
+          <w:b/>
+          <w:noProof/>
+        </w:rPr>
+        <w:t xml:space="preserve"> </w:t>
+      </w:r>
+      <w:r>
+        <w:rPr>
+          <w:noProof/>
+        </w:rPr>
+        <w:t>(</w:t>
+      </w:r>
+      <w:r>
+        <w:rPr>
+          <w:noProof/>
+        </w:rPr>
+        <w:t>Id, FirstName, LastName, Gender, BirthDate, PhoneNumber</w:t>
+      </w:r>
+      <w:r>
+        <w:rPr>
+          <w:noProof/>
+        </w:rPr>
+        <w:t>)</w:t>
+      </w:r>
+    </w:p>
+    <w:p>
+      <w:pPr>
+        <w:pStyle w:val="ListParagraph"/>
+        <w:numPr>
+          <w:ilvl w:val="0"/>
+          <w:numId w:val="42"/>
+        </w:numPr>
+        <w:spacing w:before="0" w:after="200"/>
+        <w:rPr>
+          <w:noProof/>
+          <w:lang w:val="bg-BG"/>
+        </w:rPr>
+      </w:pPr>
+      <w:r>
+        <w:rPr>
+          <w:b/>
+          <w:noProof/>
+        </w:rPr>
+        <w:t xml:space="preserve">Posts </w:t>
+      </w:r>
+      <w:r>
+        <w:rPr>
+          <w:b/>
+          <w:noProof/>
+        </w:rPr>
+        <w:t xml:space="preserve"> </w:t>
+      </w:r>
+      <w:r>
+        <w:rPr>
+          <w:noProof/>
+        </w:rPr>
+        <w:t>(</w:t>
+      </w:r>
+      <w:r>
+        <w:rPr>
+          <w:noProof/>
+        </w:rPr>
+        <w:t>Id, UserId, Text, Date, Likes)</w:t>
+      </w:r>
+    </w:p>
+    <w:p>
+      <w:pPr>
+        <w:pStyle w:val="ListParagraph"/>
+        <w:numPr>
+          <w:ilvl w:val="0"/>
+          <w:numId w:val="42"/>
+        </w:numPr>
+        <w:spacing w:before="0" w:after="200"/>
+        <w:rPr>
+          <w:noProof/>
+          <w:lang w:val="bg-BG"/>
+        </w:rPr>
+      </w:pPr>
+      <w:r>
+        <w:rPr>
+          <w:b/>
+          <w:noProof/>
+        </w:rPr>
+        <w:t xml:space="preserve">Comments </w:t>
+      </w:r>
+      <w:r>
+        <w:rPr>
+          <w:noProof/>
+        </w:rPr>
+        <w:t>(Id, UserId, PostId, Text , Date)</w:t>
+      </w:r>
+    </w:p>
+    <w:p>
+      <w:pPr>
+        <w:pStyle w:val="ListParagraph"/>
+        <w:numPr>
+          <w:ilvl w:val="0"/>
+          <w:numId w:val="42"/>
+        </w:numPr>
+        <w:spacing w:before="0" w:after="200"/>
+        <w:rPr>
+          <w:noProof/>
+          <w:lang w:val="bg-BG"/>
+        </w:rPr>
+      </w:pPr>
+      <w:r>
+        <w:rPr>
+          <w:b/>
+          <w:noProof/>
+        </w:rPr>
+        <w:t>Likes</w:t>
+      </w:r>
+      <w:r>
+        <w:rPr>
+          <w:noProof/>
+        </w:rPr>
+        <w:t xml:space="preserve"> (</w:t>
+      </w:r>
+      <w:r>
+        <w:rPr>
+          <w:noProof/>
+        </w:rPr>
+        <w:t>Id, UserId, PostId, Date</w:t>
+      </w:r>
+      <w:r>
+        <w:rPr>
+          <w:noProof/>
+        </w:rPr>
+        <w:t>)</w:t>
+      </w:r>
+    </w:p>
+    <w:p>
+      <w:pPr>
+        <w:pStyle w:val="ListParagraph"/>
+        <w:numPr>
+          <w:ilvl w:val="0"/>
+          <w:numId w:val="42"/>
+        </w:numPr>
+        <w:spacing w:before="0" w:after="200"/>
+        <w:rPr>
+          <w:noProof/>
+          <w:lang w:val="bg-BG"/>
+        </w:rPr>
+      </w:pPr>
+      <w:r>
+        <w:rPr>
+          <w:b/>
+          <w:noProof/>
+        </w:rPr>
+        <w:t xml:space="preserve">Friends </w:t>
+      </w:r>
+      <w:r>
+        <w:rPr>
+          <w:noProof/>
+        </w:rPr>
+        <w:t>(</w:t>
+      </w:r>
+      <w:r>
+        <w:rPr>
+          <w:noProof/>
+        </w:rPr>
+        <w:t>UserId1, UserId2</w:t>
+      </w:r>
+      <w:r>
+        <w:rPr>
+          <w:noProof/>
+        </w:rPr>
+        <w:t>)</w:t>
+      </w:r>
+    </w:p>
+    <w:p>
+      <w:pPr>
+        <w:pStyle w:val="ListParagraph"/>
+        <w:numPr>
+          <w:ilvl w:val="0"/>
+          <w:numId w:val="42"/>
+        </w:numPr>
+        <w:spacing w:before="0" w:after="200"/>
+        <w:rPr>
+          <w:noProof/>
+          <w:lang w:val="bg-BG"/>
+        </w:rPr>
+      </w:pPr>
+      <w:r>
+        <w:rPr>
+          <w:b/>
+          <w:noProof/>
+        </w:rPr>
+        <w:t xml:space="preserve">Messages </w:t>
+      </w:r>
+      <w:r>
+        <w:rPr>
+          <w:noProof/>
+        </w:rPr>
+        <w:t>(Id, SenderId, ReceiverId, Text, Date)</w:t>
       </w:r>
     </w:p>
     <w:sectPr>
@@ -2573,7 +4843,7 @@
                               <a:blip r:embed="rId2">
                                 <a:extLst>
                                   <a:ext uri="{28A0092B-C50C-407E-A947-70E740481C1C}">
-                                    <a14:useLocalDpi xmlns:a14="http://schemas.microsoft.com/office/drawing/2010/main" xmlns:wps="http://schemas.microsoft.com/office/word/2010/wordprocessingShape" xmlns:wpi="http://schemas.microsoft.com/office/word/2010/wordprocessingInk" xmlns:wpg="http://schemas.microsoft.com/office/word/2010/wordprocessingGroup" xmlns:w16se="http://schemas.microsoft.com/office/word/2015/wordml/symex" xmlns:w16sdtdh="http://schemas.microsoft.com/office/word/2020/wordml/sdtdatahash" xmlns:w16="http://schemas.microsoft.com/office/word/2018/wordml" xmlns:w16cid="http://schemas.microsoft.com/office/word/2016/wordml/cid" xmlns:w16cex="http://schemas.microsoft.com/office/word/2018/wordml/cex" xmlns:w15="http://schemas.microsoft.com/office/word/2012/wordml" xmlns:w14="http://schemas.microsoft.com/office/word/2010/wordml" xmlns:w="http://schemas.openxmlformats.org/wordprocessingml/2006/main" xmlns:w10="urn:schemas-microsoft-com:office:word" xmlns:wp14="http://schemas.microsoft.com/office/word/2010/wordprocessingDrawing" xmlns:v="urn:schemas-microsoft-com:vml" xmlns:oel="http://schemas.microsoft.com/office/2019/extlst" xmlns:o="urn:schemas-microsoft-com:office:office" xmlns:am3d="http://schemas.microsoft.com/office/drawing/2017/model3d" xmlns:aink="http://schemas.microsoft.com/office/drawing/2016/ink" xmlns:mc="http://schemas.openxmlformats.org/markup-compatibility/2006" xmlns:cx8="http://schemas.microsoft.com/office/drawing/2016/5/14/chartex" xmlns:cx7="http://schemas.microsoft.com/office/drawing/2016/5/13/chartex" xmlns:cx6="http://schemas.microsoft.com/office/drawing/2016/5/12/chartex" xmlns:cx5="http://schemas.microsoft.com/office/drawing/2016/5/11/chartex" xmlns:cx4="http://schemas.microsoft.com/office/drawing/2016/5/10/chartex" xmlns:cx3="http://schemas.microsoft.com/office/drawing/2016/5/9/chartex" xmlns:cx2="http://schemas.microsoft.com/office/drawing/2015/10/21/chartex" xmlns:cx1="http://schemas.microsoft.com/office/drawing/2015/9/8/chartex" xmlns:cx="http://schemas.microsoft.com/office/drawing/2014/chartex" xmlns:wpc="http://schemas.microsoft.com/office/word/2010/wordprocessingCanvas" xmlns="" val="0"/>
+                                    <a14:useLocalDpi xmlns="" xmlns:wpc="http://schemas.microsoft.com/office/word/2010/wordprocessingCanvas" xmlns:cx="http://schemas.microsoft.com/office/drawing/2014/chartex" xmlns:cx1="http://schemas.microsoft.com/office/drawing/2015/9/8/chartex" xmlns:cx2="http://schemas.microsoft.com/office/drawing/2015/10/21/chartex" xmlns:cx3="http://schemas.microsoft.com/office/drawing/2016/5/9/chartex" xmlns:cx4="http://schemas.microsoft.com/office/drawing/2016/5/10/chartex" xmlns:cx5="http://schemas.microsoft.com/office/drawing/2016/5/11/chartex" xmlns:cx6="http://schemas.microsoft.com/office/drawing/2016/5/12/chartex" xmlns:cx7="http://schemas.microsoft.com/office/drawing/2016/5/13/chartex" xmlns:cx8="http://schemas.microsoft.com/office/drawing/2016/5/14/chartex" xmlns:mc="http://schemas.openxmlformats.org/markup-compatibility/2006" xmlns:aink="http://schemas.microsoft.com/office/drawing/2016/ink" xmlns:am3d="http://schemas.microsoft.com/office/drawing/2017/model3d" xmlns:o="urn:schemas-microsoft-com:office:office" xmlns:oel="http://schemas.microsoft.com/office/2019/extlst" xmlns:v="urn:schemas-microsoft-com:vml" xmlns:wp14="http://schemas.microsoft.com/office/word/2010/wordprocessingDrawing" xmlns:w10="urn:schemas-microsoft-com:office:word" xmlns:w="http://schemas.openxmlformats.org/wordprocessingml/2006/main" xmlns:w14="http://schemas.microsoft.com/office/word/2010/wordml" xmlns:w15="http://schemas.microsoft.com/office/word/2012/wordml" xmlns:w16cex="http://schemas.microsoft.com/office/word/2018/wordml/cex" xmlns:w16cid="http://schemas.microsoft.com/office/word/2016/wordml/cid" xmlns:w16="http://schemas.microsoft.com/office/word/2018/wordml" xmlns:w16sdtdh="http://schemas.microsoft.com/office/word/2020/wordml/sdtdatahash" xmlns:w16se="http://schemas.microsoft.com/office/word/2015/wordml/symex" xmlns:wpg="http://schemas.microsoft.com/office/word/2010/wordprocessingGroup" xmlns:wpi="http://schemas.microsoft.com/office/word/2010/wordprocessingInk" xmlns:wps="http://schemas.microsoft.com/office/word/2010/wordprocessingShape" xmlns:a14="http://schemas.microsoft.com/office/drawing/2010/main" val="0"/>
                                   </a:ext>
                                 </a:extLst>
                               </a:blip>
@@ -2639,7 +4909,7 @@
                               <a:blip r:embed="rId4">
                                 <a:extLst>
                                   <a:ext uri="{28A0092B-C50C-407E-A947-70E740481C1C}">
-                                    <a14:useLocalDpi xmlns:a14="http://schemas.microsoft.com/office/drawing/2010/main" xmlns:wps="http://schemas.microsoft.com/office/word/2010/wordprocessingShape" xmlns:wpi="http://schemas.microsoft.com/office/word/2010/wordprocessingInk" xmlns:wpg="http://schemas.microsoft.com/office/word/2010/wordprocessingGroup" xmlns:w16se="http://schemas.microsoft.com/office/word/2015/wordml/symex" xmlns:w16sdtdh="http://schemas.microsoft.com/office/word/2020/wordml/sdtdatahash" xmlns:w16="http://schemas.microsoft.com/office/word/2018/wordml" xmlns:w16cid="http://schemas.microsoft.com/office/word/2016/wordml/cid" xmlns:w16cex="http://schemas.microsoft.com/office/word/2018/wordml/cex" xmlns:w15="http://schemas.microsoft.com/office/word/2012/wordml" xmlns:w14="http://schemas.microsoft.com/office/word/2010/wordml" xmlns:w="http://schemas.openxmlformats.org/wordprocessingml/2006/main" xmlns:w10="urn:schemas-microsoft-com:office:word" xmlns:wp14="http://schemas.microsoft.com/office/word/2010/wordprocessingDrawing" xmlns:v="urn:schemas-microsoft-com:vml" xmlns:oel="http://schemas.microsoft.com/office/2019/extlst" xmlns:o="urn:schemas-microsoft-com:office:office" xmlns:am3d="http://schemas.microsoft.com/office/drawing/2017/model3d" xmlns:aink="http://schemas.microsoft.com/office/drawing/2016/ink" xmlns:mc="http://schemas.openxmlformats.org/markup-compatibility/2006" xmlns:cx8="http://schemas.microsoft.com/office/drawing/2016/5/14/chartex" xmlns:cx7="http://schemas.microsoft.com/office/drawing/2016/5/13/chartex" xmlns:cx6="http://schemas.microsoft.com/office/drawing/2016/5/12/chartex" xmlns:cx5="http://schemas.microsoft.com/office/drawing/2016/5/11/chartex" xmlns:cx4="http://schemas.microsoft.com/office/drawing/2016/5/10/chartex" xmlns:cx3="http://schemas.microsoft.com/office/drawing/2016/5/9/chartex" xmlns:cx2="http://schemas.microsoft.com/office/drawing/2015/10/21/chartex" xmlns:cx1="http://schemas.microsoft.com/office/drawing/2015/9/8/chartex" xmlns:cx="http://schemas.microsoft.com/office/drawing/2014/chartex" xmlns:wpc="http://schemas.microsoft.com/office/word/2010/wordprocessingCanvas" xmlns="" val="0"/>
+                                    <a14:useLocalDpi xmlns="" xmlns:wpc="http://schemas.microsoft.com/office/word/2010/wordprocessingCanvas" xmlns:cx="http://schemas.microsoft.com/office/drawing/2014/chartex" xmlns:cx1="http://schemas.microsoft.com/office/drawing/2015/9/8/chartex" xmlns:cx2="http://schemas.microsoft.com/office/drawing/2015/10/21/chartex" xmlns:cx3="http://schemas.microsoft.com/office/drawing/2016/5/9/chartex" xmlns:cx4="http://schemas.microsoft.com/office/drawing/2016/5/10/chartex" xmlns:cx5="http://schemas.microsoft.com/office/drawing/2016/5/11/chartex" xmlns:cx6="http://schemas.microsoft.com/office/drawing/2016/5/12/chartex" xmlns:cx7="http://schemas.microsoft.com/office/drawing/2016/5/13/chartex" xmlns:cx8="http://schemas.microsoft.com/office/drawing/2016/5/14/chartex" xmlns:mc="http://schemas.openxmlformats.org/markup-compatibility/2006" xmlns:aink="http://schemas.microsoft.com/office/drawing/2016/ink" xmlns:am3d="http://schemas.microsoft.com/office/drawing/2017/model3d" xmlns:o="urn:schemas-microsoft-com:office:office" xmlns:oel="http://schemas.microsoft.com/office/2019/extlst" xmlns:v="urn:schemas-microsoft-com:vml" xmlns:wp14="http://schemas.microsoft.com/office/word/2010/wordprocessingDrawing" xmlns:w10="urn:schemas-microsoft-com:office:word" xmlns:w="http://schemas.openxmlformats.org/wordprocessingml/2006/main" xmlns:w14="http://schemas.microsoft.com/office/word/2010/wordml" xmlns:w15="http://schemas.microsoft.com/office/word/2012/wordml" xmlns:w16cex="http://schemas.microsoft.com/office/word/2018/wordml/cex" xmlns:w16cid="http://schemas.microsoft.com/office/word/2016/wordml/cid" xmlns:w16="http://schemas.microsoft.com/office/word/2018/wordml" xmlns:w16sdtdh="http://schemas.microsoft.com/office/word/2020/wordml/sdtdatahash" xmlns:w16se="http://schemas.microsoft.com/office/word/2015/wordml/symex" xmlns:wpg="http://schemas.microsoft.com/office/word/2010/wordprocessingGroup" xmlns:wpi="http://schemas.microsoft.com/office/word/2010/wordprocessingInk" xmlns:wps="http://schemas.microsoft.com/office/word/2010/wordprocessingShape" xmlns:a14="http://schemas.microsoft.com/office/drawing/2010/main" val="0"/>
                                   </a:ext>
                                 </a:extLst>
                               </a:blip>
@@ -2758,10 +5028,10 @@
                               <a:blip r:embed="rId8">
                                 <a:extLst>
                                   <a:ext uri="{28A0092B-C50C-407E-A947-70E740481C1C}">
-                                    <a14:useLocalDpi xmlns:a14="http://schemas.microsoft.com/office/drawing/2010/main" xmlns:wps="http://schemas.microsoft.com/office/word/2010/wordprocessingShape" xmlns:wpi="http://schemas.microsoft.com/office/word/2010/wordprocessingInk" xmlns:wpg="http://schemas.microsoft.com/office/word/2010/wordprocessingGroup" xmlns:w16se="http://schemas.microsoft.com/office/word/2015/wordml/symex" xmlns:w16sdtdh="http://schemas.microsoft.com/office/word/2020/wordml/sdtdatahash" xmlns:w16="http://schemas.microsoft.com/office/word/2018/wordml" xmlns:w16cid="http://schemas.microsoft.com/office/word/2016/wordml/cid" xmlns:w16cex="http://schemas.microsoft.com/office/word/2018/wordml/cex" xmlns:w15="http://schemas.microsoft.com/office/word/2012/wordml" xmlns:w14="http://schemas.microsoft.com/office/word/2010/wordml" xmlns:w="http://schemas.openxmlformats.org/wordprocessingml/2006/main" xmlns:w10="urn:schemas-microsoft-com:office:word" xmlns:wp14="http://schemas.microsoft.com/office/word/2010/wordprocessingDrawing" xmlns:v="urn:schemas-microsoft-com:vml" xmlns:oel="http://schemas.microsoft.com/office/2019/extlst" xmlns:o="urn:schemas-microsoft-com:office:office" xmlns:am3d="http://schemas.microsoft.com/office/drawing/2017/model3d" xmlns:aink="http://schemas.microsoft.com/office/drawing/2016/ink" xmlns:mc="http://schemas.openxmlformats.org/markup-compatibility/2006" xmlns:cx8="http://schemas.microsoft.com/office/drawing/2016/5/14/chartex" xmlns:cx7="http://schemas.microsoft.com/office/drawing/2016/5/13/chartex" xmlns:cx6="http://schemas.microsoft.com/office/drawing/2016/5/12/chartex" xmlns:cx5="http://schemas.microsoft.com/office/drawing/2016/5/11/chartex" xmlns:cx4="http://schemas.microsoft.com/office/drawing/2016/5/10/chartex" xmlns:cx3="http://schemas.microsoft.com/office/drawing/2016/5/9/chartex" xmlns:cx2="http://schemas.microsoft.com/office/drawing/2015/10/21/chartex" xmlns:cx1="http://schemas.microsoft.com/office/drawing/2015/9/8/chartex" xmlns:cx="http://schemas.microsoft.com/office/drawing/2014/chartex" xmlns:wpc="http://schemas.microsoft.com/office/word/2010/wordprocessingCanvas" xmlns="" val="0"/>
+                                    <a14:useLocalDpi xmlns="" xmlns:wpc="http://schemas.microsoft.com/office/word/2010/wordprocessingCanvas" xmlns:cx="http://schemas.microsoft.com/office/drawing/2014/chartex" xmlns:cx1="http://schemas.microsoft.com/office/drawing/2015/9/8/chartex" xmlns:cx2="http://schemas.microsoft.com/office/drawing/2015/10/21/chartex" xmlns:cx3="http://schemas.microsoft.com/office/drawing/2016/5/9/chartex" xmlns:cx4="http://schemas.microsoft.com/office/drawing/2016/5/10/chartex" xmlns:cx5="http://schemas.microsoft.com/office/drawing/2016/5/11/chartex" xmlns:cx6="http://schemas.microsoft.com/office/drawing/2016/5/12/chartex" xmlns:cx7="http://schemas.microsoft.com/office/drawing/2016/5/13/chartex" xmlns:cx8="http://schemas.microsoft.com/office/drawing/2016/5/14/chartex" xmlns:mc="http://schemas.openxmlformats.org/markup-compatibility/2006" xmlns:aink="http://schemas.microsoft.com/office/drawing/2016/ink" xmlns:am3d="http://schemas.microsoft.com/office/drawing/2017/model3d" xmlns:o="urn:schemas-microsoft-com:office:office" xmlns:oel="http://schemas.microsoft.com/office/2019/extlst" xmlns:v="urn:schemas-microsoft-com:vml" xmlns:wp14="http://schemas.microsoft.com/office/word/2010/wordprocessingDrawing" xmlns:w10="urn:schemas-microsoft-com:office:word" xmlns:w="http://schemas.openxmlformats.org/wordprocessingml/2006/main" xmlns:w14="http://schemas.microsoft.com/office/word/2010/wordml" xmlns:w15="http://schemas.microsoft.com/office/word/2012/wordml" xmlns:w16cex="http://schemas.microsoft.com/office/word/2018/wordml/cex" xmlns:w16cid="http://schemas.microsoft.com/office/word/2016/wordml/cid" xmlns:w16="http://schemas.microsoft.com/office/word/2018/wordml" xmlns:w16sdtdh="http://schemas.microsoft.com/office/word/2020/wordml/sdtdatahash" xmlns:w16se="http://schemas.microsoft.com/office/word/2015/wordml/symex" xmlns:wpg="http://schemas.microsoft.com/office/word/2010/wordprocessingGroup" xmlns:wpi="http://schemas.microsoft.com/office/word/2010/wordprocessingInk" xmlns:wps="http://schemas.microsoft.com/office/word/2010/wordprocessingShape" xmlns:a14="http://schemas.microsoft.com/office/drawing/2010/main" val="0"/>
                                   </a:ext>
                                   <a:ext uri="{837473B0-CC2E-450A-ABE3-18F120FF3D39}">
-                                    <a1611:picAttrSrcUrl xmlns:a1611="http://schemas.microsoft.com/office/drawing/2016/11/main" xmlns:wps="http://schemas.microsoft.com/office/word/2010/wordprocessingShape" xmlns:wpi="http://schemas.microsoft.com/office/word/2010/wordprocessingInk" xmlns:wpg="http://schemas.microsoft.com/office/word/2010/wordprocessingGroup" xmlns:w16se="http://schemas.microsoft.com/office/word/2015/wordml/symex" xmlns:w16sdtdh="http://schemas.microsoft.com/office/word/2020/wordml/sdtdatahash" xmlns:w16="http://schemas.microsoft.com/office/word/2018/wordml" xmlns:w16cid="http://schemas.microsoft.com/office/word/2016/wordml/cid" xmlns:w16cex="http://schemas.microsoft.com/office/word/2018/wordml/cex" xmlns:w15="http://schemas.microsoft.com/office/word/2012/wordml" xmlns:w14="http://schemas.microsoft.com/office/word/2010/wordml" xmlns:w="http://schemas.openxmlformats.org/wordprocessingml/2006/main" xmlns:w10="urn:schemas-microsoft-com:office:word" xmlns:wp14="http://schemas.microsoft.com/office/word/2010/wordprocessingDrawing" xmlns:v="urn:schemas-microsoft-com:vml" xmlns:oel="http://schemas.microsoft.com/office/2019/extlst" xmlns:o="urn:schemas-microsoft-com:office:office" xmlns:am3d="http://schemas.microsoft.com/office/drawing/2017/model3d" xmlns:aink="http://schemas.microsoft.com/office/drawing/2016/ink" xmlns:mc="http://schemas.openxmlformats.org/markup-compatibility/2006" xmlns:cx8="http://schemas.microsoft.com/office/drawing/2016/5/14/chartex" xmlns:cx7="http://schemas.microsoft.com/office/drawing/2016/5/13/chartex" xmlns:cx6="http://schemas.microsoft.com/office/drawing/2016/5/12/chartex" xmlns:cx5="http://schemas.microsoft.com/office/drawing/2016/5/11/chartex" xmlns:cx4="http://schemas.microsoft.com/office/drawing/2016/5/10/chartex" xmlns:cx3="http://schemas.microsoft.com/office/drawing/2016/5/9/chartex" xmlns:cx2="http://schemas.microsoft.com/office/drawing/2015/10/21/chartex" xmlns:cx1="http://schemas.microsoft.com/office/drawing/2015/9/8/chartex" xmlns:cx="http://schemas.microsoft.com/office/drawing/2014/chartex" xmlns:wpc="http://schemas.microsoft.com/office/word/2010/wordprocessingCanvas" xmlns="" r:id="rId9"/>
+                                    <a1611:picAttrSrcUrl xmlns="" xmlns:wpc="http://schemas.microsoft.com/office/word/2010/wordprocessingCanvas" xmlns:cx="http://schemas.microsoft.com/office/drawing/2014/chartex" xmlns:cx1="http://schemas.microsoft.com/office/drawing/2015/9/8/chartex" xmlns:cx2="http://schemas.microsoft.com/office/drawing/2015/10/21/chartex" xmlns:cx3="http://schemas.microsoft.com/office/drawing/2016/5/9/chartex" xmlns:cx4="http://schemas.microsoft.com/office/drawing/2016/5/10/chartex" xmlns:cx5="http://schemas.microsoft.com/office/drawing/2016/5/11/chartex" xmlns:cx6="http://schemas.microsoft.com/office/drawing/2016/5/12/chartex" xmlns:cx7="http://schemas.microsoft.com/office/drawing/2016/5/13/chartex" xmlns:cx8="http://schemas.microsoft.com/office/drawing/2016/5/14/chartex" xmlns:mc="http://schemas.openxmlformats.org/markup-compatibility/2006" xmlns:aink="http://schemas.microsoft.com/office/drawing/2016/ink" xmlns:am3d="http://schemas.microsoft.com/office/drawing/2017/model3d" xmlns:o="urn:schemas-microsoft-com:office:office" xmlns:oel="http://schemas.microsoft.com/office/2019/extlst" xmlns:v="urn:schemas-microsoft-com:vml" xmlns:wp14="http://schemas.microsoft.com/office/word/2010/wordprocessingDrawing" xmlns:w10="urn:schemas-microsoft-com:office:word" xmlns:w="http://schemas.openxmlformats.org/wordprocessingml/2006/main" xmlns:w14="http://schemas.microsoft.com/office/word/2010/wordml" xmlns:w15="http://schemas.microsoft.com/office/word/2012/wordml" xmlns:w16cex="http://schemas.microsoft.com/office/word/2018/wordml/cex" xmlns:w16cid="http://schemas.microsoft.com/office/word/2016/wordml/cid" xmlns:w16="http://schemas.microsoft.com/office/word/2018/wordml" xmlns:w16sdtdh="http://schemas.microsoft.com/office/word/2020/wordml/sdtdatahash" xmlns:w16se="http://schemas.microsoft.com/office/word/2015/wordml/symex" xmlns:wpg="http://schemas.microsoft.com/office/word/2010/wordprocessingGroup" xmlns:wpi="http://schemas.microsoft.com/office/word/2010/wordprocessingInk" xmlns:wps="http://schemas.microsoft.com/office/word/2010/wordprocessingShape" xmlns:a1611="http://schemas.microsoft.com/office/drawing/2016/11/main" r:id="rId9"/>
                                   </a:ext>
                                 </a:extLst>
                               </a:blip>
@@ -2933,7 +5203,7 @@
                               <a:blip r:embed="rId15">
                                 <a:extLst>
                                   <a:ext uri="{28A0092B-C50C-407E-A947-70E740481C1C}">
-                                    <a14:useLocalDpi xmlns:a14="http://schemas.microsoft.com/office/drawing/2010/main" xmlns:wps="http://schemas.microsoft.com/office/word/2010/wordprocessingShape" xmlns:wpi="http://schemas.microsoft.com/office/word/2010/wordprocessingInk" xmlns:wpg="http://schemas.microsoft.com/office/word/2010/wordprocessingGroup" xmlns:w16se="http://schemas.microsoft.com/office/word/2015/wordml/symex" xmlns:w16sdtdh="http://schemas.microsoft.com/office/word/2020/wordml/sdtdatahash" xmlns:w16="http://schemas.microsoft.com/office/word/2018/wordml" xmlns:w16cid="http://schemas.microsoft.com/office/word/2016/wordml/cid" xmlns:w16cex="http://schemas.microsoft.com/office/word/2018/wordml/cex" xmlns:w15="http://schemas.microsoft.com/office/word/2012/wordml" xmlns:w14="http://schemas.microsoft.com/office/word/2010/wordml" xmlns:w="http://schemas.openxmlformats.org/wordprocessingml/2006/main" xmlns:w10="urn:schemas-microsoft-com:office:word" xmlns:wp14="http://schemas.microsoft.com/office/word/2010/wordprocessingDrawing" xmlns:v="urn:schemas-microsoft-com:vml" xmlns:oel="http://schemas.microsoft.com/office/2019/extlst" xmlns:o="urn:schemas-microsoft-com:office:office" xmlns:am3d="http://schemas.microsoft.com/office/drawing/2017/model3d" xmlns:aink="http://schemas.microsoft.com/office/drawing/2016/ink" xmlns:mc="http://schemas.openxmlformats.org/markup-compatibility/2006" xmlns:cx8="http://schemas.microsoft.com/office/drawing/2016/5/14/chartex" xmlns:cx7="http://schemas.microsoft.com/office/drawing/2016/5/13/chartex" xmlns:cx6="http://schemas.microsoft.com/office/drawing/2016/5/12/chartex" xmlns:cx5="http://schemas.microsoft.com/office/drawing/2016/5/11/chartex" xmlns:cx4="http://schemas.microsoft.com/office/drawing/2016/5/10/chartex" xmlns:cx3="http://schemas.microsoft.com/office/drawing/2016/5/9/chartex" xmlns:cx2="http://schemas.microsoft.com/office/drawing/2015/10/21/chartex" xmlns:cx1="http://schemas.microsoft.com/office/drawing/2015/9/8/chartex" xmlns:cx="http://schemas.microsoft.com/office/drawing/2014/chartex" xmlns:wpc="http://schemas.microsoft.com/office/word/2010/wordprocessingCanvas" xmlns="" val="0"/>
+                                    <a14:useLocalDpi xmlns="" xmlns:wpc="http://schemas.microsoft.com/office/word/2010/wordprocessingCanvas" xmlns:cx="http://schemas.microsoft.com/office/drawing/2014/chartex" xmlns:cx1="http://schemas.microsoft.com/office/drawing/2015/9/8/chartex" xmlns:cx2="http://schemas.microsoft.com/office/drawing/2015/10/21/chartex" xmlns:cx3="http://schemas.microsoft.com/office/drawing/2016/5/9/chartex" xmlns:cx4="http://schemas.microsoft.com/office/drawing/2016/5/10/chartex" xmlns:cx5="http://schemas.microsoft.com/office/drawing/2016/5/11/chartex" xmlns:cx6="http://schemas.microsoft.com/office/drawing/2016/5/12/chartex" xmlns:cx7="http://schemas.microsoft.com/office/drawing/2016/5/13/chartex" xmlns:cx8="http://schemas.microsoft.com/office/drawing/2016/5/14/chartex" xmlns:mc="http://schemas.openxmlformats.org/markup-compatibility/2006" xmlns:aink="http://schemas.microsoft.com/office/drawing/2016/ink" xmlns:am3d="http://schemas.microsoft.com/office/drawing/2017/model3d" xmlns:o="urn:schemas-microsoft-com:office:office" xmlns:oel="http://schemas.microsoft.com/office/2019/extlst" xmlns:v="urn:schemas-microsoft-com:vml" xmlns:wp14="http://schemas.microsoft.com/office/word/2010/wordprocessingDrawing" xmlns:w10="urn:schemas-microsoft-com:office:word" xmlns:w="http://schemas.openxmlformats.org/wordprocessingml/2006/main" xmlns:w14="http://schemas.microsoft.com/office/word/2010/wordml" xmlns:w15="http://schemas.microsoft.com/office/word/2012/wordml" xmlns:w16cex="http://schemas.microsoft.com/office/word/2018/wordml/cex" xmlns:w16cid="http://schemas.microsoft.com/office/word/2016/wordml/cid" xmlns:w16="http://schemas.microsoft.com/office/word/2018/wordml" xmlns:w16sdtdh="http://schemas.microsoft.com/office/word/2020/wordml/sdtdatahash" xmlns:w16se="http://schemas.microsoft.com/office/word/2015/wordml/symex" xmlns:wpg="http://schemas.microsoft.com/office/word/2010/wordprocessingGroup" xmlns:wpi="http://schemas.microsoft.com/office/word/2010/wordprocessingInk" xmlns:wps="http://schemas.microsoft.com/office/word/2010/wordprocessingShape" xmlns:a14="http://schemas.microsoft.com/office/drawing/2010/main" val="0"/>
                                   </a:ext>
                                 </a:extLst>
                               </a:blip>
@@ -2954,7 +5224,7 @@
                               </a:ln>
                               <a:extLst>
                                 <a:ext uri="{53640926-AAD7-44D8-BBD7-CCE9431645EC}">
-                                  <a14:shadowObscured xmlns:a14="http://schemas.microsoft.com/office/drawing/2010/main" xmlns:wps="http://schemas.microsoft.com/office/word/2010/wordprocessingShape" xmlns:wpi="http://schemas.microsoft.com/office/word/2010/wordprocessingInk" xmlns:wpg="http://schemas.microsoft.com/office/word/2010/wordprocessingGroup" xmlns:w16se="http://schemas.microsoft.com/office/word/2015/wordml/symex" xmlns:w16sdtdh="http://schemas.microsoft.com/office/word/2020/wordml/sdtdatahash" xmlns:w16="http://schemas.microsoft.com/office/word/2018/wordml" xmlns:w16cid="http://schemas.microsoft.com/office/word/2016/wordml/cid" xmlns:w16cex="http://schemas.microsoft.com/office/word/2018/wordml/cex" xmlns:w15="http://schemas.microsoft.com/office/word/2012/wordml" xmlns:w14="http://schemas.microsoft.com/office/word/2010/wordml" xmlns:w="http://schemas.openxmlformats.org/wordprocessingml/2006/main" xmlns:w10="urn:schemas-microsoft-com:office:word" xmlns:wp14="http://schemas.microsoft.com/office/word/2010/wordprocessingDrawing" xmlns:v="urn:schemas-microsoft-com:vml" xmlns:oel="http://schemas.microsoft.com/office/2019/extlst" xmlns:o="urn:schemas-microsoft-com:office:office" xmlns:am3d="http://schemas.microsoft.com/office/drawing/2017/model3d" xmlns:aink="http://schemas.microsoft.com/office/drawing/2016/ink" xmlns:mc="http://schemas.openxmlformats.org/markup-compatibility/2006" xmlns:cx8="http://schemas.microsoft.com/office/drawing/2016/5/14/chartex" xmlns:cx7="http://schemas.microsoft.com/office/drawing/2016/5/13/chartex" xmlns:cx6="http://schemas.microsoft.com/office/drawing/2016/5/12/chartex" xmlns:cx5="http://schemas.microsoft.com/office/drawing/2016/5/11/chartex" xmlns:cx4="http://schemas.microsoft.com/office/drawing/2016/5/10/chartex" xmlns:cx3="http://schemas.microsoft.com/office/drawing/2016/5/9/chartex" xmlns:cx2="http://schemas.microsoft.com/office/drawing/2015/10/21/chartex" xmlns:cx1="http://schemas.microsoft.com/office/drawing/2015/9/8/chartex" xmlns:cx="http://schemas.microsoft.com/office/drawing/2014/chartex" xmlns:wpc="http://schemas.microsoft.com/office/word/2010/wordprocessingCanvas" xmlns=""/>
+                                  <a14:shadowObscured xmlns="" xmlns:wpc="http://schemas.microsoft.com/office/word/2010/wordprocessingCanvas" xmlns:cx="http://schemas.microsoft.com/office/drawing/2014/chartex" xmlns:cx1="http://schemas.microsoft.com/office/drawing/2015/9/8/chartex" xmlns:cx2="http://schemas.microsoft.com/office/drawing/2015/10/21/chartex" xmlns:cx3="http://schemas.microsoft.com/office/drawing/2016/5/9/chartex" xmlns:cx4="http://schemas.microsoft.com/office/drawing/2016/5/10/chartex" xmlns:cx5="http://schemas.microsoft.com/office/drawing/2016/5/11/chartex" xmlns:cx6="http://schemas.microsoft.com/office/drawing/2016/5/12/chartex" xmlns:cx7="http://schemas.microsoft.com/office/drawing/2016/5/13/chartex" xmlns:cx8="http://schemas.microsoft.com/office/drawing/2016/5/14/chartex" xmlns:mc="http://schemas.openxmlformats.org/markup-compatibility/2006" xmlns:aink="http://schemas.microsoft.com/office/drawing/2016/ink" xmlns:am3d="http://schemas.microsoft.com/office/drawing/2017/model3d" xmlns:o="urn:schemas-microsoft-com:office:office" xmlns:oel="http://schemas.microsoft.com/office/2019/extlst" xmlns:v="urn:schemas-microsoft-com:vml" xmlns:wp14="http://schemas.microsoft.com/office/word/2010/wordprocessingDrawing" xmlns:w10="urn:schemas-microsoft-com:office:word" xmlns:w="http://schemas.openxmlformats.org/wordprocessingml/2006/main" xmlns:w14="http://schemas.microsoft.com/office/word/2010/wordml" xmlns:w15="http://schemas.microsoft.com/office/word/2012/wordml" xmlns:w16cex="http://schemas.microsoft.com/office/word/2018/wordml/cex" xmlns:w16cid="http://schemas.microsoft.com/office/word/2016/wordml/cid" xmlns:w16="http://schemas.microsoft.com/office/word/2018/wordml" xmlns:w16sdtdh="http://schemas.microsoft.com/office/word/2020/wordml/sdtdatahash" xmlns:w16se="http://schemas.microsoft.com/office/word/2015/wordml/symex" xmlns:wpg="http://schemas.microsoft.com/office/word/2010/wordprocessingGroup" xmlns:wpi="http://schemas.microsoft.com/office/word/2010/wordprocessingInk" xmlns:wps="http://schemas.microsoft.com/office/word/2010/wordprocessingShape" xmlns:a14="http://schemas.microsoft.com/office/drawing/2010/main"/>
                                 </a:ext>
                               </a:extLst>
                             </pic:spPr>
@@ -3002,7 +5272,7 @@
                               <a:blip r:embed="rId17">
                                 <a:extLst>
                                   <a:ext uri="{28A0092B-C50C-407E-A947-70E740481C1C}">
-                                    <a14:useLocalDpi xmlns:a14="http://schemas.microsoft.com/office/drawing/2010/main" xmlns:wps="http://schemas.microsoft.com/office/word/2010/wordprocessingShape" xmlns:wpi="http://schemas.microsoft.com/office/word/2010/wordprocessingInk" xmlns:wpg="http://schemas.microsoft.com/office/word/2010/wordprocessingGroup" xmlns:w16se="http://schemas.microsoft.com/office/word/2015/wordml/symex" xmlns:w16sdtdh="http://schemas.microsoft.com/office/word/2020/wordml/sdtdatahash" xmlns:w16="http://schemas.microsoft.com/office/word/2018/wordml" xmlns:w16cid="http://schemas.microsoft.com/office/word/2016/wordml/cid" xmlns:w16cex="http://schemas.microsoft.com/office/word/2018/wordml/cex" xmlns:w15="http://schemas.microsoft.com/office/word/2012/wordml" xmlns:w14="http://schemas.microsoft.com/office/word/2010/wordml" xmlns:w="http://schemas.openxmlformats.org/wordprocessingml/2006/main" xmlns:w10="urn:schemas-microsoft-com:office:word" xmlns:wp14="http://schemas.microsoft.com/office/word/2010/wordprocessingDrawing" xmlns:v="urn:schemas-microsoft-com:vml" xmlns:oel="http://schemas.microsoft.com/office/2019/extlst" xmlns:o="urn:schemas-microsoft-com:office:office" xmlns:am3d="http://schemas.microsoft.com/office/drawing/2017/model3d" xmlns:aink="http://schemas.microsoft.com/office/drawing/2016/ink" xmlns:mc="http://schemas.openxmlformats.org/markup-compatibility/2006" xmlns:cx8="http://schemas.microsoft.com/office/drawing/2016/5/14/chartex" xmlns:cx7="http://schemas.microsoft.com/office/drawing/2016/5/13/chartex" xmlns:cx6="http://schemas.microsoft.com/office/drawing/2016/5/12/chartex" xmlns:cx5="http://schemas.microsoft.com/office/drawing/2016/5/11/chartex" xmlns:cx4="http://schemas.microsoft.com/office/drawing/2016/5/10/chartex" xmlns:cx3="http://schemas.microsoft.com/office/drawing/2016/5/9/chartex" xmlns:cx2="http://schemas.microsoft.com/office/drawing/2015/10/21/chartex" xmlns:cx1="http://schemas.microsoft.com/office/drawing/2015/9/8/chartex" xmlns:cx="http://schemas.microsoft.com/office/drawing/2014/chartex" xmlns:wpc="http://schemas.microsoft.com/office/word/2010/wordprocessingCanvas" xmlns="" val="0"/>
+                                    <a14:useLocalDpi xmlns="" xmlns:wpc="http://schemas.microsoft.com/office/word/2010/wordprocessingCanvas" xmlns:cx="http://schemas.microsoft.com/office/drawing/2014/chartex" xmlns:cx1="http://schemas.microsoft.com/office/drawing/2015/9/8/chartex" xmlns:cx2="http://schemas.microsoft.com/office/drawing/2015/10/21/chartex" xmlns:cx3="http://schemas.microsoft.com/office/drawing/2016/5/9/chartex" xmlns:cx4="http://schemas.microsoft.com/office/drawing/2016/5/10/chartex" xmlns:cx5="http://schemas.microsoft.com/office/drawing/2016/5/11/chartex" xmlns:cx6="http://schemas.microsoft.com/office/drawing/2016/5/12/chartex" xmlns:cx7="http://schemas.microsoft.com/office/drawing/2016/5/13/chartex" xmlns:cx8="http://schemas.microsoft.com/office/drawing/2016/5/14/chartex" xmlns:mc="http://schemas.openxmlformats.org/markup-compatibility/2006" xmlns:aink="http://schemas.microsoft.com/office/drawing/2016/ink" xmlns:am3d="http://schemas.microsoft.com/office/drawing/2017/model3d" xmlns:o="urn:schemas-microsoft-com:office:office" xmlns:oel="http://schemas.microsoft.com/office/2019/extlst" xmlns:v="urn:schemas-microsoft-com:vml" xmlns:wp14="http://schemas.microsoft.com/office/word/2010/wordprocessingDrawing" xmlns:w10="urn:schemas-microsoft-com:office:word" xmlns:w="http://schemas.openxmlformats.org/wordprocessingml/2006/main" xmlns:w14="http://schemas.microsoft.com/office/word/2010/wordml" xmlns:w15="http://schemas.microsoft.com/office/word/2012/wordml" xmlns:w16cex="http://schemas.microsoft.com/office/word/2018/wordml/cex" xmlns:w16cid="http://schemas.microsoft.com/office/word/2016/wordml/cid" xmlns:w16="http://schemas.microsoft.com/office/word/2018/wordml" xmlns:w16sdtdh="http://schemas.microsoft.com/office/word/2020/wordml/sdtdatahash" xmlns:w16se="http://schemas.microsoft.com/office/word/2015/wordml/symex" xmlns:wpg="http://schemas.microsoft.com/office/word/2010/wordprocessingGroup" xmlns:wpi="http://schemas.microsoft.com/office/word/2010/wordprocessingInk" xmlns:wps="http://schemas.microsoft.com/office/word/2010/wordprocessingShape" xmlns:a14="http://schemas.microsoft.com/office/drawing/2010/main" val="0"/>
                                   </a:ext>
                                 </a:extLst>
                               </a:blip>
@@ -3126,7 +5396,7 @@
                   <a:blip r:embed="rId20">
                     <a:extLst>
                       <a:ext uri="{28A0092B-C50C-407E-A947-70E740481C1C}">
-                        <a14:useLocalDpi xmlns:a14="http://schemas.microsoft.com/office/drawing/2010/main" xmlns:wps="http://schemas.microsoft.com/office/word/2010/wordprocessingShape" xmlns:wpi="http://schemas.microsoft.com/office/word/2010/wordprocessingInk" xmlns:wpg="http://schemas.microsoft.com/office/word/2010/wordprocessingGroup" xmlns:w16se="http://schemas.microsoft.com/office/word/2015/wordml/symex" xmlns:w16sdtdh="http://schemas.microsoft.com/office/word/2020/wordml/sdtdatahash" xmlns:w16="http://schemas.microsoft.com/office/word/2018/wordml" xmlns:w16cid="http://schemas.microsoft.com/office/word/2016/wordml/cid" xmlns:w16cex="http://schemas.microsoft.com/office/word/2018/wordml/cex" xmlns:w15="http://schemas.microsoft.com/office/word/2012/wordml" xmlns:w14="http://schemas.microsoft.com/office/word/2010/wordml" xmlns:w="http://schemas.openxmlformats.org/wordprocessingml/2006/main" xmlns:w10="urn:schemas-microsoft-com:office:word" xmlns:wp14="http://schemas.microsoft.com/office/word/2010/wordprocessingDrawing" xmlns:v="urn:schemas-microsoft-com:vml" xmlns:oel="http://schemas.microsoft.com/office/2019/extlst" xmlns:o="urn:schemas-microsoft-com:office:office" xmlns:am3d="http://schemas.microsoft.com/office/drawing/2017/model3d" xmlns:aink="http://schemas.microsoft.com/office/drawing/2016/ink" xmlns:mc="http://schemas.openxmlformats.org/markup-compatibility/2006" xmlns:cx8="http://schemas.microsoft.com/office/drawing/2016/5/14/chartex" xmlns:cx7="http://schemas.microsoft.com/office/drawing/2016/5/13/chartex" xmlns:cx6="http://schemas.microsoft.com/office/drawing/2016/5/12/chartex" xmlns:cx5="http://schemas.microsoft.com/office/drawing/2016/5/11/chartex" xmlns:cx4="http://schemas.microsoft.com/office/drawing/2016/5/10/chartex" xmlns:cx3="http://schemas.microsoft.com/office/drawing/2016/5/9/chartex" xmlns:cx2="http://schemas.microsoft.com/office/drawing/2015/10/21/chartex" xmlns:cx1="http://schemas.microsoft.com/office/drawing/2015/9/8/chartex" xmlns:cx="http://schemas.microsoft.com/office/drawing/2014/chartex" xmlns:wpc="http://schemas.microsoft.com/office/word/2010/wordprocessingCanvas" xmlns="" val="0"/>
+                        <a14:useLocalDpi xmlns="" xmlns:wpc="http://schemas.microsoft.com/office/word/2010/wordprocessingCanvas" xmlns:cx="http://schemas.microsoft.com/office/drawing/2014/chartex" xmlns:cx1="http://schemas.microsoft.com/office/drawing/2015/9/8/chartex" xmlns:cx2="http://schemas.microsoft.com/office/drawing/2015/10/21/chartex" xmlns:cx3="http://schemas.microsoft.com/office/drawing/2016/5/9/chartex" xmlns:cx4="http://schemas.microsoft.com/office/drawing/2016/5/10/chartex" xmlns:cx5="http://schemas.microsoft.com/office/drawing/2016/5/11/chartex" xmlns:cx6="http://schemas.microsoft.com/office/drawing/2016/5/12/chartex" xmlns:cx7="http://schemas.microsoft.com/office/drawing/2016/5/13/chartex" xmlns:cx8="http://schemas.microsoft.com/office/drawing/2016/5/14/chartex" xmlns:mc="http://schemas.openxmlformats.org/markup-compatibility/2006" xmlns:aink="http://schemas.microsoft.com/office/drawing/2016/ink" xmlns:am3d="http://schemas.microsoft.com/office/drawing/2017/model3d" xmlns:o="urn:schemas-microsoft-com:office:office" xmlns:oel="http://schemas.microsoft.com/office/2019/extlst" xmlns:v="urn:schemas-microsoft-com:vml" xmlns:wp14="http://schemas.microsoft.com/office/word/2010/wordprocessingDrawing" xmlns:w10="urn:schemas-microsoft-com:office:word" xmlns:w="http://schemas.openxmlformats.org/wordprocessingml/2006/main" xmlns:w14="http://schemas.microsoft.com/office/word/2010/wordml" xmlns:w15="http://schemas.microsoft.com/office/word/2012/wordml" xmlns:w16cex="http://schemas.microsoft.com/office/word/2018/wordml/cex" xmlns:w16cid="http://schemas.microsoft.com/office/word/2016/wordml/cid" xmlns:w16="http://schemas.microsoft.com/office/word/2018/wordml" xmlns:w16sdtdh="http://schemas.microsoft.com/office/word/2020/wordml/sdtdatahash" xmlns:w16se="http://schemas.microsoft.com/office/word/2015/wordml/symex" xmlns:wpg="http://schemas.microsoft.com/office/word/2010/wordprocessingGroup" xmlns:wpi="http://schemas.microsoft.com/office/word/2010/wordprocessingInk" xmlns:wps="http://schemas.microsoft.com/office/word/2010/wordprocessingShape" xmlns:a14="http://schemas.microsoft.com/office/drawing/2010/main" val="0"/>
                       </a:ext>
                     </a:extLst>
                   </a:blip>
@@ -3215,7 +5485,7 @@
                     <w:sz w:val="18"/>
                     <w:szCs w:val="18"/>
                   </w:rPr>
-                  <w:t>1</w:t>
+                  <w:t>2</w:t>
                 </w:r>
                 <w:r>
                   <w:rPr>
@@ -3238,7 +5508,7 @@
                       <w:sz w:val="18"/>
                       <w:szCs w:val="18"/>
                     </w:rPr>
-                    <w:t>2</w:t>
+                    <w:t>3</w:t>
                   </w:r>
                 </w:fldSimple>
               </w:p>
@@ -3936,7 +6206,7 @@
         <w:rFonts w:ascii="Symbol" w:hAnsi="Symbol" w:hint="default"/>
       </w:rPr>
     </w:lvl>
-    <w:lvl w:ilvl="1" w:tplc="04090003" w:tentative="1">
+    <w:lvl w:ilvl="1" w:tplc="04090003">
       <w:start w:val="1"/>
       <w:numFmt w:val="bullet"/>
       <w:lvlText w:val="o"/>
@@ -8749,7 +11019,7 @@
 </file>
 
 <file path=customXml/itemProps1.xml><?xml version="1.0" encoding="utf-8"?>
-<ds:datastoreItem xmlns:ds="http://schemas.openxmlformats.org/officeDocument/2006/customXml" ds:itemID="{6ABB3C4C-3BD3-4882-8171-832E7995EC55}">
+<ds:datastoreItem xmlns:ds="http://schemas.openxmlformats.org/officeDocument/2006/customXml" ds:itemID="{7725DFB9-5EA8-4E11-95C0-F7F718EEC2BC}">
   <ds:schemaRefs>
     <ds:schemaRef ds:uri="http://schemas.openxmlformats.org/officeDocument/2006/bibliography"/>
   </ds:schemaRefs>

</xml_diff>

<commit_message>
Removing unnecessary rows from E/R Diagrams document
</commit_message>
<xml_diff>
--- a/Courses/Software-Sciences/Module-3-Databases-New/07-Relationships-and-ER-Diagrams/07-Relationships-ER-Diagrams-Exercise.docx
+++ b/Courses/Software-Sciences/Module-3-Databases-New/07-Relationships-and-ER-Diagrams/07-Relationships-ER-Diagrams-Exercise.docx
@@ -3712,13 +3712,6 @@
         </w:rPr>
         <w:t>(Id, SenderId, ReceiverId, Text, Date)</w:t>
       </w:r>
-    </w:p>
-    <w:p>
-      <w:pPr>
-        <w:rPr>
-          <w:lang w:val="bg-BG"/>
-        </w:rPr>
-      </w:pPr>
     </w:p>
     <w:sectPr>
       <w:headerReference w:type="default" r:id="rId8"/>

</xml_diff>

<commit_message>
Adding guide for creating E/R diagram
Fixes on the document for Relationships and E/R Diagrams, as well as adding step-by-step description for creating E/R diagram in SSMS.
</commit_message>
<xml_diff>
--- a/Courses/Software-Sciences/Module-3-Databases-New/07-Relationships-and-ER-Diagrams/07-Relationships-ER-Diagrams-Exercise.docx
+++ b/Courses/Software-Sciences/Module-3-Databases-New/07-Relationships-and-ER-Diagrams/07-Relationships-ER-Diagrams-Exercise.docx
@@ -3163,20 +3163,14 @@
       </w:pPr>
       <w:r>
         <w:lastRenderedPageBreak/>
-        <w:t xml:space="preserve">База </w:t>
-      </w:r>
-      <w:r>
-        <w:t>данни</w:t>
-      </w:r>
-      <w:r>
-        <w:t xml:space="preserve"> </w:t>
+        <w:t xml:space="preserve">База данни </w:t>
       </w:r>
       <w:r>
         <w:rPr>
           <w:noProof/>
           <w:lang w:val="en-US"/>
         </w:rPr>
-        <w:t>HealthcareSystem</w:t>
+        <w:t>SocialNetwork</w:t>
       </w:r>
     </w:p>
     <w:p>
@@ -3217,11 +3211,10 @@
           <w:b/>
           <w:noProof/>
         </w:rPr>
-        <w:t>HealthcareSystem</w:t>
-      </w:r>
-      <w:r>
-        <w:rPr>
-          <w:b/>
+        <w:t>SocialNetwork</w:t>
+      </w:r>
+      <w:r>
+        <w:rPr>
           <w:noProof/>
         </w:rPr>
         <w:t xml:space="preserve"> </w:t>
@@ -3255,7 +3248,7 @@
           <w:b/>
           <w:noProof/>
         </w:rPr>
-        <w:t>Patients</w:t>
+        <w:t>Users</w:t>
       </w:r>
       <w:r>
         <w:rPr>
@@ -3268,7 +3261,7 @@
         <w:rPr>
           <w:noProof/>
         </w:rPr>
-        <w:t>(Id, FirstName, LastName, Gender, BirthDate, PhoneNumber, Address)</w:t>
+        <w:t>(Id, FirstName, LastName, Gender, BirthDate, PhoneNumber)</w:t>
       </w:r>
     </w:p>
     <w:p>
@@ -3290,7 +3283,7 @@
           <w:b/>
           <w:noProof/>
         </w:rPr>
-        <w:t>Doctors</w:t>
+        <w:t>Posts</w:t>
       </w:r>
       <w:r>
         <w:rPr>
@@ -3303,7 +3296,7 @@
         <w:rPr>
           <w:noProof/>
         </w:rPr>
-        <w:t>(Id, FirstName, LastName,  SpecialtyId, PhoneNumber, Email)</w:t>
+        <w:t>(Id, UserId, Text, Date, Likes)</w:t>
       </w:r>
     </w:p>
     <w:p>
@@ -3325,7 +3318,7 @@
           <w:b/>
           <w:noProof/>
         </w:rPr>
-        <w:t>Specialties</w:t>
+        <w:t>Comments</w:t>
       </w:r>
       <w:r>
         <w:rPr>
@@ -3338,7 +3331,7 @@
         <w:rPr>
           <w:noProof/>
         </w:rPr>
-        <w:t>(Id, Name, Description)</w:t>
+        <w:t>(Id, UserId, PostId, Text , Date)</w:t>
       </w:r>
     </w:p>
     <w:p>
@@ -3360,20 +3353,13 @@
           <w:b/>
           <w:noProof/>
         </w:rPr>
-        <w:t>Appointments</w:t>
-      </w:r>
-      <w:r>
-        <w:rPr>
-          <w:b/>
-          <w:noProof/>
-        </w:rPr>
-        <w:t xml:space="preserve"> </w:t>
-      </w:r>
-      <w:r>
-        <w:rPr>
-          <w:noProof/>
-        </w:rPr>
-        <w:t>(Id, PatientId, DoctorId, Date, StartTime, EndTime)</w:t>
+        <w:t>Likes</w:t>
+      </w:r>
+      <w:r>
+        <w:rPr>
+          <w:noProof/>
+        </w:rPr>
+        <w:t xml:space="preserve"> (Id, UserId, PostId, Date)</w:t>
       </w:r>
     </w:p>
     <w:p>
@@ -3395,13 +3381,20 @@
           <w:b/>
           <w:noProof/>
         </w:rPr>
-        <w:t>MedicalRecords</w:t>
-      </w:r>
-      <w:r>
-        <w:rPr>
-          <w:noProof/>
-        </w:rPr>
-        <w:t xml:space="preserve"> (Id, PatientId, DoctorId, Date, Diagnosis, Prescription, Notes)</w:t>
+        <w:t>Friends</w:t>
+      </w:r>
+      <w:r>
+        <w:rPr>
+          <w:b/>
+          <w:noProof/>
+        </w:rPr>
+        <w:t xml:space="preserve"> </w:t>
+      </w:r>
+      <w:r>
+        <w:rPr>
+          <w:noProof/>
+        </w:rPr>
+        <w:t>(UserId1, UserId2)</w:t>
       </w:r>
     </w:p>
     <w:p>
@@ -3423,7 +3416,7 @@
           <w:b/>
           <w:noProof/>
         </w:rPr>
-        <w:t>Payments</w:t>
+        <w:t>Messages</w:t>
       </w:r>
       <w:r>
         <w:rPr>
@@ -3436,7 +3429,7 @@
         <w:rPr>
           <w:noProof/>
         </w:rPr>
-        <w:t>(Id, PatientId, Amount, Date, PaymentMethod)</w:t>
+        <w:t>(Id, SenderId, ReceiverId, Text, Date)</w:t>
       </w:r>
     </w:p>
     <w:p>
@@ -3444,14 +3437,20 @@
         <w:pStyle w:val="Heading2"/>
       </w:pPr>
       <w:r>
-        <w:t xml:space="preserve">База данни </w:t>
+        <w:t xml:space="preserve">База </w:t>
+      </w:r>
+      <w:r>
+        <w:t>данни</w:t>
+      </w:r>
+      <w:r>
+        <w:t xml:space="preserve"> </w:t>
       </w:r>
       <w:r>
         <w:rPr>
           <w:noProof/>
           <w:lang w:val="en-US"/>
         </w:rPr>
-        <w:t>SocialNetwork</w:t>
+        <w:t>HealthcareSystem</w:t>
       </w:r>
     </w:p>
     <w:p>
@@ -3492,10 +3491,11 @@
           <w:b/>
           <w:noProof/>
         </w:rPr>
-        <w:t>SocialNetwork</w:t>
-      </w:r>
-      <w:r>
-        <w:rPr>
+        <w:t>HealthcareSystem</w:t>
+      </w:r>
+      <w:r>
+        <w:rPr>
+          <w:b/>
           <w:noProof/>
         </w:rPr>
         <w:t xml:space="preserve"> </w:t>
@@ -3529,7 +3529,7 @@
           <w:b/>
           <w:noProof/>
         </w:rPr>
-        <w:t>Users</w:t>
+        <w:t>Patients</w:t>
       </w:r>
       <w:r>
         <w:rPr>
@@ -3542,7 +3542,7 @@
         <w:rPr>
           <w:noProof/>
         </w:rPr>
-        <w:t>(Id, FirstName, LastName, Gender, BirthDate, PhoneNumber)</w:t>
+        <w:t>(Id, FirstName, LastName, Gender, BirthDate, PhoneNumber, Address)</w:t>
       </w:r>
     </w:p>
     <w:p>
@@ -3564,7 +3564,7 @@
           <w:b/>
           <w:noProof/>
         </w:rPr>
-        <w:t>Posts</w:t>
+        <w:t>Doctors</w:t>
       </w:r>
       <w:r>
         <w:rPr>
@@ -3577,7 +3577,7 @@
         <w:rPr>
           <w:noProof/>
         </w:rPr>
-        <w:t>(Id, UserId, Text, Date, Likes)</w:t>
+        <w:t>(Id, FirstName, LastName,  SpecialtyId, PhoneNumber, Email)</w:t>
       </w:r>
     </w:p>
     <w:p>
@@ -3599,7 +3599,7 @@
           <w:b/>
           <w:noProof/>
         </w:rPr>
-        <w:t>Comments</w:t>
+        <w:t>Specialties</w:t>
       </w:r>
       <w:r>
         <w:rPr>
@@ -3612,7 +3612,7 @@
         <w:rPr>
           <w:noProof/>
         </w:rPr>
-        <w:t>(Id, UserId, PostId, Text , Date)</w:t>
+        <w:t>(Id, Name, Description)</w:t>
       </w:r>
     </w:p>
     <w:p>
@@ -3634,13 +3634,20 @@
           <w:b/>
           <w:noProof/>
         </w:rPr>
-        <w:t>Likes</w:t>
-      </w:r>
-      <w:r>
-        <w:rPr>
-          <w:noProof/>
-        </w:rPr>
-        <w:t xml:space="preserve"> (Id, UserId, PostId, Date)</w:t>
+        <w:t>Appointments</w:t>
+      </w:r>
+      <w:r>
+        <w:rPr>
+          <w:b/>
+          <w:noProof/>
+        </w:rPr>
+        <w:t xml:space="preserve"> </w:t>
+      </w:r>
+      <w:r>
+        <w:rPr>
+          <w:noProof/>
+        </w:rPr>
+        <w:t>(Id, PatientId, DoctorId, Date, StartTime, EndTime)</w:t>
       </w:r>
     </w:p>
     <w:p>
@@ -3662,20 +3669,13 @@
           <w:b/>
           <w:noProof/>
         </w:rPr>
-        <w:t>Friends</w:t>
-      </w:r>
-      <w:r>
-        <w:rPr>
-          <w:b/>
-          <w:noProof/>
-        </w:rPr>
-        <w:t xml:space="preserve"> </w:t>
-      </w:r>
-      <w:r>
-        <w:rPr>
-          <w:noProof/>
-        </w:rPr>
-        <w:t>(UserId1, UserId2)</w:t>
+        <w:t>MedicalRecords</w:t>
+      </w:r>
+      <w:r>
+        <w:rPr>
+          <w:noProof/>
+        </w:rPr>
+        <w:t xml:space="preserve"> (Id, PatientId, DoctorId, Date, Diagnosis, Prescription, Notes)</w:t>
       </w:r>
     </w:p>
     <w:p>
@@ -3697,7 +3697,7 @@
           <w:b/>
           <w:noProof/>
         </w:rPr>
-        <w:t>Messages</w:t>
+        <w:t>Payments</w:t>
       </w:r>
       <w:r>
         <w:rPr>
@@ -3710,12 +3710,1148 @@
         <w:rPr>
           <w:noProof/>
         </w:rPr>
-        <w:t>(Id, SenderId, ReceiverId, Text, Date)</w:t>
+        <w:t>(Id, PatientId, Amount, Date, PaymentMethod)</w:t>
+      </w:r>
+    </w:p>
+    <w:p>
+      <w:pPr>
+        <w:pStyle w:val="Heading2"/>
+        <w:rPr>
+          <w:noProof/>
+        </w:rPr>
+      </w:pPr>
+      <w:r>
+        <w:rPr>
+          <w:noProof/>
+        </w:rPr>
+        <w:t xml:space="preserve">Създайте </w:t>
+      </w:r>
+      <w:r>
+        <w:rPr>
+          <w:noProof/>
+          <w:lang w:val="en-US"/>
+        </w:rPr>
+        <w:t xml:space="preserve">E/R </w:t>
+      </w:r>
+      <w:r>
+        <w:rPr>
+          <w:noProof/>
+        </w:rPr>
+        <w:t xml:space="preserve">диаграма на </w:t>
+      </w:r>
+      <w:r>
+        <w:rPr>
+          <w:noProof/>
+          <w:lang w:val="en-US"/>
+        </w:rPr>
+        <w:t xml:space="preserve">HealthcareSystem </w:t>
+      </w:r>
+      <w:r>
+        <w:rPr>
+          <w:noProof/>
+        </w:rPr>
+        <w:t>БД</w:t>
+      </w:r>
+    </w:p>
+    <w:p>
+      <w:pPr>
+        <w:rPr>
+          <w:lang w:val="bg-BG"/>
+        </w:rPr>
+      </w:pPr>
+      <w:r>
+        <w:rPr>
+          <w:lang w:val="bg-BG"/>
+        </w:rPr>
+        <w:t xml:space="preserve">Създайте диаграма на базата данни </w:t>
+      </w:r>
+      <w:r>
+        <w:rPr>
+          <w:rFonts w:ascii="Consolas" w:hAnsi="Consolas" w:cstheme="minorHAnsi"/>
+          <w:b/>
+          <w:bCs/>
+        </w:rPr>
+        <w:t>Healt</w:t>
+      </w:r>
+      <w:r>
+        <w:rPr>
+          <w:rFonts w:ascii="Consolas" w:hAnsi="Consolas" w:cstheme="minorHAnsi"/>
+          <w:b/>
+          <w:bCs/>
+        </w:rPr>
+        <w:t>h</w:t>
+      </w:r>
+      <w:r>
+        <w:rPr>
+          <w:rFonts w:ascii="Consolas" w:hAnsi="Consolas" w:cstheme="minorHAnsi"/>
+          <w:b/>
+          <w:bCs/>
+        </w:rPr>
+        <w:t>careSystem</w:t>
+      </w:r>
+      <w:r>
+        <w:t xml:space="preserve">. </w:t>
+      </w:r>
+      <w:r>
+        <w:rPr>
+          <w:lang w:val="bg-BG"/>
+        </w:rPr>
+        <w:t xml:space="preserve">Включете </w:t>
+      </w:r>
+      <w:r>
+        <w:rPr>
+          <w:b/>
+          <w:bCs/>
+          <w:lang w:val="bg-BG"/>
+        </w:rPr>
+        <w:t>всички</w:t>
+      </w:r>
+      <w:r>
+        <w:rPr>
+          <w:lang w:val="bg-BG"/>
+        </w:rPr>
+        <w:t xml:space="preserve"> таблици.</w:t>
+      </w:r>
+    </w:p>
+    <w:p>
+      <w:pPr>
+        <w:pStyle w:val="Heading3"/>
+        <w:rPr>
+          <w:lang w:val="bg-BG"/>
+        </w:rPr>
+      </w:pPr>
+      <w:r>
+        <w:rPr>
+          <w:lang w:val="bg-BG"/>
+        </w:rPr>
+        <w:t>Насоки</w:t>
+      </w:r>
+    </w:p>
+    <w:p>
+      <w:pPr>
+        <w:pStyle w:val="Heading2"/>
+        <w:numPr>
+          <w:ilvl w:val="0"/>
+          <w:numId w:val="47"/>
+        </w:numPr>
+      </w:pPr>
+      <w:r>
+        <w:t>Създайте нова диаграма</w:t>
+      </w:r>
+    </w:p>
+    <w:p>
+      <w:pPr>
+        <w:rPr>
+          <w:lang w:val="bg-BG"/>
+        </w:rPr>
+      </w:pPr>
+      <w:r>
+        <w:rPr>
+          <w:lang w:val="bg-BG"/>
+        </w:rPr>
+        <w:t xml:space="preserve">В </w:t>
+      </w:r>
+      <w:r>
+        <w:rPr>
+          <w:rFonts w:ascii="Consolas" w:hAnsi="Consolas"/>
+        </w:rPr>
+        <w:t>[</w:t>
+      </w:r>
+      <w:r>
+        <w:rPr>
+          <w:rFonts w:ascii="Consolas" w:hAnsi="Consolas"/>
+          <w:b/>
+          <w:bCs/>
+        </w:rPr>
+        <w:t>Object Explorer</w:t>
+      </w:r>
+      <w:r>
+        <w:rPr>
+          <w:rFonts w:ascii="Consolas" w:hAnsi="Consolas"/>
+        </w:rPr>
+        <w:t>]</w:t>
+      </w:r>
+      <w:r>
+        <w:rPr>
+          <w:lang w:val="bg-BG"/>
+        </w:rPr>
+        <w:t xml:space="preserve">, който се намира в </w:t>
+      </w:r>
+      <w:r>
+        <w:rPr>
+          <w:b/>
+          <w:bCs/>
+          <w:lang w:val="bg-BG"/>
+        </w:rPr>
+        <w:t>лявата</w:t>
+      </w:r>
+      <w:r>
+        <w:rPr>
+          <w:lang w:val="bg-BG"/>
+        </w:rPr>
+        <w:t xml:space="preserve"> страна на екрана, натиснете върху</w:t>
+      </w:r>
+      <w:r>
+        <w:t xml:space="preserve"> </w:t>
+      </w:r>
+      <w:r>
+        <w:rPr>
+          <w:rFonts w:ascii="Consolas" w:hAnsi="Consolas"/>
+        </w:rPr>
+        <w:t>"</w:t>
+      </w:r>
+      <w:r>
+        <w:rPr>
+          <w:rFonts w:ascii="Consolas" w:hAnsi="Consolas"/>
+        </w:rPr>
+        <w:t>[</w:t>
+      </w:r>
+      <w:r>
+        <w:rPr>
+          <w:rFonts w:ascii="Consolas" w:hAnsi="Consolas"/>
+          <w:b/>
+          <w:bCs/>
+        </w:rPr>
+        <w:t>+</w:t>
+      </w:r>
+      <w:r>
+        <w:rPr>
+          <w:rFonts w:ascii="Consolas" w:hAnsi="Consolas"/>
+        </w:rPr>
+        <w:t>]</w:t>
+      </w:r>
+      <w:r>
+        <w:rPr>
+          <w:rFonts w:ascii="Consolas" w:hAnsi="Consolas"/>
+        </w:rPr>
+        <w:t>"</w:t>
+      </w:r>
+      <w:r>
+        <w:rPr>
+          <w:lang w:val="bg-BG"/>
+        </w:rPr>
+        <w:t xml:space="preserve"> до </w:t>
+      </w:r>
+      <w:r>
+        <w:rPr>
+          <w:rFonts w:ascii="Consolas" w:hAnsi="Consolas"/>
+          <w:b/>
+          <w:bCs/>
+        </w:rPr>
+        <w:t>Databases</w:t>
+      </w:r>
+      <w:r>
+        <w:rPr>
+          <w:lang w:val="bg-BG"/>
+        </w:rPr>
+        <w:t>.</w:t>
+      </w:r>
+    </w:p>
+    <w:p>
+      <w:pPr>
+        <w:jc w:val="center"/>
+      </w:pPr>
+      <w:r>
+        <w:drawing>
+          <wp:inline distT="0" distB="0" distL="0" distR="0" wp14:anchorId="754CE7DF" wp14:editId="34E8BD30">
+            <wp:extent cx="1581371" cy="1276528"/>
+            <wp:effectExtent l="19050" t="19050" r="19050" b="19050"/>
+            <wp:docPr id="153639987" name="Picture 1" descr="A screenshot of a computer&#10;&#10;Description automatically generated"/>
+            <wp:cNvGraphicFramePr>
+              <a:graphicFrameLocks xmlns:a="http://schemas.openxmlformats.org/drawingml/2006/main" noChangeAspect="1"/>
+            </wp:cNvGraphicFramePr>
+            <a:graphic xmlns:a="http://schemas.openxmlformats.org/drawingml/2006/main">
+              <a:graphicData uri="http://schemas.openxmlformats.org/drawingml/2006/picture">
+                <pic:pic xmlns:pic="http://schemas.openxmlformats.org/drawingml/2006/picture">
+                  <pic:nvPicPr>
+                    <pic:cNvPr id="153639987" name="Picture 1" descr="A screenshot of a computer&#10;&#10;Description automatically generated"/>
+                    <pic:cNvPicPr/>
+                  </pic:nvPicPr>
+                  <pic:blipFill>
+                    <a:blip r:embed="rId8"/>
+                    <a:stretch>
+                      <a:fillRect/>
+                    </a:stretch>
+                  </pic:blipFill>
+                  <pic:spPr>
+                    <a:xfrm>
+                      <a:off x="0" y="0"/>
+                      <a:ext cx="1581371" cy="1276528"/>
+                    </a:xfrm>
+                    <a:prstGeom prst="rect">
+                      <a:avLst/>
+                    </a:prstGeom>
+                    <a:ln>
+                      <a:solidFill>
+                        <a:schemeClr val="bg1">
+                          <a:lumMod val="75000"/>
+                        </a:schemeClr>
+                      </a:solidFill>
+                    </a:ln>
+                  </pic:spPr>
+                </pic:pic>
+              </a:graphicData>
+            </a:graphic>
+          </wp:inline>
+        </w:drawing>
+      </w:r>
+    </w:p>
+    <w:p>
+      <w:pPr>
+        <w:rPr>
+          <w:lang w:val="bg-BG"/>
+        </w:rPr>
+      </w:pPr>
+      <w:r>
+        <w:rPr>
+          <w:lang w:val="bg-BG"/>
+        </w:rPr>
+        <w:t xml:space="preserve">Изберете </w:t>
+      </w:r>
+      <w:r>
+        <w:rPr>
+          <w:b/>
+          <w:bCs/>
+          <w:lang w:val="bg-BG"/>
+        </w:rPr>
+        <w:t>базата данни</w:t>
+      </w:r>
+      <w:r>
+        <w:rPr>
+          <w:lang w:val="bg-BG"/>
+        </w:rPr>
+        <w:t>, на която искате да създадете</w:t>
+      </w:r>
+      <w:r>
+        <w:t xml:space="preserve"> </w:t>
+      </w:r>
+      <w:r>
+        <w:rPr>
+          <w:b/>
+          <w:bCs/>
+          <w:lang w:val="bg-BG"/>
+        </w:rPr>
+        <w:t>диаграмата</w:t>
+      </w:r>
+      <w:r>
+        <w:rPr>
+          <w:lang w:val="bg-BG"/>
+        </w:rPr>
+        <w:t>. В нашия случай това е</w:t>
+      </w:r>
+      <w:r>
+        <w:t xml:space="preserve"> </w:t>
+      </w:r>
+      <w:r>
+        <w:rPr>
+          <w:rFonts w:ascii="Consolas" w:hAnsi="Consolas" w:cstheme="minorHAnsi"/>
+          <w:b/>
+          <w:bCs/>
+        </w:rPr>
+        <w:t>Healt</w:t>
+      </w:r>
+      <w:r>
+        <w:rPr>
+          <w:rFonts w:ascii="Consolas" w:hAnsi="Consolas" w:cstheme="minorHAnsi"/>
+          <w:b/>
+          <w:bCs/>
+        </w:rPr>
+        <w:t>h</w:t>
+      </w:r>
+      <w:r>
+        <w:rPr>
+          <w:rFonts w:ascii="Consolas" w:hAnsi="Consolas" w:cstheme="minorHAnsi"/>
+          <w:b/>
+          <w:bCs/>
+        </w:rPr>
+        <w:t>careSystem</w:t>
+      </w:r>
+      <w:r>
+        <w:t xml:space="preserve">. </w:t>
+      </w:r>
+      <w:r>
+        <w:rPr>
+          <w:lang w:val="bg-BG"/>
+        </w:rPr>
+        <w:t xml:space="preserve">Натиснете върху </w:t>
+      </w:r>
+      <w:r>
+        <w:rPr>
+          <w:rFonts w:ascii="Consolas" w:hAnsi="Consolas"/>
+        </w:rPr>
+        <w:t>"</w:t>
+      </w:r>
+      <w:r>
+        <w:rPr>
+          <w:rFonts w:ascii="Consolas" w:hAnsi="Consolas"/>
+        </w:rPr>
+        <w:t>[</w:t>
+      </w:r>
+      <w:r>
+        <w:rPr>
+          <w:rFonts w:ascii="Consolas" w:hAnsi="Consolas"/>
+          <w:b/>
+          <w:bCs/>
+        </w:rPr>
+        <w:t>+</w:t>
+      </w:r>
+      <w:r>
+        <w:rPr>
+          <w:rFonts w:ascii="Consolas" w:hAnsi="Consolas"/>
+        </w:rPr>
+        <w:t>]</w:t>
+      </w:r>
+      <w:r>
+        <w:rPr>
+          <w:rFonts w:ascii="Consolas" w:hAnsi="Consolas"/>
+        </w:rPr>
+        <w:t>"</w:t>
+      </w:r>
+      <w:r>
+        <w:rPr>
+          <w:lang w:val="bg-BG"/>
+        </w:rPr>
+        <w:t xml:space="preserve">, който се намира </w:t>
+      </w:r>
+      <w:r>
+        <w:rPr>
+          <w:b/>
+          <w:bCs/>
+          <w:lang w:val="bg-BG"/>
+        </w:rPr>
+        <w:t>отляво</w:t>
+      </w:r>
+      <w:r>
+        <w:rPr>
+          <w:lang w:val="bg-BG"/>
+        </w:rPr>
+        <w:t xml:space="preserve"> на </w:t>
+      </w:r>
+      <w:r>
+        <w:rPr>
+          <w:b/>
+          <w:bCs/>
+          <w:lang w:val="bg-BG"/>
+        </w:rPr>
+        <w:t>името</w:t>
+      </w:r>
+      <w:r>
+        <w:rPr>
+          <w:lang w:val="bg-BG"/>
+        </w:rPr>
+        <w:t xml:space="preserve"> на </w:t>
+      </w:r>
+      <w:r>
+        <w:rPr>
+          <w:b/>
+          <w:bCs/>
+          <w:lang w:val="bg-BG"/>
+        </w:rPr>
+        <w:t>базата</w:t>
+      </w:r>
+      <w:r>
+        <w:rPr>
+          <w:lang w:val="bg-BG"/>
+        </w:rPr>
+        <w:t xml:space="preserve"> </w:t>
+      </w:r>
+      <w:r>
+        <w:rPr>
+          <w:b/>
+          <w:bCs/>
+          <w:lang w:val="bg-BG"/>
+        </w:rPr>
+        <w:t>данни</w:t>
+      </w:r>
+      <w:r>
+        <w:rPr>
+          <w:lang w:val="bg-BG"/>
+        </w:rPr>
+        <w:t>.</w:t>
+      </w:r>
+    </w:p>
+    <w:p>
+      <w:pPr>
+        <w:jc w:val="center"/>
+        <w:rPr>
+          <w:lang w:val="bg-BG"/>
+        </w:rPr>
+      </w:pPr>
+      <w:r>
+        <w:rPr>
+          <w:lang w:val="bg-BG"/>
+        </w:rPr>
+        <w:drawing>
+          <wp:inline distT="0" distB="0" distL="0" distR="0" wp14:anchorId="47D0693C" wp14:editId="2C6CF99D">
+            <wp:extent cx="1642773" cy="1642773"/>
+            <wp:effectExtent l="19050" t="19050" r="14605" b="14605"/>
+            <wp:docPr id="18413750" name="Picture 1" descr="A screenshot of a computer&#10;&#10;Description automatically generated"/>
+            <wp:cNvGraphicFramePr>
+              <a:graphicFrameLocks xmlns:a="http://schemas.openxmlformats.org/drawingml/2006/main" noChangeAspect="1"/>
+            </wp:cNvGraphicFramePr>
+            <a:graphic xmlns:a="http://schemas.openxmlformats.org/drawingml/2006/main">
+              <a:graphicData uri="http://schemas.openxmlformats.org/drawingml/2006/picture">
+                <pic:pic xmlns:pic="http://schemas.openxmlformats.org/drawingml/2006/picture">
+                  <pic:nvPicPr>
+                    <pic:cNvPr id="18413750" name="Picture 1" descr="A screenshot of a computer&#10;&#10;Description automatically generated"/>
+                    <pic:cNvPicPr/>
+                  </pic:nvPicPr>
+                  <pic:blipFill>
+                    <a:blip r:embed="rId9"/>
+                    <a:stretch>
+                      <a:fillRect/>
+                    </a:stretch>
+                  </pic:blipFill>
+                  <pic:spPr>
+                    <a:xfrm>
+                      <a:off x="0" y="0"/>
+                      <a:ext cx="1645948" cy="1645948"/>
+                    </a:xfrm>
+                    <a:prstGeom prst="rect">
+                      <a:avLst/>
+                    </a:prstGeom>
+                    <a:ln>
+                      <a:solidFill>
+                        <a:schemeClr val="bg1">
+                          <a:lumMod val="75000"/>
+                        </a:schemeClr>
+                      </a:solidFill>
+                    </a:ln>
+                  </pic:spPr>
+                </pic:pic>
+              </a:graphicData>
+            </a:graphic>
+          </wp:inline>
+        </w:drawing>
+      </w:r>
+    </w:p>
+    <w:p>
+      <w:r>
+        <w:rPr>
+          <w:lang w:val="bg-BG"/>
+        </w:rPr>
+        <w:lastRenderedPageBreak/>
+        <w:t xml:space="preserve">Визуализират се </w:t>
+      </w:r>
+      <w:r>
+        <w:rPr>
+          <w:b/>
+          <w:bCs/>
+          <w:lang w:val="bg-BG"/>
+        </w:rPr>
+        <w:t>папки</w:t>
+      </w:r>
+      <w:r>
+        <w:rPr>
+          <w:lang w:val="bg-BG"/>
+        </w:rPr>
+        <w:t xml:space="preserve">. Натиснете с </w:t>
+      </w:r>
+      <w:r>
+        <w:rPr>
+          <w:b/>
+          <w:bCs/>
+          <w:lang w:val="bg-BG"/>
+        </w:rPr>
+        <w:t>десния</w:t>
+      </w:r>
+      <w:r>
+        <w:rPr>
+          <w:lang w:val="bg-BG"/>
+        </w:rPr>
+        <w:t xml:space="preserve"> </w:t>
+      </w:r>
+      <w:r>
+        <w:rPr>
+          <w:b/>
+          <w:bCs/>
+          <w:lang w:val="bg-BG"/>
+        </w:rPr>
+        <w:t>бутон</w:t>
+      </w:r>
+      <w:r>
+        <w:rPr>
+          <w:lang w:val="bg-BG"/>
+        </w:rPr>
+        <w:t xml:space="preserve"> върху </w:t>
+      </w:r>
+      <w:r>
+        <w:t>"</w:t>
+      </w:r>
+      <w:r>
+        <w:rPr>
+          <w:rFonts w:ascii="Consolas" w:hAnsi="Consolas"/>
+          <w:b/>
+          <w:bCs/>
+        </w:rPr>
+        <w:t>Database Diagrams</w:t>
+      </w:r>
+      <w:r>
+        <w:t>"</w:t>
+      </w:r>
+      <w:r>
+        <w:t xml:space="preserve"> </w:t>
+      </w:r>
+      <w:r>
+        <w:rPr>
+          <w:lang w:val="bg-BG"/>
+        </w:rPr>
+        <w:t xml:space="preserve">и изберете </w:t>
+      </w:r>
+      <w:r>
+        <w:rPr>
+          <w:rFonts w:ascii="Consolas" w:hAnsi="Consolas"/>
+        </w:rPr>
+        <w:t>[</w:t>
+      </w:r>
+      <w:r>
+        <w:rPr>
+          <w:rFonts w:ascii="Consolas" w:hAnsi="Consolas"/>
+          <w:b/>
+          <w:bCs/>
+        </w:rPr>
+        <w:t>New Database Diagram</w:t>
+      </w:r>
+      <w:r>
+        <w:rPr>
+          <w:rFonts w:ascii="Consolas" w:hAnsi="Consolas"/>
+        </w:rPr>
+        <w:t>]</w:t>
+      </w:r>
+      <w:r>
+        <w:rPr>
+          <w:lang w:val="bg-BG"/>
+        </w:rPr>
+        <w:t>.</w:t>
+      </w:r>
+    </w:p>
+    <w:p>
+      <w:pPr>
+        <w:jc w:val="center"/>
+        <w:rPr>
+          <w:lang w:val="bg-BG"/>
+        </w:rPr>
+      </w:pPr>
+      <w:r>
+        <w:rPr>
+          <w:lang w:val="bg-BG"/>
+        </w:rPr>
+        <w:drawing>
+          <wp:inline distT="0" distB="0" distL="0" distR="0" wp14:anchorId="39B6E2B2" wp14:editId="4EB10665">
+            <wp:extent cx="3134162" cy="1895740"/>
+            <wp:effectExtent l="19050" t="19050" r="9525" b="28575"/>
+            <wp:docPr id="848517891" name="Picture 1" descr="A screenshot of a computer&#10;&#10;Description automatically generated"/>
+            <wp:cNvGraphicFramePr>
+              <a:graphicFrameLocks xmlns:a="http://schemas.openxmlformats.org/drawingml/2006/main" noChangeAspect="1"/>
+            </wp:cNvGraphicFramePr>
+            <a:graphic xmlns:a="http://schemas.openxmlformats.org/drawingml/2006/main">
+              <a:graphicData uri="http://schemas.openxmlformats.org/drawingml/2006/picture">
+                <pic:pic xmlns:pic="http://schemas.openxmlformats.org/drawingml/2006/picture">
+                  <pic:nvPicPr>
+                    <pic:cNvPr id="848517891" name="Picture 1" descr="A screenshot of a computer&#10;&#10;Description automatically generated"/>
+                    <pic:cNvPicPr/>
+                  </pic:nvPicPr>
+                  <pic:blipFill>
+                    <a:blip r:embed="rId10"/>
+                    <a:stretch>
+                      <a:fillRect/>
+                    </a:stretch>
+                  </pic:blipFill>
+                  <pic:spPr>
+                    <a:xfrm>
+                      <a:off x="0" y="0"/>
+                      <a:ext cx="3134162" cy="1895740"/>
+                    </a:xfrm>
+                    <a:prstGeom prst="rect">
+                      <a:avLst/>
+                    </a:prstGeom>
+                    <a:ln>
+                      <a:solidFill>
+                        <a:schemeClr val="bg1">
+                          <a:lumMod val="75000"/>
+                        </a:schemeClr>
+                      </a:solidFill>
+                    </a:ln>
+                  </pic:spPr>
+                </pic:pic>
+              </a:graphicData>
+            </a:graphic>
+          </wp:inline>
+        </w:drawing>
+      </w:r>
+    </w:p>
+    <w:p>
+      <w:pPr>
+        <w:jc w:val="both"/>
+        <w:rPr>
+          <w:lang w:val="bg-BG"/>
+        </w:rPr>
+      </w:pPr>
+      <w:r>
+        <w:rPr>
+          <w:lang w:val="bg-BG"/>
+        </w:rPr>
+        <w:t>Натиснете</w:t>
+      </w:r>
+      <w:r>
+        <w:t xml:space="preserve"> </w:t>
+      </w:r>
+      <w:r>
+        <w:rPr>
+          <w:rFonts w:ascii="Consolas" w:hAnsi="Consolas"/>
+        </w:rPr>
+        <w:t>[</w:t>
+      </w:r>
+      <w:r>
+        <w:rPr>
+          <w:rFonts w:ascii="Consolas" w:hAnsi="Consolas"/>
+          <w:b/>
+          <w:bCs/>
+        </w:rPr>
+        <w:t>Yes</w:t>
+      </w:r>
+      <w:r>
+        <w:rPr>
+          <w:rFonts w:ascii="Consolas" w:hAnsi="Consolas"/>
+        </w:rPr>
+        <w:t>]</w:t>
+      </w:r>
+      <w:r>
+        <w:rPr>
+          <w:lang w:val="bg-BG"/>
+        </w:rPr>
+        <w:t xml:space="preserve"> </w:t>
+      </w:r>
+      <w:r>
+        <w:rPr>
+          <w:lang w:val="bg-BG"/>
+        </w:rPr>
+        <w:t>на съобщението, което изниква.</w:t>
+      </w:r>
+    </w:p>
+    <w:p>
+      <w:pPr>
+        <w:jc w:val="center"/>
+        <w:rPr>
+          <w:rFonts w:cstheme="minorHAnsi"/>
+          <w:lang w:val="bg-BG"/>
+        </w:rPr>
+      </w:pPr>
+      <w:r>
+        <w:rPr>
+          <w:rFonts w:cstheme="minorHAnsi"/>
+          <w:lang w:val="bg-BG"/>
+        </w:rPr>
+        <w:drawing>
+          <wp:inline distT="0" distB="0" distL="0" distR="0" wp14:anchorId="71F03429" wp14:editId="128EA84E">
+            <wp:extent cx="5734850" cy="1171739"/>
+            <wp:effectExtent l="19050" t="19050" r="18415" b="28575"/>
+            <wp:docPr id="1880901560" name="Picture 1" descr="A screenshot of a computer error&#10;&#10;Description automatically generated"/>
+            <wp:cNvGraphicFramePr>
+              <a:graphicFrameLocks xmlns:a="http://schemas.openxmlformats.org/drawingml/2006/main" noChangeAspect="1"/>
+            </wp:cNvGraphicFramePr>
+            <a:graphic xmlns:a="http://schemas.openxmlformats.org/drawingml/2006/main">
+              <a:graphicData uri="http://schemas.openxmlformats.org/drawingml/2006/picture">
+                <pic:pic xmlns:pic="http://schemas.openxmlformats.org/drawingml/2006/picture">
+                  <pic:nvPicPr>
+                    <pic:cNvPr id="1880901560" name="Picture 1" descr="A screenshot of a computer error&#10;&#10;Description automatically generated"/>
+                    <pic:cNvPicPr/>
+                  </pic:nvPicPr>
+                  <pic:blipFill>
+                    <a:blip r:embed="rId11"/>
+                    <a:stretch>
+                      <a:fillRect/>
+                    </a:stretch>
+                  </pic:blipFill>
+                  <pic:spPr>
+                    <a:xfrm>
+                      <a:off x="0" y="0"/>
+                      <a:ext cx="5734850" cy="1171739"/>
+                    </a:xfrm>
+                    <a:prstGeom prst="rect">
+                      <a:avLst/>
+                    </a:prstGeom>
+                    <a:ln>
+                      <a:solidFill>
+                        <a:schemeClr val="bg1">
+                          <a:lumMod val="75000"/>
+                        </a:schemeClr>
+                      </a:solidFill>
+                    </a:ln>
+                  </pic:spPr>
+                </pic:pic>
+              </a:graphicData>
+            </a:graphic>
+          </wp:inline>
+        </w:drawing>
+      </w:r>
+    </w:p>
+    <w:p>
+      <w:pPr>
+        <w:rPr>
+          <w:rFonts w:cstheme="minorHAnsi"/>
+          <w:lang w:val="bg-BG"/>
+        </w:rPr>
+      </w:pPr>
+      <w:r>
+        <w:rPr>
+          <w:rFonts w:cstheme="minorHAnsi"/>
+          <w:lang w:val="bg-BG"/>
+        </w:rPr>
+        <w:t xml:space="preserve">Показват се </w:t>
+      </w:r>
+      <w:r>
+        <w:rPr>
+          <w:rFonts w:cstheme="minorHAnsi"/>
+          <w:b/>
+          <w:bCs/>
+          <w:lang w:val="bg-BG"/>
+        </w:rPr>
+        <w:t>таблиците</w:t>
+      </w:r>
+      <w:r>
+        <w:rPr>
+          <w:rFonts w:cstheme="minorHAnsi"/>
+          <w:lang w:val="bg-BG"/>
+        </w:rPr>
+        <w:t>, които се съдържат в нашата база данни.</w:t>
+      </w:r>
+    </w:p>
+    <w:p>
+      <w:pPr>
+        <w:jc w:val="center"/>
+        <w:rPr>
+          <w:rFonts w:cstheme="minorHAnsi"/>
+          <w:lang w:val="bg-BG"/>
+        </w:rPr>
+      </w:pPr>
+      <w:r>
+        <w:rPr>
+          <w:rFonts w:cstheme="minorHAnsi"/>
+          <w:lang w:val="bg-BG"/>
+        </w:rPr>
+        <w:drawing>
+          <wp:inline distT="0" distB="0" distL="0" distR="0" wp14:anchorId="5D175456" wp14:editId="3B951DB5">
+            <wp:extent cx="3551085" cy="2803893"/>
+            <wp:effectExtent l="19050" t="19050" r="11430" b="15875"/>
+            <wp:docPr id="1297485564" name="Picture 1" descr="A screenshot of a computer screen&#10;&#10;Description automatically generated"/>
+            <wp:cNvGraphicFramePr>
+              <a:graphicFrameLocks xmlns:a="http://schemas.openxmlformats.org/drawingml/2006/main" noChangeAspect="1"/>
+            </wp:cNvGraphicFramePr>
+            <a:graphic xmlns:a="http://schemas.openxmlformats.org/drawingml/2006/main">
+              <a:graphicData uri="http://schemas.openxmlformats.org/drawingml/2006/picture">
+                <pic:pic xmlns:pic="http://schemas.openxmlformats.org/drawingml/2006/picture">
+                  <pic:nvPicPr>
+                    <pic:cNvPr id="1297485564" name="Picture 1" descr="A screenshot of a computer screen&#10;&#10;Description automatically generated"/>
+                    <pic:cNvPicPr/>
+                  </pic:nvPicPr>
+                  <pic:blipFill>
+                    <a:blip r:embed="rId12"/>
+                    <a:stretch>
+                      <a:fillRect/>
+                    </a:stretch>
+                  </pic:blipFill>
+                  <pic:spPr>
+                    <a:xfrm>
+                      <a:off x="0" y="0"/>
+                      <a:ext cx="3588103" cy="2833122"/>
+                    </a:xfrm>
+                    <a:prstGeom prst="rect">
+                      <a:avLst/>
+                    </a:prstGeom>
+                    <a:ln>
+                      <a:solidFill>
+                        <a:schemeClr val="bg1">
+                          <a:lumMod val="75000"/>
+                        </a:schemeClr>
+                      </a:solidFill>
+                    </a:ln>
+                  </pic:spPr>
+                </pic:pic>
+              </a:graphicData>
+            </a:graphic>
+          </wp:inline>
+        </w:drawing>
+      </w:r>
+    </w:p>
+    <w:p>
+      <w:pPr>
+        <w:rPr>
+          <w:rFonts w:cstheme="minorHAnsi"/>
+        </w:rPr>
+      </w:pPr>
+      <w:r>
+        <w:rPr>
+          <w:rFonts w:cstheme="minorHAnsi"/>
+          <w:lang w:val="bg-BG"/>
+        </w:rPr>
+        <w:t xml:space="preserve">Изберете </w:t>
+      </w:r>
+      <w:r>
+        <w:rPr>
+          <w:rFonts w:cstheme="minorHAnsi"/>
+          <w:b/>
+          <w:bCs/>
+          <w:lang w:val="bg-BG"/>
+        </w:rPr>
+        <w:t>всяка</w:t>
+      </w:r>
+      <w:r>
+        <w:rPr>
+          <w:rFonts w:cstheme="minorHAnsi"/>
+          <w:lang w:val="bg-BG"/>
+        </w:rPr>
+        <w:t xml:space="preserve"> една и натиснете </w:t>
+      </w:r>
+      <w:r>
+        <w:rPr>
+          <w:rFonts w:ascii="Consolas" w:hAnsi="Consolas" w:cstheme="minorHAnsi"/>
+        </w:rPr>
+        <w:t>[</w:t>
+      </w:r>
+      <w:r>
+        <w:rPr>
+          <w:rFonts w:ascii="Consolas" w:hAnsi="Consolas" w:cstheme="minorHAnsi"/>
+          <w:b/>
+          <w:bCs/>
+        </w:rPr>
+        <w:t>Add</w:t>
+      </w:r>
+      <w:r>
+        <w:rPr>
+          <w:rFonts w:ascii="Consolas" w:hAnsi="Consolas" w:cstheme="minorHAnsi"/>
+        </w:rPr>
+        <w:t>]</w:t>
+      </w:r>
+      <w:r>
+        <w:rPr>
+          <w:rFonts w:cstheme="minorHAnsi"/>
+        </w:rPr>
+        <w:t>.</w:t>
+      </w:r>
+    </w:p>
+    <w:p>
+      <w:pPr>
+        <w:jc w:val="center"/>
+        <w:rPr>
+          <w:rFonts w:cstheme="minorHAnsi"/>
+          <w:lang w:val="bg-BG"/>
+        </w:rPr>
+      </w:pPr>
+      <w:r>
+        <w:rPr>
+          <w:rFonts w:cstheme="minorHAnsi"/>
+          <w:lang w:val="bg-BG"/>
+        </w:rPr>
+        <w:lastRenderedPageBreak/>
+        <w:drawing>
+          <wp:inline distT="0" distB="0" distL="0" distR="0" wp14:anchorId="2EE89198" wp14:editId="06F73DDB">
+            <wp:extent cx="4372585" cy="3429479"/>
+            <wp:effectExtent l="19050" t="19050" r="9525" b="19050"/>
+            <wp:docPr id="203906583" name="Picture 1" descr="A screenshot of a computer&#10;&#10;Description automatically generated"/>
+            <wp:cNvGraphicFramePr>
+              <a:graphicFrameLocks xmlns:a="http://schemas.openxmlformats.org/drawingml/2006/main" noChangeAspect="1"/>
+            </wp:cNvGraphicFramePr>
+            <a:graphic xmlns:a="http://schemas.openxmlformats.org/drawingml/2006/main">
+              <a:graphicData uri="http://schemas.openxmlformats.org/drawingml/2006/picture">
+                <pic:pic xmlns:pic="http://schemas.openxmlformats.org/drawingml/2006/picture">
+                  <pic:nvPicPr>
+                    <pic:cNvPr id="203906583" name="Picture 1" descr="A screenshot of a computer&#10;&#10;Description automatically generated"/>
+                    <pic:cNvPicPr/>
+                  </pic:nvPicPr>
+                  <pic:blipFill>
+                    <a:blip r:embed="rId13"/>
+                    <a:stretch>
+                      <a:fillRect/>
+                    </a:stretch>
+                  </pic:blipFill>
+                  <pic:spPr>
+                    <a:xfrm>
+                      <a:off x="0" y="0"/>
+                      <a:ext cx="4372585" cy="3429479"/>
+                    </a:xfrm>
+                    <a:prstGeom prst="rect">
+                      <a:avLst/>
+                    </a:prstGeom>
+                    <a:ln>
+                      <a:solidFill>
+                        <a:schemeClr val="bg1">
+                          <a:lumMod val="75000"/>
+                        </a:schemeClr>
+                      </a:solidFill>
+                    </a:ln>
+                  </pic:spPr>
+                </pic:pic>
+              </a:graphicData>
+            </a:graphic>
+          </wp:inline>
+        </w:drawing>
+      </w:r>
+    </w:p>
+    <w:p>
+      <w:pPr>
+        <w:rPr>
+          <w:rFonts w:cstheme="minorHAnsi"/>
+          <w:lang w:val="bg-BG"/>
+        </w:rPr>
+      </w:pPr>
+      <w:r>
+        <w:rPr>
+          <w:rFonts w:cstheme="minorHAnsi"/>
+          <w:b/>
+          <w:bCs/>
+          <w:lang w:val="bg-BG"/>
+        </w:rPr>
+        <w:t>Диаграмата</w:t>
+      </w:r>
+      <w:r>
+        <w:rPr>
+          <w:rFonts w:cstheme="minorHAnsi"/>
+          <w:lang w:val="bg-BG"/>
+        </w:rPr>
+        <w:t xml:space="preserve"> се </w:t>
+      </w:r>
+      <w:r>
+        <w:rPr>
+          <w:rFonts w:cstheme="minorHAnsi"/>
+          <w:b/>
+          <w:bCs/>
+          <w:lang w:val="bg-BG"/>
+        </w:rPr>
+        <w:t>визуализира</w:t>
+      </w:r>
+      <w:r>
+        <w:rPr>
+          <w:rFonts w:cstheme="minorHAnsi"/>
+          <w:lang w:val="bg-BG"/>
+        </w:rPr>
+        <w:t xml:space="preserve"> и можем да </w:t>
+      </w:r>
+      <w:r>
+        <w:rPr>
+          <w:rFonts w:cstheme="minorHAnsi"/>
+          <w:b/>
+          <w:bCs/>
+          <w:lang w:val="bg-BG"/>
+        </w:rPr>
+        <w:t>разгледаме</w:t>
+      </w:r>
+      <w:r>
+        <w:rPr>
+          <w:rFonts w:cstheme="minorHAnsi"/>
+          <w:lang w:val="bg-BG"/>
+        </w:rPr>
+        <w:t xml:space="preserve"> всяка една </w:t>
+      </w:r>
+      <w:r>
+        <w:rPr>
+          <w:rFonts w:cstheme="minorHAnsi"/>
+          <w:b/>
+          <w:bCs/>
+          <w:lang w:val="bg-BG"/>
+        </w:rPr>
+        <w:t>връзка</w:t>
+      </w:r>
+      <w:r>
+        <w:rPr>
+          <w:rFonts w:cstheme="minorHAnsi"/>
+          <w:lang w:val="bg-BG"/>
+        </w:rPr>
+        <w:t xml:space="preserve">, съдържаща се в </w:t>
+      </w:r>
+      <w:r>
+        <w:rPr>
+          <w:rFonts w:cstheme="minorHAnsi"/>
+          <w:b/>
+          <w:bCs/>
+          <w:lang w:val="bg-BG"/>
+        </w:rPr>
+        <w:t>базата данни</w:t>
+      </w:r>
+      <w:r>
+        <w:rPr>
+          <w:rFonts w:cstheme="minorHAnsi"/>
+          <w:lang w:val="bg-BG"/>
+        </w:rPr>
+        <w:t xml:space="preserve">. Не се притеснявайте да </w:t>
+      </w:r>
+      <w:r>
+        <w:rPr>
+          <w:rFonts w:cstheme="minorHAnsi"/>
+          <w:b/>
+          <w:bCs/>
+          <w:lang w:val="bg-BG"/>
+        </w:rPr>
+        <w:t>размествате</w:t>
+      </w:r>
+      <w:r>
+        <w:rPr>
+          <w:rFonts w:cstheme="minorHAnsi"/>
+          <w:lang w:val="bg-BG"/>
+        </w:rPr>
+        <w:t xml:space="preserve"> таблиците и сочещите ключове към тях.</w:t>
+      </w:r>
+    </w:p>
+    <w:p>
+      <w:pPr>
+        <w:jc w:val="center"/>
+        <w:rPr>
+          <w:rFonts w:cstheme="minorHAnsi"/>
+          <w:lang w:val="bg-BG"/>
+        </w:rPr>
+      </w:pPr>
+      <w:r>
+        <w:rPr>
+          <w:rFonts w:cstheme="minorHAnsi"/>
+          <w:lang w:val="bg-BG"/>
+        </w:rPr>
+        <w:drawing>
+          <wp:inline distT="0" distB="0" distL="0" distR="0" wp14:anchorId="2988A80B" wp14:editId="54C18B0C">
+            <wp:extent cx="5840227" cy="5053882"/>
+            <wp:effectExtent l="19050" t="19050" r="27305" b="13970"/>
+            <wp:docPr id="337149232" name="Picture 1" descr="A diagram of a medical records&#10;&#10;Description automatically generated"/>
+            <wp:cNvGraphicFramePr>
+              <a:graphicFrameLocks xmlns:a="http://schemas.openxmlformats.org/drawingml/2006/main" noChangeAspect="1"/>
+            </wp:cNvGraphicFramePr>
+            <a:graphic xmlns:a="http://schemas.openxmlformats.org/drawingml/2006/main">
+              <a:graphicData uri="http://schemas.openxmlformats.org/drawingml/2006/picture">
+                <pic:pic xmlns:pic="http://schemas.openxmlformats.org/drawingml/2006/picture">
+                  <pic:nvPicPr>
+                    <pic:cNvPr id="337149232" name="Picture 1" descr="A diagram of a medical records&#10;&#10;Description automatically generated"/>
+                    <pic:cNvPicPr/>
+                  </pic:nvPicPr>
+                  <pic:blipFill>
+                    <a:blip r:embed="rId14"/>
+                    <a:stretch>
+                      <a:fillRect/>
+                    </a:stretch>
+                  </pic:blipFill>
+                  <pic:spPr>
+                    <a:xfrm>
+                      <a:off x="0" y="0"/>
+                      <a:ext cx="5851962" cy="5064037"/>
+                    </a:xfrm>
+                    <a:prstGeom prst="rect">
+                      <a:avLst/>
+                    </a:prstGeom>
+                    <a:ln>
+                      <a:solidFill>
+                        <a:schemeClr val="bg1">
+                          <a:lumMod val="75000"/>
+                        </a:schemeClr>
+                      </a:solidFill>
+                    </a:ln>
+                  </pic:spPr>
+                </pic:pic>
+              </a:graphicData>
+            </a:graphic>
+          </wp:inline>
+        </w:drawing>
       </w:r>
     </w:p>
     <w:sectPr>
-      <w:headerReference w:type="default" r:id="rId8"/>
-      <w:footerReference w:type="default" r:id="rId9"/>
+      <w:headerReference w:type="default" r:id="rId15"/>
+      <w:footerReference w:type="default" r:id="rId16"/>
       <w:pgSz w:w="11909" w:h="16834" w:code="9"/>
       <w:pgMar w:top="567" w:right="737" w:bottom="680" w:left="737" w:header="567" w:footer="510" w:gutter="0"/>
       <w:cols w:space="720"/>
@@ -5362,8 +6498,8 @@
   <w:abstractNum w:abstractNumId="4" w15:restartNumberingAfterBreak="0">
     <w:nsid w:val="13A00DEC"/>
     <w:multiLevelType w:val="hybridMultilevel"/>
-    <w:tmpl w:val="5E960EC2"/>
-    <w:lvl w:ilvl="0" w:tplc="A47E1DC6">
+    <w:tmpl w:val="FE943684"/>
+    <w:lvl w:ilvl="0" w:tplc="7AB4EFCE">
       <w:start w:val="1"/>
       <w:numFmt w:val="decimal"/>
       <w:pStyle w:val="Heading2"/>
@@ -5372,6 +6508,9 @@
       <w:pPr>
         <w:ind w:left="360" w:hanging="360"/>
       </w:pPr>
+      <w:rPr>
+        <w:rFonts w:hint="default"/>
+      </w:rPr>
     </w:lvl>
     <w:lvl w:ilvl="1" w:tplc="04090019" w:tentative="1">
       <w:start w:val="1"/>
@@ -9714,6 +10853,12 @@
   </w:num>
   <w:num w:numId="46" w16cid:durableId="1983844639">
     <w:abstractNumId w:val="22"/>
+  </w:num>
+  <w:num w:numId="47" w16cid:durableId="1755973092">
+    <w:abstractNumId w:val="4"/>
+    <w:lvlOverride w:ilvl="0">
+      <w:startOverride w:val="1"/>
+    </w:lvlOverride>
   </w:num>
 </w:numbering>
 </file>
@@ -10222,7 +11367,6 @@
     <w:next w:val="Normal"/>
     <w:link w:val="Heading5Char"/>
     <w:uiPriority w:val="9"/>
-    <w:semiHidden/>
     <w:unhideWhenUsed/>
     <w:qFormat/>
     <w:rsid w:val="008C5930"/>
@@ -10466,7 +11610,6 @@
     <w:basedOn w:val="DefaultParagraphFont"/>
     <w:link w:val="Heading5"/>
     <w:uiPriority w:val="9"/>
-    <w:semiHidden/>
     <w:rsid w:val="008C5930"/>
     <w:rPr>
       <w:rFonts w:eastAsiaTheme="majorEastAsia" w:cstheme="majorBidi"/>

</xml_diff>

<commit_message>
Fixing TODOs for E/R Diagrams exercise document
</commit_message>
<xml_diff>
--- a/Courses/Software-Sciences/Module-3-Databases-New/07-Relationships-and-ER-Diagrams/07-Relationships-ER-Diagrams-Exercise.docx
+++ b/Courses/Software-Sciences/Module-3-Databases-New/07-Relationships-and-ER-Diagrams/07-Relationships-ER-Diagrams-Exercise.docx
@@ -57,26 +57,6 @@
           <w:lang w:val="en-US"/>
         </w:rPr>
         <w:t>MusicStore</w:t>
-      </w:r>
-    </w:p>
-    <w:p>
-      <w:pPr>
-        <w:rPr>
-          <w:lang w:val="bg-BG"/>
-        </w:rPr>
-      </w:pPr>
-      <w:r>
-        <w:rPr>
-          <w:highlight w:val="yellow"/>
-        </w:rPr>
-        <w:t xml:space="preserve">TODO: </w:t>
-      </w:r>
-      <w:r>
-        <w:rPr>
-          <w:highlight w:val="yellow"/>
-          <w:lang w:val="bg-BG"/>
-        </w:rPr>
-        <w:t>това е първата задача в упражнението. Трябва да е разписано толкова детайлно, че да може не много подготвен ученик да следва стъпките и задачата да му тръгне в ръцете.</w:t>
       </w:r>
     </w:p>
     <w:p>
@@ -900,6 +880,7 @@
     <w:p>
       <w:pPr>
         <w:spacing w:after="0"/>
+        <w:jc w:val="center"/>
         <w:rPr>
           <w:lang w:val="bg-BG"/>
         </w:rPr>
@@ -1060,13 +1041,34 @@
         <w:t xml:space="preserve"> (</w:t>
       </w:r>
       <w:r>
-        <w:t xml:space="preserve">auto-increment </w:t>
-      </w:r>
-      <w:r>
-        <w:rPr>
-          <w:lang w:val="bg-BG"/>
-        </w:rPr>
-        <w:t>за първичния ключ)</w:t>
+        <w:rPr>
+          <w:b/>
+          <w:bCs/>
+        </w:rPr>
+        <w:t>auto-increment</w:t>
+      </w:r>
+      <w:r>
+        <w:t xml:space="preserve"> </w:t>
+      </w:r>
+      <w:r>
+        <w:rPr>
+          <w:lang w:val="bg-BG"/>
+        </w:rPr>
+        <w:t xml:space="preserve">за </w:t>
+      </w:r>
+      <w:r>
+        <w:rPr>
+          <w:b/>
+          <w:bCs/>
+          <w:lang w:val="bg-BG"/>
+        </w:rPr>
+        <w:t>първичния ключ</w:t>
+      </w:r>
+      <w:r>
+        <w:rPr>
+          <w:lang w:val="bg-BG"/>
+        </w:rPr>
+        <w:t>)</w:t>
       </w:r>
       <w:r>
         <w:rPr>
@@ -1078,6 +1080,7 @@
     <w:p>
       <w:pPr>
         <w:spacing w:after="0"/>
+        <w:jc w:val="center"/>
         <w:rPr>
           <w:lang w:val="bg-BG"/>
         </w:rPr>
@@ -1141,7 +1144,6 @@
         <w:rPr>
           <w:lang w:val="bg-BG"/>
         </w:rPr>
-        <w:lastRenderedPageBreak/>
         <w:t xml:space="preserve">Създайте аналогично и </w:t>
       </w:r>
       <w:r>
@@ -1176,14 +1178,16 @@
     <w:p>
       <w:pPr>
         <w:spacing w:after="0"/>
-        <w:rPr>
-          <w:lang w:val="bg-BG"/>
-        </w:rPr>
-      </w:pPr>
-      <w:r>
-        <w:rPr>
-          <w:noProof/>
-        </w:rPr>
+        <w:jc w:val="center"/>
+        <w:rPr>
+          <w:lang w:val="bg-BG"/>
+        </w:rPr>
+      </w:pPr>
+      <w:r>
+        <w:rPr>
+          <w:noProof/>
+        </w:rPr>
+        <w:lastRenderedPageBreak/>
         <w:drawing>
           <wp:inline distT="0" distB="0" distL="0" distR="0" wp14:anchorId="4D1DE691" wp14:editId="499467F7">
             <wp:extent cx="2983523" cy="2099516"/>
@@ -1231,6 +1235,7 @@
     <w:p>
       <w:pPr>
         <w:spacing w:after="0"/>
+        <w:jc w:val="center"/>
         <w:rPr>
           <w:lang w:val="bg-BG"/>
         </w:rPr>
@@ -1346,7 +1351,43 @@
         <w:rPr>
           <w:lang w:val="bg-BG"/>
         </w:rPr>
-        <w:t>Помислете кои полета винаги са задължителни и кои са незадължителни</w:t>
+        <w:t xml:space="preserve">Помислете кои </w:t>
+      </w:r>
+      <w:r>
+        <w:rPr>
+          <w:b/>
+          <w:bCs/>
+          <w:lang w:val="bg-BG"/>
+        </w:rPr>
+        <w:t>полета</w:t>
+      </w:r>
+      <w:r>
+        <w:rPr>
+          <w:lang w:val="bg-BG"/>
+        </w:rPr>
+        <w:t xml:space="preserve"> винаги са </w:t>
+      </w:r>
+      <w:r>
+        <w:rPr>
+          <w:b/>
+          <w:bCs/>
+          <w:lang w:val="bg-BG"/>
+        </w:rPr>
+        <w:t>задължителни</w:t>
+      </w:r>
+      <w:r>
+        <w:rPr>
+          <w:lang w:val="bg-BG"/>
+        </w:rPr>
+        <w:t xml:space="preserve"> и кои </w:t>
+      </w:r>
+      <w:r>
+        <w:rPr>
+          <w:b/>
+          <w:bCs/>
+          <w:lang w:val="bg-BG"/>
+        </w:rPr>
+        <w:t>не</w:t>
       </w:r>
       <w:r>
         <w:t xml:space="preserve"> </w:t>
@@ -1355,10 +1396,32 @@
         <w:rPr>
           <w:lang w:val="bg-BG"/>
         </w:rPr>
-        <w:t xml:space="preserve">и ги обозначете в съответната таблица (направете колоната </w:t>
-      </w:r>
-      <w:r>
-        <w:t xml:space="preserve">NULL </w:t>
+        <w:t xml:space="preserve">и ги </w:t>
+      </w:r>
+      <w:r>
+        <w:rPr>
+          <w:b/>
+          <w:bCs/>
+          <w:lang w:val="bg-BG"/>
+        </w:rPr>
+        <w:t>обозначете</w:t>
+      </w:r>
+      <w:r>
+        <w:rPr>
+          <w:lang w:val="bg-BG"/>
+        </w:rPr>
+        <w:t xml:space="preserve"> в съответната таблица (направете колоната </w:t>
+      </w:r>
+      <w:r>
+        <w:rPr>
+          <w:rFonts w:ascii="Consolas" w:hAnsi="Consolas"/>
+          <w:b/>
+          <w:bCs/>
+        </w:rPr>
+        <w:t>NULL</w:t>
+      </w:r>
+      <w:r>
+        <w:t xml:space="preserve"> </w:t>
       </w:r>
       <w:r>
         <w:rPr>
@@ -1367,7 +1430,29 @@
         <w:t>или</w:t>
       </w:r>
       <w:r>
-        <w:t xml:space="preserve"> NOT NULL)</w:t>
+        <w:t xml:space="preserve"> </w:t>
+      </w:r>
+      <w:r>
+        <w:rPr>
+          <w:rFonts w:ascii="Consolas" w:hAnsi="Consolas"/>
+          <w:b/>
+          <w:bCs/>
+        </w:rPr>
+        <w:t>NOT</w:t>
+      </w:r>
+      <w:r>
+        <w:t xml:space="preserve"> </w:t>
+      </w:r>
+      <w:r>
+        <w:rPr>
+          <w:rFonts w:ascii="Consolas" w:hAnsi="Consolas"/>
+          <w:b/>
+          <w:bCs/>
+        </w:rPr>
+        <w:t>NULL</w:t>
+      </w:r>
+      <w:r>
+        <w:t>)</w:t>
       </w:r>
       <w:r>
         <w:t>.</w:t>
@@ -1388,12 +1473,33 @@
           <w:b/>
           <w:bCs/>
         </w:rPr>
-        <w:t xml:space="preserve">foreign key </w:t>
+        <w:t>F</w:t>
       </w:r>
       <w:r>
         <w:rPr>
           <w:b/>
           <w:bCs/>
+        </w:rPr>
+        <w:t xml:space="preserve">oreign </w:t>
+      </w:r>
+      <w:r>
+        <w:rPr>
+          <w:b/>
+          <w:bCs/>
+        </w:rPr>
+        <w:t>K</w:t>
+      </w:r>
+      <w:r>
+        <w:rPr>
+          <w:b/>
+          <w:bCs/>
+        </w:rPr>
+        <w:t xml:space="preserve">ey </w:t>
+      </w:r>
+      <w:r>
+        <w:rPr>
+          <w:b/>
+          <w:bCs/>
           <w:lang w:val="bg-BG"/>
         </w:rPr>
         <w:t>връзка</w:t>
@@ -1402,21 +1508,7 @@
         <w:rPr>
           <w:lang w:val="bg-BG"/>
         </w:rPr>
-        <w:t xml:space="preserve"> между двете таблици: </w:t>
-      </w:r>
-      <w:proofErr w:type="spellStart"/>
-      <w:r>
-        <w:rPr>
-          <w:lang w:val="bg-BG"/>
-        </w:rPr>
-        <w:t>привлачете</w:t>
-      </w:r>
-      <w:proofErr w:type="spellEnd"/>
-      <w:r>
-        <w:rPr>
-          <w:lang w:val="bg-BG"/>
-        </w:rPr>
-        <w:t xml:space="preserve"> с мишката колоната </w:t>
+        <w:t xml:space="preserve"> между двете таблици: привлачете с мишката колоната </w:t>
       </w:r>
       <w:r>
         <w:rPr>
@@ -1461,6 +1553,7 @@
     <w:p>
       <w:pPr>
         <w:spacing w:after="0"/>
+        <w:jc w:val="center"/>
       </w:pPr>
       <w:r>
         <w:rPr>
@@ -1513,6 +1606,7 @@
     <w:p>
       <w:pPr>
         <w:spacing w:after="0"/>
+        <w:jc w:val="center"/>
       </w:pPr>
       <w:r>
         <w:rPr>
@@ -1566,9 +1660,6 @@
     <w:p>
       <w:pPr>
         <w:spacing w:after="0"/>
-        <w:rPr>
-          <w:lang w:val="bg-BG"/>
-        </w:rPr>
       </w:pPr>
       <w:r>
         <w:rPr>
@@ -1580,12 +1671,51 @@
     <w:p>
       <w:pPr>
         <w:spacing w:after="0"/>
-      </w:pPr>
-      <w:r>
-        <w:rPr>
-          <w:highlight w:val="yellow"/>
-        </w:rPr>
-        <w:t>TODO: screenshot.</w:t>
+        <w:jc w:val="center"/>
+      </w:pPr>
+      <w:r>
+        <w:drawing>
+          <wp:inline distT="0" distB="0" distL="0" distR="0" wp14:anchorId="568CF85C" wp14:editId="0D41844E">
+            <wp:extent cx="6626225" cy="4074795"/>
+            <wp:effectExtent l="19050" t="19050" r="22225" b="20955"/>
+            <wp:docPr id="1319238657" name="Picture 1" descr="A screenshot of a computer&#10;&#10;Description automatically generated"/>
+            <wp:cNvGraphicFramePr>
+              <a:graphicFrameLocks xmlns:a="http://schemas.openxmlformats.org/drawingml/2006/main" noChangeAspect="1"/>
+            </wp:cNvGraphicFramePr>
+            <a:graphic xmlns:a="http://schemas.openxmlformats.org/drawingml/2006/main">
+              <a:graphicData uri="http://schemas.openxmlformats.org/drawingml/2006/picture">
+                <pic:pic xmlns:pic="http://schemas.openxmlformats.org/drawingml/2006/picture">
+                  <pic:nvPicPr>
+                    <pic:cNvPr id="1319238657" name="Picture 1" descr="A screenshot of a computer&#10;&#10;Description automatically generated"/>
+                    <pic:cNvPicPr/>
+                  </pic:nvPicPr>
+                  <pic:blipFill>
+                    <a:blip r:embed="rId14"/>
+                    <a:stretch>
+                      <a:fillRect/>
+                    </a:stretch>
+                  </pic:blipFill>
+                  <pic:spPr>
+                    <a:xfrm>
+                      <a:off x="0" y="0"/>
+                      <a:ext cx="6626225" cy="4074795"/>
+                    </a:xfrm>
+                    <a:prstGeom prst="rect">
+                      <a:avLst/>
+                    </a:prstGeom>
+                    <a:ln>
+                      <a:solidFill>
+                        <a:schemeClr val="bg1">
+                          <a:lumMod val="85000"/>
+                        </a:schemeClr>
+                      </a:solidFill>
+                    </a:ln>
+                  </pic:spPr>
+                </pic:pic>
+              </a:graphicData>
+            </a:graphic>
+          </wp:inline>
+        </w:drawing>
       </w:r>
     </w:p>
     <w:p>
@@ -1619,11 +1749,609 @@
       <w:pPr>
         <w:spacing w:after="0"/>
       </w:pPr>
-      <w:r>
-        <w:rPr>
-          <w:highlight w:val="yellow"/>
-        </w:rPr>
-        <w:t>TODO: screenshot.</w:t>
+      <w:proofErr w:type="spellStart"/>
+      <w:r>
+        <w:t>Вмъкване</w:t>
+      </w:r>
+      <w:proofErr w:type="spellEnd"/>
+      <w:r>
+        <w:t xml:space="preserve"> </w:t>
+      </w:r>
+      <w:proofErr w:type="spellStart"/>
+      <w:r>
+        <w:t>на</w:t>
+      </w:r>
+      <w:proofErr w:type="spellEnd"/>
+      <w:r>
+        <w:t xml:space="preserve"> </w:t>
+      </w:r>
+      <w:proofErr w:type="spellStart"/>
+      <w:r>
+        <w:t>записи</w:t>
+      </w:r>
+      <w:proofErr w:type="spellEnd"/>
+      <w:r>
+        <w:t xml:space="preserve"> в </w:t>
+      </w:r>
+      <w:proofErr w:type="spellStart"/>
+      <w:r>
+        <w:t>таблица</w:t>
+      </w:r>
+      <w:proofErr w:type="spellEnd"/>
+      <w:r>
+        <w:t xml:space="preserve"> "</w:t>
+      </w:r>
+      <w:r>
+        <w:rPr>
+          <w:rFonts w:ascii="Consolas" w:hAnsi="Consolas"/>
+          <w:b/>
+          <w:bCs/>
+        </w:rPr>
+        <w:t>Artists</w:t>
+      </w:r>
+      <w:r>
+        <w:t>"</w:t>
+      </w:r>
+      <w:r>
+        <w:t>:</w:t>
+      </w:r>
+    </w:p>
+    <w:p>
+      <w:pPr>
+        <w:spacing w:after="0"/>
+        <w:jc w:val="center"/>
+      </w:pPr>
+      <w:r>
+        <w:drawing>
+          <wp:inline distT="0" distB="0" distL="0" distR="0" wp14:anchorId="777A40A2" wp14:editId="0588B3F6">
+            <wp:extent cx="5811061" cy="1181265"/>
+            <wp:effectExtent l="19050" t="19050" r="18415" b="19050"/>
+            <wp:docPr id="1883018255" name="Picture 1" descr="A screenshot of a computer&#10;&#10;Description automatically generated"/>
+            <wp:cNvGraphicFramePr>
+              <a:graphicFrameLocks xmlns:a="http://schemas.openxmlformats.org/drawingml/2006/main" noChangeAspect="1"/>
+            </wp:cNvGraphicFramePr>
+            <a:graphic xmlns:a="http://schemas.openxmlformats.org/drawingml/2006/main">
+              <a:graphicData uri="http://schemas.openxmlformats.org/drawingml/2006/picture">
+                <pic:pic xmlns:pic="http://schemas.openxmlformats.org/drawingml/2006/picture">
+                  <pic:nvPicPr>
+                    <pic:cNvPr id="1883018255" name="Picture 1" descr="A screenshot of a computer&#10;&#10;Description automatically generated"/>
+                    <pic:cNvPicPr/>
+                  </pic:nvPicPr>
+                  <pic:blipFill>
+                    <a:blip r:embed="rId15"/>
+                    <a:stretch>
+                      <a:fillRect/>
+                    </a:stretch>
+                  </pic:blipFill>
+                  <pic:spPr>
+                    <a:xfrm>
+                      <a:off x="0" y="0"/>
+                      <a:ext cx="5811061" cy="1181265"/>
+                    </a:xfrm>
+                    <a:prstGeom prst="rect">
+                      <a:avLst/>
+                    </a:prstGeom>
+                    <a:ln>
+                      <a:solidFill>
+                        <a:schemeClr val="bg1">
+                          <a:lumMod val="85000"/>
+                        </a:schemeClr>
+                      </a:solidFill>
+                    </a:ln>
+                  </pic:spPr>
+                </pic:pic>
+              </a:graphicData>
+            </a:graphic>
+          </wp:inline>
+        </w:drawing>
+      </w:r>
+    </w:p>
+    <w:p>
+      <w:pPr>
+        <w:spacing w:after="0"/>
+      </w:pPr>
+      <w:proofErr w:type="spellStart"/>
+      <w:r>
+        <w:t>Вмъкване</w:t>
+      </w:r>
+      <w:proofErr w:type="spellEnd"/>
+      <w:r>
+        <w:t xml:space="preserve"> </w:t>
+      </w:r>
+      <w:proofErr w:type="spellStart"/>
+      <w:r>
+        <w:t>на</w:t>
+      </w:r>
+      <w:proofErr w:type="spellEnd"/>
+      <w:r>
+        <w:t xml:space="preserve"> </w:t>
+      </w:r>
+      <w:proofErr w:type="spellStart"/>
+      <w:r>
+        <w:t>записи</w:t>
+      </w:r>
+      <w:proofErr w:type="spellEnd"/>
+      <w:r>
+        <w:t xml:space="preserve"> в </w:t>
+      </w:r>
+      <w:proofErr w:type="spellStart"/>
+      <w:r>
+        <w:t>таблица</w:t>
+      </w:r>
+      <w:proofErr w:type="spellEnd"/>
+      <w:r>
+        <w:t xml:space="preserve"> "</w:t>
+      </w:r>
+      <w:r>
+        <w:rPr>
+          <w:rFonts w:ascii="Consolas" w:hAnsi="Consolas"/>
+          <w:b/>
+          <w:bCs/>
+        </w:rPr>
+        <w:t>Albums</w:t>
+      </w:r>
+      <w:r>
+        <w:t>"</w:t>
+      </w:r>
+      <w:r>
+        <w:t>:</w:t>
+      </w:r>
+    </w:p>
+    <w:p>
+      <w:pPr>
+        <w:spacing w:after="0"/>
+        <w:jc w:val="center"/>
+      </w:pPr>
+      <w:r>
+        <w:lastRenderedPageBreak/>
+        <w:drawing>
+          <wp:inline distT="0" distB="0" distL="0" distR="0" wp14:anchorId="6751D538" wp14:editId="57CD4C7F">
+            <wp:extent cx="6626225" cy="1136015"/>
+            <wp:effectExtent l="19050" t="19050" r="22225" b="26035"/>
+            <wp:docPr id="1525034082" name="Picture 1" descr="A screenshot of a computer&#10;&#10;Description automatically generated"/>
+            <wp:cNvGraphicFramePr>
+              <a:graphicFrameLocks xmlns:a="http://schemas.openxmlformats.org/drawingml/2006/main" noChangeAspect="1"/>
+            </wp:cNvGraphicFramePr>
+            <a:graphic xmlns:a="http://schemas.openxmlformats.org/drawingml/2006/main">
+              <a:graphicData uri="http://schemas.openxmlformats.org/drawingml/2006/picture">
+                <pic:pic xmlns:pic="http://schemas.openxmlformats.org/drawingml/2006/picture">
+                  <pic:nvPicPr>
+                    <pic:cNvPr id="1525034082" name="Picture 1" descr="A screenshot of a computer&#10;&#10;Description automatically generated"/>
+                    <pic:cNvPicPr/>
+                  </pic:nvPicPr>
+                  <pic:blipFill>
+                    <a:blip r:embed="rId16"/>
+                    <a:stretch>
+                      <a:fillRect/>
+                    </a:stretch>
+                  </pic:blipFill>
+                  <pic:spPr>
+                    <a:xfrm>
+                      <a:off x="0" y="0"/>
+                      <a:ext cx="6626225" cy="1136015"/>
+                    </a:xfrm>
+                    <a:prstGeom prst="rect">
+                      <a:avLst/>
+                    </a:prstGeom>
+                    <a:ln>
+                      <a:solidFill>
+                        <a:schemeClr val="bg1">
+                          <a:lumMod val="85000"/>
+                        </a:schemeClr>
+                      </a:solidFill>
+                    </a:ln>
+                  </pic:spPr>
+                </pic:pic>
+              </a:graphicData>
+            </a:graphic>
+          </wp:inline>
+        </w:drawing>
+      </w:r>
+    </w:p>
+    <w:p>
+      <w:pPr>
+        <w:spacing w:after="0"/>
+      </w:pPr>
+      <w:proofErr w:type="spellStart"/>
+      <w:r>
+        <w:t>Вмъкване</w:t>
+      </w:r>
+      <w:proofErr w:type="spellEnd"/>
+      <w:r>
+        <w:t xml:space="preserve"> </w:t>
+      </w:r>
+      <w:proofErr w:type="spellStart"/>
+      <w:r>
+        <w:t>на</w:t>
+      </w:r>
+      <w:proofErr w:type="spellEnd"/>
+      <w:r>
+        <w:t xml:space="preserve"> </w:t>
+      </w:r>
+      <w:proofErr w:type="spellStart"/>
+      <w:r>
+        <w:t>записи</w:t>
+      </w:r>
+      <w:proofErr w:type="spellEnd"/>
+      <w:r>
+        <w:t xml:space="preserve"> в </w:t>
+      </w:r>
+      <w:proofErr w:type="spellStart"/>
+      <w:r>
+        <w:t>таблица</w:t>
+      </w:r>
+      <w:proofErr w:type="spellEnd"/>
+      <w:r>
+        <w:t xml:space="preserve"> "</w:t>
+      </w:r>
+      <w:r>
+        <w:rPr>
+          <w:rFonts w:ascii="Consolas" w:hAnsi="Consolas"/>
+          <w:b/>
+          <w:bCs/>
+        </w:rPr>
+        <w:t>Customers</w:t>
+      </w:r>
+      <w:r>
+        <w:t>"</w:t>
+      </w:r>
+      <w:r>
+        <w:t>:</w:t>
+      </w:r>
+    </w:p>
+    <w:p>
+      <w:pPr>
+        <w:spacing w:after="0"/>
+        <w:jc w:val="center"/>
+      </w:pPr>
+      <w:r>
+        <w:drawing>
+          <wp:inline distT="0" distB="0" distL="0" distR="0" wp14:anchorId="5B058BF2" wp14:editId="739E922A">
+            <wp:extent cx="6626225" cy="1006475"/>
+            <wp:effectExtent l="19050" t="19050" r="22225" b="22225"/>
+            <wp:docPr id="1336451088" name="Picture 1" descr="A close-up of a computer screen&#10;&#10;Description automatically generated"/>
+            <wp:cNvGraphicFramePr>
+              <a:graphicFrameLocks xmlns:a="http://schemas.openxmlformats.org/drawingml/2006/main" noChangeAspect="1"/>
+            </wp:cNvGraphicFramePr>
+            <a:graphic xmlns:a="http://schemas.openxmlformats.org/drawingml/2006/main">
+              <a:graphicData uri="http://schemas.openxmlformats.org/drawingml/2006/picture">
+                <pic:pic xmlns:pic="http://schemas.openxmlformats.org/drawingml/2006/picture">
+                  <pic:nvPicPr>
+                    <pic:cNvPr id="1336451088" name="Picture 1" descr="A close-up of a computer screen&#10;&#10;Description automatically generated"/>
+                    <pic:cNvPicPr/>
+                  </pic:nvPicPr>
+                  <pic:blipFill>
+                    <a:blip r:embed="rId17"/>
+                    <a:stretch>
+                      <a:fillRect/>
+                    </a:stretch>
+                  </pic:blipFill>
+                  <pic:spPr>
+                    <a:xfrm>
+                      <a:off x="0" y="0"/>
+                      <a:ext cx="6626225" cy="1006475"/>
+                    </a:xfrm>
+                    <a:prstGeom prst="rect">
+                      <a:avLst/>
+                    </a:prstGeom>
+                    <a:ln>
+                      <a:solidFill>
+                        <a:schemeClr val="bg1">
+                          <a:lumMod val="85000"/>
+                        </a:schemeClr>
+                      </a:solidFill>
+                    </a:ln>
+                  </pic:spPr>
+                </pic:pic>
+              </a:graphicData>
+            </a:graphic>
+          </wp:inline>
+        </w:drawing>
+      </w:r>
+    </w:p>
+    <w:p>
+      <w:pPr>
+        <w:spacing w:after="0"/>
+      </w:pPr>
+      <w:proofErr w:type="spellStart"/>
+      <w:r>
+        <w:t>Вмъкване</w:t>
+      </w:r>
+      <w:proofErr w:type="spellEnd"/>
+      <w:r>
+        <w:t xml:space="preserve"> </w:t>
+      </w:r>
+      <w:proofErr w:type="spellStart"/>
+      <w:r>
+        <w:t>на</w:t>
+      </w:r>
+      <w:proofErr w:type="spellEnd"/>
+      <w:r>
+        <w:t xml:space="preserve"> </w:t>
+      </w:r>
+      <w:proofErr w:type="spellStart"/>
+      <w:r>
+        <w:t>записи</w:t>
+      </w:r>
+      <w:proofErr w:type="spellEnd"/>
+      <w:r>
+        <w:t xml:space="preserve"> в </w:t>
+      </w:r>
+      <w:proofErr w:type="spellStart"/>
+      <w:r>
+        <w:t>таблица</w:t>
+      </w:r>
+      <w:proofErr w:type="spellEnd"/>
+      <w:r>
+        <w:t xml:space="preserve"> "</w:t>
+      </w:r>
+      <w:r>
+        <w:rPr>
+          <w:rFonts w:ascii="Consolas" w:hAnsi="Consolas"/>
+          <w:b/>
+          <w:bCs/>
+        </w:rPr>
+        <w:t>Purchases</w:t>
+      </w:r>
+      <w:r>
+        <w:t>"</w:t>
+      </w:r>
+      <w:r>
+        <w:t>:</w:t>
+      </w:r>
+    </w:p>
+    <w:p>
+      <w:pPr>
+        <w:spacing w:after="0"/>
+        <w:jc w:val="center"/>
+      </w:pPr>
+      <w:r>
+        <w:drawing>
+          <wp:inline distT="0" distB="0" distL="0" distR="0" wp14:anchorId="5BEC57C2" wp14:editId="150B9421">
+            <wp:extent cx="6626225" cy="895985"/>
+            <wp:effectExtent l="19050" t="19050" r="22225" b="18415"/>
+            <wp:docPr id="1988219325" name="Picture 1" descr="A screenshot of a computer&#10;&#10;Description automatically generated"/>
+            <wp:cNvGraphicFramePr>
+              <a:graphicFrameLocks xmlns:a="http://schemas.openxmlformats.org/drawingml/2006/main" noChangeAspect="1"/>
+            </wp:cNvGraphicFramePr>
+            <a:graphic xmlns:a="http://schemas.openxmlformats.org/drawingml/2006/main">
+              <a:graphicData uri="http://schemas.openxmlformats.org/drawingml/2006/picture">
+                <pic:pic xmlns:pic="http://schemas.openxmlformats.org/drawingml/2006/picture">
+                  <pic:nvPicPr>
+                    <pic:cNvPr id="1988219325" name="Picture 1" descr="A screenshot of a computer&#10;&#10;Description automatically generated"/>
+                    <pic:cNvPicPr/>
+                  </pic:nvPicPr>
+                  <pic:blipFill>
+                    <a:blip r:embed="rId18"/>
+                    <a:stretch>
+                      <a:fillRect/>
+                    </a:stretch>
+                  </pic:blipFill>
+                  <pic:spPr>
+                    <a:xfrm>
+                      <a:off x="0" y="0"/>
+                      <a:ext cx="6626225" cy="895985"/>
+                    </a:xfrm>
+                    <a:prstGeom prst="rect">
+                      <a:avLst/>
+                    </a:prstGeom>
+                    <a:ln>
+                      <a:solidFill>
+                        <a:schemeClr val="bg1">
+                          <a:lumMod val="85000"/>
+                        </a:schemeClr>
+                      </a:solidFill>
+                    </a:ln>
+                  </pic:spPr>
+                </pic:pic>
+              </a:graphicData>
+            </a:graphic>
+          </wp:inline>
+        </w:drawing>
+      </w:r>
+    </w:p>
+    <w:p>
+      <w:pPr>
+        <w:spacing w:after="0"/>
+      </w:pPr>
+      <w:proofErr w:type="spellStart"/>
+      <w:r>
+        <w:t>Вмъкване</w:t>
+      </w:r>
+      <w:proofErr w:type="spellEnd"/>
+      <w:r>
+        <w:t xml:space="preserve"> </w:t>
+      </w:r>
+      <w:proofErr w:type="spellStart"/>
+      <w:r>
+        <w:t>на</w:t>
+      </w:r>
+      <w:proofErr w:type="spellEnd"/>
+      <w:r>
+        <w:t xml:space="preserve"> </w:t>
+      </w:r>
+      <w:proofErr w:type="spellStart"/>
+      <w:r>
+        <w:t>записи</w:t>
+      </w:r>
+      <w:proofErr w:type="spellEnd"/>
+      <w:r>
+        <w:t xml:space="preserve"> в </w:t>
+      </w:r>
+      <w:proofErr w:type="spellStart"/>
+      <w:r>
+        <w:t>таблица</w:t>
+      </w:r>
+      <w:proofErr w:type="spellEnd"/>
+      <w:r>
+        <w:t xml:space="preserve"> "</w:t>
+      </w:r>
+      <w:r>
+        <w:rPr>
+          <w:rFonts w:ascii="Consolas" w:hAnsi="Consolas"/>
+          <w:b/>
+          <w:bCs/>
+        </w:rPr>
+        <w:t>Genres</w:t>
+      </w:r>
+      <w:r>
+        <w:t>"</w:t>
+      </w:r>
+      <w:r>
+        <w:t>:</w:t>
+      </w:r>
+    </w:p>
+    <w:p>
+      <w:pPr>
+        <w:spacing w:after="0"/>
+        <w:jc w:val="center"/>
+      </w:pPr>
+      <w:r>
+        <w:drawing>
+          <wp:inline distT="0" distB="0" distL="0" distR="0" wp14:anchorId="0BC86BB2" wp14:editId="1FED68B7">
+            <wp:extent cx="5811061" cy="1400370"/>
+            <wp:effectExtent l="19050" t="19050" r="18415" b="28575"/>
+            <wp:docPr id="1971332391" name="Picture 1" descr="A close up of a music&#10;&#10;Description automatically generated"/>
+            <wp:cNvGraphicFramePr>
+              <a:graphicFrameLocks xmlns:a="http://schemas.openxmlformats.org/drawingml/2006/main" noChangeAspect="1"/>
+            </wp:cNvGraphicFramePr>
+            <a:graphic xmlns:a="http://schemas.openxmlformats.org/drawingml/2006/main">
+              <a:graphicData uri="http://schemas.openxmlformats.org/drawingml/2006/picture">
+                <pic:pic xmlns:pic="http://schemas.openxmlformats.org/drawingml/2006/picture">
+                  <pic:nvPicPr>
+                    <pic:cNvPr id="1971332391" name="Picture 1" descr="A close up of a music&#10;&#10;Description automatically generated"/>
+                    <pic:cNvPicPr/>
+                  </pic:nvPicPr>
+                  <pic:blipFill>
+                    <a:blip r:embed="rId19"/>
+                    <a:stretch>
+                      <a:fillRect/>
+                    </a:stretch>
+                  </pic:blipFill>
+                  <pic:spPr>
+                    <a:xfrm>
+                      <a:off x="0" y="0"/>
+                      <a:ext cx="5811061" cy="1400370"/>
+                    </a:xfrm>
+                    <a:prstGeom prst="rect">
+                      <a:avLst/>
+                    </a:prstGeom>
+                    <a:ln>
+                      <a:solidFill>
+                        <a:schemeClr val="bg1">
+                          <a:lumMod val="85000"/>
+                        </a:schemeClr>
+                      </a:solidFill>
+                    </a:ln>
+                  </pic:spPr>
+                </pic:pic>
+              </a:graphicData>
+            </a:graphic>
+          </wp:inline>
+        </w:drawing>
+      </w:r>
+    </w:p>
+    <w:p>
+      <w:pPr>
+        <w:spacing w:after="0"/>
+      </w:pPr>
+      <w:proofErr w:type="spellStart"/>
+      <w:r>
+        <w:t>Вмъкване</w:t>
+      </w:r>
+      <w:proofErr w:type="spellEnd"/>
+      <w:r>
+        <w:t xml:space="preserve"> </w:t>
+      </w:r>
+      <w:proofErr w:type="spellStart"/>
+      <w:r>
+        <w:t>на</w:t>
+      </w:r>
+      <w:proofErr w:type="spellEnd"/>
+      <w:r>
+        <w:t xml:space="preserve"> </w:t>
+      </w:r>
+      <w:proofErr w:type="spellStart"/>
+      <w:r>
+        <w:t>записи</w:t>
+      </w:r>
+      <w:proofErr w:type="spellEnd"/>
+      <w:r>
+        <w:t xml:space="preserve"> в </w:t>
+      </w:r>
+      <w:proofErr w:type="spellStart"/>
+      <w:r>
+        <w:t>таблица</w:t>
+      </w:r>
+      <w:proofErr w:type="spellEnd"/>
+      <w:r>
+        <w:t xml:space="preserve"> "</w:t>
+      </w:r>
+      <w:proofErr w:type="spellStart"/>
+      <w:r>
+        <w:rPr>
+          <w:rFonts w:ascii="Consolas" w:hAnsi="Consolas"/>
+          <w:b/>
+          <w:bCs/>
+        </w:rPr>
+        <w:t>AlbumGenres</w:t>
+      </w:r>
+      <w:proofErr w:type="spellEnd"/>
+      <w:r>
+        <w:t>"</w:t>
+      </w:r>
+      <w:r>
+        <w:t>:</w:t>
+      </w:r>
+    </w:p>
+    <w:p>
+      <w:pPr>
+        <w:spacing w:after="0"/>
+        <w:jc w:val="center"/>
+      </w:pPr>
+      <w:r>
+        <w:drawing>
+          <wp:inline distT="0" distB="0" distL="0" distR="0" wp14:anchorId="1FE5B842" wp14:editId="4714FFEC">
+            <wp:extent cx="5382376" cy="1533739"/>
+            <wp:effectExtent l="19050" t="19050" r="27940" b="28575"/>
+            <wp:docPr id="2080221614" name="Picture 1" descr="A screenshot of a computer&#10;&#10;Description automatically generated"/>
+            <wp:cNvGraphicFramePr>
+              <a:graphicFrameLocks xmlns:a="http://schemas.openxmlformats.org/drawingml/2006/main" noChangeAspect="1"/>
+            </wp:cNvGraphicFramePr>
+            <a:graphic xmlns:a="http://schemas.openxmlformats.org/drawingml/2006/main">
+              <a:graphicData uri="http://schemas.openxmlformats.org/drawingml/2006/picture">
+                <pic:pic xmlns:pic="http://schemas.openxmlformats.org/drawingml/2006/picture">
+                  <pic:nvPicPr>
+                    <pic:cNvPr id="2080221614" name="Picture 1" descr="A screenshot of a computer&#10;&#10;Description automatically generated"/>
+                    <pic:cNvPicPr/>
+                  </pic:nvPicPr>
+                  <pic:blipFill>
+                    <a:blip r:embed="rId20"/>
+                    <a:stretch>
+                      <a:fillRect/>
+                    </a:stretch>
+                  </pic:blipFill>
+                  <pic:spPr>
+                    <a:xfrm>
+                      <a:off x="0" y="0"/>
+                      <a:ext cx="5382376" cy="1533739"/>
+                    </a:xfrm>
+                    <a:prstGeom prst="rect">
+                      <a:avLst/>
+                    </a:prstGeom>
+                    <a:ln>
+                      <a:solidFill>
+                        <a:schemeClr val="bg1">
+                          <a:lumMod val="85000"/>
+                        </a:schemeClr>
+                      </a:solidFill>
+                    </a:ln>
+                  </pic:spPr>
+                </pic:pic>
+              </a:graphicData>
+            </a:graphic>
+          </wp:inline>
+        </w:drawing>
       </w:r>
     </w:p>
     <w:p>
@@ -1962,6 +2690,7 @@
           <w:b/>
           <w:noProof/>
         </w:rPr>
+        <w:lastRenderedPageBreak/>
         <w:t>Reviews</w:t>
       </w:r>
       <w:r>
@@ -2479,7 +3208,6 @@
           <w:b/>
           <w:lang w:val="bg-BG"/>
         </w:rPr>
-        <w:lastRenderedPageBreak/>
         <w:t>Подсказка</w:t>
       </w:r>
       <w:r>
@@ -3282,6 +4010,7 @@
           <w:b/>
           <w:noProof/>
         </w:rPr>
+        <w:lastRenderedPageBreak/>
         <w:t>Genres</w:t>
       </w:r>
       <w:r>
@@ -3776,7 +4505,6 @@
         <w:pStyle w:val="Heading2"/>
       </w:pPr>
       <w:r>
-        <w:lastRenderedPageBreak/>
         <w:t xml:space="preserve">База данни </w:t>
       </w:r>
       <w:r>
@@ -4543,6 +5271,7 @@
         <w:rPr>
           <w:noProof/>
         </w:rPr>
+        <w:lastRenderedPageBreak/>
         <w:drawing>
           <wp:inline distT="0" distB="0" distL="0" distR="0" wp14:anchorId="754CE7DF" wp14:editId="34E8BD30">
             <wp:extent cx="1581371" cy="1276528"/>
@@ -4559,7 +5288,7 @@
                     <pic:cNvPicPr/>
                   </pic:nvPicPr>
                   <pic:blipFill>
-                    <a:blip r:embed="rId14"/>
+                    <a:blip r:embed="rId21"/>
                     <a:stretch>
                       <a:fillRect/>
                     </a:stretch>
@@ -4791,7 +5520,7 @@
                     <pic:cNvPicPr/>
                   </pic:nvPicPr>
                   <pic:blipFill>
-                    <a:blip r:embed="rId15"/>
+                    <a:blip r:embed="rId22"/>
                     <a:stretch>
                       <a:fillRect/>
                     </a:stretch>
@@ -4930,7 +5659,6 @@
           <w:noProof/>
           <w:lang w:val="bg-BG"/>
         </w:rPr>
-        <w:lastRenderedPageBreak/>
         <w:drawing>
           <wp:inline distT="0" distB="0" distL="0" distR="0" wp14:anchorId="39B6E2B2" wp14:editId="4EB10665">
             <wp:extent cx="3134162" cy="1895740"/>
@@ -4947,7 +5675,7 @@
                     <pic:cNvPicPr/>
                   </pic:nvPicPr>
                   <pic:blipFill>
-                    <a:blip r:embed="rId16"/>
+                    <a:blip r:embed="rId23"/>
                     <a:stretch>
                       <a:fillRect/>
                     </a:stretch>
@@ -5048,7 +5776,7 @@
                     <pic:cNvPicPr/>
                   </pic:nvPicPr>
                   <pic:blipFill>
-                    <a:blip r:embed="rId17"/>
+                    <a:blip r:embed="rId24"/>
                     <a:stretch>
                       <a:fillRect/>
                     </a:stretch>
@@ -5121,6 +5849,7 @@
           <w:noProof/>
           <w:lang w:val="bg-BG"/>
         </w:rPr>
+        <w:lastRenderedPageBreak/>
         <w:drawing>
           <wp:inline distT="0" distB="0" distL="0" distR="0" wp14:anchorId="5D175456" wp14:editId="3B951DB5">
             <wp:extent cx="3551085" cy="2803893"/>
@@ -5137,7 +5866,7 @@
                     <pic:cNvPicPr/>
                   </pic:nvPicPr>
                   <pic:blipFill>
-                    <a:blip r:embed="rId18"/>
+                    <a:blip r:embed="rId25"/>
                     <a:stretch>
                       <a:fillRect/>
                     </a:stretch>
@@ -5235,7 +5964,6 @@
           <w:noProof/>
           <w:lang w:val="bg-BG"/>
         </w:rPr>
-        <w:lastRenderedPageBreak/>
         <w:drawing>
           <wp:inline distT="0" distB="0" distL="0" distR="0" wp14:anchorId="2EE89198" wp14:editId="06F73DDB">
             <wp:extent cx="4372585" cy="3429479"/>
@@ -5252,7 +5980,7 @@
                     <pic:cNvPicPr/>
                   </pic:nvPicPr>
                   <pic:blipFill>
-                    <a:blip r:embed="rId19"/>
+                    <a:blip r:embed="rId26"/>
                     <a:stretch>
                       <a:fillRect/>
                     </a:stretch>
@@ -5398,6 +6126,7 @@
           <w:noProof/>
           <w:lang w:val="bg-BG"/>
         </w:rPr>
+        <w:lastRenderedPageBreak/>
         <w:drawing>
           <wp:inline distT="0" distB="0" distL="0" distR="0" wp14:anchorId="2988A80B" wp14:editId="54C18B0C">
             <wp:extent cx="5840227" cy="5053882"/>
@@ -5414,7 +6143,7 @@
                     <pic:cNvPicPr/>
                   </pic:nvPicPr>
                   <pic:blipFill>
-                    <a:blip r:embed="rId20"/>
+                    <a:blip r:embed="rId27"/>
                     <a:stretch>
                       <a:fillRect/>
                     </a:stretch>
@@ -5443,8 +6172,8 @@
       </w:r>
     </w:p>
     <w:sectPr>
-      <w:headerReference w:type="default" r:id="rId21"/>
-      <w:footerReference w:type="default" r:id="rId22"/>
+      <w:headerReference w:type="default" r:id="rId28"/>
+      <w:footerReference w:type="default" r:id="rId29"/>
       <w:pgSz w:w="11909" w:h="16834" w:code="9"/>
       <w:pgMar w:top="567" w:right="737" w:bottom="680" w:left="737" w:header="567" w:footer="510" w:gutter="0"/>
       <w:cols w:space="720"/>

</xml_diff>